<commit_message>
Punto 5.5 terminado y mitad del punto 7
</commit_message>
<xml_diff>
--- a/TG3-Sergio.docx
+++ b/TG3-Sergio.docx
@@ -17,7 +17,6 @@
           <w:docPartUnique/>
         </w:docPartObj>
       </w:sdtPr>
-      <w:sdtEndPr/>
       <w:sdtContent>
         <w:p>
           <w:pPr>
@@ -3893,6 +3892,7 @@
         <w:br w:type="page"/>
       </w:r>
       <w:r>
+        <w:lastRenderedPageBreak/>
         <w:t xml:space="preserve"> </w:t>
       </w:r>
     </w:p>
@@ -4167,6 +4167,7 @@
       </w:pPr>
       <w:bookmarkStart w:id="11" w:name="_Toc448254555"/>
       <w:r>
+        <w:lastRenderedPageBreak/>
         <w:t xml:space="preserve">4. Proyecto de </w:t>
       </w:r>
       <w:r>
@@ -4335,6 +4336,7 @@
         <w:pStyle w:val="Ttulo2"/>
       </w:pPr>
       <w:r>
+        <w:lastRenderedPageBreak/>
         <w:t>4.2 Documentación de construcción</w:t>
       </w:r>
       <w:bookmarkEnd w:id="13"/>
@@ -5153,6 +5155,7 @@
           <w:noProof/>
           <w:lang w:eastAsia="es-ES"/>
         </w:rPr>
+        <w:lastRenderedPageBreak/>
         <w:drawing>
           <wp:inline distT="0" distB="0" distL="0" distR="0">
             <wp:extent cx="5400040" cy="3035935"/>
@@ -5268,6 +5271,7 @@
           <w:noProof/>
           <w:lang w:eastAsia="es-ES"/>
         </w:rPr>
+        <w:lastRenderedPageBreak/>
         <w:drawing>
           <wp:inline distT="0" distB="0" distL="0" distR="0">
             <wp:extent cx="5962492" cy="4315061"/>
@@ -5324,6 +5328,7 @@
           <w:noProof/>
           <w:lang w:eastAsia="es-ES"/>
         </w:rPr>
+        <w:lastRenderedPageBreak/>
         <w:drawing>
           <wp:inline distT="0" distB="0" distL="0" distR="0" wp14:anchorId="400D430D" wp14:editId="4519594D">
             <wp:extent cx="5400040" cy="2877185"/>
@@ -5611,6 +5616,7 @@
           <w:noProof/>
           <w:lang w:eastAsia="es-ES"/>
         </w:rPr>
+        <w:lastRenderedPageBreak/>
         <w:drawing>
           <wp:inline distT="0" distB="0" distL="0" distR="0" wp14:anchorId="65C685F6" wp14:editId="7AEE7E2A">
             <wp:extent cx="5400040" cy="2760345"/>
@@ -5808,6 +5814,7 @@
           <w:noProof/>
           <w:lang w:eastAsia="es-ES"/>
         </w:rPr>
+        <w:lastRenderedPageBreak/>
         <w:drawing>
           <wp:inline distT="0" distB="0" distL="0" distR="0" wp14:anchorId="50EFCA6C" wp14:editId="2BD257D7">
             <wp:extent cx="3302972" cy="3020992"/>
@@ -6148,6 +6155,7 @@
           <w:noProof/>
           <w:lang w:eastAsia="es-ES"/>
         </w:rPr>
+        <w:lastRenderedPageBreak/>
         <w:drawing>
           <wp:inline distT="0" distB="0" distL="0" distR="0" wp14:anchorId="3CCDC9EA" wp14:editId="1137F2CE">
             <wp:extent cx="4524293" cy="2407387"/>
@@ -6405,43 +6413,533 @@
     </w:p>
     <w:p>
       <w:pPr>
-        <w:rPr>
-          <w:color w:val="FF0000"/>
-          <w:u w:val="single"/>
-        </w:rPr>
-      </w:pPr>
-      <w:r>
-        <w:rPr>
-          <w:color w:val="FF0000"/>
-          <w:u w:val="single"/>
-        </w:rPr>
-        <w:t>HERRAMIENTAS</w:t>
-      </w:r>
-      <w:r>
-        <w:rPr>
-          <w:color w:val="FF0000"/>
-          <w:u w:val="single"/>
-        </w:rPr>
-        <w:t xml:space="preserve"> BLENDER </w:t>
-      </w:r>
-    </w:p>
-    <w:p>
-      <w:pPr>
-        <w:pStyle w:val="Prrafodelista"/>
-        <w:numPr>
-          <w:ilvl w:val="0"/>
-          <w:numId w:val="5"/>
-        </w:numPr>
+        <w:ind w:left="360"/>
+      </w:pPr>
+      <w:r>
+        <w:t>Comandos de transformación</w:t>
+      </w:r>
+    </w:p>
+    <w:p>
+      <w:pPr>
+        <w:ind w:left="360"/>
+      </w:pPr>
+      <w:r>
+        <w:t xml:space="preserve">G     </w:t>
+      </w:r>
+      <w:r>
+        <w:sym w:font="Wingdings" w:char="F0E0"/>
+      </w:r>
+      <w:r>
+        <w:t xml:space="preserve">        - </w:t>
+      </w:r>
+      <w:r>
+        <w:t>Comando de desplazamiento</w:t>
+      </w:r>
+    </w:p>
+    <w:p>
+      <w:pPr>
+        <w:ind w:left="360"/>
+      </w:pPr>
+      <w:r>
+        <w:t>G</w:t>
+      </w:r>
+      <w:r>
+        <w:t xml:space="preserve">+ X </w:t>
+      </w:r>
+      <w:r>
+        <w:t xml:space="preserve"> </w:t>
+      </w:r>
+      <w:r>
+        <w:sym w:font="Wingdings" w:char="F0E0"/>
+      </w:r>
+      <w:r>
+        <w:t xml:space="preserve">   </w:t>
+      </w:r>
+      <w:r>
+        <w:t xml:space="preserve">  - Comando de desplazamiento en el eje X</w:t>
+      </w:r>
+    </w:p>
+    <w:p>
+      <w:pPr>
+        <w:ind w:left="360"/>
+      </w:pPr>
+      <w:r>
+        <w:t xml:space="preserve">G </w:t>
+      </w:r>
+      <w:r>
+        <w:t xml:space="preserve">+ </w:t>
+      </w:r>
+      <w:r>
+        <w:t xml:space="preserve">Y   </w:t>
+      </w:r>
+      <w:r>
+        <w:sym w:font="Wingdings" w:char="F0E0"/>
+      </w:r>
+      <w:r>
+        <w:t xml:space="preserve"> </w:t>
+      </w:r>
+      <w:r>
+        <w:t xml:space="preserve">  - Comando de desplazamiento en el eje Y</w:t>
+      </w:r>
+    </w:p>
+    <w:p>
+      <w:pPr>
+        <w:ind w:left="360"/>
+      </w:pPr>
+      <w:r>
+        <w:t>G</w:t>
+      </w:r>
+      <w:r>
+        <w:t xml:space="preserve"> +</w:t>
+      </w:r>
+      <w:r>
+        <w:t xml:space="preserve"> Y  </w:t>
+      </w:r>
+      <w:r>
+        <w:sym w:font="Wingdings" w:char="F0E0"/>
+      </w:r>
+      <w:r>
+        <w:t xml:space="preserve">   </w:t>
+      </w:r>
+      <w:r>
+        <w:t xml:space="preserve"> - Comando de desplazamiento en el eje Y</w:t>
+      </w:r>
+    </w:p>
+    <w:p>
+      <w:pPr>
+        <w:ind w:left="360"/>
+      </w:pPr>
+      <w:r>
+        <w:t>G</w:t>
+      </w:r>
+      <w:r>
+        <w:t xml:space="preserve"> +</w:t>
+      </w:r>
+      <w:r>
+        <w:t xml:space="preserve"> Z    </w:t>
+      </w:r>
+      <w:r>
+        <w:sym w:font="Wingdings" w:char="F0E0"/>
+      </w:r>
+      <w:r>
+        <w:t xml:space="preserve"> </w:t>
+      </w:r>
+      <w:r>
+        <w:t xml:space="preserve"> - Comando de desplazamiento en el eje Z</w:t>
+      </w:r>
+    </w:p>
+    <w:p>
+      <w:pPr>
+        <w:ind w:left="360"/>
+      </w:pPr>
+      <w:r>
+        <w:t xml:space="preserve">R    </w:t>
+      </w:r>
+      <w:r>
+        <w:sym w:font="Wingdings" w:char="F0E0"/>
+      </w:r>
+      <w:r>
+        <w:t xml:space="preserve"> </w:t>
+      </w:r>
+      <w:r>
+        <w:t xml:space="preserve">       - Comando de rotación</w:t>
+      </w:r>
+    </w:p>
+    <w:p>
+      <w:pPr>
+        <w:ind w:left="360"/>
+      </w:pPr>
+      <w:r>
+        <w:t>R</w:t>
+      </w:r>
+      <w:r>
+        <w:t xml:space="preserve"> +</w:t>
+      </w:r>
+      <w:r>
+        <w:t xml:space="preserve"> X  </w:t>
+      </w:r>
+      <w:r>
+        <w:sym w:font="Wingdings" w:char="F0E0"/>
+      </w:r>
+      <w:r>
+        <w:t xml:space="preserve"> </w:t>
+      </w:r>
+      <w:r>
+        <w:t xml:space="preserve">  - Comando de rotación en el eje X</w:t>
+      </w:r>
+    </w:p>
+    <w:p>
+      <w:pPr>
+        <w:ind w:left="360"/>
+      </w:pPr>
+      <w:r>
+        <w:t xml:space="preserve">R </w:t>
+      </w:r>
+      <w:r>
+        <w:t xml:space="preserve">+ </w:t>
+      </w:r>
+      <w:r>
+        <w:t xml:space="preserve">Y   </w:t>
+      </w:r>
+      <w:r>
+        <w:sym w:font="Wingdings" w:char="F0E0"/>
+      </w:r>
+      <w:r>
+        <w:t xml:space="preserve">  - Comando de rotación en el eje Y</w:t>
+      </w:r>
+    </w:p>
+    <w:p>
+      <w:pPr>
+        <w:ind w:left="360"/>
+      </w:pPr>
+      <w:r>
+        <w:t>R</w:t>
+      </w:r>
+      <w:r>
+        <w:t xml:space="preserve"> +</w:t>
+      </w:r>
+      <w:r>
+        <w:t xml:space="preserve"> Z   </w:t>
+      </w:r>
+      <w:r>
+        <w:sym w:font="Wingdings" w:char="F0E0"/>
+      </w:r>
+      <w:r>
+        <w:t xml:space="preserve">  - Comando de rotación en el eje Z</w:t>
+      </w:r>
+    </w:p>
+    <w:p>
+      <w:pPr>
+        <w:ind w:left="360"/>
+      </w:pPr>
+      <w:r>
+        <w:t xml:space="preserve">S     </w:t>
+      </w:r>
+      <w:r>
+        <w:sym w:font="Wingdings" w:char="F0E0"/>
+      </w:r>
+      <w:r>
+        <w:t xml:space="preserve">     </w:t>
+      </w:r>
+      <w:r>
+        <w:t xml:space="preserve"> - Comando de escalado</w:t>
+      </w:r>
+    </w:p>
+    <w:p>
+      <w:pPr>
+        <w:ind w:left="360"/>
+      </w:pPr>
+      <w:r>
+        <w:t>S</w:t>
+      </w:r>
+      <w:r>
+        <w:t xml:space="preserve"> + X  </w:t>
+      </w:r>
+      <w:r>
+        <w:sym w:font="Wingdings" w:char="F0E0"/>
+      </w:r>
+      <w:r>
+        <w:t xml:space="preserve">  </w:t>
+      </w:r>
+      <w:r>
+        <w:t xml:space="preserve"> - Comando de escalado en el eje X</w:t>
+      </w:r>
+    </w:p>
+    <w:p>
+      <w:pPr>
+        <w:ind w:left="360"/>
+      </w:pPr>
+      <w:r>
+        <w:t xml:space="preserve">S </w:t>
+      </w:r>
+      <w:r>
+        <w:t xml:space="preserve">+ Y   </w:t>
+      </w:r>
+      <w:r>
+        <w:sym w:font="Wingdings" w:char="F0E0"/>
+      </w:r>
+      <w:r>
+        <w:t xml:space="preserve"> </w:t>
+      </w:r>
+      <w:r>
+        <w:t xml:space="preserve"> - Comando de escalado en el eje Y</w:t>
+      </w:r>
+    </w:p>
+    <w:p>
+      <w:pPr>
+        <w:ind w:left="360"/>
+      </w:pPr>
+      <w:r>
+        <w:t>S</w:t>
+      </w:r>
+      <w:r>
+        <w:t xml:space="preserve"> + Z  </w:t>
+      </w:r>
+      <w:r>
+        <w:sym w:font="Wingdings" w:char="F0E0"/>
+      </w:r>
+      <w:r>
+        <w:t xml:space="preserve"> </w:t>
+      </w:r>
+      <w:r>
+        <w:t xml:space="preserve">  - Comando de escalado en el eje Z</w:t>
+      </w:r>
+    </w:p>
+    <w:p>
+      <w:pPr>
+        <w:ind w:left="360"/>
+      </w:pPr>
+    </w:p>
+    <w:p>
+      <w:pPr>
+        <w:ind w:left="360"/>
+      </w:pPr>
+    </w:p>
+    <w:p>
+      <w:pPr>
+        <w:ind w:left="360"/>
+      </w:pPr>
+    </w:p>
+    <w:p>
+      <w:pPr>
+        <w:ind w:left="360"/>
+      </w:pPr>
+    </w:p>
+    <w:p>
+      <w:pPr>
+        <w:ind w:left="360"/>
+      </w:pPr>
+    </w:p>
+    <w:p>
+      <w:pPr>
+        <w:ind w:left="360"/>
+      </w:pPr>
+      <w:r>
+        <w:t>Comandos de selección</w:t>
+      </w:r>
+    </w:p>
+    <w:p>
+      <w:pPr>
+        <w:ind w:left="360"/>
+        <w:jc w:val="left"/>
+      </w:pPr>
+      <w:r>
+        <w:t xml:space="preserve">A   </w:t>
+      </w:r>
+      <w:r>
+        <w:sym w:font="Wingdings" w:char="F0E0"/>
+      </w:r>
+      <w:r>
+        <w:t xml:space="preserve">     - Seleccionar o deseleccionar todos objetos (modo objeto), o todos los vértices (modo edición)</w:t>
+      </w:r>
+    </w:p>
+    <w:p>
+      <w:pPr>
+        <w:ind w:left="360"/>
+      </w:pPr>
+      <w:r>
+        <w:t xml:space="preserve">B   </w:t>
+      </w:r>
+      <w:r>
+        <w:sym w:font="Wingdings" w:char="F0E0"/>
+      </w:r>
+      <w:r>
+        <w:t xml:space="preserve">   </w:t>
+      </w:r>
+      <w:r>
+        <w:t xml:space="preserve">    - Comando en modo edición para poder seleccionar varios vértices</w:t>
+      </w:r>
+    </w:p>
+    <w:p>
+      <w:pPr>
+        <w:ind w:left="360"/>
+      </w:pPr>
+      <w:r>
+        <w:t xml:space="preserve">X    </w:t>
+      </w:r>
+      <w:r>
+        <w:sym w:font="Wingdings" w:char="F0E0"/>
+      </w:r>
+      <w:r>
+        <w:t xml:space="preserve">   </w:t>
+      </w:r>
+      <w:r>
+        <w:t xml:space="preserve">   - Eliminar</w:t>
+      </w:r>
+    </w:p>
+    <w:p>
+      <w:pPr>
+        <w:ind w:left="360"/>
+      </w:pPr>
+      <w:r>
+        <w:t xml:space="preserve">Tab </w:t>
+      </w:r>
+      <w:r>
+        <w:t xml:space="preserve"> </w:t>
+      </w:r>
+      <w:r>
+        <w:sym w:font="Wingdings" w:char="F0E0"/>
+      </w:r>
+      <w:r>
+        <w:t xml:space="preserve">    - Cambia entre modo objeto y modo de edición</w:t>
+      </w:r>
+    </w:p>
+    <w:p>
+      <w:pPr>
+        <w:ind w:left="360"/>
+      </w:pPr>
+      <w:r>
+        <w:t>Ctrl-</w:t>
+      </w:r>
+      <w:r>
+        <w:t xml:space="preserve"> + R </w:t>
+      </w:r>
+      <w:r>
+        <w:sym w:font="Wingdings" w:char="F0E0"/>
+      </w:r>
+      <w:r>
+        <w:t xml:space="preserve"> - Subdivide un objeto en modo edición creando un edge loop</w:t>
+      </w:r>
+      <w:r>
+        <w:t>.</w:t>
+      </w:r>
+    </w:p>
+    <w:p>
+      <w:pPr>
+        <w:ind w:left="360"/>
+      </w:pPr>
+      <w:r>
+        <w:t>Comandos de visualización</w:t>
+      </w:r>
+    </w:p>
+    <w:p>
+      <w:pPr>
+        <w:ind w:left="360"/>
+      </w:pPr>
+      <w:r>
+        <w:t xml:space="preserve">1     </w:t>
+      </w:r>
+      <w:r>
+        <w:sym w:font="Wingdings" w:char="F0E0"/>
+      </w:r>
+      <w:r>
+        <w:t xml:space="preserve">       - Vista frontal</w:t>
+      </w:r>
+    </w:p>
+    <w:p>
+      <w:pPr>
+        <w:ind w:left="360"/>
+      </w:pPr>
+    </w:p>
+    <w:p>
+      <w:pPr>
+        <w:ind w:left="360"/>
+      </w:pPr>
+      <w:r>
+        <w:t xml:space="preserve">3      </w:t>
+      </w:r>
+      <w:r>
+        <w:sym w:font="Wingdings" w:char="F0E0"/>
+      </w:r>
+      <w:r>
+        <w:t xml:space="preserve">      - Vista lateral</w:t>
+      </w:r>
+    </w:p>
+    <w:p>
+      <w:pPr>
+        <w:ind w:left="360"/>
+      </w:pPr>
+    </w:p>
+    <w:p>
+      <w:pPr>
+        <w:ind w:left="360"/>
+      </w:pPr>
+      <w:r>
+        <w:t xml:space="preserve">5      </w:t>
+      </w:r>
+      <w:r>
+        <w:sym w:font="Wingdings" w:char="F0E0"/>
+      </w:r>
+      <w:r>
+        <w:t xml:space="preserve">      - Cambio entre la vista en modo perspectiva y modo ortogonal</w:t>
+      </w:r>
+    </w:p>
+    <w:p>
+      <w:pPr>
+        <w:ind w:left="360"/>
+      </w:pPr>
+    </w:p>
+    <w:p>
+      <w:pPr>
+        <w:ind w:left="360"/>
+      </w:pPr>
+      <w:r>
+        <w:t xml:space="preserve">7      </w:t>
+      </w:r>
+      <w:r>
+        <w:sym w:font="Wingdings" w:char="F0E0"/>
+      </w:r>
+      <w:r>
+        <w:t xml:space="preserve">      - Vista de arriba</w:t>
+      </w:r>
+    </w:p>
+    <w:p>
+      <w:pPr>
+        <w:ind w:left="360"/>
+      </w:pPr>
+    </w:p>
+    <w:p>
+      <w:pPr>
+        <w:ind w:left="360"/>
+      </w:pPr>
+      <w:r>
+        <w:t xml:space="preserve">2, 4, 6 y 8 </w:t>
+      </w:r>
+      <w:r>
+        <w:sym w:font="Wingdings" w:char="F0E0"/>
+      </w:r>
+      <w:r>
+        <w:t xml:space="preserve">   - </w:t>
+      </w:r>
+      <w:r>
+        <w:t>Efectúan</w:t>
+      </w:r>
+      <w:r>
+        <w:t xml:space="preserve"> rotación al área de trabajo</w:t>
+      </w:r>
+    </w:p>
+    <w:p>
+      <w:pPr>
+        <w:ind w:left="360"/>
+      </w:pPr>
+    </w:p>
+    <w:p>
+      <w:pPr>
+        <w:ind w:left="360"/>
+      </w:pPr>
+      <w:r>
+        <w:t xml:space="preserve">0      </w:t>
+      </w:r>
+      <w:r>
+        <w:sym w:font="Wingdings" w:char="F0E0"/>
+      </w:r>
+      <w:r>
+        <w:t xml:space="preserve">      - Muestra lo que ve la cámara</w:t>
+      </w:r>
+    </w:p>
+    <w:p>
+      <w:pPr>
         <w:rPr>
           <w:color w:val="FF0000"/>
         </w:rPr>
       </w:pPr>
-      <w:r>
+    </w:p>
+    <w:p>
+      <w:pPr>
         <w:rPr>
           <w:color w:val="FF0000"/>
         </w:rPr>
-        <w:t>Hoja con comandos.</w:t>
-      </w:r>
+      </w:pPr>
     </w:p>
     <w:p>
       <w:pPr>
@@ -6449,6 +6947,92 @@
           <w:color w:val="FF0000"/>
         </w:rPr>
       </w:pPr>
+    </w:p>
+    <w:p>
+      <w:pPr>
+        <w:rPr>
+          <w:color w:val="FF0000"/>
+        </w:rPr>
+      </w:pPr>
+    </w:p>
+    <w:p>
+      <w:pPr>
+        <w:rPr>
+          <w:color w:val="FF0000"/>
+        </w:rPr>
+      </w:pPr>
+    </w:p>
+    <w:p>
+      <w:pPr>
+        <w:rPr>
+          <w:color w:val="FF0000"/>
+        </w:rPr>
+      </w:pPr>
+    </w:p>
+    <w:p>
+      <w:pPr>
+        <w:rPr>
+          <w:color w:val="FF0000"/>
+        </w:rPr>
+      </w:pPr>
+    </w:p>
+    <w:p>
+      <w:pPr>
+        <w:rPr>
+          <w:color w:val="FF0000"/>
+        </w:rPr>
+      </w:pPr>
+    </w:p>
+    <w:p>
+      <w:pPr>
+        <w:rPr>
+          <w:color w:val="FF0000"/>
+        </w:rPr>
+      </w:pPr>
+    </w:p>
+    <w:p>
+      <w:pPr>
+        <w:rPr>
+          <w:color w:val="FF0000"/>
+        </w:rPr>
+      </w:pPr>
+    </w:p>
+    <w:p>
+      <w:pPr>
+        <w:rPr>
+          <w:color w:val="FF0000"/>
+        </w:rPr>
+      </w:pPr>
+    </w:p>
+    <w:p>
+      <w:pPr>
+        <w:rPr>
+          <w:color w:val="FF0000"/>
+        </w:rPr>
+      </w:pPr>
+    </w:p>
+    <w:p>
+      <w:pPr>
+        <w:rPr>
+          <w:color w:val="FF0000"/>
+        </w:rPr>
+      </w:pPr>
+    </w:p>
+    <w:p>
+      <w:pPr>
+        <w:rPr>
+          <w:color w:val="FF0000"/>
+        </w:rPr>
+      </w:pPr>
+    </w:p>
+    <w:p>
+      <w:pPr>
+        <w:rPr>
+          <w:color w:val="FF0000"/>
+        </w:rPr>
+      </w:pPr>
+      <w:bookmarkStart w:id="23" w:name="_GoBack"/>
+      <w:bookmarkEnd w:id="23"/>
     </w:p>
     <w:p>
       <w:pPr>
@@ -6610,8 +7194,9 @@
       <w:pPr>
         <w:pStyle w:val="Ttulo1"/>
       </w:pPr>
-      <w:bookmarkStart w:id="23" w:name="_Toc448254567"/>
-      <w:r>
+      <w:bookmarkStart w:id="24" w:name="_Toc448254567"/>
+      <w:r>
+        <w:lastRenderedPageBreak/>
         <w:t>6</w:t>
       </w:r>
       <w:r>
@@ -6626,7 +7211,7 @@
       <w:r>
         <w:t>s dos implementaciones</w:t>
       </w:r>
-      <w:bookmarkEnd w:id="23"/>
+      <w:bookmarkEnd w:id="24"/>
       <w:r>
         <w:t xml:space="preserve"> </w:t>
       </w:r>
@@ -6649,7 +7234,7 @@
       <w:pPr>
         <w:pStyle w:val="Ttulo2"/>
       </w:pPr>
-      <w:bookmarkStart w:id="24" w:name="_Toc448254568"/>
+      <w:bookmarkStart w:id="25" w:name="_Toc448254568"/>
       <w:r>
         <w:t>6</w:t>
       </w:r>
@@ -6668,7 +7253,7 @@
       <w:r>
         <w:t xml:space="preserve">la </w:t>
       </w:r>
-      <w:bookmarkEnd w:id="24"/>
+      <w:bookmarkEnd w:id="25"/>
       <w:r>
         <w:t xml:space="preserve">SketchUP </w:t>
       </w:r>
@@ -6867,7 +7452,7 @@
               <w:jc w:val="left"/>
             </w:pPr>
             <w:r>
-              <w:t>Sistemas operativos útiles</w:t>
+              <w:t>Sistemas operativos útilizados</w:t>
             </w:r>
           </w:p>
         </w:tc>
@@ -7080,7 +7665,7 @@
       <w:pPr>
         <w:pStyle w:val="Ttulo2"/>
       </w:pPr>
-      <w:bookmarkStart w:id="25" w:name="_Toc448254569"/>
+      <w:bookmarkStart w:id="26" w:name="_Toc448254569"/>
       <w:r>
         <w:t>6</w:t>
       </w:r>
@@ -7099,7 +7684,7 @@
       <w:r>
         <w:t xml:space="preserve">usando </w:t>
       </w:r>
-      <w:bookmarkEnd w:id="25"/>
+      <w:bookmarkEnd w:id="26"/>
       <w:r>
         <w:t xml:space="preserve">Blender </w:t>
       </w:r>
@@ -7663,7 +8248,7 @@
       <w:pPr>
         <w:pStyle w:val="Ttulo1"/>
       </w:pPr>
-      <w:bookmarkStart w:id="26" w:name="_Toc448254570"/>
+      <w:bookmarkStart w:id="27" w:name="_Toc448254570"/>
     </w:p>
     <w:p>
       <w:pPr>
@@ -7684,7 +8269,7 @@
       <w:r>
         <w:t>tecnologías</w:t>
       </w:r>
-      <w:bookmarkEnd w:id="26"/>
+      <w:bookmarkEnd w:id="27"/>
       <w:r>
         <w:t xml:space="preserve"> </w:t>
       </w:r>
@@ -7723,10 +8308,10 @@
         <w:tblLook w:val="04A0" w:firstRow="1" w:lastRow="0" w:firstColumn="1" w:lastColumn="0" w:noHBand="0" w:noVBand="1"/>
       </w:tblPr>
       <w:tblGrid>
-        <w:gridCol w:w="1980"/>
-        <w:gridCol w:w="2977"/>
-        <w:gridCol w:w="3260"/>
-        <w:gridCol w:w="5777"/>
+        <w:gridCol w:w="2099"/>
+        <w:gridCol w:w="2953"/>
+        <w:gridCol w:w="3231"/>
+        <w:gridCol w:w="5711"/>
       </w:tblGrid>
       <w:tr>
         <w:trPr>
@@ -7746,6 +8331,7 @@
               <w:rPr>
                 <w:b/>
               </w:rPr>
+              <w:lastRenderedPageBreak/>
               <w:t>CRITERIOS</w:t>
             </w:r>
           </w:p>
@@ -7817,6 +8403,7 @@
                 <w:ilvl w:val="0"/>
                 <w:numId w:val="9"/>
               </w:numPr>
+              <w:jc w:val="left"/>
             </w:pPr>
             <w:r>
               <w:t xml:space="preserve">Interfaz de Usuario </w:t>
@@ -7828,6 +8415,9 @@
             <w:tcW w:w="2977" w:type="dxa"/>
           </w:tcPr>
           <w:p>
+            <w:pPr>
+              <w:jc w:val="left"/>
+            </w:pPr>
             <w:r>
               <w:t xml:space="preserve">Intuitiva, fácil de manejar y totalmente en castellano </w:t>
             </w:r>
@@ -7869,31 +8459,48 @@
                 <w:ilvl w:val="0"/>
                 <w:numId w:val="9"/>
               </w:numPr>
+              <w:jc w:val="left"/>
             </w:pPr>
             <w:r>
               <w:t xml:space="preserve">Facilidad de uso general. </w:t>
             </w:r>
-            <w:bookmarkStart w:id="27" w:name="_GoBack"/>
-            <w:bookmarkEnd w:id="27"/>
           </w:p>
         </w:tc>
         <w:tc>
           <w:tcPr>
             <w:tcW w:w="2977" w:type="dxa"/>
           </w:tcPr>
-          <w:p/>
+          <w:p>
+            <w:pPr>
+              <w:jc w:val="left"/>
+            </w:pPr>
+            <w:r>
+              <w:t>Especializado para personas sin experiencia en otros programas de modelado 3D. Fácil de crear figuras complejas sin conocimiento previo.</w:t>
+            </w:r>
+          </w:p>
         </w:tc>
         <w:tc>
           <w:tcPr>
             <w:tcW w:w="3260" w:type="dxa"/>
           </w:tcPr>
-          <w:p/>
+          <w:p>
+            <w:r>
+              <w:t xml:space="preserve">Requiere un aprendizaje previo de una serie de comandos y herramientas para empezar a realizar modelados en 3D. </w:t>
+            </w:r>
+          </w:p>
         </w:tc>
         <w:tc>
           <w:tcPr>
             <w:tcW w:w="5777" w:type="dxa"/>
           </w:tcPr>
-          <w:p/>
+          <w:p>
+            <w:pPr>
+              <w:jc w:val="left"/>
+            </w:pPr>
+            <w:r>
+              <w:t xml:space="preserve">Está sujeto a la calidad del software. Sketchup no necesitas un conocimiento previo para manejarlo, pero el detalle en sus modelos es inferior al de Blender, que te da más libertad a la hora de crear tus propios diseños. </w:t>
+            </w:r>
+          </w:p>
         </w:tc>
       </w:tr>
       <w:tr>
@@ -7905,8 +8512,16 @@
             <w:tcW w:w="1980" w:type="dxa"/>
           </w:tcPr>
           <w:p>
-            <w:r>
-              <w:t>…</w:t>
+            <w:pPr>
+              <w:pStyle w:val="Prrafodelista"/>
+              <w:numPr>
+                <w:ilvl w:val="0"/>
+                <w:numId w:val="9"/>
+              </w:numPr>
+              <w:jc w:val="left"/>
+            </w:pPr>
+            <w:r>
+              <w:t xml:space="preserve">Tiempo de aprendizaje </w:t>
             </w:r>
           </w:p>
         </w:tc>
@@ -7935,8 +8550,15 @@
             <w:tcW w:w="1980" w:type="dxa"/>
           </w:tcPr>
           <w:p>
-            <w:r>
-              <w:t>N</w:t>
+            <w:pPr>
+              <w:pStyle w:val="Prrafodelista"/>
+              <w:numPr>
+                <w:ilvl w:val="0"/>
+                <w:numId w:val="9"/>
+              </w:numPr>
+            </w:pPr>
+            <w:r>
+              <w:t xml:space="preserve">Tiempo de instalación </w:t>
             </w:r>
           </w:p>
         </w:tc>
@@ -7944,19 +8566,141 @@
           <w:tcPr>
             <w:tcW w:w="2977" w:type="dxa"/>
           </w:tcPr>
-          <w:p/>
+          <w:p>
+            <w:pPr>
+              <w:jc w:val="left"/>
+            </w:pPr>
+            <w:r>
+              <w:t>La instalación del programa ha sido breve de unos 30 min, en cambio para instalar el pug-in para exportar el modelo en formato STL nos ha llevado más tiempo.</w:t>
+            </w:r>
+          </w:p>
         </w:tc>
         <w:tc>
           <w:tcPr>
             <w:tcW w:w="3260" w:type="dxa"/>
           </w:tcPr>
-          <w:p/>
+          <w:p>
+            <w:r>
+              <w:t xml:space="preserve">Escasamente 1 hora </w:t>
+            </w:r>
+          </w:p>
         </w:tc>
         <w:tc>
           <w:tcPr>
             <w:tcW w:w="5777" w:type="dxa"/>
           </w:tcPr>
-          <w:p/>
+          <w:p>
+            <w:r>
+              <w:t>Ambos programas en menos de una hora se instalan.</w:t>
+            </w:r>
+          </w:p>
+        </w:tc>
+      </w:tr>
+      <w:tr>
+        <w:tc>
+          <w:tcPr>
+            <w:tcW w:w="1980" w:type="dxa"/>
+          </w:tcPr>
+          <w:p>
+            <w:pPr>
+              <w:pStyle w:val="Prrafodelista"/>
+              <w:numPr>
+                <w:ilvl w:val="0"/>
+                <w:numId w:val="9"/>
+              </w:numPr>
+            </w:pPr>
+            <w:r>
+              <w:t xml:space="preserve">Sistemas operativos utilizados </w:t>
+            </w:r>
+          </w:p>
+        </w:tc>
+        <w:tc>
+          <w:tcPr>
+            <w:tcW w:w="2977" w:type="dxa"/>
+          </w:tcPr>
+          <w:p>
+            <w:pPr>
+              <w:jc w:val="left"/>
+            </w:pPr>
+            <w:r>
+              <w:t>Se ha utilizado una máquina virtual con el sistema operativo Ubuntu 16.04</w:t>
+            </w:r>
+          </w:p>
+        </w:tc>
+        <w:tc>
+          <w:tcPr>
+            <w:tcW w:w="3260" w:type="dxa"/>
+          </w:tcPr>
+          <w:p>
+            <w:r>
+              <w:t xml:space="preserve">Se ha utilizado el sistema operativo Windows 10 </w:t>
+            </w:r>
+          </w:p>
+        </w:tc>
+        <w:tc>
+          <w:tcPr>
+            <w:tcW w:w="5777" w:type="dxa"/>
+          </w:tcPr>
+          <w:p>
+            <w:r>
+              <w:t xml:space="preserve">Ambos software permite la instalación en diferentes sistemas operativos, sobre todo en los más populares (Windows, Mac y Linux) </w:t>
+            </w:r>
+          </w:p>
+        </w:tc>
+      </w:tr>
+      <w:tr>
+        <w:tc>
+          <w:tcPr>
+            <w:tcW w:w="1980" w:type="dxa"/>
+          </w:tcPr>
+          <w:p>
+            <w:pPr>
+              <w:pStyle w:val="Prrafodelista"/>
+              <w:numPr>
+                <w:ilvl w:val="0"/>
+                <w:numId w:val="9"/>
+              </w:numPr>
+            </w:pPr>
+            <w:r>
+              <w:t>Exportación a</w:t>
+            </w:r>
+            <w:r>
+              <w:t xml:space="preserve"> STL </w:t>
+            </w:r>
+          </w:p>
+        </w:tc>
+        <w:tc>
+          <w:tcPr>
+            <w:tcW w:w="2977" w:type="dxa"/>
+          </w:tcPr>
+          <w:p>
+            <w:pPr>
+              <w:jc w:val="left"/>
+            </w:pPr>
+            <w:r>
+              <w:t>Requiere un Plug-in externo para exportar en ese formato.</w:t>
+            </w:r>
+          </w:p>
+        </w:tc>
+        <w:tc>
+          <w:tcPr>
+            <w:tcW w:w="3260" w:type="dxa"/>
+          </w:tcPr>
+          <w:p>
+            <w:r>
+              <w:t xml:space="preserve">Viene de forma implícita en el software. </w:t>
+            </w:r>
+          </w:p>
+        </w:tc>
+        <w:tc>
+          <w:tcPr>
+            <w:tcW w:w="5777" w:type="dxa"/>
+          </w:tcPr>
+          <w:p>
+            <w:r>
+              <w:t xml:space="preserve">Preferiblemente utilizar Blender debido al hecho de que no tienes que descargar ningún plug-in aparte. </w:t>
+            </w:r>
+          </w:p>
         </w:tc>
       </w:tr>
     </w:tbl>
@@ -7978,6 +8722,7 @@
       </w:pPr>
       <w:bookmarkStart w:id="28" w:name="_Toc448254571"/>
       <w:r>
+        <w:lastRenderedPageBreak/>
         <w:t>8</w:t>
       </w:r>
       <w:r>
@@ -8061,7 +8806,6 @@
         <w:docPartUnique/>
       </w:docPartObj>
     </w:sdtPr>
-    <w:sdtEndPr/>
     <w:sdtContent>
       <w:p>
         <w:pPr>
@@ -8081,7 +8825,7 @@
           <w:rPr>
             <w:noProof/>
           </w:rPr>
-          <w:t>3</w:t>
+          <w:t>1</w:t>
         </w:r>
         <w:r>
           <w:fldChar w:fldCharType="end"/>
@@ -12564,236 +13308,236 @@
     </dgm:pt>
   </dgm:ptLst>
   <dgm:cxnLst>
-    <dgm:cxn modelId="{2766CFD1-E5D4-4D9B-83E6-C35BD957D342}" type="presOf" srcId="{53A6B2D3-816C-42CD-9EA6-DF7F9B348CA2}" destId="{C9AD6B18-C18C-4363-BFDD-39CADEF36DE1}" srcOrd="0" destOrd="0" presId="urn:microsoft.com/office/officeart/2005/8/layout/orgChart1"/>
-    <dgm:cxn modelId="{E7F8045B-1601-40CA-8608-EBBACE572A81}" type="presOf" srcId="{1C26E4E6-1CB0-455A-81D5-8E6E87F787E3}" destId="{518A69C3-9185-49E1-8487-B7C5229D605D}" srcOrd="0" destOrd="0" presId="urn:microsoft.com/office/officeart/2005/8/layout/orgChart1"/>
-    <dgm:cxn modelId="{849114BB-DD7E-47EA-B28B-1BE4EC45DD01}" type="presOf" srcId="{1CAAC114-61C8-4643-B0B2-63A5FA7CBB1E}" destId="{86F1962C-158C-46D0-8095-49E3F2F24415}" srcOrd="0" destOrd="0" presId="urn:microsoft.com/office/officeart/2005/8/layout/orgChart1"/>
-    <dgm:cxn modelId="{CF4400E1-D33A-4E0C-98BD-F6030D701C1C}" type="presOf" srcId="{DC1A602F-8FD1-4434-963F-015E2310B3D6}" destId="{4DBECB1A-9AD9-4347-B777-422EA2C2BE86}" srcOrd="1" destOrd="0" presId="urn:microsoft.com/office/officeart/2005/8/layout/orgChart1"/>
+    <dgm:cxn modelId="{1FFAB2BD-E8E3-45B9-9299-A00B56E482AC}" type="presOf" srcId="{5FF5DDB0-024C-466C-A386-98808145BC7F}" destId="{6E0022FB-072F-41D5-B1C4-208025283DA6}" srcOrd="0" destOrd="0" presId="urn:microsoft.com/office/officeart/2005/8/layout/orgChart1"/>
+    <dgm:cxn modelId="{A01F602E-BDAC-42D8-911D-4D0000A7C1E5}" type="presOf" srcId="{357E093D-EC84-4D1D-B503-30A139975953}" destId="{718AB74F-6EEF-4ECA-8C0A-125E3A05E22E}" srcOrd="1" destOrd="0" presId="urn:microsoft.com/office/officeart/2005/8/layout/orgChart1"/>
+    <dgm:cxn modelId="{F6B6C82F-4246-4C71-A0C4-6292ECB36FB8}" type="presOf" srcId="{434176A2-146A-4791-9230-3A5852B8D8D9}" destId="{B835F3B2-C849-4E52-ABCF-596D1A3CF797}" srcOrd="0" destOrd="0" presId="urn:microsoft.com/office/officeart/2005/8/layout/orgChart1"/>
+    <dgm:cxn modelId="{1B3E9D4C-BA58-4008-BAA7-8DDB500DDB11}" type="presOf" srcId="{1146EBA1-DE96-4CCF-8D8F-5E3B4C6F8E1F}" destId="{F636CC8F-9752-4A69-B829-3697C4F04D06}" srcOrd="1" destOrd="0" presId="urn:microsoft.com/office/officeart/2005/8/layout/orgChart1"/>
     <dgm:cxn modelId="{0C99C56D-4B1E-45E2-97AA-52262242504F}" srcId="{5DF4DB8B-2A92-4E90-91E2-E3647B7A1DAA}" destId="{F279021F-96BF-453E-80B5-4CF558900A58}" srcOrd="2" destOrd="0" parTransId="{732721F5-6F67-4B73-A775-06101C31E617}" sibTransId="{C749B2C0-73A8-47FE-A32C-BAFF7C1AD1C6}"/>
-    <dgm:cxn modelId="{5B45E9A8-FBF7-43AC-B9BD-1E3608ACE837}" type="presOf" srcId="{40D56237-05E9-4BD0-A267-1A48A2E49704}" destId="{484F9B0A-2CA9-4BFA-90D0-88227CA395F4}" srcOrd="0" destOrd="0" presId="urn:microsoft.com/office/officeart/2005/8/layout/orgChart1"/>
-    <dgm:cxn modelId="{AAB95995-564A-4A9F-8164-7ACB809BB0FB}" type="presOf" srcId="{18088A16-F28A-4EE4-8CA8-ACD72D181E95}" destId="{0B32D74D-157F-4355-BDD3-2134D1A3A5C2}" srcOrd="0" destOrd="0" presId="urn:microsoft.com/office/officeart/2005/8/layout/orgChart1"/>
-    <dgm:cxn modelId="{F8BB2B71-F122-488F-B894-168B4C2AE3E8}" type="presOf" srcId="{948CBBDD-919F-42B7-A5B9-CD7F5E743848}" destId="{DDB9D56B-B86D-41F2-B01C-192A35FBFDDF}" srcOrd="0" destOrd="0" presId="urn:microsoft.com/office/officeart/2005/8/layout/orgChart1"/>
+    <dgm:cxn modelId="{6C309E1A-B154-4C7B-A98E-618D86504CCB}" type="presOf" srcId="{53A6B2D3-816C-42CD-9EA6-DF7F9B348CA2}" destId="{C9AD6B18-C18C-4363-BFDD-39CADEF36DE1}" srcOrd="0" destOrd="0" presId="urn:microsoft.com/office/officeart/2005/8/layout/orgChart1"/>
+    <dgm:cxn modelId="{53797AB6-B28B-42FD-9B71-2621BA4E27BE}" type="presOf" srcId="{355D0052-7729-4F51-A477-D4DC9590F81E}" destId="{745A6C02-FED7-44CF-9F40-2062CA3F39B3}" srcOrd="1" destOrd="0" presId="urn:microsoft.com/office/officeart/2005/8/layout/orgChart1"/>
+    <dgm:cxn modelId="{C6318DCD-E6C5-4D97-ACC2-25104CF2CD82}" type="presOf" srcId="{948CBBDD-919F-42B7-A5B9-CD7F5E743848}" destId="{DDB9D56B-B86D-41F2-B01C-192A35FBFDDF}" srcOrd="0" destOrd="0" presId="urn:microsoft.com/office/officeart/2005/8/layout/orgChart1"/>
+    <dgm:cxn modelId="{5F411FF3-10E7-4A9A-8664-1893B85D45BD}" type="presOf" srcId="{FC4D6B66-BA1B-45E4-B879-75220B438D22}" destId="{E84FC55B-D3AF-4832-9E2C-72B31C0E3BB7}" srcOrd="1" destOrd="0" presId="urn:microsoft.com/office/officeart/2005/8/layout/orgChart1"/>
+    <dgm:cxn modelId="{7C2E6B4C-1A89-4A54-B7E1-8AAB95564A9A}" type="presOf" srcId="{887927B9-14B9-4693-A86D-ACD77530B005}" destId="{D863C43C-FBA1-48B5-B2B6-243BC9F1FF0C}" srcOrd="0" destOrd="0" presId="urn:microsoft.com/office/officeart/2005/8/layout/orgChart1"/>
+    <dgm:cxn modelId="{1E6ECFB6-10ED-473D-8A0A-D5930923B8D9}" type="presOf" srcId="{98782FB9-E89B-4A5E-8536-35181AADC067}" destId="{CF7FDEFB-F603-442E-BB67-99396B4CE0A0}" srcOrd="1" destOrd="0" presId="urn:microsoft.com/office/officeart/2005/8/layout/orgChart1"/>
+    <dgm:cxn modelId="{96589653-82F5-4E0A-A8AE-1F186C45CF1A}" type="presOf" srcId="{40D56237-05E9-4BD0-A267-1A48A2E49704}" destId="{484F9B0A-2CA9-4BFA-90D0-88227CA395F4}" srcOrd="0" destOrd="0" presId="urn:microsoft.com/office/officeart/2005/8/layout/orgChart1"/>
     <dgm:cxn modelId="{B273AC73-ADC4-47A0-BE85-97BC574F9A07}" srcId="{1146EBA1-DE96-4CCF-8D8F-5E3B4C6F8E1F}" destId="{98782FB9-E89B-4A5E-8536-35181AADC067}" srcOrd="5" destOrd="0" parTransId="{1C26E4E6-1CB0-455A-81D5-8E6E87F787E3}" sibTransId="{F2447CA2-72DB-4926-8250-8517706411FD}"/>
-    <dgm:cxn modelId="{179F73A9-4E02-4D75-847F-1F2F3C50E9AC}" type="presOf" srcId="{1146EBA1-DE96-4CCF-8D8F-5E3B4C6F8E1F}" destId="{29DB10AA-7BBA-4F7D-AC06-06B01F4D1CE6}" srcOrd="0" destOrd="0" presId="urn:microsoft.com/office/officeart/2005/8/layout/orgChart1"/>
-    <dgm:cxn modelId="{8EA61853-9823-4BA9-B321-93FF29E1F807}" type="presOf" srcId="{85518987-FC2E-487C-8FB0-EC7B12F88D40}" destId="{80E50D08-91AA-4C60-8F4F-8542FA224126}" srcOrd="0" destOrd="0" presId="urn:microsoft.com/office/officeart/2005/8/layout/orgChart1"/>
-    <dgm:cxn modelId="{FABBBDBD-6914-4505-9676-B68B0F53A095}" type="presOf" srcId="{5B3036C3-DDDE-4F20-9E82-430837BF2D2C}" destId="{CD7BF4DF-527E-4F5E-8240-45C7C3D3E6BE}" srcOrd="0" destOrd="0" presId="urn:microsoft.com/office/officeart/2005/8/layout/orgChart1"/>
+    <dgm:cxn modelId="{A5481D47-AFD8-4BD5-93A5-AE7C39BE05E5}" type="presOf" srcId="{EE2B1165-256F-49CD-ACE8-9FE26434F5E0}" destId="{D971B97B-10A6-4EBC-9E45-F698C688DAF9}" srcOrd="1" destOrd="0" presId="urn:microsoft.com/office/officeart/2005/8/layout/orgChart1"/>
+    <dgm:cxn modelId="{7226D910-6430-414C-B60A-3BAA50F403EA}" type="presOf" srcId="{06912066-F4C8-4AA0-920B-8F918AF925F8}" destId="{D19B3791-B162-471A-906E-7F2070CF3529}" srcOrd="0" destOrd="0" presId="urn:microsoft.com/office/officeart/2005/8/layout/orgChart1"/>
+    <dgm:cxn modelId="{6B0B85C9-A4BC-490E-9F63-3226FFD1F2B0}" type="presOf" srcId="{89187D36-2950-42B9-94AD-99256B9547D5}" destId="{65711115-E2CC-48ED-AE29-E2A4CF5DC557}" srcOrd="0" destOrd="0" presId="urn:microsoft.com/office/officeart/2005/8/layout/orgChart1"/>
+    <dgm:cxn modelId="{E6690DD2-9375-4750-9837-336C357D1BD3}" type="presOf" srcId="{F279021F-96BF-453E-80B5-4CF558900A58}" destId="{4F6821EF-35E9-4D74-A78A-A350BE296EB6}" srcOrd="0" destOrd="0" presId="urn:microsoft.com/office/officeart/2005/8/layout/orgChart1"/>
+    <dgm:cxn modelId="{0CAC1F9A-5F16-4CDF-A0C4-7E11ECBBB275}" type="presOf" srcId="{44747E58-4414-491C-A3D7-D8FC091D14A8}" destId="{853B551E-A69A-4214-A9C7-DA7D8D41AC88}" srcOrd="0" destOrd="0" presId="urn:microsoft.com/office/officeart/2005/8/layout/orgChart1"/>
+    <dgm:cxn modelId="{FC3DAC78-613A-4F1F-B6DE-786A13FDD69B}" type="presOf" srcId="{F279021F-96BF-453E-80B5-4CF558900A58}" destId="{41990C8C-D138-4C00-902F-4349313A761E}" srcOrd="1" destOrd="0" presId="urn:microsoft.com/office/officeart/2005/8/layout/orgChart1"/>
+    <dgm:cxn modelId="{21ADEF7A-F955-41D1-B3EE-795E4BB404B8}" type="presOf" srcId="{42EC42C1-AA1E-49DD-ADD1-53C892632928}" destId="{2180A35E-A58C-4B31-A1CE-2E6A04C73ECD}" srcOrd="0" destOrd="0" presId="urn:microsoft.com/office/officeart/2005/8/layout/orgChart1"/>
     <dgm:cxn modelId="{79DDE6E7-73C2-426D-8F38-468625FC27BC}" srcId="{F279021F-96BF-453E-80B5-4CF558900A58}" destId="{89187D36-2950-42B9-94AD-99256B9547D5}" srcOrd="1" destOrd="0" parTransId="{06912066-F4C8-4AA0-920B-8F918AF925F8}" sibTransId="{9683E737-C3AC-4D2A-BC8C-6273AD4F4845}"/>
     <dgm:cxn modelId="{53138DD0-3CA6-41C2-AAFE-500941F2A149}" srcId="{FC4D6B66-BA1B-45E4-B879-75220B438D22}" destId="{EE2B1165-256F-49CD-ACE8-9FE26434F5E0}" srcOrd="2" destOrd="0" parTransId="{A27B846D-A185-4C61-9385-9E89ACFD2AB5}" sibTransId="{A306B797-50A3-4B1D-AF41-BC442A14294B}"/>
-    <dgm:cxn modelId="{095E9865-9A03-4D1A-9E75-262153B0D1DD}" type="presOf" srcId="{5B3036C3-DDDE-4F20-9E82-430837BF2D2C}" destId="{92A6814C-DA41-4244-87C8-388D9B361B8A}" srcOrd="1" destOrd="0" presId="urn:microsoft.com/office/officeart/2005/8/layout/orgChart1"/>
-    <dgm:cxn modelId="{1D2002FA-5EB4-45A0-829D-E546F4D81ED6}" type="presOf" srcId="{5FF5DDB0-024C-466C-A386-98808145BC7F}" destId="{6E0022FB-072F-41D5-B1C4-208025283DA6}" srcOrd="0" destOrd="0" presId="urn:microsoft.com/office/officeart/2005/8/layout/orgChart1"/>
-    <dgm:cxn modelId="{4053313C-C5E6-4A32-854E-8593757D4AE2}" type="presOf" srcId="{06912066-F4C8-4AA0-920B-8F918AF925F8}" destId="{D19B3791-B162-471A-906E-7F2070CF3529}" srcOrd="0" destOrd="0" presId="urn:microsoft.com/office/officeart/2005/8/layout/orgChart1"/>
-    <dgm:cxn modelId="{ED0B91E6-6F66-4274-AB19-FB1C61CAC918}" type="presOf" srcId="{887927B9-14B9-4693-A86D-ACD77530B005}" destId="{D863C43C-FBA1-48B5-B2B6-243BC9F1FF0C}" srcOrd="0" destOrd="0" presId="urn:microsoft.com/office/officeart/2005/8/layout/orgChart1"/>
-    <dgm:cxn modelId="{65583A5D-2BF5-492E-BF77-01192DC35CA2}" type="presOf" srcId="{89187D36-2950-42B9-94AD-99256B9547D5}" destId="{8D46796D-4220-40E6-96D8-8F8E28F9A1F7}" srcOrd="1" destOrd="0" presId="urn:microsoft.com/office/officeart/2005/8/layout/orgChart1"/>
+    <dgm:cxn modelId="{3A148AC9-1990-42BF-BBAF-C819AABD6767}" type="presOf" srcId="{70779817-16F5-4CD0-BC24-FE6159D03D2F}" destId="{BDBE74B5-324F-449E-8E88-5C79C16859B7}" srcOrd="0" destOrd="0" presId="urn:microsoft.com/office/officeart/2005/8/layout/orgChart1"/>
+    <dgm:cxn modelId="{66116281-9E35-45FF-8B52-EF23DD27E823}" type="presOf" srcId="{355D0052-7729-4F51-A477-D4DC9590F81E}" destId="{6EEA7322-9242-40B4-B357-CAA2C223448E}" srcOrd="0" destOrd="0" presId="urn:microsoft.com/office/officeart/2005/8/layout/orgChart1"/>
     <dgm:cxn modelId="{B7BAEDE7-A18A-458E-B694-09B221975E45}" srcId="{1146EBA1-DE96-4CCF-8D8F-5E3B4C6F8E1F}" destId="{355D0052-7729-4F51-A477-D4DC9590F81E}" srcOrd="6" destOrd="0" parTransId="{434176A2-146A-4791-9230-3A5852B8D8D9}" sibTransId="{FA80AA1E-A9AA-46BD-9C47-61564A760E69}"/>
-    <dgm:cxn modelId="{048B754F-DAB4-4D25-96C6-2FFF22DA888F}" type="presOf" srcId="{89187D36-2950-42B9-94AD-99256B9547D5}" destId="{65711115-E2CC-48ED-AE29-E2A4CF5DC557}" srcOrd="0" destOrd="0" presId="urn:microsoft.com/office/officeart/2005/8/layout/orgChart1"/>
-    <dgm:cxn modelId="{3C0A2221-A62A-4609-B3BF-7FAC593ECA8C}" type="presOf" srcId="{70779817-16F5-4CD0-BC24-FE6159D03D2F}" destId="{BDBE74B5-324F-449E-8E88-5C79C16859B7}" srcOrd="0" destOrd="0" presId="urn:microsoft.com/office/officeart/2005/8/layout/orgChart1"/>
-    <dgm:cxn modelId="{1CE9999B-D6D7-42EB-8BE6-147E3C5EC42E}" type="presOf" srcId="{24E2779F-9E80-4391-8605-242402D8526B}" destId="{560CE62F-5744-4F79-B010-F380E780CF72}" srcOrd="0" destOrd="0" presId="urn:microsoft.com/office/officeart/2005/8/layout/orgChart1"/>
-    <dgm:cxn modelId="{EE9B69FE-612E-4EE0-A31C-7328A5A48D0C}" type="presOf" srcId="{FC4D6B66-BA1B-45E4-B879-75220B438D22}" destId="{E84FC55B-D3AF-4832-9E2C-72B31C0E3BB7}" srcOrd="1" destOrd="0" presId="urn:microsoft.com/office/officeart/2005/8/layout/orgChart1"/>
-    <dgm:cxn modelId="{D26B2571-4E2A-4EDE-8DC8-10931A4F2BDD}" type="presOf" srcId="{DA57FFA9-C9B9-4A93-BFA0-431B5AC58255}" destId="{A76B6081-B5EA-471D-99A0-8D8F834D9632}" srcOrd="1" destOrd="0" presId="urn:microsoft.com/office/officeart/2005/8/layout/orgChart1"/>
-    <dgm:cxn modelId="{1E2BA2B3-F872-452E-8EF1-CEB2D04AE207}" type="presOf" srcId="{1146EBA1-DE96-4CCF-8D8F-5E3B4C6F8E1F}" destId="{F636CC8F-9752-4A69-B829-3697C4F04D06}" srcOrd="1" destOrd="0" presId="urn:microsoft.com/office/officeart/2005/8/layout/orgChart1"/>
-    <dgm:cxn modelId="{1A8E8FE5-52F4-4857-8455-FFBE26B780DA}" type="presOf" srcId="{E61FE40A-AA6D-463D-B2AC-5F7703F4B0C9}" destId="{01D62E5C-D6DF-4F6C-BE96-C41880698450}" srcOrd="0" destOrd="0" presId="urn:microsoft.com/office/officeart/2005/8/layout/orgChart1"/>
-    <dgm:cxn modelId="{F4AA071E-9263-426B-8E98-7C537F1FD077}" type="presOf" srcId="{5DF4DB8B-2A92-4E90-91E2-E3647B7A1DAA}" destId="{27A07017-200F-412F-ACD9-EC4ED6D7C531}" srcOrd="0" destOrd="0" presId="urn:microsoft.com/office/officeart/2005/8/layout/orgChart1"/>
-    <dgm:cxn modelId="{E2FA0670-935C-4FF4-81BB-3F6C435C55CB}" type="presOf" srcId="{F279021F-96BF-453E-80B5-4CF558900A58}" destId="{41990C8C-D138-4C00-902F-4349313A761E}" srcOrd="1" destOrd="0" presId="urn:microsoft.com/office/officeart/2005/8/layout/orgChart1"/>
-    <dgm:cxn modelId="{D29AF86C-F1B9-4370-8678-EC91A0D143EE}" type="presOf" srcId="{61D272F0-26C5-439E-8295-8A380AF54CAD}" destId="{CEB21E7C-BB80-43CC-B7FF-A61D9A0B6D27}" srcOrd="0" destOrd="0" presId="urn:microsoft.com/office/officeart/2005/8/layout/orgChart1"/>
+    <dgm:cxn modelId="{6609E96B-A7FD-4D4B-8744-548AD722A003}" type="presOf" srcId="{56D7723E-3368-46FE-9C18-C303A5B21BCC}" destId="{B78356B6-BE82-4A9D-9AD4-268D6E7EA605}" srcOrd="0" destOrd="0" presId="urn:microsoft.com/office/officeart/2005/8/layout/orgChart1"/>
+    <dgm:cxn modelId="{898C5182-AE85-4DAD-B8FA-54F10D13BEC4}" type="presOf" srcId="{357E093D-EC84-4D1D-B503-30A139975953}" destId="{709E7078-B07A-4535-AD52-8628C09865D2}" srcOrd="0" destOrd="0" presId="urn:microsoft.com/office/officeart/2005/8/layout/orgChart1"/>
+    <dgm:cxn modelId="{115D103F-5B86-48F5-837A-CA0212D8E49D}" type="presOf" srcId="{8FB2F906-66D5-4B7D-B41F-031DCEBA0C8C}" destId="{BB74319C-90AF-4D97-8049-CA57CFC366D4}" srcOrd="0" destOrd="0" presId="urn:microsoft.com/office/officeart/2005/8/layout/orgChart1"/>
+    <dgm:cxn modelId="{9498FA7F-80BB-4137-ACA6-2A2D7ACFE9AA}" type="presOf" srcId="{85518987-FC2E-487C-8FB0-EC7B12F88D40}" destId="{09E70D8C-254C-44C1-9E23-9B2449FA9C88}" srcOrd="1" destOrd="0" presId="urn:microsoft.com/office/officeart/2005/8/layout/orgChart1"/>
+    <dgm:cxn modelId="{00CEBEFD-A027-438A-B2D9-A715E2A8705F}" type="presOf" srcId="{9F1706AB-6235-48D1-BD4C-C033F19AB272}" destId="{1992E50B-58DF-400E-A1DA-6897B4683FAC}" srcOrd="0" destOrd="0" presId="urn:microsoft.com/office/officeart/2005/8/layout/orgChart1"/>
+    <dgm:cxn modelId="{05806BB3-11D8-42A6-9CFF-D79C3D3CC379}" type="presOf" srcId="{049F31B2-0EDE-4B3D-9365-6DDDDC8D2C21}" destId="{0D02301F-2650-4724-8547-85F53C50C1CE}" srcOrd="0" destOrd="0" presId="urn:microsoft.com/office/officeart/2005/8/layout/orgChart1"/>
+    <dgm:cxn modelId="{02F559D1-6DCC-439D-9819-062B83E98980}" type="presOf" srcId="{EE2B1165-256F-49CD-ACE8-9FE26434F5E0}" destId="{7EB7797C-E2CC-4775-9D9F-762CA96344A4}" srcOrd="0" destOrd="0" presId="urn:microsoft.com/office/officeart/2005/8/layout/orgChart1"/>
+    <dgm:cxn modelId="{60454A74-308B-4CC9-A520-46965854A50A}" type="presOf" srcId="{98782FB9-E89B-4A5E-8536-35181AADC067}" destId="{8C47A870-6094-4068-89EB-FF3538C22460}" srcOrd="0" destOrd="0" presId="urn:microsoft.com/office/officeart/2005/8/layout/orgChart1"/>
+    <dgm:cxn modelId="{C01BD885-1FDD-4C84-9D34-D8775E654F2B}" type="presOf" srcId="{DC1A602F-8FD1-4434-963F-015E2310B3D6}" destId="{781C5BBB-E270-47B3-825D-B03633B3EDAE}" srcOrd="0" destOrd="0" presId="urn:microsoft.com/office/officeart/2005/8/layout/orgChart1"/>
+    <dgm:cxn modelId="{AAC623EE-69D2-47A3-A0FA-5DB01BC538E9}" type="presOf" srcId="{640C6DFC-2341-4958-AC73-EBAB72D719C5}" destId="{D804B16E-9855-42D4-9F61-1B37BE18B663}" srcOrd="1" destOrd="0" presId="urn:microsoft.com/office/officeart/2005/8/layout/orgChart1"/>
+    <dgm:cxn modelId="{FBAFCCAE-5FAE-44FE-8A84-99CF74BD0413}" type="presOf" srcId="{732721F5-6F67-4B73-A775-06101C31E617}" destId="{8942BE99-0798-4865-9CBD-AC81D8428E5B}" srcOrd="0" destOrd="0" presId="urn:microsoft.com/office/officeart/2005/8/layout/orgChart1"/>
     <dgm:cxn modelId="{BD81C6C3-4E0E-4C81-B210-CD8175B17625}" srcId="{1146EBA1-DE96-4CCF-8D8F-5E3B4C6F8E1F}" destId="{8FB2F906-66D5-4B7D-B41F-031DCEBA0C8C}" srcOrd="4" destOrd="0" parTransId="{18088A16-F28A-4EE4-8CA8-ACD72D181E95}" sibTransId="{4F62D40F-DC00-42A3-AFAD-19CEAD924DD1}"/>
     <dgm:cxn modelId="{151C07CD-3336-46E0-ABEC-4069EBE246F1}" srcId="{5DF4DB8B-2A92-4E90-91E2-E3647B7A1DAA}" destId="{FC4D6B66-BA1B-45E4-B879-75220B438D22}" srcOrd="3" destOrd="0" parTransId="{56D7723E-3368-46FE-9C18-C303A5B21BCC}" sibTransId="{E77DDEAF-A932-4A6E-9646-603F2040924B}"/>
-    <dgm:cxn modelId="{6B3865A2-958D-425D-8928-8818263960D7}" type="presOf" srcId="{1CAAC114-61C8-4643-B0B2-63A5FA7CBB1E}" destId="{F243C357-68F0-4C60-8408-9B63F7FDF6B8}" srcOrd="1" destOrd="0" presId="urn:microsoft.com/office/officeart/2005/8/layout/orgChart1"/>
     <dgm:cxn modelId="{9C2A19C5-16AF-403E-AC22-939AC369EB02}" srcId="{F279021F-96BF-453E-80B5-4CF558900A58}" destId="{887927B9-14B9-4693-A86D-ACD77530B005}" srcOrd="0" destOrd="0" parTransId="{C1E780B3-D123-4688-9435-6E5F29A7321F}" sibTransId="{138E92B6-12A4-41DA-9925-639D4316D17C}"/>
-    <dgm:cxn modelId="{E75531C7-D977-4755-92A7-C1ECC1D08575}" type="presOf" srcId="{44747E58-4414-491C-A3D7-D8FC091D14A8}" destId="{FA6C27BF-AD58-46CA-B213-D9C5757DB0FA}" srcOrd="1" destOrd="0" presId="urn:microsoft.com/office/officeart/2005/8/layout/orgChart1"/>
-    <dgm:cxn modelId="{EC1A3F0A-24F0-4C9B-8DBB-66DBF8192B8A}" type="presOf" srcId="{9F1706AB-6235-48D1-BD4C-C033F19AB272}" destId="{1992E50B-58DF-400E-A1DA-6897B4683FAC}" srcOrd="0" destOrd="0" presId="urn:microsoft.com/office/officeart/2005/8/layout/orgChart1"/>
-    <dgm:cxn modelId="{61605E79-27AD-42C8-B3F5-C889E9B107D7}" type="presOf" srcId="{DC1A602F-8FD1-4434-963F-015E2310B3D6}" destId="{781C5BBB-E270-47B3-825D-B03633B3EDAE}" srcOrd="0" destOrd="0" presId="urn:microsoft.com/office/officeart/2005/8/layout/orgChart1"/>
+    <dgm:cxn modelId="{AAA20BF0-4FDB-4CE3-BE27-96C243BF7414}" type="presOf" srcId="{DA57FFA9-C9B9-4A93-BFA0-431B5AC58255}" destId="{A76B6081-B5EA-471D-99A0-8D8F834D9632}" srcOrd="1" destOrd="0" presId="urn:microsoft.com/office/officeart/2005/8/layout/orgChart1"/>
+    <dgm:cxn modelId="{D189C3E9-44CE-4441-B323-6D4002A699A5}" type="presOf" srcId="{1146EBA1-DE96-4CCF-8D8F-5E3B4C6F8E1F}" destId="{29DB10AA-7BBA-4F7D-AC06-06B01F4D1CE6}" srcOrd="0" destOrd="0" presId="urn:microsoft.com/office/officeart/2005/8/layout/orgChart1"/>
+    <dgm:cxn modelId="{956D5E56-CE0B-4C11-850D-7B4B912D27DE}" type="presOf" srcId="{DA57FFA9-C9B9-4A93-BFA0-431B5AC58255}" destId="{09A54FB6-4E4C-4A39-B26E-C53C26C1FC30}" srcOrd="0" destOrd="0" presId="urn:microsoft.com/office/officeart/2005/8/layout/orgChart1"/>
     <dgm:cxn modelId="{67A09ECB-2731-4B40-A975-6DA9A26F0653}" srcId="{1146EBA1-DE96-4CCF-8D8F-5E3B4C6F8E1F}" destId="{640C6DFC-2341-4958-AC73-EBAB72D719C5}" srcOrd="0" destOrd="0" parTransId="{40D56237-05E9-4BD0-A267-1A48A2E49704}" sibTransId="{5CAA1DBF-79BE-4DDB-B8F4-3986D0F4BA81}"/>
-    <dgm:cxn modelId="{ABDEC06F-ED20-41B8-A15D-59DD0D1020C5}" type="presOf" srcId="{732721F5-6F67-4B73-A775-06101C31E617}" destId="{8942BE99-0798-4865-9CBD-AC81D8428E5B}" srcOrd="0" destOrd="0" presId="urn:microsoft.com/office/officeart/2005/8/layout/orgChart1"/>
-    <dgm:cxn modelId="{C54496DB-AA77-46CF-A85E-5C55B869B5C4}" type="presOf" srcId="{44747E58-4414-491C-A3D7-D8FC091D14A8}" destId="{853B551E-A69A-4214-A9C7-DA7D8D41AC88}" srcOrd="0" destOrd="0" presId="urn:microsoft.com/office/officeart/2005/8/layout/orgChart1"/>
-    <dgm:cxn modelId="{908A6A13-DE14-471D-8D47-529497CFF01C}" type="presOf" srcId="{56D7723E-3368-46FE-9C18-C303A5B21BCC}" destId="{B78356B6-BE82-4A9D-9AD4-268D6E7EA605}" srcOrd="0" destOrd="0" presId="urn:microsoft.com/office/officeart/2005/8/layout/orgChart1"/>
-    <dgm:cxn modelId="{9E812EB5-F1B1-4DD0-B3F8-2E744C4F579E}" type="presOf" srcId="{85518987-FC2E-487C-8FB0-EC7B12F88D40}" destId="{09E70D8C-254C-44C1-9E23-9B2449FA9C88}" srcOrd="1" destOrd="0" presId="urn:microsoft.com/office/officeart/2005/8/layout/orgChart1"/>
-    <dgm:cxn modelId="{C3170778-4AC6-43D9-A10F-615C49622F1D}" type="presOf" srcId="{42EC42C1-AA1E-49DD-ADD1-53C892632928}" destId="{2180A35E-A58C-4B31-A1CE-2E6A04C73ECD}" srcOrd="0" destOrd="0" presId="urn:microsoft.com/office/officeart/2005/8/layout/orgChart1"/>
-    <dgm:cxn modelId="{DFF12EF7-082F-48C9-A728-069AB0AB2696}" type="presOf" srcId="{3799DA18-5C95-4318-A7CF-A1A59D68059F}" destId="{38BB12FE-3F23-4587-A73B-2EDE690FBC79}" srcOrd="0" destOrd="0" presId="urn:microsoft.com/office/officeart/2005/8/layout/orgChart1"/>
-    <dgm:cxn modelId="{3BDE65F1-2F27-4B7D-B790-BB1F395F50D8}" type="presOf" srcId="{A27B846D-A185-4C61-9385-9E89ACFD2AB5}" destId="{2D26B91E-1F69-4942-94F8-A1D7A1172258}" srcOrd="0" destOrd="0" presId="urn:microsoft.com/office/officeart/2005/8/layout/orgChart1"/>
-    <dgm:cxn modelId="{2C68FC9D-6E2E-4671-B28D-CA0F72CFEC1B}" type="presOf" srcId="{EE2B1165-256F-49CD-ACE8-9FE26434F5E0}" destId="{7EB7797C-E2CC-4775-9D9F-762CA96344A4}" srcOrd="0" destOrd="0" presId="urn:microsoft.com/office/officeart/2005/8/layout/orgChart1"/>
-    <dgm:cxn modelId="{D05B45B0-0008-4750-B88C-43D16C6F25A4}" type="presOf" srcId="{E61FE40A-AA6D-463D-B2AC-5F7703F4B0C9}" destId="{33990755-5521-490F-A85A-9214B0CF8A17}" srcOrd="1" destOrd="0" presId="urn:microsoft.com/office/officeart/2005/8/layout/orgChart1"/>
-    <dgm:cxn modelId="{A11EE019-65D7-4509-B462-BA9F7FF181C4}" type="presOf" srcId="{355D0052-7729-4F51-A477-D4DC9590F81E}" destId="{745A6C02-FED7-44CF-9F40-2062CA3F39B3}" srcOrd="1" destOrd="0" presId="urn:microsoft.com/office/officeart/2005/8/layout/orgChart1"/>
+    <dgm:cxn modelId="{DD3EF2A0-93A2-481A-B4A1-2A06459F76FD}" type="presOf" srcId="{18088A16-F28A-4EE4-8CA8-ACD72D181E95}" destId="{0B32D74D-157F-4355-BDD3-2134D1A3A5C2}" srcOrd="0" destOrd="0" presId="urn:microsoft.com/office/officeart/2005/8/layout/orgChart1"/>
+    <dgm:cxn modelId="{3B49C037-5721-4140-A9A0-EAA903274262}" type="presOf" srcId="{5B3036C3-DDDE-4F20-9E82-430837BF2D2C}" destId="{CD7BF4DF-527E-4F5E-8240-45C7C3D3E6BE}" srcOrd="0" destOrd="0" presId="urn:microsoft.com/office/officeart/2005/8/layout/orgChart1"/>
+    <dgm:cxn modelId="{E451002A-A032-46F0-BE1E-52C53CBAA3EB}" type="presOf" srcId="{5DF4DB8B-2A92-4E90-91E2-E3647B7A1DAA}" destId="{B7D39F27-887D-474E-B3C0-EBADD55B0726}" srcOrd="1" destOrd="0" presId="urn:microsoft.com/office/officeart/2005/8/layout/orgChart1"/>
+    <dgm:cxn modelId="{008C5BC7-4F26-4172-A5AE-EFC4192724EE}" type="presOf" srcId="{3E84AAB8-3049-4B95-AEE6-9304F11DC861}" destId="{C96D24AA-0563-4359-BB80-51AD353E03BB}" srcOrd="0" destOrd="0" presId="urn:microsoft.com/office/officeart/2005/8/layout/orgChart1"/>
+    <dgm:cxn modelId="{ED52B5A3-24B0-4A59-83EC-51F085039D50}" type="presOf" srcId="{887927B9-14B9-4693-A86D-ACD77530B005}" destId="{93B675A7-7308-46CE-9F2F-97C98B4DE09B}" srcOrd="1" destOrd="0" presId="urn:microsoft.com/office/officeart/2005/8/layout/orgChart1"/>
+    <dgm:cxn modelId="{DC4FFE60-98ED-44F8-B56A-99742D588524}" type="presOf" srcId="{44747E58-4414-491C-A3D7-D8FC091D14A8}" destId="{FA6C27BF-AD58-46CA-B213-D9C5757DB0FA}" srcOrd="1" destOrd="0" presId="urn:microsoft.com/office/officeart/2005/8/layout/orgChart1"/>
+    <dgm:cxn modelId="{379D255D-A97B-4DA5-BA42-A5DE16D87636}" type="presOf" srcId="{5B3036C3-DDDE-4F20-9E82-430837BF2D2C}" destId="{92A6814C-DA41-4244-87C8-388D9B361B8A}" srcOrd="1" destOrd="0" presId="urn:microsoft.com/office/officeart/2005/8/layout/orgChart1"/>
+    <dgm:cxn modelId="{C175ABB3-9BFD-4ECA-832F-E1681DF831BC}" type="presOf" srcId="{1CAAC114-61C8-4643-B0B2-63A5FA7CBB1E}" destId="{86F1962C-158C-46D0-8095-49E3F2F24415}" srcOrd="0" destOrd="0" presId="urn:microsoft.com/office/officeart/2005/8/layout/orgChart1"/>
     <dgm:cxn modelId="{1CB6C9D7-3965-4F5B-8DF4-F3E67B469047}" srcId="{FC4D6B66-BA1B-45E4-B879-75220B438D22}" destId="{70779817-16F5-4CD0-BC24-FE6159D03D2F}" srcOrd="1" destOrd="0" parTransId="{5FF5DDB0-024C-466C-A386-98808145BC7F}" sibTransId="{E7187EA6-02E9-4F86-A11E-D77B85E94336}"/>
+    <dgm:cxn modelId="{4C0630AA-281A-4225-BC96-5D215C3B8432}" type="presOf" srcId="{6618A1CC-31CD-4FF9-8EF6-ECEB90DCBF44}" destId="{838DA348-FCD9-4914-8698-682B0BB85DA1}" srcOrd="0" destOrd="0" presId="urn:microsoft.com/office/officeart/2005/8/layout/orgChart1"/>
     <dgm:cxn modelId="{FA1D75FC-337F-4A7B-99A5-4DD98E80EACE}" srcId="{E61FE40A-AA6D-463D-B2AC-5F7703F4B0C9}" destId="{DA57FFA9-C9B9-4A93-BFA0-431B5AC58255}" srcOrd="0" destOrd="0" parTransId="{6618A1CC-31CD-4FF9-8EF6-ECEB90DCBF44}" sibTransId="{C5008B81-DD4D-4C10-B08F-46F3E63A709D}"/>
-    <dgm:cxn modelId="{56AC821A-99BA-492B-B968-CA61BFC7F3C0}" type="presOf" srcId="{45EF1FDD-E4DD-4C2B-A69F-27F2EC9AC178}" destId="{8A19BCCC-7D85-4C29-B124-899B8D3AD233}" srcOrd="1" destOrd="0" presId="urn:microsoft.com/office/officeart/2005/8/layout/orgChart1"/>
     <dgm:cxn modelId="{7FD2B9F8-A831-4FE2-B941-9F4C92E6B3F6}" srcId="{049F31B2-0EDE-4B3D-9365-6DDDDC8D2C21}" destId="{5DF4DB8B-2A92-4E90-91E2-E3647B7A1DAA}" srcOrd="0" destOrd="0" parTransId="{9DD5D19E-DA5A-4203-AC41-08AF22B83B2B}" sibTransId="{877F0A71-E9FE-4F38-BCB7-6CC66A62B790}"/>
-    <dgm:cxn modelId="{3AD91B50-B1EC-426F-AE41-75D8EE2F53A9}" type="presOf" srcId="{434176A2-146A-4791-9230-3A5852B8D8D9}" destId="{B835F3B2-C849-4E52-ABCF-596D1A3CF797}" srcOrd="0" destOrd="0" presId="urn:microsoft.com/office/officeart/2005/8/layout/orgChart1"/>
-    <dgm:cxn modelId="{7D148015-B86E-4543-9B9B-7B91B6CE40AA}" type="presOf" srcId="{F279021F-96BF-453E-80B5-4CF558900A58}" destId="{4F6821EF-35E9-4D74-A78A-A350BE296EB6}" srcOrd="0" destOrd="0" presId="urn:microsoft.com/office/officeart/2005/8/layout/orgChart1"/>
-    <dgm:cxn modelId="{1A93EB24-A55C-4102-9857-8B07156F5BFE}" type="presOf" srcId="{8FB2F906-66D5-4B7D-B41F-031DCEBA0C8C}" destId="{BB74319C-90AF-4D97-8049-CA57CFC366D4}" srcOrd="0" destOrd="0" presId="urn:microsoft.com/office/officeart/2005/8/layout/orgChart1"/>
+    <dgm:cxn modelId="{34926374-62B8-449C-9965-C7D5558D15C0}" type="presOf" srcId="{640C6DFC-2341-4958-AC73-EBAB72D719C5}" destId="{A017F3F5-52F1-4E74-BA30-9CCD59D05531}" srcOrd="0" destOrd="0" presId="urn:microsoft.com/office/officeart/2005/8/layout/orgChart1"/>
+    <dgm:cxn modelId="{8399A17A-FFA5-4240-A61B-7297B8712B8E}" type="presOf" srcId="{8FB2F906-66D5-4B7D-B41F-031DCEBA0C8C}" destId="{FEED4D9F-AAF2-470E-AB11-2DE4F2056BD9}" srcOrd="1" destOrd="0" presId="urn:microsoft.com/office/officeart/2005/8/layout/orgChart1"/>
+    <dgm:cxn modelId="{83611744-4DC9-4FFB-A071-0455352C1551}" type="presOf" srcId="{5DF4DB8B-2A92-4E90-91E2-E3647B7A1DAA}" destId="{27A07017-200F-412F-ACD9-EC4ED6D7C531}" srcOrd="0" destOrd="0" presId="urn:microsoft.com/office/officeart/2005/8/layout/orgChart1"/>
     <dgm:cxn modelId="{7F5060DF-B789-41D7-B704-7E30B55C77AE}" srcId="{5DF4DB8B-2A92-4E90-91E2-E3647B7A1DAA}" destId="{E61FE40A-AA6D-463D-B2AC-5F7703F4B0C9}" srcOrd="0" destOrd="0" parTransId="{E61751E9-B100-4E36-9003-4E30074F71FE}" sibTransId="{EDF7AB06-9D90-4D3F-AD49-C39014F6C862}"/>
     <dgm:cxn modelId="{DB4E9C6C-1504-4368-850D-18860EB25C07}" srcId="{E61FE40A-AA6D-463D-B2AC-5F7703F4B0C9}" destId="{5B3036C3-DDDE-4F20-9E82-430837BF2D2C}" srcOrd="2" destOrd="0" parTransId="{3799DA18-5C95-4318-A7CF-A1A59D68059F}" sibTransId="{22E93C67-8AC9-430B-9FBB-0B97A699B1C4}"/>
-    <dgm:cxn modelId="{A9F88B3C-7F45-4B1C-BA7F-BCA0C4539880}" type="presOf" srcId="{45EF1FDD-E4DD-4C2B-A69F-27F2EC9AC178}" destId="{0337849E-E848-4A2B-8A91-DC6E76C24840}" srcOrd="0" destOrd="0" presId="urn:microsoft.com/office/officeart/2005/8/layout/orgChart1"/>
-    <dgm:cxn modelId="{2E79ED68-F4AD-4CB9-B734-0A35493EC195}" type="presOf" srcId="{70779817-16F5-4CD0-BC24-FE6159D03D2F}" destId="{91730658-9E8D-4800-996B-E3AB3654E88C}" srcOrd="1" destOrd="0" presId="urn:microsoft.com/office/officeart/2005/8/layout/orgChart1"/>
-    <dgm:cxn modelId="{A471E50F-8B5F-414E-BDEA-68BD753EDB5D}" type="presOf" srcId="{5DF4DB8B-2A92-4E90-91E2-E3647B7A1DAA}" destId="{B7D39F27-887D-474E-B3C0-EBADD55B0726}" srcOrd="1" destOrd="0" presId="urn:microsoft.com/office/officeart/2005/8/layout/orgChart1"/>
-    <dgm:cxn modelId="{BEAC634C-1041-4D8D-A92F-0BF9D0644C3B}" type="presOf" srcId="{DA57FFA9-C9B9-4A93-BFA0-431B5AC58255}" destId="{09A54FB6-4E4C-4A39-B26E-C53C26C1FC30}" srcOrd="0" destOrd="0" presId="urn:microsoft.com/office/officeart/2005/8/layout/orgChart1"/>
-    <dgm:cxn modelId="{A189DCB0-AD8C-4652-9DE0-BA6242FC2341}" type="presOf" srcId="{357E093D-EC84-4D1D-B503-30A139975953}" destId="{718AB74F-6EEF-4ECA-8C0A-125E3A05E22E}" srcOrd="1" destOrd="0" presId="urn:microsoft.com/office/officeart/2005/8/layout/orgChart1"/>
-    <dgm:cxn modelId="{A89D5507-D19E-4435-AF4B-FF886DA7E95B}" type="presOf" srcId="{C1E780B3-D123-4688-9435-6E5F29A7321F}" destId="{B011313D-4FB5-4E31-AEDD-932A5D3C99B7}" srcOrd="0" destOrd="0" presId="urn:microsoft.com/office/officeart/2005/8/layout/orgChart1"/>
-    <dgm:cxn modelId="{C68B517F-CE76-4A4F-9391-8221A8E75B77}" type="presOf" srcId="{8FB2F906-66D5-4B7D-B41F-031DCEBA0C8C}" destId="{FEED4D9F-AAF2-470E-AB11-2DE4F2056BD9}" srcOrd="1" destOrd="0" presId="urn:microsoft.com/office/officeart/2005/8/layout/orgChart1"/>
-    <dgm:cxn modelId="{640FD5B4-531C-4DA5-B466-865FFDD75F3F}" type="presOf" srcId="{640C6DFC-2341-4958-AC73-EBAB72D719C5}" destId="{A017F3F5-52F1-4E74-BA30-9CCD59D05531}" srcOrd="0" destOrd="0" presId="urn:microsoft.com/office/officeart/2005/8/layout/orgChart1"/>
-    <dgm:cxn modelId="{0D9F5CAA-2683-476A-B31B-AD608DB92387}" type="presOf" srcId="{EE2B1165-256F-49CD-ACE8-9FE26434F5E0}" destId="{D971B97B-10A6-4EBC-9E45-F698C688DAF9}" srcOrd="1" destOrd="0" presId="urn:microsoft.com/office/officeart/2005/8/layout/orgChart1"/>
+    <dgm:cxn modelId="{12CE84AB-7570-430B-A726-78C21EFB345F}" type="presOf" srcId="{C1E780B3-D123-4688-9435-6E5F29A7321F}" destId="{B011313D-4FB5-4E31-AEDD-932A5D3C99B7}" srcOrd="0" destOrd="0" presId="urn:microsoft.com/office/officeart/2005/8/layout/orgChart1"/>
+    <dgm:cxn modelId="{146040E8-FE0E-42A3-A450-A4E463F7D108}" type="presOf" srcId="{1CAAC114-61C8-4643-B0B2-63A5FA7CBB1E}" destId="{F243C357-68F0-4C60-8408-9B63F7FDF6B8}" srcOrd="1" destOrd="0" presId="urn:microsoft.com/office/officeart/2005/8/layout/orgChart1"/>
+    <dgm:cxn modelId="{BA1AA969-EC05-4071-AFCB-269BFE60AA29}" type="presOf" srcId="{DC1A602F-8FD1-4434-963F-015E2310B3D6}" destId="{4DBECB1A-9AD9-4347-B777-422EA2C2BE86}" srcOrd="1" destOrd="0" presId="urn:microsoft.com/office/officeart/2005/8/layout/orgChart1"/>
+    <dgm:cxn modelId="{4F41BEB0-231A-44C9-B2F7-54A43347F8E9}" type="presOf" srcId="{85518987-FC2E-487C-8FB0-EC7B12F88D40}" destId="{80E50D08-91AA-4C60-8F4F-8542FA224126}" srcOrd="0" destOrd="0" presId="urn:microsoft.com/office/officeart/2005/8/layout/orgChart1"/>
+    <dgm:cxn modelId="{C68BB202-98EE-42F9-A927-73C87C15303C}" type="presOf" srcId="{E61FE40A-AA6D-463D-B2AC-5F7703F4B0C9}" destId="{33990755-5521-490F-A85A-9214B0CF8A17}" srcOrd="1" destOrd="0" presId="urn:microsoft.com/office/officeart/2005/8/layout/orgChart1"/>
+    <dgm:cxn modelId="{11EE8DD5-2713-49D4-BC31-B18464463F5F}" type="presOf" srcId="{45EF1FDD-E4DD-4C2B-A69F-27F2EC9AC178}" destId="{0337849E-E848-4A2B-8A91-DC6E76C24840}" srcOrd="0" destOrd="0" presId="urn:microsoft.com/office/officeart/2005/8/layout/orgChart1"/>
+    <dgm:cxn modelId="{C9E574E9-240A-4702-8CB5-F6EBDFE2656D}" type="presOf" srcId="{45EF1FDD-E4DD-4C2B-A69F-27F2EC9AC178}" destId="{8A19BCCC-7D85-4C29-B124-899B8D3AD233}" srcOrd="1" destOrd="0" presId="urn:microsoft.com/office/officeart/2005/8/layout/orgChart1"/>
+    <dgm:cxn modelId="{D76E0FAD-D49B-49B6-98FA-47C8F8ACB5A3}" type="presOf" srcId="{24E2779F-9E80-4391-8605-242402D8526B}" destId="{560CE62F-5744-4F79-B010-F380E780CF72}" srcOrd="0" destOrd="0" presId="urn:microsoft.com/office/officeart/2005/8/layout/orgChart1"/>
+    <dgm:cxn modelId="{1F899F21-4CD3-48F6-9267-57CECF5D767B}" type="presOf" srcId="{3799DA18-5C95-4318-A7CF-A1A59D68059F}" destId="{38BB12FE-3F23-4587-A73B-2EDE690FBC79}" srcOrd="0" destOrd="0" presId="urn:microsoft.com/office/officeart/2005/8/layout/orgChart1"/>
+    <dgm:cxn modelId="{156878DC-C22E-45F0-89E1-FD968B01FE92}" type="presOf" srcId="{A27B846D-A185-4C61-9385-9E89ACFD2AB5}" destId="{2D26B91E-1F69-4942-94F8-A1D7A1172258}" srcOrd="0" destOrd="0" presId="urn:microsoft.com/office/officeart/2005/8/layout/orgChart1"/>
+    <dgm:cxn modelId="{9071F83D-DA83-4F94-8782-E9FD50918770}" type="presOf" srcId="{E61FE40A-AA6D-463D-B2AC-5F7703F4B0C9}" destId="{01D62E5C-D6DF-4F6C-BE96-C41880698450}" srcOrd="0" destOrd="0" presId="urn:microsoft.com/office/officeart/2005/8/layout/orgChart1"/>
+    <dgm:cxn modelId="{1BE7C8A9-D264-438E-B585-B30DA9B9AC9B}" type="presOf" srcId="{70779817-16F5-4CD0-BC24-FE6159D03D2F}" destId="{91730658-9E8D-4800-996B-E3AB3654E88C}" srcOrd="1" destOrd="0" presId="urn:microsoft.com/office/officeart/2005/8/layout/orgChart1"/>
+    <dgm:cxn modelId="{153FE770-2948-4804-89BE-89C799371F26}" type="presOf" srcId="{FC4D6B66-BA1B-45E4-B879-75220B438D22}" destId="{8392CAD1-CCD5-4429-BB51-A1659B77316B}" srcOrd="0" destOrd="0" presId="urn:microsoft.com/office/officeart/2005/8/layout/orgChart1"/>
+    <dgm:cxn modelId="{62B097EE-B71B-40B3-9ABF-C79A52D645D7}" type="presOf" srcId="{61D272F0-26C5-439E-8295-8A380AF54CAD}" destId="{CEB21E7C-BB80-43CC-B7FF-A61D9A0B6D27}" srcOrd="0" destOrd="0" presId="urn:microsoft.com/office/officeart/2005/8/layout/orgChart1"/>
+    <dgm:cxn modelId="{0BA6615F-6B97-49BA-B6E3-3D1F377CB337}" type="presOf" srcId="{89187D36-2950-42B9-94AD-99256B9547D5}" destId="{8D46796D-4220-40E6-96D8-8F8E28F9A1F7}" srcOrd="1" destOrd="0" presId="urn:microsoft.com/office/officeart/2005/8/layout/orgChart1"/>
     <dgm:cxn modelId="{F7FA8D92-14A7-4D43-A3A1-83980E54B858}" srcId="{1146EBA1-DE96-4CCF-8D8F-5E3B4C6F8E1F}" destId="{357E093D-EC84-4D1D-B503-30A139975953}" srcOrd="3" destOrd="0" parTransId="{948CBBDD-919F-42B7-A5B9-CD7F5E743848}" sibTransId="{85DD03D8-E63C-4591-B74B-C53F979FF767}"/>
-    <dgm:cxn modelId="{9125BBCE-7F35-41A4-83E7-B7970117C346}" type="presOf" srcId="{98782FB9-E89B-4A5E-8536-35181AADC067}" destId="{8C47A870-6094-4068-89EB-FF3538C22460}" srcOrd="0" destOrd="0" presId="urn:microsoft.com/office/officeart/2005/8/layout/orgChart1"/>
-    <dgm:cxn modelId="{08BD10D0-C6FD-4112-B632-FBD334ECE491}" type="presOf" srcId="{3E84AAB8-3049-4B95-AEE6-9304F11DC861}" destId="{C96D24AA-0563-4359-BB80-51AD353E03BB}" srcOrd="0" destOrd="0" presId="urn:microsoft.com/office/officeart/2005/8/layout/orgChart1"/>
-    <dgm:cxn modelId="{10FFD023-CBCE-4524-9093-617652FED8D5}" type="presOf" srcId="{98782FB9-E89B-4A5E-8536-35181AADC067}" destId="{CF7FDEFB-F603-442E-BB67-99396B4CE0A0}" srcOrd="1" destOrd="0" presId="urn:microsoft.com/office/officeart/2005/8/layout/orgChart1"/>
-    <dgm:cxn modelId="{7C75B4D4-F9B1-44DE-8C79-5592384097C6}" type="presOf" srcId="{FC4D6B66-BA1B-45E4-B879-75220B438D22}" destId="{8392CAD1-CCD5-4429-BB51-A1659B77316B}" srcOrd="0" destOrd="0" presId="urn:microsoft.com/office/officeart/2005/8/layout/orgChart1"/>
     <dgm:cxn modelId="{10FB645D-F5E0-47EF-B87E-E97EF6E66E2F}" srcId="{1146EBA1-DE96-4CCF-8D8F-5E3B4C6F8E1F}" destId="{1CAAC114-61C8-4643-B0B2-63A5FA7CBB1E}" srcOrd="1" destOrd="0" parTransId="{24E2779F-9E80-4391-8605-242402D8526B}" sibTransId="{628415A3-95BB-4BF0-BA04-316A890BC243}"/>
     <dgm:cxn modelId="{62E854B7-ADE4-4C7D-9250-9EE6AB4A833C}" srcId="{5DF4DB8B-2A92-4E90-91E2-E3647B7A1DAA}" destId="{1146EBA1-DE96-4CCF-8D8F-5E3B4C6F8E1F}" srcOrd="1" destOrd="0" parTransId="{61D272F0-26C5-439E-8295-8A380AF54CAD}" sibTransId="{842CA2F7-C18A-4013-A68D-E502CC7C6898}"/>
     <dgm:cxn modelId="{BF0C1F89-8B36-4482-BADE-97C6627EA575}" srcId="{FC4D6B66-BA1B-45E4-B879-75220B438D22}" destId="{DC1A602F-8FD1-4434-963F-015E2310B3D6}" srcOrd="3" destOrd="0" parTransId="{9F1706AB-6235-48D1-BD4C-C033F19AB272}" sibTransId="{23F909D5-28C6-401A-A912-CFE661E4034F}"/>
     <dgm:cxn modelId="{17BE6374-7F2A-4A56-8DFD-7E68EAC3E319}" srcId="{1146EBA1-DE96-4CCF-8D8F-5E3B4C6F8E1F}" destId="{45EF1FDD-E4DD-4C2B-A69F-27F2EC9AC178}" srcOrd="2" destOrd="0" parTransId="{42EC42C1-AA1E-49DD-ADD1-53C892632928}" sibTransId="{02501CC2-2460-48A1-AAE1-D9927D68ABD9}"/>
-    <dgm:cxn modelId="{89AD5E3E-63FB-4C78-B0AE-CDA3E122F476}" type="presOf" srcId="{6618A1CC-31CD-4FF9-8EF6-ECEB90DCBF44}" destId="{838DA348-FCD9-4914-8698-682B0BB85DA1}" srcOrd="0" destOrd="0" presId="urn:microsoft.com/office/officeart/2005/8/layout/orgChart1"/>
     <dgm:cxn modelId="{3E202DE5-EB36-480E-A789-24D90EE2DBE8}" srcId="{FC4D6B66-BA1B-45E4-B879-75220B438D22}" destId="{85518987-FC2E-487C-8FB0-EC7B12F88D40}" srcOrd="0" destOrd="0" parTransId="{53A6B2D3-816C-42CD-9EA6-DF7F9B348CA2}" sibTransId="{3A97FAC9-7E6D-4301-BD9E-6990E0E3D813}"/>
     <dgm:cxn modelId="{907B7867-EBDF-4685-888F-0B22034B9AC7}" srcId="{E61FE40A-AA6D-463D-B2AC-5F7703F4B0C9}" destId="{44747E58-4414-491C-A3D7-D8FC091D14A8}" srcOrd="1" destOrd="0" parTransId="{3E84AAB8-3049-4B95-AEE6-9304F11DC861}" sibTransId="{6FAF3604-4924-4CA6-863D-0EA00927A996}"/>
-    <dgm:cxn modelId="{21A8FEF1-1E5E-4883-BE07-8C65D8AC3968}" type="presOf" srcId="{355D0052-7729-4F51-A477-D4DC9590F81E}" destId="{6EEA7322-9242-40B4-B357-CAA2C223448E}" srcOrd="0" destOrd="0" presId="urn:microsoft.com/office/officeart/2005/8/layout/orgChart1"/>
-    <dgm:cxn modelId="{AB44BA86-3B20-4188-865B-3777EB78269C}" type="presOf" srcId="{887927B9-14B9-4693-A86D-ACD77530B005}" destId="{93B675A7-7308-46CE-9F2F-97C98B4DE09B}" srcOrd="1" destOrd="0" presId="urn:microsoft.com/office/officeart/2005/8/layout/orgChart1"/>
-    <dgm:cxn modelId="{E08E83E4-9C48-46F2-9D60-56166D4197F6}" type="presOf" srcId="{049F31B2-0EDE-4B3D-9365-6DDDDC8D2C21}" destId="{0D02301F-2650-4724-8547-85F53C50C1CE}" srcOrd="0" destOrd="0" presId="urn:microsoft.com/office/officeart/2005/8/layout/orgChart1"/>
-    <dgm:cxn modelId="{A4D80DDC-B6F9-4AFA-AF70-9A1D17B6BE75}" type="presOf" srcId="{640C6DFC-2341-4958-AC73-EBAB72D719C5}" destId="{D804B16E-9855-42D4-9F61-1B37BE18B663}" srcOrd="1" destOrd="0" presId="urn:microsoft.com/office/officeart/2005/8/layout/orgChart1"/>
-    <dgm:cxn modelId="{1C4707E5-146B-41B1-8C98-5369D538A62F}" type="presOf" srcId="{E61751E9-B100-4E36-9003-4E30074F71FE}" destId="{400C47D0-38E9-4C2B-91D0-64ED88AFEB87}" srcOrd="0" destOrd="0" presId="urn:microsoft.com/office/officeart/2005/8/layout/orgChart1"/>
-    <dgm:cxn modelId="{ADC44819-04E8-4238-8D1A-4EF1351477B3}" type="presOf" srcId="{357E093D-EC84-4D1D-B503-30A139975953}" destId="{709E7078-B07A-4535-AD52-8628C09865D2}" srcOrd="0" destOrd="0" presId="urn:microsoft.com/office/officeart/2005/8/layout/orgChart1"/>
-    <dgm:cxn modelId="{3EE47EA1-1BFF-4165-A4E9-434A857346FA}" type="presParOf" srcId="{0D02301F-2650-4724-8547-85F53C50C1CE}" destId="{0B05FA1C-C066-4715-A6B7-052C5D1DDDA2}" srcOrd="0" destOrd="0" presId="urn:microsoft.com/office/officeart/2005/8/layout/orgChart1"/>
-    <dgm:cxn modelId="{2915787D-80F7-4275-AD7C-4BA7EDF1D6EA}" type="presParOf" srcId="{0B05FA1C-C066-4715-A6B7-052C5D1DDDA2}" destId="{9AE4F532-D657-469D-93ED-4D12D2FE138B}" srcOrd="0" destOrd="0" presId="urn:microsoft.com/office/officeart/2005/8/layout/orgChart1"/>
-    <dgm:cxn modelId="{870F3523-99F2-449B-8107-786D5012FD25}" type="presParOf" srcId="{9AE4F532-D657-469D-93ED-4D12D2FE138B}" destId="{27A07017-200F-412F-ACD9-EC4ED6D7C531}" srcOrd="0" destOrd="0" presId="urn:microsoft.com/office/officeart/2005/8/layout/orgChart1"/>
-    <dgm:cxn modelId="{65BBDDA8-4F36-4535-AA4F-4BB35788C7D1}" type="presParOf" srcId="{9AE4F532-D657-469D-93ED-4D12D2FE138B}" destId="{B7D39F27-887D-474E-B3C0-EBADD55B0726}" srcOrd="1" destOrd="0" presId="urn:microsoft.com/office/officeart/2005/8/layout/orgChart1"/>
-    <dgm:cxn modelId="{3F491071-4812-486C-831D-F98A897DEF7E}" type="presParOf" srcId="{0B05FA1C-C066-4715-A6B7-052C5D1DDDA2}" destId="{8D275392-C612-48A4-A609-194D1AB4FB6D}" srcOrd="1" destOrd="0" presId="urn:microsoft.com/office/officeart/2005/8/layout/orgChart1"/>
-    <dgm:cxn modelId="{99A8A292-0D11-4139-8A86-7D42E0964C70}" type="presParOf" srcId="{8D275392-C612-48A4-A609-194D1AB4FB6D}" destId="{400C47D0-38E9-4C2B-91D0-64ED88AFEB87}" srcOrd="0" destOrd="0" presId="urn:microsoft.com/office/officeart/2005/8/layout/orgChart1"/>
-    <dgm:cxn modelId="{2420B635-8579-43F3-BAD5-D0461FB7F176}" type="presParOf" srcId="{8D275392-C612-48A4-A609-194D1AB4FB6D}" destId="{DF12062C-73AF-436A-9F1D-CFC348ED579D}" srcOrd="1" destOrd="0" presId="urn:microsoft.com/office/officeart/2005/8/layout/orgChart1"/>
-    <dgm:cxn modelId="{102EAB11-D704-447C-BFD1-B2C8FD0A3B93}" type="presParOf" srcId="{DF12062C-73AF-436A-9F1D-CFC348ED579D}" destId="{B98BF2D5-575F-4353-AF45-E3B4DE6FE9D3}" srcOrd="0" destOrd="0" presId="urn:microsoft.com/office/officeart/2005/8/layout/orgChart1"/>
-    <dgm:cxn modelId="{D9320B79-C1AC-4D91-BEB1-E6CE714172A0}" type="presParOf" srcId="{B98BF2D5-575F-4353-AF45-E3B4DE6FE9D3}" destId="{01D62E5C-D6DF-4F6C-BE96-C41880698450}" srcOrd="0" destOrd="0" presId="urn:microsoft.com/office/officeart/2005/8/layout/orgChart1"/>
-    <dgm:cxn modelId="{813B41C2-9E6B-4E64-8A81-7503CD354240}" type="presParOf" srcId="{B98BF2D5-575F-4353-AF45-E3B4DE6FE9D3}" destId="{33990755-5521-490F-A85A-9214B0CF8A17}" srcOrd="1" destOrd="0" presId="urn:microsoft.com/office/officeart/2005/8/layout/orgChart1"/>
-    <dgm:cxn modelId="{E4AB95F6-4F95-482F-915B-E0FC2614B9DD}" type="presParOf" srcId="{DF12062C-73AF-436A-9F1D-CFC348ED579D}" destId="{2794BB6F-6548-44D1-AF4B-4FE5EAAC37B1}" srcOrd="1" destOrd="0" presId="urn:microsoft.com/office/officeart/2005/8/layout/orgChart1"/>
-    <dgm:cxn modelId="{13D62D65-4D60-4327-9DDD-5672E78463E2}" type="presParOf" srcId="{2794BB6F-6548-44D1-AF4B-4FE5EAAC37B1}" destId="{838DA348-FCD9-4914-8698-682B0BB85DA1}" srcOrd="0" destOrd="0" presId="urn:microsoft.com/office/officeart/2005/8/layout/orgChart1"/>
-    <dgm:cxn modelId="{1DADA0F4-2CEE-489D-9CCB-23096E655560}" type="presParOf" srcId="{2794BB6F-6548-44D1-AF4B-4FE5EAAC37B1}" destId="{2BFD00A0-780B-4668-BA7A-344EBC5C0A67}" srcOrd="1" destOrd="0" presId="urn:microsoft.com/office/officeart/2005/8/layout/orgChart1"/>
-    <dgm:cxn modelId="{DC8351E1-9EA8-453F-8CCB-F3C41BC72F91}" type="presParOf" srcId="{2BFD00A0-780B-4668-BA7A-344EBC5C0A67}" destId="{DFD78F32-A696-477B-92AE-2BFC3DBAD2E3}" srcOrd="0" destOrd="0" presId="urn:microsoft.com/office/officeart/2005/8/layout/orgChart1"/>
-    <dgm:cxn modelId="{F7FBDDF8-456D-4AE6-96AB-59B346990266}" type="presParOf" srcId="{DFD78F32-A696-477B-92AE-2BFC3DBAD2E3}" destId="{09A54FB6-4E4C-4A39-B26E-C53C26C1FC30}" srcOrd="0" destOrd="0" presId="urn:microsoft.com/office/officeart/2005/8/layout/orgChart1"/>
-    <dgm:cxn modelId="{8657F4F3-8804-49B4-B3FE-EAF62BE2256E}" type="presParOf" srcId="{DFD78F32-A696-477B-92AE-2BFC3DBAD2E3}" destId="{A76B6081-B5EA-471D-99A0-8D8F834D9632}" srcOrd="1" destOrd="0" presId="urn:microsoft.com/office/officeart/2005/8/layout/orgChart1"/>
-    <dgm:cxn modelId="{46D83B4E-62A1-42E2-AA04-0F3BD33E0170}" type="presParOf" srcId="{2BFD00A0-780B-4668-BA7A-344EBC5C0A67}" destId="{BED72A4D-168E-435D-83CB-6E98586DF987}" srcOrd="1" destOrd="0" presId="urn:microsoft.com/office/officeart/2005/8/layout/orgChart1"/>
-    <dgm:cxn modelId="{A53AC016-B700-4569-8F79-73D3814A88C4}" type="presParOf" srcId="{2BFD00A0-780B-4668-BA7A-344EBC5C0A67}" destId="{7C367C57-D714-4051-AAE7-5941FC75EF2B}" srcOrd="2" destOrd="0" presId="urn:microsoft.com/office/officeart/2005/8/layout/orgChart1"/>
-    <dgm:cxn modelId="{5BF5143A-A7C0-45AB-A18D-FB54CC31CCCF}" type="presParOf" srcId="{2794BB6F-6548-44D1-AF4B-4FE5EAAC37B1}" destId="{C96D24AA-0563-4359-BB80-51AD353E03BB}" srcOrd="2" destOrd="0" presId="urn:microsoft.com/office/officeart/2005/8/layout/orgChart1"/>
-    <dgm:cxn modelId="{FCD86FED-3824-4521-B489-DB226822807D}" type="presParOf" srcId="{2794BB6F-6548-44D1-AF4B-4FE5EAAC37B1}" destId="{8D48A29A-9542-4461-888E-697E83A9F955}" srcOrd="3" destOrd="0" presId="urn:microsoft.com/office/officeart/2005/8/layout/orgChart1"/>
-    <dgm:cxn modelId="{E32D83EF-E7CC-4AA2-B697-C1E86FD5EF2D}" type="presParOf" srcId="{8D48A29A-9542-4461-888E-697E83A9F955}" destId="{370B6CE7-A878-4473-ACDF-51BB96E012E6}" srcOrd="0" destOrd="0" presId="urn:microsoft.com/office/officeart/2005/8/layout/orgChart1"/>
-    <dgm:cxn modelId="{08FC7EB7-75D0-4B35-B924-EF8361338CE3}" type="presParOf" srcId="{370B6CE7-A878-4473-ACDF-51BB96E012E6}" destId="{853B551E-A69A-4214-A9C7-DA7D8D41AC88}" srcOrd="0" destOrd="0" presId="urn:microsoft.com/office/officeart/2005/8/layout/orgChart1"/>
-    <dgm:cxn modelId="{D89A2F95-C91B-4EDD-8C4E-71EA19EF87B6}" type="presParOf" srcId="{370B6CE7-A878-4473-ACDF-51BB96E012E6}" destId="{FA6C27BF-AD58-46CA-B213-D9C5757DB0FA}" srcOrd="1" destOrd="0" presId="urn:microsoft.com/office/officeart/2005/8/layout/orgChart1"/>
-    <dgm:cxn modelId="{A053A655-991F-4986-B2AC-92E7381C6540}" type="presParOf" srcId="{8D48A29A-9542-4461-888E-697E83A9F955}" destId="{55293D66-65F4-4E44-A86F-CA98762AB169}" srcOrd="1" destOrd="0" presId="urn:microsoft.com/office/officeart/2005/8/layout/orgChart1"/>
-    <dgm:cxn modelId="{3D762E55-7E1C-4840-BEB7-FB584D05D0CF}" type="presParOf" srcId="{8D48A29A-9542-4461-888E-697E83A9F955}" destId="{398AD819-E273-4291-90AC-27A9C03BB86F}" srcOrd="2" destOrd="0" presId="urn:microsoft.com/office/officeart/2005/8/layout/orgChart1"/>
-    <dgm:cxn modelId="{3C1CF714-A528-45E5-BDCA-832FBB96658C}" type="presParOf" srcId="{2794BB6F-6548-44D1-AF4B-4FE5EAAC37B1}" destId="{38BB12FE-3F23-4587-A73B-2EDE690FBC79}" srcOrd="4" destOrd="0" presId="urn:microsoft.com/office/officeart/2005/8/layout/orgChart1"/>
-    <dgm:cxn modelId="{60724991-9DA2-4CC6-A042-51B92C51ADC2}" type="presParOf" srcId="{2794BB6F-6548-44D1-AF4B-4FE5EAAC37B1}" destId="{76E34EC3-16A0-4DD1-939C-BF2E5485914D}" srcOrd="5" destOrd="0" presId="urn:microsoft.com/office/officeart/2005/8/layout/orgChart1"/>
-    <dgm:cxn modelId="{726B29F5-375B-435A-A757-530A87BE0152}" type="presParOf" srcId="{76E34EC3-16A0-4DD1-939C-BF2E5485914D}" destId="{1E076E27-79FE-4918-9AC9-BFA00BCC526D}" srcOrd="0" destOrd="0" presId="urn:microsoft.com/office/officeart/2005/8/layout/orgChart1"/>
-    <dgm:cxn modelId="{6F4AD927-1B48-4962-B173-A252687D4D69}" type="presParOf" srcId="{1E076E27-79FE-4918-9AC9-BFA00BCC526D}" destId="{CD7BF4DF-527E-4F5E-8240-45C7C3D3E6BE}" srcOrd="0" destOrd="0" presId="urn:microsoft.com/office/officeart/2005/8/layout/orgChart1"/>
-    <dgm:cxn modelId="{D8E4D09A-5E42-48CA-9EA8-EE2D6FD853CF}" type="presParOf" srcId="{1E076E27-79FE-4918-9AC9-BFA00BCC526D}" destId="{92A6814C-DA41-4244-87C8-388D9B361B8A}" srcOrd="1" destOrd="0" presId="urn:microsoft.com/office/officeart/2005/8/layout/orgChart1"/>
-    <dgm:cxn modelId="{02C22671-3552-461D-8A7B-647BB0792EDA}" type="presParOf" srcId="{76E34EC3-16A0-4DD1-939C-BF2E5485914D}" destId="{62AE7DF2-B3F7-46A9-A492-66B290F64038}" srcOrd="1" destOrd="0" presId="urn:microsoft.com/office/officeart/2005/8/layout/orgChart1"/>
-    <dgm:cxn modelId="{6A8CB757-E329-42BF-8257-C5EBCA823788}" type="presParOf" srcId="{76E34EC3-16A0-4DD1-939C-BF2E5485914D}" destId="{A822F7C7-E17A-498E-B7FB-A328DCD57F0E}" srcOrd="2" destOrd="0" presId="urn:microsoft.com/office/officeart/2005/8/layout/orgChart1"/>
-    <dgm:cxn modelId="{751404D1-4508-4EF6-96D1-D605E1AF1404}" type="presParOf" srcId="{DF12062C-73AF-436A-9F1D-CFC348ED579D}" destId="{BC6D9CDA-D0C7-4728-9193-E16A1501F950}" srcOrd="2" destOrd="0" presId="urn:microsoft.com/office/officeart/2005/8/layout/orgChart1"/>
-    <dgm:cxn modelId="{BD60AF24-6971-43CF-A95D-85A815EA50C0}" type="presParOf" srcId="{8D275392-C612-48A4-A609-194D1AB4FB6D}" destId="{CEB21E7C-BB80-43CC-B7FF-A61D9A0B6D27}" srcOrd="2" destOrd="0" presId="urn:microsoft.com/office/officeart/2005/8/layout/orgChart1"/>
-    <dgm:cxn modelId="{099AE3AE-DDCB-45A0-8374-04623DE1D67A}" type="presParOf" srcId="{8D275392-C612-48A4-A609-194D1AB4FB6D}" destId="{DF424A3E-CD44-48D5-B1A1-C08950E9ACC8}" srcOrd="3" destOrd="0" presId="urn:microsoft.com/office/officeart/2005/8/layout/orgChart1"/>
-    <dgm:cxn modelId="{1587497B-1D26-4AE5-B8CE-1CF34FC97877}" type="presParOf" srcId="{DF424A3E-CD44-48D5-B1A1-C08950E9ACC8}" destId="{28092948-7648-40DA-BCEE-E848DD1FAEE8}" srcOrd="0" destOrd="0" presId="urn:microsoft.com/office/officeart/2005/8/layout/orgChart1"/>
-    <dgm:cxn modelId="{2967A5FA-0843-42B2-AB24-2A271C26C946}" type="presParOf" srcId="{28092948-7648-40DA-BCEE-E848DD1FAEE8}" destId="{29DB10AA-7BBA-4F7D-AC06-06B01F4D1CE6}" srcOrd="0" destOrd="0" presId="urn:microsoft.com/office/officeart/2005/8/layout/orgChart1"/>
-    <dgm:cxn modelId="{60A0ECC4-9C9B-4A43-BB7C-41BE38699163}" type="presParOf" srcId="{28092948-7648-40DA-BCEE-E848DD1FAEE8}" destId="{F636CC8F-9752-4A69-B829-3697C4F04D06}" srcOrd="1" destOrd="0" presId="urn:microsoft.com/office/officeart/2005/8/layout/orgChart1"/>
-    <dgm:cxn modelId="{81E92961-1468-4786-8F1C-89FE1F8258C1}" type="presParOf" srcId="{DF424A3E-CD44-48D5-B1A1-C08950E9ACC8}" destId="{CB105763-8BE5-40C7-9A72-ACC391CA6CAD}" srcOrd="1" destOrd="0" presId="urn:microsoft.com/office/officeart/2005/8/layout/orgChart1"/>
-    <dgm:cxn modelId="{6BF87102-8258-435E-BF0A-C6F2A0D23785}" type="presParOf" srcId="{CB105763-8BE5-40C7-9A72-ACC391CA6CAD}" destId="{484F9B0A-2CA9-4BFA-90D0-88227CA395F4}" srcOrd="0" destOrd="0" presId="urn:microsoft.com/office/officeart/2005/8/layout/orgChart1"/>
-    <dgm:cxn modelId="{63A8871D-A2CE-49CC-82C7-CC3F33FF92B2}" type="presParOf" srcId="{CB105763-8BE5-40C7-9A72-ACC391CA6CAD}" destId="{6EE67D85-86A4-410A-B0C3-1C5A75060BDA}" srcOrd="1" destOrd="0" presId="urn:microsoft.com/office/officeart/2005/8/layout/orgChart1"/>
-    <dgm:cxn modelId="{58782A87-19D8-4F30-829E-62F5B532A75A}" type="presParOf" srcId="{6EE67D85-86A4-410A-B0C3-1C5A75060BDA}" destId="{1541BF60-CA72-41D6-A9F8-9042A9C16B3D}" srcOrd="0" destOrd="0" presId="urn:microsoft.com/office/officeart/2005/8/layout/orgChart1"/>
-    <dgm:cxn modelId="{DDD8CB2B-306D-4D53-B814-3C4204425D41}" type="presParOf" srcId="{1541BF60-CA72-41D6-A9F8-9042A9C16B3D}" destId="{A017F3F5-52F1-4E74-BA30-9CCD59D05531}" srcOrd="0" destOrd="0" presId="urn:microsoft.com/office/officeart/2005/8/layout/orgChart1"/>
-    <dgm:cxn modelId="{7B91E49D-6FAE-49ED-BDB6-8E5C9FF1DAEE}" type="presParOf" srcId="{1541BF60-CA72-41D6-A9F8-9042A9C16B3D}" destId="{D804B16E-9855-42D4-9F61-1B37BE18B663}" srcOrd="1" destOrd="0" presId="urn:microsoft.com/office/officeart/2005/8/layout/orgChart1"/>
-    <dgm:cxn modelId="{E16F5594-7933-4CAF-AABA-A9FA1231EE7D}" type="presParOf" srcId="{6EE67D85-86A4-410A-B0C3-1C5A75060BDA}" destId="{D8A50168-EFCB-4AC9-83EC-203900BC9A4F}" srcOrd="1" destOrd="0" presId="urn:microsoft.com/office/officeart/2005/8/layout/orgChart1"/>
-    <dgm:cxn modelId="{881D684B-EEDF-4EF9-B396-053BE4CF481C}" type="presParOf" srcId="{6EE67D85-86A4-410A-B0C3-1C5A75060BDA}" destId="{CCFD34B6-64B9-4352-B211-A4F11517268B}" srcOrd="2" destOrd="0" presId="urn:microsoft.com/office/officeart/2005/8/layout/orgChart1"/>
-    <dgm:cxn modelId="{43A1212A-6E6F-4A3D-9E19-B791E209BEBC}" type="presParOf" srcId="{CB105763-8BE5-40C7-9A72-ACC391CA6CAD}" destId="{560CE62F-5744-4F79-B010-F380E780CF72}" srcOrd="2" destOrd="0" presId="urn:microsoft.com/office/officeart/2005/8/layout/orgChart1"/>
-    <dgm:cxn modelId="{33C112FF-3EEA-4AC4-91E2-2C70597E981D}" type="presParOf" srcId="{CB105763-8BE5-40C7-9A72-ACC391CA6CAD}" destId="{509EB77F-3F96-4C33-8C91-6202336A24CC}" srcOrd="3" destOrd="0" presId="urn:microsoft.com/office/officeart/2005/8/layout/orgChart1"/>
-    <dgm:cxn modelId="{44781183-CBDE-4F9A-A3BD-365587FAD482}" type="presParOf" srcId="{509EB77F-3F96-4C33-8C91-6202336A24CC}" destId="{EF8B7861-C7CF-4864-8159-1D4AE9C09EFB}" srcOrd="0" destOrd="0" presId="urn:microsoft.com/office/officeart/2005/8/layout/orgChart1"/>
-    <dgm:cxn modelId="{306B486D-7158-413D-B9EE-858B52EB794F}" type="presParOf" srcId="{EF8B7861-C7CF-4864-8159-1D4AE9C09EFB}" destId="{86F1962C-158C-46D0-8095-49E3F2F24415}" srcOrd="0" destOrd="0" presId="urn:microsoft.com/office/officeart/2005/8/layout/orgChart1"/>
-    <dgm:cxn modelId="{F39A34A8-4BA6-40DD-911D-07B8448CF2C0}" type="presParOf" srcId="{EF8B7861-C7CF-4864-8159-1D4AE9C09EFB}" destId="{F243C357-68F0-4C60-8408-9B63F7FDF6B8}" srcOrd="1" destOrd="0" presId="urn:microsoft.com/office/officeart/2005/8/layout/orgChart1"/>
-    <dgm:cxn modelId="{57CA8637-7ED4-4147-939A-6ADFE5360575}" type="presParOf" srcId="{509EB77F-3F96-4C33-8C91-6202336A24CC}" destId="{DF80CBFE-E481-4C3B-8617-93513811C327}" srcOrd="1" destOrd="0" presId="urn:microsoft.com/office/officeart/2005/8/layout/orgChart1"/>
-    <dgm:cxn modelId="{DBE9CD4A-2105-4F62-AD68-C8F8E4FBA6E6}" type="presParOf" srcId="{509EB77F-3F96-4C33-8C91-6202336A24CC}" destId="{F75D7C15-5A9E-4902-9358-5042351CA4AB}" srcOrd="2" destOrd="0" presId="urn:microsoft.com/office/officeart/2005/8/layout/orgChart1"/>
-    <dgm:cxn modelId="{EF350CAD-86C2-4195-A396-EAAC6D207CE1}" type="presParOf" srcId="{CB105763-8BE5-40C7-9A72-ACC391CA6CAD}" destId="{2180A35E-A58C-4B31-A1CE-2E6A04C73ECD}" srcOrd="4" destOrd="0" presId="urn:microsoft.com/office/officeart/2005/8/layout/orgChart1"/>
-    <dgm:cxn modelId="{99709109-CFFC-4AF7-9DBA-52A407AFA5EB}" type="presParOf" srcId="{CB105763-8BE5-40C7-9A72-ACC391CA6CAD}" destId="{D2FD3052-5EAE-4851-ABE3-5375A71ED4F5}" srcOrd="5" destOrd="0" presId="urn:microsoft.com/office/officeart/2005/8/layout/orgChart1"/>
-    <dgm:cxn modelId="{6328CC19-71D6-4EFE-841C-E8FEB35A6EE4}" type="presParOf" srcId="{D2FD3052-5EAE-4851-ABE3-5375A71ED4F5}" destId="{D68CA13A-B0A4-4586-86BC-20EFA2E13355}" srcOrd="0" destOrd="0" presId="urn:microsoft.com/office/officeart/2005/8/layout/orgChart1"/>
-    <dgm:cxn modelId="{4F90A656-8B4A-4693-8172-57A86C5C86DF}" type="presParOf" srcId="{D68CA13A-B0A4-4586-86BC-20EFA2E13355}" destId="{0337849E-E848-4A2B-8A91-DC6E76C24840}" srcOrd="0" destOrd="0" presId="urn:microsoft.com/office/officeart/2005/8/layout/orgChart1"/>
-    <dgm:cxn modelId="{92377E95-93F8-4A4D-90AB-44A153B43FEC}" type="presParOf" srcId="{D68CA13A-B0A4-4586-86BC-20EFA2E13355}" destId="{8A19BCCC-7D85-4C29-B124-899B8D3AD233}" srcOrd="1" destOrd="0" presId="urn:microsoft.com/office/officeart/2005/8/layout/orgChart1"/>
-    <dgm:cxn modelId="{EEC870D5-8FA8-422F-A616-D4AC489DE9C9}" type="presParOf" srcId="{D2FD3052-5EAE-4851-ABE3-5375A71ED4F5}" destId="{41D1E285-4CB1-4523-B86B-FBEC3C1EB3EF}" srcOrd="1" destOrd="0" presId="urn:microsoft.com/office/officeart/2005/8/layout/orgChart1"/>
-    <dgm:cxn modelId="{B2DB6D89-0EF0-4299-919E-A7903AF1A6E7}" type="presParOf" srcId="{D2FD3052-5EAE-4851-ABE3-5375A71ED4F5}" destId="{F79AC44A-6402-45B7-8999-BD5356D89E4B}" srcOrd="2" destOrd="0" presId="urn:microsoft.com/office/officeart/2005/8/layout/orgChart1"/>
-    <dgm:cxn modelId="{866B1773-C245-4ADB-B22F-08D9B72B6F28}" type="presParOf" srcId="{CB105763-8BE5-40C7-9A72-ACC391CA6CAD}" destId="{DDB9D56B-B86D-41F2-B01C-192A35FBFDDF}" srcOrd="6" destOrd="0" presId="urn:microsoft.com/office/officeart/2005/8/layout/orgChart1"/>
-    <dgm:cxn modelId="{273F5B7B-77E0-4747-A513-4A56808FCBC1}" type="presParOf" srcId="{CB105763-8BE5-40C7-9A72-ACC391CA6CAD}" destId="{515AEA48-DB0E-4744-8B1C-1569E0514388}" srcOrd="7" destOrd="0" presId="urn:microsoft.com/office/officeart/2005/8/layout/orgChart1"/>
-    <dgm:cxn modelId="{CF642002-F786-4A56-A0A9-CB401F144982}" type="presParOf" srcId="{515AEA48-DB0E-4744-8B1C-1569E0514388}" destId="{B90EC95A-EEB1-4301-8871-8A7B01A7EBE4}" srcOrd="0" destOrd="0" presId="urn:microsoft.com/office/officeart/2005/8/layout/orgChart1"/>
-    <dgm:cxn modelId="{1CDCE2C5-8849-4327-80AB-52F420FCF356}" type="presParOf" srcId="{B90EC95A-EEB1-4301-8871-8A7B01A7EBE4}" destId="{709E7078-B07A-4535-AD52-8628C09865D2}" srcOrd="0" destOrd="0" presId="urn:microsoft.com/office/officeart/2005/8/layout/orgChart1"/>
-    <dgm:cxn modelId="{05E0EACA-5A2A-4343-919F-FAE17F0AE556}" type="presParOf" srcId="{B90EC95A-EEB1-4301-8871-8A7B01A7EBE4}" destId="{718AB74F-6EEF-4ECA-8C0A-125E3A05E22E}" srcOrd="1" destOrd="0" presId="urn:microsoft.com/office/officeart/2005/8/layout/orgChart1"/>
-    <dgm:cxn modelId="{5DD76929-40E6-4FFB-A033-CF6EDE0CE9E3}" type="presParOf" srcId="{515AEA48-DB0E-4744-8B1C-1569E0514388}" destId="{DEC9214C-725E-4E0A-A21A-FDFF5C6B89FA}" srcOrd="1" destOrd="0" presId="urn:microsoft.com/office/officeart/2005/8/layout/orgChart1"/>
-    <dgm:cxn modelId="{4AD79365-A5E2-4196-9076-F7A74066AE8A}" type="presParOf" srcId="{515AEA48-DB0E-4744-8B1C-1569E0514388}" destId="{AE69771F-615D-4FE1-B586-F03DADA79AB2}" srcOrd="2" destOrd="0" presId="urn:microsoft.com/office/officeart/2005/8/layout/orgChart1"/>
-    <dgm:cxn modelId="{F8C9391B-C60E-4664-ABDE-ED37A26B26DC}" type="presParOf" srcId="{CB105763-8BE5-40C7-9A72-ACC391CA6CAD}" destId="{0B32D74D-157F-4355-BDD3-2134D1A3A5C2}" srcOrd="8" destOrd="0" presId="urn:microsoft.com/office/officeart/2005/8/layout/orgChart1"/>
-    <dgm:cxn modelId="{9B3DCDDF-0EF8-428E-B671-88DE08D5CE61}" type="presParOf" srcId="{CB105763-8BE5-40C7-9A72-ACC391CA6CAD}" destId="{4D2FC292-BEB7-49DF-8D17-4D8DBA237BEE}" srcOrd="9" destOrd="0" presId="urn:microsoft.com/office/officeart/2005/8/layout/orgChart1"/>
-    <dgm:cxn modelId="{4F517F8A-0496-41B5-B942-9D5D06AC501F}" type="presParOf" srcId="{4D2FC292-BEB7-49DF-8D17-4D8DBA237BEE}" destId="{78842C67-A912-48E0-AA31-8F7A275A0A10}" srcOrd="0" destOrd="0" presId="urn:microsoft.com/office/officeart/2005/8/layout/orgChart1"/>
-    <dgm:cxn modelId="{7A72C957-AB90-4129-BF8D-342CF4E8086D}" type="presParOf" srcId="{78842C67-A912-48E0-AA31-8F7A275A0A10}" destId="{BB74319C-90AF-4D97-8049-CA57CFC366D4}" srcOrd="0" destOrd="0" presId="urn:microsoft.com/office/officeart/2005/8/layout/orgChart1"/>
-    <dgm:cxn modelId="{8ECE0A0B-09C1-48DE-912C-E20852946902}" type="presParOf" srcId="{78842C67-A912-48E0-AA31-8F7A275A0A10}" destId="{FEED4D9F-AAF2-470E-AB11-2DE4F2056BD9}" srcOrd="1" destOrd="0" presId="urn:microsoft.com/office/officeart/2005/8/layout/orgChart1"/>
-    <dgm:cxn modelId="{D48AFCF6-B1E0-4378-94BF-F18F3934666C}" type="presParOf" srcId="{4D2FC292-BEB7-49DF-8D17-4D8DBA237BEE}" destId="{CC28DC03-7D82-4213-A655-2556BDCCFFC9}" srcOrd="1" destOrd="0" presId="urn:microsoft.com/office/officeart/2005/8/layout/orgChart1"/>
-    <dgm:cxn modelId="{ACABFA69-8755-4D04-AFA8-EBA017602315}" type="presParOf" srcId="{4D2FC292-BEB7-49DF-8D17-4D8DBA237BEE}" destId="{1C480756-1315-4F67-862C-19EC6B5D3E85}" srcOrd="2" destOrd="0" presId="urn:microsoft.com/office/officeart/2005/8/layout/orgChart1"/>
-    <dgm:cxn modelId="{73A88EE9-3202-4EB5-BF80-C98DA1F3D20B}" type="presParOf" srcId="{CB105763-8BE5-40C7-9A72-ACC391CA6CAD}" destId="{518A69C3-9185-49E1-8487-B7C5229D605D}" srcOrd="10" destOrd="0" presId="urn:microsoft.com/office/officeart/2005/8/layout/orgChart1"/>
-    <dgm:cxn modelId="{85EBA299-B087-4DC2-A72A-57B29645D845}" type="presParOf" srcId="{CB105763-8BE5-40C7-9A72-ACC391CA6CAD}" destId="{DB307D2A-BD51-47E5-A9BD-1A885BCEC4E5}" srcOrd="11" destOrd="0" presId="urn:microsoft.com/office/officeart/2005/8/layout/orgChart1"/>
-    <dgm:cxn modelId="{079F5924-1151-4799-800E-91911C335ABF}" type="presParOf" srcId="{DB307D2A-BD51-47E5-A9BD-1A885BCEC4E5}" destId="{0BA4C0BF-9DA8-4B06-AF20-F0B56386D643}" srcOrd="0" destOrd="0" presId="urn:microsoft.com/office/officeart/2005/8/layout/orgChart1"/>
-    <dgm:cxn modelId="{F7A374A6-F7C2-49A0-92B9-46F79FED172C}" type="presParOf" srcId="{0BA4C0BF-9DA8-4B06-AF20-F0B56386D643}" destId="{8C47A870-6094-4068-89EB-FF3538C22460}" srcOrd="0" destOrd="0" presId="urn:microsoft.com/office/officeart/2005/8/layout/orgChart1"/>
-    <dgm:cxn modelId="{EBFDA89F-0EC4-4C49-8A23-99E0444CEEA0}" type="presParOf" srcId="{0BA4C0BF-9DA8-4B06-AF20-F0B56386D643}" destId="{CF7FDEFB-F603-442E-BB67-99396B4CE0A0}" srcOrd="1" destOrd="0" presId="urn:microsoft.com/office/officeart/2005/8/layout/orgChart1"/>
-    <dgm:cxn modelId="{17D5B21D-7CF8-4A38-92DD-383C85E58DC4}" type="presParOf" srcId="{DB307D2A-BD51-47E5-A9BD-1A885BCEC4E5}" destId="{AAE99FBB-64A2-4580-A6B3-D9CC24FE56C1}" srcOrd="1" destOrd="0" presId="urn:microsoft.com/office/officeart/2005/8/layout/orgChart1"/>
-    <dgm:cxn modelId="{B49DBE0F-AEED-4C09-828A-D599D038B8B2}" type="presParOf" srcId="{DB307D2A-BD51-47E5-A9BD-1A885BCEC4E5}" destId="{C6D1CE64-696E-4092-BEC5-9CCA48D3BB39}" srcOrd="2" destOrd="0" presId="urn:microsoft.com/office/officeart/2005/8/layout/orgChart1"/>
-    <dgm:cxn modelId="{8E0702C0-1A4F-481C-8394-92C2F558BFB9}" type="presParOf" srcId="{CB105763-8BE5-40C7-9A72-ACC391CA6CAD}" destId="{B835F3B2-C849-4E52-ABCF-596D1A3CF797}" srcOrd="12" destOrd="0" presId="urn:microsoft.com/office/officeart/2005/8/layout/orgChart1"/>
-    <dgm:cxn modelId="{0173BF09-6E2B-4501-8506-C822753F8B85}" type="presParOf" srcId="{CB105763-8BE5-40C7-9A72-ACC391CA6CAD}" destId="{AC0C85C0-B26A-445D-A7C3-8C6EE496342B}" srcOrd="13" destOrd="0" presId="urn:microsoft.com/office/officeart/2005/8/layout/orgChart1"/>
-    <dgm:cxn modelId="{96BF350C-E02E-4928-BE3B-3F124E295EE0}" type="presParOf" srcId="{AC0C85C0-B26A-445D-A7C3-8C6EE496342B}" destId="{63224CB1-B767-4FE4-BE4C-69FD6DFE5E72}" srcOrd="0" destOrd="0" presId="urn:microsoft.com/office/officeart/2005/8/layout/orgChart1"/>
-    <dgm:cxn modelId="{6FDD6BCD-1D9F-40C4-9DC1-9380F912EBF8}" type="presParOf" srcId="{63224CB1-B767-4FE4-BE4C-69FD6DFE5E72}" destId="{6EEA7322-9242-40B4-B357-CAA2C223448E}" srcOrd="0" destOrd="0" presId="urn:microsoft.com/office/officeart/2005/8/layout/orgChart1"/>
-    <dgm:cxn modelId="{46B15F7E-5AB5-42C0-852B-F48BA49F6657}" type="presParOf" srcId="{63224CB1-B767-4FE4-BE4C-69FD6DFE5E72}" destId="{745A6C02-FED7-44CF-9F40-2062CA3F39B3}" srcOrd="1" destOrd="0" presId="urn:microsoft.com/office/officeart/2005/8/layout/orgChart1"/>
-    <dgm:cxn modelId="{5ADE3BCD-9838-4566-8465-1235B7074A6D}" type="presParOf" srcId="{AC0C85C0-B26A-445D-A7C3-8C6EE496342B}" destId="{F50089CC-1F0C-4FB7-BC51-BA4E8906717C}" srcOrd="1" destOrd="0" presId="urn:microsoft.com/office/officeart/2005/8/layout/orgChart1"/>
-    <dgm:cxn modelId="{BCFEA688-C71B-4FBD-AE72-55C68354EFCF}" type="presParOf" srcId="{AC0C85C0-B26A-445D-A7C3-8C6EE496342B}" destId="{C7D57D4A-A98E-4615-9893-2E047C432D4D}" srcOrd="2" destOrd="0" presId="urn:microsoft.com/office/officeart/2005/8/layout/orgChart1"/>
-    <dgm:cxn modelId="{1F51196B-9902-4CE8-ADEF-80139A1B4406}" type="presParOf" srcId="{DF424A3E-CD44-48D5-B1A1-C08950E9ACC8}" destId="{1E9D39AF-C51F-4F9A-BEE7-CCFFE2098144}" srcOrd="2" destOrd="0" presId="urn:microsoft.com/office/officeart/2005/8/layout/orgChart1"/>
-    <dgm:cxn modelId="{274FCE5F-E849-4B15-ACAA-A76F4B0BAAF5}" type="presParOf" srcId="{8D275392-C612-48A4-A609-194D1AB4FB6D}" destId="{8942BE99-0798-4865-9CBD-AC81D8428E5B}" srcOrd="4" destOrd="0" presId="urn:microsoft.com/office/officeart/2005/8/layout/orgChart1"/>
-    <dgm:cxn modelId="{8287001E-00F9-4367-B38C-2BDB82EAB1F6}" type="presParOf" srcId="{8D275392-C612-48A4-A609-194D1AB4FB6D}" destId="{ED14C1D5-BBB3-403F-AC19-1142FC7CDFAE}" srcOrd="5" destOrd="0" presId="urn:microsoft.com/office/officeart/2005/8/layout/orgChart1"/>
-    <dgm:cxn modelId="{86676A1A-2E30-45A9-8AB0-74EF3451969A}" type="presParOf" srcId="{ED14C1D5-BBB3-403F-AC19-1142FC7CDFAE}" destId="{04475E34-BD95-4BFE-B9C8-51580A26F0F3}" srcOrd="0" destOrd="0" presId="urn:microsoft.com/office/officeart/2005/8/layout/orgChart1"/>
-    <dgm:cxn modelId="{0CD580E5-42F0-431D-AA01-229E665B1CA8}" type="presParOf" srcId="{04475E34-BD95-4BFE-B9C8-51580A26F0F3}" destId="{4F6821EF-35E9-4D74-A78A-A350BE296EB6}" srcOrd="0" destOrd="0" presId="urn:microsoft.com/office/officeart/2005/8/layout/orgChart1"/>
-    <dgm:cxn modelId="{CC8DD8A7-184B-449B-95A0-57CFFD5BDDB4}" type="presParOf" srcId="{04475E34-BD95-4BFE-B9C8-51580A26F0F3}" destId="{41990C8C-D138-4C00-902F-4349313A761E}" srcOrd="1" destOrd="0" presId="urn:microsoft.com/office/officeart/2005/8/layout/orgChart1"/>
-    <dgm:cxn modelId="{3C81CEDD-C32C-466A-A49E-22653E265951}" type="presParOf" srcId="{ED14C1D5-BBB3-403F-AC19-1142FC7CDFAE}" destId="{FCE2C5A8-35DC-4725-B2A1-A9DB5833ADDC}" srcOrd="1" destOrd="0" presId="urn:microsoft.com/office/officeart/2005/8/layout/orgChart1"/>
-    <dgm:cxn modelId="{784A80EE-09ED-4038-9DB3-413DD4693E5B}" type="presParOf" srcId="{FCE2C5A8-35DC-4725-B2A1-A9DB5833ADDC}" destId="{B011313D-4FB5-4E31-AEDD-932A5D3C99B7}" srcOrd="0" destOrd="0" presId="urn:microsoft.com/office/officeart/2005/8/layout/orgChart1"/>
-    <dgm:cxn modelId="{7AF49352-B35B-49C3-8EC1-A1E6A2CF93F9}" type="presParOf" srcId="{FCE2C5A8-35DC-4725-B2A1-A9DB5833ADDC}" destId="{B248756C-DCD4-46CC-A8D1-FAA0F4AD3CA4}" srcOrd="1" destOrd="0" presId="urn:microsoft.com/office/officeart/2005/8/layout/orgChart1"/>
-    <dgm:cxn modelId="{D9618789-7B0E-4003-97B4-9247860303A5}" type="presParOf" srcId="{B248756C-DCD4-46CC-A8D1-FAA0F4AD3CA4}" destId="{030E69D6-DE2F-41BC-8043-DC608BCD53D2}" srcOrd="0" destOrd="0" presId="urn:microsoft.com/office/officeart/2005/8/layout/orgChart1"/>
-    <dgm:cxn modelId="{36A923D3-1F87-4185-B4DC-AF921CADCA23}" type="presParOf" srcId="{030E69D6-DE2F-41BC-8043-DC608BCD53D2}" destId="{D863C43C-FBA1-48B5-B2B6-243BC9F1FF0C}" srcOrd="0" destOrd="0" presId="urn:microsoft.com/office/officeart/2005/8/layout/orgChart1"/>
-    <dgm:cxn modelId="{CDA2416A-BEC3-49A6-BB69-B0E61BD0E9EE}" type="presParOf" srcId="{030E69D6-DE2F-41BC-8043-DC608BCD53D2}" destId="{93B675A7-7308-46CE-9F2F-97C98B4DE09B}" srcOrd="1" destOrd="0" presId="urn:microsoft.com/office/officeart/2005/8/layout/orgChart1"/>
-    <dgm:cxn modelId="{822FB16A-64D6-4ECE-8649-E841A276A71E}" type="presParOf" srcId="{B248756C-DCD4-46CC-A8D1-FAA0F4AD3CA4}" destId="{4D316966-61CD-4F63-8E99-D4FC0C5DFBC9}" srcOrd="1" destOrd="0" presId="urn:microsoft.com/office/officeart/2005/8/layout/orgChart1"/>
-    <dgm:cxn modelId="{BFDF3348-3941-462E-92E1-3054831D6116}" type="presParOf" srcId="{B248756C-DCD4-46CC-A8D1-FAA0F4AD3CA4}" destId="{8DA3B40D-FDC8-4580-9328-6B2AE8980D40}" srcOrd="2" destOrd="0" presId="urn:microsoft.com/office/officeart/2005/8/layout/orgChart1"/>
-    <dgm:cxn modelId="{9363F626-34A9-41FB-AE80-E66AF20A3E8C}" type="presParOf" srcId="{FCE2C5A8-35DC-4725-B2A1-A9DB5833ADDC}" destId="{D19B3791-B162-471A-906E-7F2070CF3529}" srcOrd="2" destOrd="0" presId="urn:microsoft.com/office/officeart/2005/8/layout/orgChart1"/>
-    <dgm:cxn modelId="{5B4736BF-26B5-4937-89D2-ACEB1D03A51E}" type="presParOf" srcId="{FCE2C5A8-35DC-4725-B2A1-A9DB5833ADDC}" destId="{E9C5FFDF-FC91-434D-AAD1-93D35B771D75}" srcOrd="3" destOrd="0" presId="urn:microsoft.com/office/officeart/2005/8/layout/orgChart1"/>
-    <dgm:cxn modelId="{21B6B63A-E7E5-4F7E-AA98-D7D952F66A82}" type="presParOf" srcId="{E9C5FFDF-FC91-434D-AAD1-93D35B771D75}" destId="{96C57A87-A523-4640-B762-2D9FC9945691}" srcOrd="0" destOrd="0" presId="urn:microsoft.com/office/officeart/2005/8/layout/orgChart1"/>
-    <dgm:cxn modelId="{956D6B30-5981-42AB-B718-387403D5F1F2}" type="presParOf" srcId="{96C57A87-A523-4640-B762-2D9FC9945691}" destId="{65711115-E2CC-48ED-AE29-E2A4CF5DC557}" srcOrd="0" destOrd="0" presId="urn:microsoft.com/office/officeart/2005/8/layout/orgChart1"/>
-    <dgm:cxn modelId="{120FB590-37B4-47F7-86C0-C705807AF58D}" type="presParOf" srcId="{96C57A87-A523-4640-B762-2D9FC9945691}" destId="{8D46796D-4220-40E6-96D8-8F8E28F9A1F7}" srcOrd="1" destOrd="0" presId="urn:microsoft.com/office/officeart/2005/8/layout/orgChart1"/>
-    <dgm:cxn modelId="{5EFCEB00-5AE8-44D5-BB0B-4CC2A23395BE}" type="presParOf" srcId="{E9C5FFDF-FC91-434D-AAD1-93D35B771D75}" destId="{1EC7C202-A1F7-4242-A178-F871DBF21531}" srcOrd="1" destOrd="0" presId="urn:microsoft.com/office/officeart/2005/8/layout/orgChart1"/>
-    <dgm:cxn modelId="{C708752E-9A4E-4F4F-8BFE-D6BC64E9FAC1}" type="presParOf" srcId="{E9C5FFDF-FC91-434D-AAD1-93D35B771D75}" destId="{905C87DD-E0FC-4F65-A9A2-F0A6B4F99C41}" srcOrd="2" destOrd="0" presId="urn:microsoft.com/office/officeart/2005/8/layout/orgChart1"/>
-    <dgm:cxn modelId="{F665397C-6C7D-42FB-B7F0-DD3D7078E9B6}" type="presParOf" srcId="{ED14C1D5-BBB3-403F-AC19-1142FC7CDFAE}" destId="{A851E4E8-155D-441D-9469-D2D7B62DA3DF}" srcOrd="2" destOrd="0" presId="urn:microsoft.com/office/officeart/2005/8/layout/orgChart1"/>
-    <dgm:cxn modelId="{AD6AC8CA-DFF1-44AF-9DA6-A6DFA29AC2F4}" type="presParOf" srcId="{8D275392-C612-48A4-A609-194D1AB4FB6D}" destId="{B78356B6-BE82-4A9D-9AD4-268D6E7EA605}" srcOrd="6" destOrd="0" presId="urn:microsoft.com/office/officeart/2005/8/layout/orgChart1"/>
-    <dgm:cxn modelId="{30C43BC4-99B8-44F1-8B3E-A2BFEADB6CFA}" type="presParOf" srcId="{8D275392-C612-48A4-A609-194D1AB4FB6D}" destId="{B08EDBAD-4983-4E90-B2C8-1CB7C3493022}" srcOrd="7" destOrd="0" presId="urn:microsoft.com/office/officeart/2005/8/layout/orgChart1"/>
-    <dgm:cxn modelId="{07A9B1BE-4CF1-416F-80A7-A909BD882070}" type="presParOf" srcId="{B08EDBAD-4983-4E90-B2C8-1CB7C3493022}" destId="{BE4E6480-F7A2-4277-A7CF-E1D348892F49}" srcOrd="0" destOrd="0" presId="urn:microsoft.com/office/officeart/2005/8/layout/orgChart1"/>
-    <dgm:cxn modelId="{6376779E-EFD2-4194-B001-DB9842C0D421}" type="presParOf" srcId="{BE4E6480-F7A2-4277-A7CF-E1D348892F49}" destId="{8392CAD1-CCD5-4429-BB51-A1659B77316B}" srcOrd="0" destOrd="0" presId="urn:microsoft.com/office/officeart/2005/8/layout/orgChart1"/>
-    <dgm:cxn modelId="{DA10AF4E-CF58-41A5-BA00-C9E698E28159}" type="presParOf" srcId="{BE4E6480-F7A2-4277-A7CF-E1D348892F49}" destId="{E84FC55B-D3AF-4832-9E2C-72B31C0E3BB7}" srcOrd="1" destOrd="0" presId="urn:microsoft.com/office/officeart/2005/8/layout/orgChart1"/>
-    <dgm:cxn modelId="{44B2AD43-CF54-49E2-AFB1-604B0E95C9AF}" type="presParOf" srcId="{B08EDBAD-4983-4E90-B2C8-1CB7C3493022}" destId="{F29A0E76-F7C6-47E3-889C-8ED7392308AE}" srcOrd="1" destOrd="0" presId="urn:microsoft.com/office/officeart/2005/8/layout/orgChart1"/>
-    <dgm:cxn modelId="{FA834030-D097-4DD2-AD66-4B800F22FC54}" type="presParOf" srcId="{F29A0E76-F7C6-47E3-889C-8ED7392308AE}" destId="{C9AD6B18-C18C-4363-BFDD-39CADEF36DE1}" srcOrd="0" destOrd="0" presId="urn:microsoft.com/office/officeart/2005/8/layout/orgChart1"/>
-    <dgm:cxn modelId="{74D66A2C-3F87-41ED-BD3C-B826A5CA924A}" type="presParOf" srcId="{F29A0E76-F7C6-47E3-889C-8ED7392308AE}" destId="{BC4DB1E8-C8B3-4178-A149-7433EF4A0059}" srcOrd="1" destOrd="0" presId="urn:microsoft.com/office/officeart/2005/8/layout/orgChart1"/>
-    <dgm:cxn modelId="{156C9C8A-ACB3-4DE8-B66A-99EED9416816}" type="presParOf" srcId="{BC4DB1E8-C8B3-4178-A149-7433EF4A0059}" destId="{33EECF69-B2B7-43BB-97E1-6B7F69C6DB07}" srcOrd="0" destOrd="0" presId="urn:microsoft.com/office/officeart/2005/8/layout/orgChart1"/>
-    <dgm:cxn modelId="{26CF233E-D9DF-4088-BEF0-F2A2E50A34A6}" type="presParOf" srcId="{33EECF69-B2B7-43BB-97E1-6B7F69C6DB07}" destId="{80E50D08-91AA-4C60-8F4F-8542FA224126}" srcOrd="0" destOrd="0" presId="urn:microsoft.com/office/officeart/2005/8/layout/orgChart1"/>
-    <dgm:cxn modelId="{254984AD-0A18-44CD-8CDE-7FB0F5B11376}" type="presParOf" srcId="{33EECF69-B2B7-43BB-97E1-6B7F69C6DB07}" destId="{09E70D8C-254C-44C1-9E23-9B2449FA9C88}" srcOrd="1" destOrd="0" presId="urn:microsoft.com/office/officeart/2005/8/layout/orgChart1"/>
-    <dgm:cxn modelId="{AC71A21B-6131-4115-98E3-53B5F7F0EED7}" type="presParOf" srcId="{BC4DB1E8-C8B3-4178-A149-7433EF4A0059}" destId="{BCD31B77-8891-48E9-87B4-9415E95CCB03}" srcOrd="1" destOrd="0" presId="urn:microsoft.com/office/officeart/2005/8/layout/orgChart1"/>
-    <dgm:cxn modelId="{0C88E11E-DBB8-4F52-8D09-BF31B536B0B5}" type="presParOf" srcId="{BC4DB1E8-C8B3-4178-A149-7433EF4A0059}" destId="{1A4E0AB4-E0D5-4271-961C-F1CB1A10D346}" srcOrd="2" destOrd="0" presId="urn:microsoft.com/office/officeart/2005/8/layout/orgChart1"/>
-    <dgm:cxn modelId="{7E708621-8064-4451-853E-3E1AB5DD2CA2}" type="presParOf" srcId="{F29A0E76-F7C6-47E3-889C-8ED7392308AE}" destId="{6E0022FB-072F-41D5-B1C4-208025283DA6}" srcOrd="2" destOrd="0" presId="urn:microsoft.com/office/officeart/2005/8/layout/orgChart1"/>
-    <dgm:cxn modelId="{30B5BE34-E836-432C-BBC9-A7067963EF78}" type="presParOf" srcId="{F29A0E76-F7C6-47E3-889C-8ED7392308AE}" destId="{CC2C1925-3AE8-4F2A-B4AD-B872515F255A}" srcOrd="3" destOrd="0" presId="urn:microsoft.com/office/officeart/2005/8/layout/orgChart1"/>
-    <dgm:cxn modelId="{894844D6-AF82-41A2-8594-D5D9AF264D61}" type="presParOf" srcId="{CC2C1925-3AE8-4F2A-B4AD-B872515F255A}" destId="{5A101D55-C316-4C04-9667-C6D28A80E48E}" srcOrd="0" destOrd="0" presId="urn:microsoft.com/office/officeart/2005/8/layout/orgChart1"/>
-    <dgm:cxn modelId="{387A91D5-4A12-44BB-B3CE-8CFE089574AD}" type="presParOf" srcId="{5A101D55-C316-4C04-9667-C6D28A80E48E}" destId="{BDBE74B5-324F-449E-8E88-5C79C16859B7}" srcOrd="0" destOrd="0" presId="urn:microsoft.com/office/officeart/2005/8/layout/orgChart1"/>
-    <dgm:cxn modelId="{9CA2E895-4DC6-4A61-A6ED-B9A8BB50021C}" type="presParOf" srcId="{5A101D55-C316-4C04-9667-C6D28A80E48E}" destId="{91730658-9E8D-4800-996B-E3AB3654E88C}" srcOrd="1" destOrd="0" presId="urn:microsoft.com/office/officeart/2005/8/layout/orgChart1"/>
-    <dgm:cxn modelId="{92B3351C-78FB-4824-B65C-F4D0DF5DF96C}" type="presParOf" srcId="{CC2C1925-3AE8-4F2A-B4AD-B872515F255A}" destId="{C76A2D66-B576-48F2-8F17-2A6D09BFDE46}" srcOrd="1" destOrd="0" presId="urn:microsoft.com/office/officeart/2005/8/layout/orgChart1"/>
-    <dgm:cxn modelId="{E96C7D5E-A0F6-4240-9FAF-0320994881AA}" type="presParOf" srcId="{CC2C1925-3AE8-4F2A-B4AD-B872515F255A}" destId="{6D6489A8-D0F8-4431-9873-386747EA637E}" srcOrd="2" destOrd="0" presId="urn:microsoft.com/office/officeart/2005/8/layout/orgChart1"/>
-    <dgm:cxn modelId="{0DC3646E-B782-4459-B031-A3C57F454CC4}" type="presParOf" srcId="{F29A0E76-F7C6-47E3-889C-8ED7392308AE}" destId="{2D26B91E-1F69-4942-94F8-A1D7A1172258}" srcOrd="4" destOrd="0" presId="urn:microsoft.com/office/officeart/2005/8/layout/orgChart1"/>
-    <dgm:cxn modelId="{343BBDFA-DB28-4160-81B9-A86B1A96D6EE}" type="presParOf" srcId="{F29A0E76-F7C6-47E3-889C-8ED7392308AE}" destId="{9C97EB19-0221-48A2-9FBB-9E2982B3AA83}" srcOrd="5" destOrd="0" presId="urn:microsoft.com/office/officeart/2005/8/layout/orgChart1"/>
-    <dgm:cxn modelId="{A18A77D0-908F-4C46-AA49-A9A1C00B61D4}" type="presParOf" srcId="{9C97EB19-0221-48A2-9FBB-9E2982B3AA83}" destId="{3A4EC06F-84B6-4793-AB7C-97533280EE35}" srcOrd="0" destOrd="0" presId="urn:microsoft.com/office/officeart/2005/8/layout/orgChart1"/>
-    <dgm:cxn modelId="{6B42FE21-6431-4573-A6B3-931DD65A6E45}" type="presParOf" srcId="{3A4EC06F-84B6-4793-AB7C-97533280EE35}" destId="{7EB7797C-E2CC-4775-9D9F-762CA96344A4}" srcOrd="0" destOrd="0" presId="urn:microsoft.com/office/officeart/2005/8/layout/orgChart1"/>
-    <dgm:cxn modelId="{953B3E04-0B41-4A6A-B3FF-87150AF8472F}" type="presParOf" srcId="{3A4EC06F-84B6-4793-AB7C-97533280EE35}" destId="{D971B97B-10A6-4EBC-9E45-F698C688DAF9}" srcOrd="1" destOrd="0" presId="urn:microsoft.com/office/officeart/2005/8/layout/orgChart1"/>
-    <dgm:cxn modelId="{9E6DB95B-F3CB-440C-966E-C489F876BDE8}" type="presParOf" srcId="{9C97EB19-0221-48A2-9FBB-9E2982B3AA83}" destId="{EA01C783-3F9A-47C2-828A-93219DBE5E56}" srcOrd="1" destOrd="0" presId="urn:microsoft.com/office/officeart/2005/8/layout/orgChart1"/>
-    <dgm:cxn modelId="{15974355-FDED-4E24-9083-9A263F99F05A}" type="presParOf" srcId="{9C97EB19-0221-48A2-9FBB-9E2982B3AA83}" destId="{242D3FD0-2346-47F6-9688-0CE5C66EBD13}" srcOrd="2" destOrd="0" presId="urn:microsoft.com/office/officeart/2005/8/layout/orgChart1"/>
-    <dgm:cxn modelId="{053A9F12-ABE7-42F2-AF44-DE0553558EB4}" type="presParOf" srcId="{F29A0E76-F7C6-47E3-889C-8ED7392308AE}" destId="{1992E50B-58DF-400E-A1DA-6897B4683FAC}" srcOrd="6" destOrd="0" presId="urn:microsoft.com/office/officeart/2005/8/layout/orgChart1"/>
-    <dgm:cxn modelId="{53ECFE10-6F49-47FA-AD76-D523FA4E3948}" type="presParOf" srcId="{F29A0E76-F7C6-47E3-889C-8ED7392308AE}" destId="{6C8AE605-9144-4578-8A6A-EF9AD993CA17}" srcOrd="7" destOrd="0" presId="urn:microsoft.com/office/officeart/2005/8/layout/orgChart1"/>
-    <dgm:cxn modelId="{F336B2E7-1A08-4C79-BB5A-5C4C85F2CAB1}" type="presParOf" srcId="{6C8AE605-9144-4578-8A6A-EF9AD993CA17}" destId="{7716D3FA-444D-4DCE-9D58-2CC2E4B8B5FF}" srcOrd="0" destOrd="0" presId="urn:microsoft.com/office/officeart/2005/8/layout/orgChart1"/>
-    <dgm:cxn modelId="{37BD0744-CAB0-429A-9717-AF7DB1302570}" type="presParOf" srcId="{7716D3FA-444D-4DCE-9D58-2CC2E4B8B5FF}" destId="{781C5BBB-E270-47B3-825D-B03633B3EDAE}" srcOrd="0" destOrd="0" presId="urn:microsoft.com/office/officeart/2005/8/layout/orgChart1"/>
-    <dgm:cxn modelId="{D23210CB-1C59-47F7-A998-0461FD3AF4DA}" type="presParOf" srcId="{7716D3FA-444D-4DCE-9D58-2CC2E4B8B5FF}" destId="{4DBECB1A-9AD9-4347-B777-422EA2C2BE86}" srcOrd="1" destOrd="0" presId="urn:microsoft.com/office/officeart/2005/8/layout/orgChart1"/>
-    <dgm:cxn modelId="{055A281F-9F28-4CA9-B48D-344CA864015C}" type="presParOf" srcId="{6C8AE605-9144-4578-8A6A-EF9AD993CA17}" destId="{AFB653AA-D8FC-4BA4-A3FA-3AF0DB716D64}" srcOrd="1" destOrd="0" presId="urn:microsoft.com/office/officeart/2005/8/layout/orgChart1"/>
-    <dgm:cxn modelId="{03FFC41C-A9A3-49AD-97D6-F04F6FD46353}" type="presParOf" srcId="{6C8AE605-9144-4578-8A6A-EF9AD993CA17}" destId="{E3BF5FE1-BAF5-444D-B23E-1A39DB86D295}" srcOrd="2" destOrd="0" presId="urn:microsoft.com/office/officeart/2005/8/layout/orgChart1"/>
-    <dgm:cxn modelId="{78A26C79-FCA7-4C15-934B-9DDC0E420700}" type="presParOf" srcId="{B08EDBAD-4983-4E90-B2C8-1CB7C3493022}" destId="{3D61C128-D80F-4576-8F86-75E8C0D072DD}" srcOrd="2" destOrd="0" presId="urn:microsoft.com/office/officeart/2005/8/layout/orgChart1"/>
-    <dgm:cxn modelId="{B1FDE013-FCC2-4E9F-AA4D-CE9DEAA70FAC}" type="presParOf" srcId="{0B05FA1C-C066-4715-A6B7-052C5D1DDDA2}" destId="{30FBAFA7-86D2-4313-8DEE-5A57C4EB817C}" srcOrd="2" destOrd="0" presId="urn:microsoft.com/office/officeart/2005/8/layout/orgChart1"/>
+    <dgm:cxn modelId="{FCAC5F92-8024-4CA8-80F8-CC935C383369}" type="presOf" srcId="{1C26E4E6-1CB0-455A-81D5-8E6E87F787E3}" destId="{518A69C3-9185-49E1-8487-B7C5229D605D}" srcOrd="0" destOrd="0" presId="urn:microsoft.com/office/officeart/2005/8/layout/orgChart1"/>
+    <dgm:cxn modelId="{4FCF2F99-D770-4837-BBD5-7E95DC4E88E6}" type="presOf" srcId="{E61751E9-B100-4E36-9003-4E30074F71FE}" destId="{400C47D0-38E9-4C2B-91D0-64ED88AFEB87}" srcOrd="0" destOrd="0" presId="urn:microsoft.com/office/officeart/2005/8/layout/orgChart1"/>
+    <dgm:cxn modelId="{B57819A5-BA73-402D-828C-F143CA39524F}" type="presParOf" srcId="{0D02301F-2650-4724-8547-85F53C50C1CE}" destId="{0B05FA1C-C066-4715-A6B7-052C5D1DDDA2}" srcOrd="0" destOrd="0" presId="urn:microsoft.com/office/officeart/2005/8/layout/orgChart1"/>
+    <dgm:cxn modelId="{9024D1BB-CD96-4708-99A9-A44285EC3210}" type="presParOf" srcId="{0B05FA1C-C066-4715-A6B7-052C5D1DDDA2}" destId="{9AE4F532-D657-469D-93ED-4D12D2FE138B}" srcOrd="0" destOrd="0" presId="urn:microsoft.com/office/officeart/2005/8/layout/orgChart1"/>
+    <dgm:cxn modelId="{CB8A16C6-35F2-4678-9AE0-B015AF44DB01}" type="presParOf" srcId="{9AE4F532-D657-469D-93ED-4D12D2FE138B}" destId="{27A07017-200F-412F-ACD9-EC4ED6D7C531}" srcOrd="0" destOrd="0" presId="urn:microsoft.com/office/officeart/2005/8/layout/orgChart1"/>
+    <dgm:cxn modelId="{63D74DCA-6179-4868-A2D9-47762D2643F9}" type="presParOf" srcId="{9AE4F532-D657-469D-93ED-4D12D2FE138B}" destId="{B7D39F27-887D-474E-B3C0-EBADD55B0726}" srcOrd="1" destOrd="0" presId="urn:microsoft.com/office/officeart/2005/8/layout/orgChart1"/>
+    <dgm:cxn modelId="{7047D5FD-7AEA-459A-9E96-19AAE3B04843}" type="presParOf" srcId="{0B05FA1C-C066-4715-A6B7-052C5D1DDDA2}" destId="{8D275392-C612-48A4-A609-194D1AB4FB6D}" srcOrd="1" destOrd="0" presId="urn:microsoft.com/office/officeart/2005/8/layout/orgChart1"/>
+    <dgm:cxn modelId="{D0ADD0A5-697A-4C52-B961-F395BBA91729}" type="presParOf" srcId="{8D275392-C612-48A4-A609-194D1AB4FB6D}" destId="{400C47D0-38E9-4C2B-91D0-64ED88AFEB87}" srcOrd="0" destOrd="0" presId="urn:microsoft.com/office/officeart/2005/8/layout/orgChart1"/>
+    <dgm:cxn modelId="{7BE631C1-6D29-4059-B73C-8DD1C34C3BE8}" type="presParOf" srcId="{8D275392-C612-48A4-A609-194D1AB4FB6D}" destId="{DF12062C-73AF-436A-9F1D-CFC348ED579D}" srcOrd="1" destOrd="0" presId="urn:microsoft.com/office/officeart/2005/8/layout/orgChart1"/>
+    <dgm:cxn modelId="{27656735-1A51-436B-BE98-8106B149D07C}" type="presParOf" srcId="{DF12062C-73AF-436A-9F1D-CFC348ED579D}" destId="{B98BF2D5-575F-4353-AF45-E3B4DE6FE9D3}" srcOrd="0" destOrd="0" presId="urn:microsoft.com/office/officeart/2005/8/layout/orgChart1"/>
+    <dgm:cxn modelId="{A232361A-96ED-405D-985E-07B787A085C5}" type="presParOf" srcId="{B98BF2D5-575F-4353-AF45-E3B4DE6FE9D3}" destId="{01D62E5C-D6DF-4F6C-BE96-C41880698450}" srcOrd="0" destOrd="0" presId="urn:microsoft.com/office/officeart/2005/8/layout/orgChart1"/>
+    <dgm:cxn modelId="{8A47DD1C-B20C-4A35-A9DB-082B30E6F2F9}" type="presParOf" srcId="{B98BF2D5-575F-4353-AF45-E3B4DE6FE9D3}" destId="{33990755-5521-490F-A85A-9214B0CF8A17}" srcOrd="1" destOrd="0" presId="urn:microsoft.com/office/officeart/2005/8/layout/orgChart1"/>
+    <dgm:cxn modelId="{18D64FA1-BE2A-49AE-92B7-0C0F12AC6876}" type="presParOf" srcId="{DF12062C-73AF-436A-9F1D-CFC348ED579D}" destId="{2794BB6F-6548-44D1-AF4B-4FE5EAAC37B1}" srcOrd="1" destOrd="0" presId="urn:microsoft.com/office/officeart/2005/8/layout/orgChart1"/>
+    <dgm:cxn modelId="{7445E1D0-B1A5-41BA-980F-470FE59AA08B}" type="presParOf" srcId="{2794BB6F-6548-44D1-AF4B-4FE5EAAC37B1}" destId="{838DA348-FCD9-4914-8698-682B0BB85DA1}" srcOrd="0" destOrd="0" presId="urn:microsoft.com/office/officeart/2005/8/layout/orgChart1"/>
+    <dgm:cxn modelId="{EB4F2057-E7FA-4E4F-AB72-07E9116AFB96}" type="presParOf" srcId="{2794BB6F-6548-44D1-AF4B-4FE5EAAC37B1}" destId="{2BFD00A0-780B-4668-BA7A-344EBC5C0A67}" srcOrd="1" destOrd="0" presId="urn:microsoft.com/office/officeart/2005/8/layout/orgChart1"/>
+    <dgm:cxn modelId="{12FDC4D9-2CF3-497B-B403-2DFD05AF79C4}" type="presParOf" srcId="{2BFD00A0-780B-4668-BA7A-344EBC5C0A67}" destId="{DFD78F32-A696-477B-92AE-2BFC3DBAD2E3}" srcOrd="0" destOrd="0" presId="urn:microsoft.com/office/officeart/2005/8/layout/orgChart1"/>
+    <dgm:cxn modelId="{455DD0A1-C332-412C-A9A5-66BEB0252510}" type="presParOf" srcId="{DFD78F32-A696-477B-92AE-2BFC3DBAD2E3}" destId="{09A54FB6-4E4C-4A39-B26E-C53C26C1FC30}" srcOrd="0" destOrd="0" presId="urn:microsoft.com/office/officeart/2005/8/layout/orgChart1"/>
+    <dgm:cxn modelId="{D47DDCD0-4711-4205-B4D4-D07E636C2572}" type="presParOf" srcId="{DFD78F32-A696-477B-92AE-2BFC3DBAD2E3}" destId="{A76B6081-B5EA-471D-99A0-8D8F834D9632}" srcOrd="1" destOrd="0" presId="urn:microsoft.com/office/officeart/2005/8/layout/orgChart1"/>
+    <dgm:cxn modelId="{7566C0B0-4B90-4130-ABAD-F6371FEAD59E}" type="presParOf" srcId="{2BFD00A0-780B-4668-BA7A-344EBC5C0A67}" destId="{BED72A4D-168E-435D-83CB-6E98586DF987}" srcOrd="1" destOrd="0" presId="urn:microsoft.com/office/officeart/2005/8/layout/orgChart1"/>
+    <dgm:cxn modelId="{5E938C2D-0A42-4416-851B-DB441D907587}" type="presParOf" srcId="{2BFD00A0-780B-4668-BA7A-344EBC5C0A67}" destId="{7C367C57-D714-4051-AAE7-5941FC75EF2B}" srcOrd="2" destOrd="0" presId="urn:microsoft.com/office/officeart/2005/8/layout/orgChart1"/>
+    <dgm:cxn modelId="{56AEA29E-98B2-40BF-93CC-1C1C2632D852}" type="presParOf" srcId="{2794BB6F-6548-44D1-AF4B-4FE5EAAC37B1}" destId="{C96D24AA-0563-4359-BB80-51AD353E03BB}" srcOrd="2" destOrd="0" presId="urn:microsoft.com/office/officeart/2005/8/layout/orgChart1"/>
+    <dgm:cxn modelId="{4815E9BE-0FDA-4BCB-BED6-714E5E1A28FA}" type="presParOf" srcId="{2794BB6F-6548-44D1-AF4B-4FE5EAAC37B1}" destId="{8D48A29A-9542-4461-888E-697E83A9F955}" srcOrd="3" destOrd="0" presId="urn:microsoft.com/office/officeart/2005/8/layout/orgChart1"/>
+    <dgm:cxn modelId="{E1E1AEF3-3BB2-49C9-A6D8-B81EB16550E3}" type="presParOf" srcId="{8D48A29A-9542-4461-888E-697E83A9F955}" destId="{370B6CE7-A878-4473-ACDF-51BB96E012E6}" srcOrd="0" destOrd="0" presId="urn:microsoft.com/office/officeart/2005/8/layout/orgChart1"/>
+    <dgm:cxn modelId="{30EE1BEF-7146-455A-8FB5-3D362B3DD335}" type="presParOf" srcId="{370B6CE7-A878-4473-ACDF-51BB96E012E6}" destId="{853B551E-A69A-4214-A9C7-DA7D8D41AC88}" srcOrd="0" destOrd="0" presId="urn:microsoft.com/office/officeart/2005/8/layout/orgChart1"/>
+    <dgm:cxn modelId="{576104B8-7CD0-4BC8-B60F-0AAF7A385B13}" type="presParOf" srcId="{370B6CE7-A878-4473-ACDF-51BB96E012E6}" destId="{FA6C27BF-AD58-46CA-B213-D9C5757DB0FA}" srcOrd="1" destOrd="0" presId="urn:microsoft.com/office/officeart/2005/8/layout/orgChart1"/>
+    <dgm:cxn modelId="{9B8E6E9F-9576-4BF4-B86F-848DC287207F}" type="presParOf" srcId="{8D48A29A-9542-4461-888E-697E83A9F955}" destId="{55293D66-65F4-4E44-A86F-CA98762AB169}" srcOrd="1" destOrd="0" presId="urn:microsoft.com/office/officeart/2005/8/layout/orgChart1"/>
+    <dgm:cxn modelId="{CC7FAAD8-B5AC-4853-B5EF-6B886620242B}" type="presParOf" srcId="{8D48A29A-9542-4461-888E-697E83A9F955}" destId="{398AD819-E273-4291-90AC-27A9C03BB86F}" srcOrd="2" destOrd="0" presId="urn:microsoft.com/office/officeart/2005/8/layout/orgChart1"/>
+    <dgm:cxn modelId="{727A6139-43BC-4687-BB11-939B5B90A9E0}" type="presParOf" srcId="{2794BB6F-6548-44D1-AF4B-4FE5EAAC37B1}" destId="{38BB12FE-3F23-4587-A73B-2EDE690FBC79}" srcOrd="4" destOrd="0" presId="urn:microsoft.com/office/officeart/2005/8/layout/orgChart1"/>
+    <dgm:cxn modelId="{8F74E234-AF0B-4535-8BF3-BF2697DE00DE}" type="presParOf" srcId="{2794BB6F-6548-44D1-AF4B-4FE5EAAC37B1}" destId="{76E34EC3-16A0-4DD1-939C-BF2E5485914D}" srcOrd="5" destOrd="0" presId="urn:microsoft.com/office/officeart/2005/8/layout/orgChart1"/>
+    <dgm:cxn modelId="{6D2CB4F0-489F-465D-9749-8DCA9EB4ED72}" type="presParOf" srcId="{76E34EC3-16A0-4DD1-939C-BF2E5485914D}" destId="{1E076E27-79FE-4918-9AC9-BFA00BCC526D}" srcOrd="0" destOrd="0" presId="urn:microsoft.com/office/officeart/2005/8/layout/orgChart1"/>
+    <dgm:cxn modelId="{580C25DB-B7DB-4384-AEFE-DE83E2DE288B}" type="presParOf" srcId="{1E076E27-79FE-4918-9AC9-BFA00BCC526D}" destId="{CD7BF4DF-527E-4F5E-8240-45C7C3D3E6BE}" srcOrd="0" destOrd="0" presId="urn:microsoft.com/office/officeart/2005/8/layout/orgChart1"/>
+    <dgm:cxn modelId="{3FE50C73-995B-4D18-9163-114E6EFF330E}" type="presParOf" srcId="{1E076E27-79FE-4918-9AC9-BFA00BCC526D}" destId="{92A6814C-DA41-4244-87C8-388D9B361B8A}" srcOrd="1" destOrd="0" presId="urn:microsoft.com/office/officeart/2005/8/layout/orgChart1"/>
+    <dgm:cxn modelId="{628D8722-4E0F-4456-9D83-C8BFE4416705}" type="presParOf" srcId="{76E34EC3-16A0-4DD1-939C-BF2E5485914D}" destId="{62AE7DF2-B3F7-46A9-A492-66B290F64038}" srcOrd="1" destOrd="0" presId="urn:microsoft.com/office/officeart/2005/8/layout/orgChart1"/>
+    <dgm:cxn modelId="{B6F02398-EE4D-470B-87F9-9B44E40053CE}" type="presParOf" srcId="{76E34EC3-16A0-4DD1-939C-BF2E5485914D}" destId="{A822F7C7-E17A-498E-B7FB-A328DCD57F0E}" srcOrd="2" destOrd="0" presId="urn:microsoft.com/office/officeart/2005/8/layout/orgChart1"/>
+    <dgm:cxn modelId="{03516402-7A9E-410E-8C2C-D5C6BCB8A57E}" type="presParOf" srcId="{DF12062C-73AF-436A-9F1D-CFC348ED579D}" destId="{BC6D9CDA-D0C7-4728-9193-E16A1501F950}" srcOrd="2" destOrd="0" presId="urn:microsoft.com/office/officeart/2005/8/layout/orgChart1"/>
+    <dgm:cxn modelId="{376C78C2-DBB6-4B19-AE6A-C5FEBBCF5E6B}" type="presParOf" srcId="{8D275392-C612-48A4-A609-194D1AB4FB6D}" destId="{CEB21E7C-BB80-43CC-B7FF-A61D9A0B6D27}" srcOrd="2" destOrd="0" presId="urn:microsoft.com/office/officeart/2005/8/layout/orgChart1"/>
+    <dgm:cxn modelId="{65EF7B61-2CCC-4A5A-8D3E-CBB97DCDFC4F}" type="presParOf" srcId="{8D275392-C612-48A4-A609-194D1AB4FB6D}" destId="{DF424A3E-CD44-48D5-B1A1-C08950E9ACC8}" srcOrd="3" destOrd="0" presId="urn:microsoft.com/office/officeart/2005/8/layout/orgChart1"/>
+    <dgm:cxn modelId="{756EFEC0-6608-466A-88D8-6ED2E8B8E36D}" type="presParOf" srcId="{DF424A3E-CD44-48D5-B1A1-C08950E9ACC8}" destId="{28092948-7648-40DA-BCEE-E848DD1FAEE8}" srcOrd="0" destOrd="0" presId="urn:microsoft.com/office/officeart/2005/8/layout/orgChart1"/>
+    <dgm:cxn modelId="{8F864997-0516-496E-8ADF-89A807F83080}" type="presParOf" srcId="{28092948-7648-40DA-BCEE-E848DD1FAEE8}" destId="{29DB10AA-7BBA-4F7D-AC06-06B01F4D1CE6}" srcOrd="0" destOrd="0" presId="urn:microsoft.com/office/officeart/2005/8/layout/orgChart1"/>
+    <dgm:cxn modelId="{1D407649-382B-4806-B37B-960391F0A526}" type="presParOf" srcId="{28092948-7648-40DA-BCEE-E848DD1FAEE8}" destId="{F636CC8F-9752-4A69-B829-3697C4F04D06}" srcOrd="1" destOrd="0" presId="urn:microsoft.com/office/officeart/2005/8/layout/orgChart1"/>
+    <dgm:cxn modelId="{0BCB207D-0A78-40AA-B4EB-B8B0EC72E456}" type="presParOf" srcId="{DF424A3E-CD44-48D5-B1A1-C08950E9ACC8}" destId="{CB105763-8BE5-40C7-9A72-ACC391CA6CAD}" srcOrd="1" destOrd="0" presId="urn:microsoft.com/office/officeart/2005/8/layout/orgChart1"/>
+    <dgm:cxn modelId="{F5E97F08-4479-4665-A74D-9318871C3ED6}" type="presParOf" srcId="{CB105763-8BE5-40C7-9A72-ACC391CA6CAD}" destId="{484F9B0A-2CA9-4BFA-90D0-88227CA395F4}" srcOrd="0" destOrd="0" presId="urn:microsoft.com/office/officeart/2005/8/layout/orgChart1"/>
+    <dgm:cxn modelId="{B6C3C562-965E-4B3B-B605-77BC61C62EEA}" type="presParOf" srcId="{CB105763-8BE5-40C7-9A72-ACC391CA6CAD}" destId="{6EE67D85-86A4-410A-B0C3-1C5A75060BDA}" srcOrd="1" destOrd="0" presId="urn:microsoft.com/office/officeart/2005/8/layout/orgChart1"/>
+    <dgm:cxn modelId="{63CD47C0-34A4-43B8-9F8D-87A58F8D5CC4}" type="presParOf" srcId="{6EE67D85-86A4-410A-B0C3-1C5A75060BDA}" destId="{1541BF60-CA72-41D6-A9F8-9042A9C16B3D}" srcOrd="0" destOrd="0" presId="urn:microsoft.com/office/officeart/2005/8/layout/orgChart1"/>
+    <dgm:cxn modelId="{704324C3-810B-4AC1-81ED-0B9073278214}" type="presParOf" srcId="{1541BF60-CA72-41D6-A9F8-9042A9C16B3D}" destId="{A017F3F5-52F1-4E74-BA30-9CCD59D05531}" srcOrd="0" destOrd="0" presId="urn:microsoft.com/office/officeart/2005/8/layout/orgChart1"/>
+    <dgm:cxn modelId="{EB671C2E-34C5-4EFA-8E16-8CF4BF498069}" type="presParOf" srcId="{1541BF60-CA72-41D6-A9F8-9042A9C16B3D}" destId="{D804B16E-9855-42D4-9F61-1B37BE18B663}" srcOrd="1" destOrd="0" presId="urn:microsoft.com/office/officeart/2005/8/layout/orgChart1"/>
+    <dgm:cxn modelId="{389A429B-36CB-49CF-9F5E-95C99E835C7E}" type="presParOf" srcId="{6EE67D85-86A4-410A-B0C3-1C5A75060BDA}" destId="{D8A50168-EFCB-4AC9-83EC-203900BC9A4F}" srcOrd="1" destOrd="0" presId="urn:microsoft.com/office/officeart/2005/8/layout/orgChart1"/>
+    <dgm:cxn modelId="{DF7930F5-1813-45DF-B0FE-703AD6426D00}" type="presParOf" srcId="{6EE67D85-86A4-410A-B0C3-1C5A75060BDA}" destId="{CCFD34B6-64B9-4352-B211-A4F11517268B}" srcOrd="2" destOrd="0" presId="urn:microsoft.com/office/officeart/2005/8/layout/orgChart1"/>
+    <dgm:cxn modelId="{A47BDB71-FDBC-4793-B452-EFE0BC6115E1}" type="presParOf" srcId="{CB105763-8BE5-40C7-9A72-ACC391CA6CAD}" destId="{560CE62F-5744-4F79-B010-F380E780CF72}" srcOrd="2" destOrd="0" presId="urn:microsoft.com/office/officeart/2005/8/layout/orgChart1"/>
+    <dgm:cxn modelId="{15E73103-4EEE-4D19-AE7D-E622ABE81EDA}" type="presParOf" srcId="{CB105763-8BE5-40C7-9A72-ACC391CA6CAD}" destId="{509EB77F-3F96-4C33-8C91-6202336A24CC}" srcOrd="3" destOrd="0" presId="urn:microsoft.com/office/officeart/2005/8/layout/orgChart1"/>
+    <dgm:cxn modelId="{A41B3AEC-F64D-4A59-9717-E9367034129E}" type="presParOf" srcId="{509EB77F-3F96-4C33-8C91-6202336A24CC}" destId="{EF8B7861-C7CF-4864-8159-1D4AE9C09EFB}" srcOrd="0" destOrd="0" presId="urn:microsoft.com/office/officeart/2005/8/layout/orgChart1"/>
+    <dgm:cxn modelId="{052C6371-B266-40FF-AFC3-4E7877C445E6}" type="presParOf" srcId="{EF8B7861-C7CF-4864-8159-1D4AE9C09EFB}" destId="{86F1962C-158C-46D0-8095-49E3F2F24415}" srcOrd="0" destOrd="0" presId="urn:microsoft.com/office/officeart/2005/8/layout/orgChart1"/>
+    <dgm:cxn modelId="{3F0E9A5A-0BB6-4C6C-A452-14D5C9E50D75}" type="presParOf" srcId="{EF8B7861-C7CF-4864-8159-1D4AE9C09EFB}" destId="{F243C357-68F0-4C60-8408-9B63F7FDF6B8}" srcOrd="1" destOrd="0" presId="urn:microsoft.com/office/officeart/2005/8/layout/orgChart1"/>
+    <dgm:cxn modelId="{337BE805-9DA3-44B7-AF2F-C41F26078988}" type="presParOf" srcId="{509EB77F-3F96-4C33-8C91-6202336A24CC}" destId="{DF80CBFE-E481-4C3B-8617-93513811C327}" srcOrd="1" destOrd="0" presId="urn:microsoft.com/office/officeart/2005/8/layout/orgChart1"/>
+    <dgm:cxn modelId="{73376C66-0E42-4C06-9AB4-6D017164FF3C}" type="presParOf" srcId="{509EB77F-3F96-4C33-8C91-6202336A24CC}" destId="{F75D7C15-5A9E-4902-9358-5042351CA4AB}" srcOrd="2" destOrd="0" presId="urn:microsoft.com/office/officeart/2005/8/layout/orgChart1"/>
+    <dgm:cxn modelId="{CEEC7F62-2BAC-4B6D-81C6-8B9F35D19398}" type="presParOf" srcId="{CB105763-8BE5-40C7-9A72-ACC391CA6CAD}" destId="{2180A35E-A58C-4B31-A1CE-2E6A04C73ECD}" srcOrd="4" destOrd="0" presId="urn:microsoft.com/office/officeart/2005/8/layout/orgChart1"/>
+    <dgm:cxn modelId="{5539A446-336B-46CF-8051-DCE658A90ECD}" type="presParOf" srcId="{CB105763-8BE5-40C7-9A72-ACC391CA6CAD}" destId="{D2FD3052-5EAE-4851-ABE3-5375A71ED4F5}" srcOrd="5" destOrd="0" presId="urn:microsoft.com/office/officeart/2005/8/layout/orgChart1"/>
+    <dgm:cxn modelId="{163DC96A-EDFE-47BF-A01D-975685BAF2A3}" type="presParOf" srcId="{D2FD3052-5EAE-4851-ABE3-5375A71ED4F5}" destId="{D68CA13A-B0A4-4586-86BC-20EFA2E13355}" srcOrd="0" destOrd="0" presId="urn:microsoft.com/office/officeart/2005/8/layout/orgChart1"/>
+    <dgm:cxn modelId="{9BE7DD7C-F894-4CF6-B756-70284CCD1CE5}" type="presParOf" srcId="{D68CA13A-B0A4-4586-86BC-20EFA2E13355}" destId="{0337849E-E848-4A2B-8A91-DC6E76C24840}" srcOrd="0" destOrd="0" presId="urn:microsoft.com/office/officeart/2005/8/layout/orgChart1"/>
+    <dgm:cxn modelId="{F4FD0B51-4E9D-4DA1-902F-ABA58DD7A8F3}" type="presParOf" srcId="{D68CA13A-B0A4-4586-86BC-20EFA2E13355}" destId="{8A19BCCC-7D85-4C29-B124-899B8D3AD233}" srcOrd="1" destOrd="0" presId="urn:microsoft.com/office/officeart/2005/8/layout/orgChart1"/>
+    <dgm:cxn modelId="{29D5C067-582A-4E2B-A58D-7907F7F3C3C9}" type="presParOf" srcId="{D2FD3052-5EAE-4851-ABE3-5375A71ED4F5}" destId="{41D1E285-4CB1-4523-B86B-FBEC3C1EB3EF}" srcOrd="1" destOrd="0" presId="urn:microsoft.com/office/officeart/2005/8/layout/orgChart1"/>
+    <dgm:cxn modelId="{B40EAF0B-C0B2-4FC7-8557-11E8D7E63F42}" type="presParOf" srcId="{D2FD3052-5EAE-4851-ABE3-5375A71ED4F5}" destId="{F79AC44A-6402-45B7-8999-BD5356D89E4B}" srcOrd="2" destOrd="0" presId="urn:microsoft.com/office/officeart/2005/8/layout/orgChart1"/>
+    <dgm:cxn modelId="{D31E84C8-27D0-4128-B67C-F9341BF17123}" type="presParOf" srcId="{CB105763-8BE5-40C7-9A72-ACC391CA6CAD}" destId="{DDB9D56B-B86D-41F2-B01C-192A35FBFDDF}" srcOrd="6" destOrd="0" presId="urn:microsoft.com/office/officeart/2005/8/layout/orgChart1"/>
+    <dgm:cxn modelId="{72101F4F-32EA-4523-A309-C06FC2F1C5D4}" type="presParOf" srcId="{CB105763-8BE5-40C7-9A72-ACC391CA6CAD}" destId="{515AEA48-DB0E-4744-8B1C-1569E0514388}" srcOrd="7" destOrd="0" presId="urn:microsoft.com/office/officeart/2005/8/layout/orgChart1"/>
+    <dgm:cxn modelId="{AC635347-6853-4AF4-B980-10F4EB17EE13}" type="presParOf" srcId="{515AEA48-DB0E-4744-8B1C-1569E0514388}" destId="{B90EC95A-EEB1-4301-8871-8A7B01A7EBE4}" srcOrd="0" destOrd="0" presId="urn:microsoft.com/office/officeart/2005/8/layout/orgChart1"/>
+    <dgm:cxn modelId="{51AB5CE9-B168-4329-8A47-EBD7B7487B46}" type="presParOf" srcId="{B90EC95A-EEB1-4301-8871-8A7B01A7EBE4}" destId="{709E7078-B07A-4535-AD52-8628C09865D2}" srcOrd="0" destOrd="0" presId="urn:microsoft.com/office/officeart/2005/8/layout/orgChart1"/>
+    <dgm:cxn modelId="{F38EA5AD-0783-451B-A50C-B1D4245E649E}" type="presParOf" srcId="{B90EC95A-EEB1-4301-8871-8A7B01A7EBE4}" destId="{718AB74F-6EEF-4ECA-8C0A-125E3A05E22E}" srcOrd="1" destOrd="0" presId="urn:microsoft.com/office/officeart/2005/8/layout/orgChart1"/>
+    <dgm:cxn modelId="{87BB667B-9541-42C2-A2A2-C4D23DA6407E}" type="presParOf" srcId="{515AEA48-DB0E-4744-8B1C-1569E0514388}" destId="{DEC9214C-725E-4E0A-A21A-FDFF5C6B89FA}" srcOrd="1" destOrd="0" presId="urn:microsoft.com/office/officeart/2005/8/layout/orgChart1"/>
+    <dgm:cxn modelId="{BC2942BC-CD65-409C-BE04-A6AD5A1B42D6}" type="presParOf" srcId="{515AEA48-DB0E-4744-8B1C-1569E0514388}" destId="{AE69771F-615D-4FE1-B586-F03DADA79AB2}" srcOrd="2" destOrd="0" presId="urn:microsoft.com/office/officeart/2005/8/layout/orgChart1"/>
+    <dgm:cxn modelId="{482AED07-A038-4B26-877A-7B07F6DA6575}" type="presParOf" srcId="{CB105763-8BE5-40C7-9A72-ACC391CA6CAD}" destId="{0B32D74D-157F-4355-BDD3-2134D1A3A5C2}" srcOrd="8" destOrd="0" presId="urn:microsoft.com/office/officeart/2005/8/layout/orgChart1"/>
+    <dgm:cxn modelId="{B9F1D0F5-9348-46FB-BAA1-036BCCE9A2B5}" type="presParOf" srcId="{CB105763-8BE5-40C7-9A72-ACC391CA6CAD}" destId="{4D2FC292-BEB7-49DF-8D17-4D8DBA237BEE}" srcOrd="9" destOrd="0" presId="urn:microsoft.com/office/officeart/2005/8/layout/orgChart1"/>
+    <dgm:cxn modelId="{0820EE8C-6D32-42BD-B72A-A747A37C1A9E}" type="presParOf" srcId="{4D2FC292-BEB7-49DF-8D17-4D8DBA237BEE}" destId="{78842C67-A912-48E0-AA31-8F7A275A0A10}" srcOrd="0" destOrd="0" presId="urn:microsoft.com/office/officeart/2005/8/layout/orgChart1"/>
+    <dgm:cxn modelId="{4432CEDF-6FBE-4C76-B3DA-F69E517436DB}" type="presParOf" srcId="{78842C67-A912-48E0-AA31-8F7A275A0A10}" destId="{BB74319C-90AF-4D97-8049-CA57CFC366D4}" srcOrd="0" destOrd="0" presId="urn:microsoft.com/office/officeart/2005/8/layout/orgChart1"/>
+    <dgm:cxn modelId="{4B3A4FED-81B5-413C-94D4-8C6FD9928454}" type="presParOf" srcId="{78842C67-A912-48E0-AA31-8F7A275A0A10}" destId="{FEED4D9F-AAF2-470E-AB11-2DE4F2056BD9}" srcOrd="1" destOrd="0" presId="urn:microsoft.com/office/officeart/2005/8/layout/orgChart1"/>
+    <dgm:cxn modelId="{0E7DD7AD-6575-43BB-8E91-8282E2223D03}" type="presParOf" srcId="{4D2FC292-BEB7-49DF-8D17-4D8DBA237BEE}" destId="{CC28DC03-7D82-4213-A655-2556BDCCFFC9}" srcOrd="1" destOrd="0" presId="urn:microsoft.com/office/officeart/2005/8/layout/orgChart1"/>
+    <dgm:cxn modelId="{D66B71E9-7C63-4249-B0AF-C755F70692A4}" type="presParOf" srcId="{4D2FC292-BEB7-49DF-8D17-4D8DBA237BEE}" destId="{1C480756-1315-4F67-862C-19EC6B5D3E85}" srcOrd="2" destOrd="0" presId="urn:microsoft.com/office/officeart/2005/8/layout/orgChart1"/>
+    <dgm:cxn modelId="{E653FB2B-1C92-4B90-91A3-E73FCE4E3103}" type="presParOf" srcId="{CB105763-8BE5-40C7-9A72-ACC391CA6CAD}" destId="{518A69C3-9185-49E1-8487-B7C5229D605D}" srcOrd="10" destOrd="0" presId="urn:microsoft.com/office/officeart/2005/8/layout/orgChart1"/>
+    <dgm:cxn modelId="{666E9C21-0D87-4F92-A505-7CD080DF2F58}" type="presParOf" srcId="{CB105763-8BE5-40C7-9A72-ACC391CA6CAD}" destId="{DB307D2A-BD51-47E5-A9BD-1A885BCEC4E5}" srcOrd="11" destOrd="0" presId="urn:microsoft.com/office/officeart/2005/8/layout/orgChart1"/>
+    <dgm:cxn modelId="{D208B5C9-1659-481F-8F79-6A4B1B99502E}" type="presParOf" srcId="{DB307D2A-BD51-47E5-A9BD-1A885BCEC4E5}" destId="{0BA4C0BF-9DA8-4B06-AF20-F0B56386D643}" srcOrd="0" destOrd="0" presId="urn:microsoft.com/office/officeart/2005/8/layout/orgChart1"/>
+    <dgm:cxn modelId="{BAAF8548-66FD-4471-9C5F-F5B12000EDCA}" type="presParOf" srcId="{0BA4C0BF-9DA8-4B06-AF20-F0B56386D643}" destId="{8C47A870-6094-4068-89EB-FF3538C22460}" srcOrd="0" destOrd="0" presId="urn:microsoft.com/office/officeart/2005/8/layout/orgChart1"/>
+    <dgm:cxn modelId="{61F84708-EDFB-425D-875B-D169D5FAF8D4}" type="presParOf" srcId="{0BA4C0BF-9DA8-4B06-AF20-F0B56386D643}" destId="{CF7FDEFB-F603-442E-BB67-99396B4CE0A0}" srcOrd="1" destOrd="0" presId="urn:microsoft.com/office/officeart/2005/8/layout/orgChart1"/>
+    <dgm:cxn modelId="{54C7777C-7BE4-45D8-A721-36CC24D9F4A4}" type="presParOf" srcId="{DB307D2A-BD51-47E5-A9BD-1A885BCEC4E5}" destId="{AAE99FBB-64A2-4580-A6B3-D9CC24FE56C1}" srcOrd="1" destOrd="0" presId="urn:microsoft.com/office/officeart/2005/8/layout/orgChart1"/>
+    <dgm:cxn modelId="{99A6096B-413E-41F2-8CC1-3922FA63FB25}" type="presParOf" srcId="{DB307D2A-BD51-47E5-A9BD-1A885BCEC4E5}" destId="{C6D1CE64-696E-4092-BEC5-9CCA48D3BB39}" srcOrd="2" destOrd="0" presId="urn:microsoft.com/office/officeart/2005/8/layout/orgChart1"/>
+    <dgm:cxn modelId="{45B54310-EA04-410B-B6D7-B27F571250FC}" type="presParOf" srcId="{CB105763-8BE5-40C7-9A72-ACC391CA6CAD}" destId="{B835F3B2-C849-4E52-ABCF-596D1A3CF797}" srcOrd="12" destOrd="0" presId="urn:microsoft.com/office/officeart/2005/8/layout/orgChart1"/>
+    <dgm:cxn modelId="{36CE4318-C538-4494-89E9-ECDCCD0815C1}" type="presParOf" srcId="{CB105763-8BE5-40C7-9A72-ACC391CA6CAD}" destId="{AC0C85C0-B26A-445D-A7C3-8C6EE496342B}" srcOrd="13" destOrd="0" presId="urn:microsoft.com/office/officeart/2005/8/layout/orgChart1"/>
+    <dgm:cxn modelId="{8020B10C-DFAC-4CC8-A463-07520044D68B}" type="presParOf" srcId="{AC0C85C0-B26A-445D-A7C3-8C6EE496342B}" destId="{63224CB1-B767-4FE4-BE4C-69FD6DFE5E72}" srcOrd="0" destOrd="0" presId="urn:microsoft.com/office/officeart/2005/8/layout/orgChart1"/>
+    <dgm:cxn modelId="{E6CB22B6-1521-4C62-A90D-D7C7A444C5C1}" type="presParOf" srcId="{63224CB1-B767-4FE4-BE4C-69FD6DFE5E72}" destId="{6EEA7322-9242-40B4-B357-CAA2C223448E}" srcOrd="0" destOrd="0" presId="urn:microsoft.com/office/officeart/2005/8/layout/orgChart1"/>
+    <dgm:cxn modelId="{331234F7-F7E4-48BF-AE99-927321CABDC0}" type="presParOf" srcId="{63224CB1-B767-4FE4-BE4C-69FD6DFE5E72}" destId="{745A6C02-FED7-44CF-9F40-2062CA3F39B3}" srcOrd="1" destOrd="0" presId="urn:microsoft.com/office/officeart/2005/8/layout/orgChart1"/>
+    <dgm:cxn modelId="{9E0141C3-7B9A-463E-BBA5-D60F5AF839D5}" type="presParOf" srcId="{AC0C85C0-B26A-445D-A7C3-8C6EE496342B}" destId="{F50089CC-1F0C-4FB7-BC51-BA4E8906717C}" srcOrd="1" destOrd="0" presId="urn:microsoft.com/office/officeart/2005/8/layout/orgChart1"/>
+    <dgm:cxn modelId="{8C12F839-88B6-4774-84E8-9DFBCB836821}" type="presParOf" srcId="{AC0C85C0-B26A-445D-A7C3-8C6EE496342B}" destId="{C7D57D4A-A98E-4615-9893-2E047C432D4D}" srcOrd="2" destOrd="0" presId="urn:microsoft.com/office/officeart/2005/8/layout/orgChart1"/>
+    <dgm:cxn modelId="{E878AC3E-FA8E-4F57-B01F-AA157F1FC42D}" type="presParOf" srcId="{DF424A3E-CD44-48D5-B1A1-C08950E9ACC8}" destId="{1E9D39AF-C51F-4F9A-BEE7-CCFFE2098144}" srcOrd="2" destOrd="0" presId="urn:microsoft.com/office/officeart/2005/8/layout/orgChart1"/>
+    <dgm:cxn modelId="{95AB857D-2E5E-4511-907D-65C357710A4B}" type="presParOf" srcId="{8D275392-C612-48A4-A609-194D1AB4FB6D}" destId="{8942BE99-0798-4865-9CBD-AC81D8428E5B}" srcOrd="4" destOrd="0" presId="urn:microsoft.com/office/officeart/2005/8/layout/orgChart1"/>
+    <dgm:cxn modelId="{7FFFB69C-8361-454A-8002-6AFC621B7B6F}" type="presParOf" srcId="{8D275392-C612-48A4-A609-194D1AB4FB6D}" destId="{ED14C1D5-BBB3-403F-AC19-1142FC7CDFAE}" srcOrd="5" destOrd="0" presId="urn:microsoft.com/office/officeart/2005/8/layout/orgChart1"/>
+    <dgm:cxn modelId="{027FF37A-BE78-41A2-B06A-8C9CFDA15494}" type="presParOf" srcId="{ED14C1D5-BBB3-403F-AC19-1142FC7CDFAE}" destId="{04475E34-BD95-4BFE-B9C8-51580A26F0F3}" srcOrd="0" destOrd="0" presId="urn:microsoft.com/office/officeart/2005/8/layout/orgChart1"/>
+    <dgm:cxn modelId="{F33D6729-290D-41AA-AB2D-67010DAD06E2}" type="presParOf" srcId="{04475E34-BD95-4BFE-B9C8-51580A26F0F3}" destId="{4F6821EF-35E9-4D74-A78A-A350BE296EB6}" srcOrd="0" destOrd="0" presId="urn:microsoft.com/office/officeart/2005/8/layout/orgChart1"/>
+    <dgm:cxn modelId="{D1115133-8834-4DD5-98AA-F2FD21F6C36C}" type="presParOf" srcId="{04475E34-BD95-4BFE-B9C8-51580A26F0F3}" destId="{41990C8C-D138-4C00-902F-4349313A761E}" srcOrd="1" destOrd="0" presId="urn:microsoft.com/office/officeart/2005/8/layout/orgChart1"/>
+    <dgm:cxn modelId="{5D2CB460-D872-4AC9-8311-3907215C0E49}" type="presParOf" srcId="{ED14C1D5-BBB3-403F-AC19-1142FC7CDFAE}" destId="{FCE2C5A8-35DC-4725-B2A1-A9DB5833ADDC}" srcOrd="1" destOrd="0" presId="urn:microsoft.com/office/officeart/2005/8/layout/orgChart1"/>
+    <dgm:cxn modelId="{6242165E-C3CA-4F05-9120-C8445CAF5BF1}" type="presParOf" srcId="{FCE2C5A8-35DC-4725-B2A1-A9DB5833ADDC}" destId="{B011313D-4FB5-4E31-AEDD-932A5D3C99B7}" srcOrd="0" destOrd="0" presId="urn:microsoft.com/office/officeart/2005/8/layout/orgChart1"/>
+    <dgm:cxn modelId="{B08F8A06-18C0-4020-BD2B-FC4279350521}" type="presParOf" srcId="{FCE2C5A8-35DC-4725-B2A1-A9DB5833ADDC}" destId="{B248756C-DCD4-46CC-A8D1-FAA0F4AD3CA4}" srcOrd="1" destOrd="0" presId="urn:microsoft.com/office/officeart/2005/8/layout/orgChart1"/>
+    <dgm:cxn modelId="{A279D885-A4E7-4BC9-9D78-1304691B53F1}" type="presParOf" srcId="{B248756C-DCD4-46CC-A8D1-FAA0F4AD3CA4}" destId="{030E69D6-DE2F-41BC-8043-DC608BCD53D2}" srcOrd="0" destOrd="0" presId="urn:microsoft.com/office/officeart/2005/8/layout/orgChart1"/>
+    <dgm:cxn modelId="{7AA0B030-2271-4044-8BA7-FB067D7A15BA}" type="presParOf" srcId="{030E69D6-DE2F-41BC-8043-DC608BCD53D2}" destId="{D863C43C-FBA1-48B5-B2B6-243BC9F1FF0C}" srcOrd="0" destOrd="0" presId="urn:microsoft.com/office/officeart/2005/8/layout/orgChart1"/>
+    <dgm:cxn modelId="{7BFC9324-3CBB-4985-8395-B5DFB7E8C156}" type="presParOf" srcId="{030E69D6-DE2F-41BC-8043-DC608BCD53D2}" destId="{93B675A7-7308-46CE-9F2F-97C98B4DE09B}" srcOrd="1" destOrd="0" presId="urn:microsoft.com/office/officeart/2005/8/layout/orgChart1"/>
+    <dgm:cxn modelId="{BC040E1C-4148-4A07-B50E-FE586E47419E}" type="presParOf" srcId="{B248756C-DCD4-46CC-A8D1-FAA0F4AD3CA4}" destId="{4D316966-61CD-4F63-8E99-D4FC0C5DFBC9}" srcOrd="1" destOrd="0" presId="urn:microsoft.com/office/officeart/2005/8/layout/orgChart1"/>
+    <dgm:cxn modelId="{E5360927-63B7-4CC2-B990-876F9D49B3BF}" type="presParOf" srcId="{B248756C-DCD4-46CC-A8D1-FAA0F4AD3CA4}" destId="{8DA3B40D-FDC8-4580-9328-6B2AE8980D40}" srcOrd="2" destOrd="0" presId="urn:microsoft.com/office/officeart/2005/8/layout/orgChart1"/>
+    <dgm:cxn modelId="{45D90A0E-185E-4775-8EA1-D7EE00A52629}" type="presParOf" srcId="{FCE2C5A8-35DC-4725-B2A1-A9DB5833ADDC}" destId="{D19B3791-B162-471A-906E-7F2070CF3529}" srcOrd="2" destOrd="0" presId="urn:microsoft.com/office/officeart/2005/8/layout/orgChart1"/>
+    <dgm:cxn modelId="{1EB4C91E-0907-47E1-97F5-A335A6E1ED2C}" type="presParOf" srcId="{FCE2C5A8-35DC-4725-B2A1-A9DB5833ADDC}" destId="{E9C5FFDF-FC91-434D-AAD1-93D35B771D75}" srcOrd="3" destOrd="0" presId="urn:microsoft.com/office/officeart/2005/8/layout/orgChart1"/>
+    <dgm:cxn modelId="{C3D6C1D2-BB01-4D09-9DC9-4173690B250C}" type="presParOf" srcId="{E9C5FFDF-FC91-434D-AAD1-93D35B771D75}" destId="{96C57A87-A523-4640-B762-2D9FC9945691}" srcOrd="0" destOrd="0" presId="urn:microsoft.com/office/officeart/2005/8/layout/orgChart1"/>
+    <dgm:cxn modelId="{577CE2C9-BBD9-4EBF-B3F5-DE9A725E5427}" type="presParOf" srcId="{96C57A87-A523-4640-B762-2D9FC9945691}" destId="{65711115-E2CC-48ED-AE29-E2A4CF5DC557}" srcOrd="0" destOrd="0" presId="urn:microsoft.com/office/officeart/2005/8/layout/orgChart1"/>
+    <dgm:cxn modelId="{7007B23B-AADA-437F-9F07-51FD52BBE2D8}" type="presParOf" srcId="{96C57A87-A523-4640-B762-2D9FC9945691}" destId="{8D46796D-4220-40E6-96D8-8F8E28F9A1F7}" srcOrd="1" destOrd="0" presId="urn:microsoft.com/office/officeart/2005/8/layout/orgChart1"/>
+    <dgm:cxn modelId="{148E9E19-9CB2-4F4E-AE00-AB86587B36D2}" type="presParOf" srcId="{E9C5FFDF-FC91-434D-AAD1-93D35B771D75}" destId="{1EC7C202-A1F7-4242-A178-F871DBF21531}" srcOrd="1" destOrd="0" presId="urn:microsoft.com/office/officeart/2005/8/layout/orgChart1"/>
+    <dgm:cxn modelId="{7F711713-54E2-413C-B252-EA0D5675D4F7}" type="presParOf" srcId="{E9C5FFDF-FC91-434D-AAD1-93D35B771D75}" destId="{905C87DD-E0FC-4F65-A9A2-F0A6B4F99C41}" srcOrd="2" destOrd="0" presId="urn:microsoft.com/office/officeart/2005/8/layout/orgChart1"/>
+    <dgm:cxn modelId="{A1D08BDA-92E9-432E-9214-78463036EDE5}" type="presParOf" srcId="{ED14C1D5-BBB3-403F-AC19-1142FC7CDFAE}" destId="{A851E4E8-155D-441D-9469-D2D7B62DA3DF}" srcOrd="2" destOrd="0" presId="urn:microsoft.com/office/officeart/2005/8/layout/orgChart1"/>
+    <dgm:cxn modelId="{E25DA65D-2AA6-4BF7-B940-A9A27DBCA955}" type="presParOf" srcId="{8D275392-C612-48A4-A609-194D1AB4FB6D}" destId="{B78356B6-BE82-4A9D-9AD4-268D6E7EA605}" srcOrd="6" destOrd="0" presId="urn:microsoft.com/office/officeart/2005/8/layout/orgChart1"/>
+    <dgm:cxn modelId="{305E12E7-733D-4A63-81FA-F1B26874DF87}" type="presParOf" srcId="{8D275392-C612-48A4-A609-194D1AB4FB6D}" destId="{B08EDBAD-4983-4E90-B2C8-1CB7C3493022}" srcOrd="7" destOrd="0" presId="urn:microsoft.com/office/officeart/2005/8/layout/orgChart1"/>
+    <dgm:cxn modelId="{78E2B7DE-6010-4DE4-8FD1-BB1F43B218A7}" type="presParOf" srcId="{B08EDBAD-4983-4E90-B2C8-1CB7C3493022}" destId="{BE4E6480-F7A2-4277-A7CF-E1D348892F49}" srcOrd="0" destOrd="0" presId="urn:microsoft.com/office/officeart/2005/8/layout/orgChart1"/>
+    <dgm:cxn modelId="{96AA5AFF-7265-4FB1-AA83-CFD0EC21DD76}" type="presParOf" srcId="{BE4E6480-F7A2-4277-A7CF-E1D348892F49}" destId="{8392CAD1-CCD5-4429-BB51-A1659B77316B}" srcOrd="0" destOrd="0" presId="urn:microsoft.com/office/officeart/2005/8/layout/orgChart1"/>
+    <dgm:cxn modelId="{8C61EB16-322D-46F9-B151-F69F78F4A725}" type="presParOf" srcId="{BE4E6480-F7A2-4277-A7CF-E1D348892F49}" destId="{E84FC55B-D3AF-4832-9E2C-72B31C0E3BB7}" srcOrd="1" destOrd="0" presId="urn:microsoft.com/office/officeart/2005/8/layout/orgChart1"/>
+    <dgm:cxn modelId="{E398C1E2-B064-419A-8827-5A1CC9302069}" type="presParOf" srcId="{B08EDBAD-4983-4E90-B2C8-1CB7C3493022}" destId="{F29A0E76-F7C6-47E3-889C-8ED7392308AE}" srcOrd="1" destOrd="0" presId="urn:microsoft.com/office/officeart/2005/8/layout/orgChart1"/>
+    <dgm:cxn modelId="{DE1DFB91-B18D-4CB1-B126-8B37E38AD4B7}" type="presParOf" srcId="{F29A0E76-F7C6-47E3-889C-8ED7392308AE}" destId="{C9AD6B18-C18C-4363-BFDD-39CADEF36DE1}" srcOrd="0" destOrd="0" presId="urn:microsoft.com/office/officeart/2005/8/layout/orgChart1"/>
+    <dgm:cxn modelId="{A636F9E6-FB64-4B29-B7CF-A2CBA4B088B5}" type="presParOf" srcId="{F29A0E76-F7C6-47E3-889C-8ED7392308AE}" destId="{BC4DB1E8-C8B3-4178-A149-7433EF4A0059}" srcOrd="1" destOrd="0" presId="urn:microsoft.com/office/officeart/2005/8/layout/orgChart1"/>
+    <dgm:cxn modelId="{17DA0601-64EB-42A2-A17C-64468BD2E1B3}" type="presParOf" srcId="{BC4DB1E8-C8B3-4178-A149-7433EF4A0059}" destId="{33EECF69-B2B7-43BB-97E1-6B7F69C6DB07}" srcOrd="0" destOrd="0" presId="urn:microsoft.com/office/officeart/2005/8/layout/orgChart1"/>
+    <dgm:cxn modelId="{1A20B579-CF77-4B90-B432-69AF13F1861B}" type="presParOf" srcId="{33EECF69-B2B7-43BB-97E1-6B7F69C6DB07}" destId="{80E50D08-91AA-4C60-8F4F-8542FA224126}" srcOrd="0" destOrd="0" presId="urn:microsoft.com/office/officeart/2005/8/layout/orgChart1"/>
+    <dgm:cxn modelId="{8D8D9DD9-EBF0-4FE4-A62E-09AF0540591C}" type="presParOf" srcId="{33EECF69-B2B7-43BB-97E1-6B7F69C6DB07}" destId="{09E70D8C-254C-44C1-9E23-9B2449FA9C88}" srcOrd="1" destOrd="0" presId="urn:microsoft.com/office/officeart/2005/8/layout/orgChart1"/>
+    <dgm:cxn modelId="{3B40ED69-7762-4291-A4AF-4F17C6A46BCE}" type="presParOf" srcId="{BC4DB1E8-C8B3-4178-A149-7433EF4A0059}" destId="{BCD31B77-8891-48E9-87B4-9415E95CCB03}" srcOrd="1" destOrd="0" presId="urn:microsoft.com/office/officeart/2005/8/layout/orgChart1"/>
+    <dgm:cxn modelId="{A9DC860F-377D-4383-A141-6EFADA060C8F}" type="presParOf" srcId="{BC4DB1E8-C8B3-4178-A149-7433EF4A0059}" destId="{1A4E0AB4-E0D5-4271-961C-F1CB1A10D346}" srcOrd="2" destOrd="0" presId="urn:microsoft.com/office/officeart/2005/8/layout/orgChart1"/>
+    <dgm:cxn modelId="{85C34A1C-7AA0-4A69-8D32-251C63882FC7}" type="presParOf" srcId="{F29A0E76-F7C6-47E3-889C-8ED7392308AE}" destId="{6E0022FB-072F-41D5-B1C4-208025283DA6}" srcOrd="2" destOrd="0" presId="urn:microsoft.com/office/officeart/2005/8/layout/orgChart1"/>
+    <dgm:cxn modelId="{65B95768-9F16-41E6-A38A-3EE4A85A73F3}" type="presParOf" srcId="{F29A0E76-F7C6-47E3-889C-8ED7392308AE}" destId="{CC2C1925-3AE8-4F2A-B4AD-B872515F255A}" srcOrd="3" destOrd="0" presId="urn:microsoft.com/office/officeart/2005/8/layout/orgChart1"/>
+    <dgm:cxn modelId="{CC737EF0-746C-4D54-A1F4-54361C97A341}" type="presParOf" srcId="{CC2C1925-3AE8-4F2A-B4AD-B872515F255A}" destId="{5A101D55-C316-4C04-9667-C6D28A80E48E}" srcOrd="0" destOrd="0" presId="urn:microsoft.com/office/officeart/2005/8/layout/orgChart1"/>
+    <dgm:cxn modelId="{4482154C-5426-4D5A-B9D7-E66DBF366B3B}" type="presParOf" srcId="{5A101D55-C316-4C04-9667-C6D28A80E48E}" destId="{BDBE74B5-324F-449E-8E88-5C79C16859B7}" srcOrd="0" destOrd="0" presId="urn:microsoft.com/office/officeart/2005/8/layout/orgChart1"/>
+    <dgm:cxn modelId="{75A11A0F-F938-473B-AE7C-CDA35AA25F44}" type="presParOf" srcId="{5A101D55-C316-4C04-9667-C6D28A80E48E}" destId="{91730658-9E8D-4800-996B-E3AB3654E88C}" srcOrd="1" destOrd="0" presId="urn:microsoft.com/office/officeart/2005/8/layout/orgChart1"/>
+    <dgm:cxn modelId="{5AED2029-2C2F-4459-8A27-55982BF33C41}" type="presParOf" srcId="{CC2C1925-3AE8-4F2A-B4AD-B872515F255A}" destId="{C76A2D66-B576-48F2-8F17-2A6D09BFDE46}" srcOrd="1" destOrd="0" presId="urn:microsoft.com/office/officeart/2005/8/layout/orgChart1"/>
+    <dgm:cxn modelId="{7D934BCE-27BE-49D8-8B3D-E7430FC4E342}" type="presParOf" srcId="{CC2C1925-3AE8-4F2A-B4AD-B872515F255A}" destId="{6D6489A8-D0F8-4431-9873-386747EA637E}" srcOrd="2" destOrd="0" presId="urn:microsoft.com/office/officeart/2005/8/layout/orgChart1"/>
+    <dgm:cxn modelId="{66D52C76-4438-4EFC-9C04-770C551FE5B3}" type="presParOf" srcId="{F29A0E76-F7C6-47E3-889C-8ED7392308AE}" destId="{2D26B91E-1F69-4942-94F8-A1D7A1172258}" srcOrd="4" destOrd="0" presId="urn:microsoft.com/office/officeart/2005/8/layout/orgChart1"/>
+    <dgm:cxn modelId="{3084DF35-EF2B-43D4-BAC6-507DB11F433A}" type="presParOf" srcId="{F29A0E76-F7C6-47E3-889C-8ED7392308AE}" destId="{9C97EB19-0221-48A2-9FBB-9E2982B3AA83}" srcOrd="5" destOrd="0" presId="urn:microsoft.com/office/officeart/2005/8/layout/orgChart1"/>
+    <dgm:cxn modelId="{0ADCE15B-1631-48D2-AA68-3842D0ABEC34}" type="presParOf" srcId="{9C97EB19-0221-48A2-9FBB-9E2982B3AA83}" destId="{3A4EC06F-84B6-4793-AB7C-97533280EE35}" srcOrd="0" destOrd="0" presId="urn:microsoft.com/office/officeart/2005/8/layout/orgChart1"/>
+    <dgm:cxn modelId="{A2A8570E-D464-431F-8D32-E55223FA0C96}" type="presParOf" srcId="{3A4EC06F-84B6-4793-AB7C-97533280EE35}" destId="{7EB7797C-E2CC-4775-9D9F-762CA96344A4}" srcOrd="0" destOrd="0" presId="urn:microsoft.com/office/officeart/2005/8/layout/orgChart1"/>
+    <dgm:cxn modelId="{0A3796E1-1432-4454-9267-E2CC1E98DAF9}" type="presParOf" srcId="{3A4EC06F-84B6-4793-AB7C-97533280EE35}" destId="{D971B97B-10A6-4EBC-9E45-F698C688DAF9}" srcOrd="1" destOrd="0" presId="urn:microsoft.com/office/officeart/2005/8/layout/orgChart1"/>
+    <dgm:cxn modelId="{3C8715A1-593E-4D60-893B-DB043CCF27AD}" type="presParOf" srcId="{9C97EB19-0221-48A2-9FBB-9E2982B3AA83}" destId="{EA01C783-3F9A-47C2-828A-93219DBE5E56}" srcOrd="1" destOrd="0" presId="urn:microsoft.com/office/officeart/2005/8/layout/orgChart1"/>
+    <dgm:cxn modelId="{15F0ACB3-6315-4FF5-B3D0-7D90E58D8D70}" type="presParOf" srcId="{9C97EB19-0221-48A2-9FBB-9E2982B3AA83}" destId="{242D3FD0-2346-47F6-9688-0CE5C66EBD13}" srcOrd="2" destOrd="0" presId="urn:microsoft.com/office/officeart/2005/8/layout/orgChart1"/>
+    <dgm:cxn modelId="{D242B757-4C1C-4E76-AEAC-BFC0DE8F13A9}" type="presParOf" srcId="{F29A0E76-F7C6-47E3-889C-8ED7392308AE}" destId="{1992E50B-58DF-400E-A1DA-6897B4683FAC}" srcOrd="6" destOrd="0" presId="urn:microsoft.com/office/officeart/2005/8/layout/orgChart1"/>
+    <dgm:cxn modelId="{687362C2-D4F5-4605-ABB3-D93C62F0A203}" type="presParOf" srcId="{F29A0E76-F7C6-47E3-889C-8ED7392308AE}" destId="{6C8AE605-9144-4578-8A6A-EF9AD993CA17}" srcOrd="7" destOrd="0" presId="urn:microsoft.com/office/officeart/2005/8/layout/orgChart1"/>
+    <dgm:cxn modelId="{6F9DD392-8A08-49C2-BC0F-808B7DDD68D0}" type="presParOf" srcId="{6C8AE605-9144-4578-8A6A-EF9AD993CA17}" destId="{7716D3FA-444D-4DCE-9D58-2CC2E4B8B5FF}" srcOrd="0" destOrd="0" presId="urn:microsoft.com/office/officeart/2005/8/layout/orgChart1"/>
+    <dgm:cxn modelId="{47132434-3951-4725-B9F0-B0B021AA6CDD}" type="presParOf" srcId="{7716D3FA-444D-4DCE-9D58-2CC2E4B8B5FF}" destId="{781C5BBB-E270-47B3-825D-B03633B3EDAE}" srcOrd="0" destOrd="0" presId="urn:microsoft.com/office/officeart/2005/8/layout/orgChart1"/>
+    <dgm:cxn modelId="{E456E204-D5F0-472B-A9DD-06E89316C528}" type="presParOf" srcId="{7716D3FA-444D-4DCE-9D58-2CC2E4B8B5FF}" destId="{4DBECB1A-9AD9-4347-B777-422EA2C2BE86}" srcOrd="1" destOrd="0" presId="urn:microsoft.com/office/officeart/2005/8/layout/orgChart1"/>
+    <dgm:cxn modelId="{CC7719DA-28BF-428D-BC65-C86DD43D14E6}" type="presParOf" srcId="{6C8AE605-9144-4578-8A6A-EF9AD993CA17}" destId="{AFB653AA-D8FC-4BA4-A3FA-3AF0DB716D64}" srcOrd="1" destOrd="0" presId="urn:microsoft.com/office/officeart/2005/8/layout/orgChart1"/>
+    <dgm:cxn modelId="{707004B9-2C8A-4C25-8DA1-AF9F6CD853B1}" type="presParOf" srcId="{6C8AE605-9144-4578-8A6A-EF9AD993CA17}" destId="{E3BF5FE1-BAF5-444D-B23E-1A39DB86D295}" srcOrd="2" destOrd="0" presId="urn:microsoft.com/office/officeart/2005/8/layout/orgChart1"/>
+    <dgm:cxn modelId="{D9576857-613D-4D41-8F69-412980F2A91C}" type="presParOf" srcId="{B08EDBAD-4983-4E90-B2C8-1CB7C3493022}" destId="{3D61C128-D80F-4576-8F86-75E8C0D072DD}" srcOrd="2" destOrd="0" presId="urn:microsoft.com/office/officeart/2005/8/layout/orgChart1"/>
+    <dgm:cxn modelId="{284AB666-866A-4CAB-9B54-5181F36ADC1B}" type="presParOf" srcId="{0B05FA1C-C066-4715-A6B7-052C5D1DDDA2}" destId="{30FBAFA7-86D2-4313-8DEE-5A57C4EB817C}" srcOrd="2" destOrd="0" presId="urn:microsoft.com/office/officeart/2005/8/layout/orgChart1"/>
   </dgm:cxnLst>
   <dgm:bg/>
   <dgm:whole/>
@@ -18072,7 +18816,7 @@
 </file>
 
 <file path=customXml/itemProps1.xml><?xml version="1.0" encoding="utf-8"?>
-<ds:datastoreItem xmlns:ds="http://schemas.openxmlformats.org/officeDocument/2006/customXml" ds:itemID="{52987BF4-A30D-49F3-8BEB-54B7D7B9B266}">
+<ds:datastoreItem xmlns:ds="http://schemas.openxmlformats.org/officeDocument/2006/customXml" ds:itemID="{0D5F9748-BDD8-40C8-B9CA-995896587F2A}">
   <ds:schemaRefs>
     <ds:schemaRef ds:uri="http://schemas.openxmlformats.org/officeDocument/2006/bibliography"/>
   </ds:schemaRefs>

</xml_diff>

<commit_message>
La parte de Sergio y la mía
</commit_message>
<xml_diff>
--- a/TG3-Sergio.docx
+++ b/TG3-Sergio.docx
@@ -1,6 +1,6 @@
 
 <file path=word/document.xml><?xml version="1.0" encoding="utf-8"?>
-<w:document xmlns:wpc="http://schemas.microsoft.com/office/word/2010/wordprocessingCanvas" xmlns:mc="http://schemas.openxmlformats.org/markup-compatibility/2006" xmlns:o="urn:schemas-microsoft-com:office:office" xmlns:r="http://schemas.openxmlformats.org/officeDocument/2006/relationships" xmlns:m="http://schemas.openxmlformats.org/officeDocument/2006/math" xmlns:v="urn:schemas-microsoft-com:vml" xmlns:wp14="http://schemas.microsoft.com/office/word/2010/wordprocessingDrawing" xmlns:wp="http://schemas.openxmlformats.org/drawingml/2006/wordprocessingDrawing" xmlns:w10="urn:schemas-microsoft-com:office:word" xmlns:w="http://schemas.openxmlformats.org/wordprocessingml/2006/main" xmlns:w14="http://schemas.microsoft.com/office/word/2010/wordml" xmlns:w15="http://schemas.microsoft.com/office/word/2012/wordml" xmlns:wpg="http://schemas.microsoft.com/office/word/2010/wordprocessingGroup" xmlns:wpi="http://schemas.microsoft.com/office/word/2010/wordprocessingInk" xmlns:wne="http://schemas.microsoft.com/office/word/2006/wordml" xmlns:wps="http://schemas.microsoft.com/office/word/2010/wordprocessingShape" mc:Ignorable="w14 w15 wp14">
+<w:document xmlns:wpc="http://schemas.microsoft.com/office/word/2010/wordprocessingCanvas" xmlns:cx="http://schemas.microsoft.com/office/drawing/2014/chartex" xmlns:cx1="http://schemas.microsoft.com/office/drawing/2015/9/8/chartex" xmlns:cx2="http://schemas.microsoft.com/office/drawing/2015/10/21/chartex" xmlns:cx3="http://schemas.microsoft.com/office/drawing/2016/5/9/chartex" xmlns:cx4="http://schemas.microsoft.com/office/drawing/2016/5/10/chartex" xmlns:cx5="http://schemas.microsoft.com/office/drawing/2016/5/11/chartex" xmlns:mc="http://schemas.openxmlformats.org/markup-compatibility/2006" xmlns:o="urn:schemas-microsoft-com:office:office" xmlns:r="http://schemas.openxmlformats.org/officeDocument/2006/relationships" xmlns:m="http://schemas.openxmlformats.org/officeDocument/2006/math" xmlns:v="urn:schemas-microsoft-com:vml" xmlns:wp14="http://schemas.microsoft.com/office/word/2010/wordprocessingDrawing" xmlns:wp="http://schemas.openxmlformats.org/drawingml/2006/wordprocessingDrawing" xmlns:w10="urn:schemas-microsoft-com:office:word" xmlns:w="http://schemas.openxmlformats.org/wordprocessingml/2006/main" xmlns:w14="http://schemas.microsoft.com/office/word/2010/wordml" xmlns:w15="http://schemas.microsoft.com/office/word/2012/wordml" xmlns:w16se="http://schemas.microsoft.com/office/word/2015/wordml/symex" xmlns:wpg="http://schemas.microsoft.com/office/word/2010/wordprocessingGroup" xmlns:wpi="http://schemas.microsoft.com/office/word/2010/wordprocessingInk" xmlns:wne="http://schemas.microsoft.com/office/word/2006/wordml" xmlns:wps="http://schemas.microsoft.com/office/word/2010/wordprocessingShape" mc:Ignorable="w14 w15 w16se wp14">
   <w:body>
     <w:sdt>
       <w:sdtPr>
@@ -17,10 +17,11 @@
           <w:docPartUnique/>
         </w:docPartObj>
       </w:sdtPr>
+      <w:sdtEndPr/>
       <w:sdtContent>
         <w:p>
           <w:pPr>
-            <w:pStyle w:val="TtulodeTDC"/>
+            <w:pStyle w:val="TtuloTDC"/>
           </w:pPr>
           <w:r>
             <w:t>Contenido</w:t>
@@ -2183,7 +2184,21 @@
         <w:rPr>
           <w:color w:val="FF0000"/>
         </w:rPr>
-        <w:t>en BitBucket creado para el trabajo.</w:t>
+        <w:t xml:space="preserve">en </w:t>
+      </w:r>
+      <w:proofErr w:type="spellStart"/>
+      <w:r>
+        <w:rPr>
+          <w:color w:val="FF0000"/>
+        </w:rPr>
+        <w:t>BitBucket</w:t>
+      </w:r>
+      <w:proofErr w:type="spellEnd"/>
+      <w:r>
+        <w:rPr>
+          <w:color w:val="FF0000"/>
+        </w:rPr>
+        <w:t xml:space="preserve"> creado para el trabajo.</w:t>
       </w:r>
     </w:p>
     <w:p>
@@ -2328,7 +2343,21 @@
         <w:rPr>
           <w:color w:val="FF0000"/>
         </w:rPr>
-        <w:t>TecnologiaA_final.zip (o .rar)</w:t>
+        <w:t>TecnologiaA_final.zip (o .</w:t>
+      </w:r>
+      <w:proofErr w:type="spellStart"/>
+      <w:r>
+        <w:rPr>
+          <w:color w:val="FF0000"/>
+        </w:rPr>
+        <w:t>rar</w:t>
+      </w:r>
+      <w:proofErr w:type="spellEnd"/>
+      <w:r>
+        <w:rPr>
+          <w:color w:val="FF0000"/>
+        </w:rPr>
+        <w:t>)</w:t>
       </w:r>
     </w:p>
     <w:p>
@@ -2352,7 +2381,21 @@
         <w:rPr>
           <w:color w:val="FF0000"/>
         </w:rPr>
-        <w:t>TecnologiaB_final.zip (o .rar).</w:t>
+        <w:t>TecnologiaB_final.zip (o .</w:t>
+      </w:r>
+      <w:proofErr w:type="spellStart"/>
+      <w:r>
+        <w:rPr>
+          <w:color w:val="FF0000"/>
+        </w:rPr>
+        <w:t>rar</w:t>
+      </w:r>
+      <w:proofErr w:type="spellEnd"/>
+      <w:r>
+        <w:rPr>
+          <w:color w:val="FF0000"/>
+        </w:rPr>
+        <w:t>).</w:t>
       </w:r>
     </w:p>
     <w:p>
@@ -2446,7 +2489,15 @@
     </w:p>
     <w:p>
       <w:r>
-        <w:t>Se puede dar libertad a los equipos de desarrollo en cuanto al diseño, pero la funcionalidad debe ser lo más parecida posible. Por ejemplo, no es necesario que los colores utilizados en las pantallas sean exactamente los mismos en ambos prototipos, a no ser que los miembros del grupo lo hayan decidido así, en cuyo caso, esos detalles de colores deben incluirse en  el catálogo de requisitos, para que ambos equipos los  cumplan.</w:t>
+        <w:t xml:space="preserve">Se puede dar libertad a los equipos de desarrollo en cuanto al diseño, pero la funcionalidad debe ser lo más parecida posible. Por ejemplo, no es necesario que los colores utilizados en las pantallas sean exactamente los mismos en ambos prototipos, a no ser que los miembros del grupo lo hayan decidido así, en cuyo caso, esos detalles de colores deben incluirse </w:t>
+      </w:r>
+      <w:proofErr w:type="gramStart"/>
+      <w:r>
+        <w:t>en  el</w:t>
+      </w:r>
+      <w:proofErr w:type="gramEnd"/>
+      <w:r>
+        <w:t xml:space="preserve"> catálogo de requisitos, para que ambos equipos los  cumplan.</w:t>
       </w:r>
     </w:p>
     <w:p>
@@ -4177,9 +4228,11 @@
         <w:t xml:space="preserve"> de un prototipo utilizando </w:t>
       </w:r>
       <w:bookmarkEnd w:id="11"/>
+      <w:proofErr w:type="spellStart"/>
       <w:r>
         <w:t>SketchUP</w:t>
       </w:r>
+      <w:proofErr w:type="spellEnd"/>
       <w:r>
         <w:t xml:space="preserve"> </w:t>
       </w:r>
@@ -4606,7 +4659,15 @@
         </w:numPr>
       </w:pPr>
       <w:r>
-        <w:t>Comenzamos el ensamblado de las piezas, añadiendo un cubo para la cabina del maquinista así como un cilindro truncado que hará las funciones de techo.</w:t>
+        <w:t xml:space="preserve">Comenzamos el ensamblado de las piezas, añadiendo un cubo para la cabina del </w:t>
+      </w:r>
+      <w:proofErr w:type="gramStart"/>
+      <w:r>
+        <w:t>maquinista</w:t>
+      </w:r>
+      <w:proofErr w:type="gramEnd"/>
+      <w:r>
+        <w:t xml:space="preserve"> así como un cilindro truncado que hará las funciones de techo.</w:t>
       </w:r>
     </w:p>
     <w:p>
@@ -4769,7 +4830,7 @@
         <w:ind w:left="1134"/>
       </w:pPr>
       <w:r>
-        <w:t>Para realizar el diseño, hemos utilizado otro diseño igual en otra pantalla en paralelo para hacer pruebas.</w:t>
+        <w:t>Para realizar el diseño, hemos utilizado un diseño base a modo de plantilla en otra pantalla en paralelo para hacer pruebas.</w:t>
       </w:r>
     </w:p>
     <w:p>
@@ -4782,19 +4843,6 @@
         <w:ind w:left="1134"/>
       </w:pPr>
       <w:r>
-        <w:t>Cuando tuvimos el software en Linux, probamos a realizar las mismas acciones, evidenciando la falta de hardware del ordenador donde lo hicimos en linux.</w:t>
-      </w:r>
-    </w:p>
-    <w:p>
-      <w:pPr>
-        <w:pStyle w:val="Prrafodelista"/>
-        <w:numPr>
-          <w:ilvl w:val="1"/>
-          <w:numId w:val="7"/>
-        </w:numPr>
-        <w:ind w:left="1134"/>
-      </w:pPr>
-      <w:r>
         <w:t>Iniciamos con modelos más sencillos del diseño para ir jugando con las formas.</w:t>
       </w:r>
     </w:p>
@@ -4827,7 +4875,15 @@
     <w:p>
       <w:bookmarkStart w:id="16" w:name="_Toc448254560"/>
       <w:r>
-        <w:t>Se empezó con la descarga del software de la página oficial de SketchUp (</w:t>
+        <w:t xml:space="preserve">Descargamos el software de la página oficial de </w:t>
+      </w:r>
+      <w:proofErr w:type="spellStart"/>
+      <w:r>
+        <w:t>SketchUp</w:t>
+      </w:r>
+      <w:proofErr w:type="spellEnd"/>
+      <w:r>
+        <w:t xml:space="preserve"> (</w:t>
       </w:r>
       <w:r>
         <w:rPr>
@@ -4836,82 +4892,138 @@
         <w:t>https://www.sketchup.com/es/download</w:t>
       </w:r>
       <w:r>
-        <w:t>), rellenando un pequeño formulario de registro totalmente gratuito.</w:t>
-      </w:r>
-    </w:p>
-    <w:p>
-      <w:r>
-        <w:t>Seguidamente se ha procedido a la instalación del software, es muy sencillo, tiene instalador guiado muy simple, donde solo tendremos que elegir la ruta de nuestro disco duro donde queremos que haga la instalación.</w:t>
-      </w:r>
-    </w:p>
-    <w:p>
-      <w:r>
-        <w:t xml:space="preserve">AL concluir la instalación en nuestro escritorio tendremos 3 nuevos accesos directos: </w:t>
-      </w:r>
+        <w:t>), tras cumplimentar el formulario de registro.</w:t>
+      </w:r>
+    </w:p>
+    <w:p>
+      <w:r>
+        <w:t>El instalador está orientado a un público general, sin grandes conocimientos de informática, de tal forma que solo interactuaremos para indicar la ruta donde queremos que haga la instalación.</w:t>
+      </w:r>
+    </w:p>
+    <w:p>
+      <w:r>
+        <w:t xml:space="preserve">La instalación crea 3 nuevos accesos directos: </w:t>
+      </w:r>
+    </w:p>
+    <w:p>
+      <w:pPr>
+        <w:pStyle w:val="Prrafodelista"/>
+        <w:numPr>
+          <w:ilvl w:val="0"/>
+          <w:numId w:val="10"/>
+        </w:numPr>
+      </w:pPr>
+      <w:proofErr w:type="spellStart"/>
       <w:r>
         <w:rPr>
           <w:b/>
         </w:rPr>
-        <w:t>Sketchup 2017.exe – Layout 2017.exe – Style Builder 2017</w:t>
-      </w:r>
-      <w:r>
-        <w:t xml:space="preserve">. Para nuestro caso ejecutaremos </w:t>
-      </w:r>
+        <w:t>Sketchup</w:t>
+      </w:r>
+      <w:proofErr w:type="spellEnd"/>
       <w:r>
         <w:rPr>
           <w:b/>
         </w:rPr>
-        <w:t>Sketchup 2017.exe</w:t>
-      </w:r>
-      <w:r>
-        <w:t>.</w:t>
-      </w:r>
-    </w:p>
-    <w:p>
-      <w:r>
-        <w:t xml:space="preserve">Nos pide que definamos una plantilla: en nuestro caso elegiremos </w:t>
-      </w:r>
+        <w:t xml:space="preserve"> 2017.exe</w:t>
+      </w:r>
+      <w:r>
+        <w:t>, que es la que ejecutaremos.</w:t>
+      </w:r>
+    </w:p>
+    <w:p>
+      <w:pPr>
+        <w:pStyle w:val="Prrafodelista"/>
+        <w:numPr>
+          <w:ilvl w:val="0"/>
+          <w:numId w:val="10"/>
+        </w:numPr>
+      </w:pPr>
+      <w:proofErr w:type="spellStart"/>
       <w:r>
         <w:rPr>
           <w:b/>
         </w:rPr>
-        <w:t>una simple en metros</w:t>
+        <w:t>Layout</w:t>
+      </w:r>
+      <w:proofErr w:type="spellEnd"/>
+      <w:r>
+        <w:rPr>
+          <w:b/>
+        </w:rPr>
+        <w:t xml:space="preserve"> 2017.exe</w:t>
+      </w:r>
+    </w:p>
+    <w:p>
+      <w:pPr>
+        <w:pStyle w:val="Prrafodelista"/>
+        <w:numPr>
+          <w:ilvl w:val="0"/>
+          <w:numId w:val="10"/>
+        </w:numPr>
+      </w:pPr>
+      <w:r>
+        <w:rPr>
+          <w:b/>
+        </w:rPr>
+        <w:t xml:space="preserve">Style </w:t>
+      </w:r>
+      <w:proofErr w:type="spellStart"/>
+      <w:r>
+        <w:rPr>
+          <w:b/>
+        </w:rPr>
+        <w:t>Builder</w:t>
+      </w:r>
+      <w:proofErr w:type="spellEnd"/>
+      <w:r>
+        <w:rPr>
+          <w:b/>
+        </w:rPr>
+        <w:t xml:space="preserve"> 2017</w:t>
+      </w:r>
+      <w:r>
+        <w:t xml:space="preserve">. </w:t>
+      </w:r>
+    </w:p>
+    <w:p>
+      <w:pPr>
+        <w:spacing w:before="240"/>
+      </w:pPr>
+      <w:r>
+        <w:t xml:space="preserve">Al iniciar la aplicación, la primera ventana que nos muestra es para definir la plantilla con la que vamos a trabajar, en nuestro caso elegiremos </w:t>
+      </w:r>
+      <w:r>
+        <w:rPr>
+          <w:b/>
+        </w:rPr>
+        <w:t xml:space="preserve">Plantilla </w:t>
+      </w:r>
+      <w:r>
+        <w:rPr>
+          <w:b/>
+        </w:rPr>
+        <w:t>simple en metros</w:t>
       </w:r>
       <w:r>
         <w:t>.</w:t>
       </w:r>
     </w:p>
     <w:p>
-      <w:r>
-        <w:t>Por ultimo SketchUp no tiene de forma nativa la extensión STL por lo cual hay que instalar un plug-in desde el propio programa. En el menú Ventana – Extensiones WareHouse, nos lleva a un subprograma donde desde el buscador introduciendo la palabra STL nos aparece como primer resultado</w:t>
-      </w:r>
-    </w:p>
-    <w:p>
-      <w:pPr>
-        <w:pStyle w:val="Ttulo2"/>
-      </w:pPr>
-      <w:r>
-        <w:t>4.5 Manual de usuario</w:t>
-      </w:r>
-      <w:bookmarkEnd w:id="16"/>
-    </w:p>
-    <w:p/>
-    <w:p>
-      <w:r>
-        <w:t>Una vez arrancada la aplicación encontramos una barra superior con todas las funciones que nos permitirán realizar con éxito el diseño.</w:t>
-      </w:r>
-    </w:p>
-    <w:p>
+      <w:pPr>
+        <w:spacing w:before="240"/>
+        <w:ind w:left="708"/>
+      </w:pPr>
       <w:r>
         <w:rPr>
           <w:noProof/>
           <w:lang w:eastAsia="es-ES"/>
         </w:rPr>
         <w:drawing>
-          <wp:inline distT="0" distB="0" distL="0" distR="0" wp14:anchorId="356974AF" wp14:editId="29AE335E">
-            <wp:extent cx="5400040" cy="588010"/>
-            <wp:effectExtent l="0" t="0" r="0" b="2540"/>
-            <wp:docPr id="26" name="Imagen 26"/>
+          <wp:inline distT="0" distB="0" distL="0" distR="0" wp14:anchorId="1F84CF80" wp14:editId="4519284F">
+            <wp:extent cx="5210175" cy="685800"/>
+            <wp:effectExtent l="0" t="0" r="9525" b="0"/>
+            <wp:docPr id="28" name="Imagen 28"/>
             <wp:cNvGraphicFramePr>
               <a:graphicFrameLocks xmlns:a="http://schemas.openxmlformats.org/drawingml/2006/main" noChangeAspect="1"/>
             </wp:cNvGraphicFramePr>
@@ -4931,7 +5043,7 @@
                   <pic:spPr>
                     <a:xfrm>
                       <a:off x="0" y="0"/>
-                      <a:ext cx="5400040" cy="588010"/>
+                      <a:ext cx="5210175" cy="685800"/>
                     </a:xfrm>
                     <a:prstGeom prst="rect">
                       <a:avLst/>
@@ -4946,18 +5058,55 @@
     </w:p>
     <w:p>
       <w:r>
-        <w:t>A la derecha de la aplicación encontramos un menú vertical donde podremos encontrar todas las formas, materiales y componentes para realizar nuestro diseño.</w:t>
-      </w:r>
-    </w:p>
-    <w:p/>
-    <w:p/>
-    <w:p/>
-    <w:p/>
-    <w:p/>
-    <w:p/>
-    <w:p>
-      <w:pPr>
-        <w:jc w:val="center"/>
+        <w:t xml:space="preserve">El último paso, dado que </w:t>
+      </w:r>
+      <w:proofErr w:type="spellStart"/>
+      <w:r>
+        <w:t>SketchUp</w:t>
+      </w:r>
+      <w:proofErr w:type="spellEnd"/>
+      <w:r>
+        <w:t xml:space="preserve"> no incorpora de forma nativa la extensión STL, debemos instalar un </w:t>
+      </w:r>
+      <w:proofErr w:type="spellStart"/>
+      <w:r>
+        <w:t>plug</w:t>
+      </w:r>
+      <w:proofErr w:type="spellEnd"/>
+      <w:r>
+        <w:t xml:space="preserve">-in desde el propio programa. En el menú </w:t>
+      </w:r>
+    </w:p>
+    <w:p>
+      <w:pPr>
+        <w:ind w:left="1416"/>
+      </w:pPr>
+      <w:r>
+        <w:rPr>
+          <w:i/>
+        </w:rPr>
+        <w:t xml:space="preserve">Ventana – Extensiones </w:t>
+      </w:r>
+      <w:proofErr w:type="spellStart"/>
+      <w:r>
+        <w:rPr>
+          <w:i/>
+        </w:rPr>
+        <w:t>WareHouse</w:t>
+      </w:r>
+      <w:proofErr w:type="spellEnd"/>
+      <w:r>
+        <w:t xml:space="preserve">, </w:t>
+      </w:r>
+    </w:p>
+    <w:p>
+      <w:r>
+        <w:t>A través del cual vamos a un buscador donde nos aparece el complemento:</w:t>
+      </w:r>
+    </w:p>
+    <w:p>
+      <w:pPr>
+        <w:ind w:left="708"/>
       </w:pPr>
       <w:r>
         <w:rPr>
@@ -4965,10 +5114,10 @@
           <w:lang w:eastAsia="es-ES"/>
         </w:rPr>
         <w:drawing>
-          <wp:inline distT="0" distB="0" distL="0" distR="0" wp14:anchorId="1AF5762A" wp14:editId="55C2FB01">
-            <wp:extent cx="2749550" cy="2231698"/>
-            <wp:effectExtent l="0" t="0" r="0" b="0"/>
-            <wp:docPr id="27" name="Imagen 27"/>
+          <wp:inline distT="0" distB="0" distL="0" distR="0" wp14:anchorId="712C2B20" wp14:editId="467F4EF4">
+            <wp:extent cx="3114675" cy="666750"/>
+            <wp:effectExtent l="0" t="0" r="9525" b="0"/>
+            <wp:docPr id="29" name="Imagen 29"/>
             <wp:cNvGraphicFramePr>
               <a:graphicFrameLocks xmlns:a="http://schemas.openxmlformats.org/drawingml/2006/main" noChangeAspect="1"/>
             </wp:cNvGraphicFramePr>
@@ -4988,7 +5137,7 @@
                   <pic:spPr>
                     <a:xfrm>
                       <a:off x="0" y="0"/>
-                      <a:ext cx="2756273" cy="2237155"/>
+                      <a:ext cx="3114675" cy="666750"/>
                     </a:xfrm>
                     <a:prstGeom prst="rect">
                       <a:avLst/>
@@ -5001,6 +5150,131 @@
         </w:drawing>
       </w:r>
     </w:p>
+    <w:p>
+      <w:pPr>
+        <w:jc w:val="left"/>
+        <w:rPr>
+          <w:rFonts w:eastAsiaTheme="majorEastAsia"/>
+          <w:b/>
+          <w:color w:val="000000" w:themeColor="text1"/>
+          <w:sz w:val="24"/>
+          <w:szCs w:val="24"/>
+        </w:rPr>
+      </w:pPr>
+      <w:r>
+        <w:br w:type="page"/>
+      </w:r>
+    </w:p>
+    <w:p>
+      <w:pPr>
+        <w:pStyle w:val="Ttulo2"/>
+      </w:pPr>
+      <w:r>
+        <w:lastRenderedPageBreak/>
+        <w:t>4.5 Manual de usuario</w:t>
+      </w:r>
+      <w:bookmarkEnd w:id="16"/>
+    </w:p>
+    <w:p/>
+    <w:p>
+      <w:r>
+        <w:t>Una vez arrancada la aplicación encontramos una barra superior con todas las funciones que nos permitirán realizar con éxito el diseño.</w:t>
+      </w:r>
+    </w:p>
+    <w:p>
+      <w:r>
+        <w:rPr>
+          <w:noProof/>
+          <w:lang w:eastAsia="es-ES"/>
+        </w:rPr>
+        <w:drawing>
+          <wp:inline distT="0" distB="0" distL="0" distR="0" wp14:anchorId="75E52971" wp14:editId="7373C078">
+            <wp:extent cx="5400040" cy="588010"/>
+            <wp:effectExtent l="0" t="0" r="0" b="2540"/>
+            <wp:docPr id="30" name="Imagen 30"/>
+            <wp:cNvGraphicFramePr>
+              <a:graphicFrameLocks xmlns:a="http://schemas.openxmlformats.org/drawingml/2006/main" noChangeAspect="1"/>
+            </wp:cNvGraphicFramePr>
+            <a:graphic xmlns:a="http://schemas.openxmlformats.org/drawingml/2006/main">
+              <a:graphicData uri="http://schemas.openxmlformats.org/drawingml/2006/picture">
+                <pic:pic xmlns:pic="http://schemas.openxmlformats.org/drawingml/2006/picture">
+                  <pic:nvPicPr>
+                    <pic:cNvPr id="1" name=""/>
+                    <pic:cNvPicPr/>
+                  </pic:nvPicPr>
+                  <pic:blipFill>
+                    <a:blip r:embed="rId21"/>
+                    <a:stretch>
+                      <a:fillRect/>
+                    </a:stretch>
+                  </pic:blipFill>
+                  <pic:spPr>
+                    <a:xfrm>
+                      <a:off x="0" y="0"/>
+                      <a:ext cx="5400040" cy="588010"/>
+                    </a:xfrm>
+                    <a:prstGeom prst="rect">
+                      <a:avLst/>
+                    </a:prstGeom>
+                  </pic:spPr>
+                </pic:pic>
+              </a:graphicData>
+            </a:graphic>
+          </wp:inline>
+        </w:drawing>
+      </w:r>
+    </w:p>
+    <w:p>
+      <w:r>
+        <w:t>En el panel lateral nos encontramos con un menú donde podremos encontrar todas las formas, materiales y componentes cargados en la aplicación para realizar nuestro diseño.</w:t>
+      </w:r>
+    </w:p>
+    <w:p>
+      <w:pPr>
+        <w:jc w:val="center"/>
+      </w:pPr>
+      <w:r>
+        <w:rPr>
+          <w:noProof/>
+          <w:lang w:eastAsia="es-ES"/>
+        </w:rPr>
+        <w:drawing>
+          <wp:inline distT="0" distB="0" distL="0" distR="0" wp14:anchorId="3AABB581" wp14:editId="685EDDB8">
+            <wp:extent cx="2705100" cy="1181100"/>
+            <wp:effectExtent l="0" t="0" r="0" b="0"/>
+            <wp:docPr id="31" name="Imagen 31"/>
+            <wp:cNvGraphicFramePr>
+              <a:graphicFrameLocks xmlns:a="http://schemas.openxmlformats.org/drawingml/2006/main" noChangeAspect="1"/>
+            </wp:cNvGraphicFramePr>
+            <a:graphic xmlns:a="http://schemas.openxmlformats.org/drawingml/2006/main">
+              <a:graphicData uri="http://schemas.openxmlformats.org/drawingml/2006/picture">
+                <pic:pic xmlns:pic="http://schemas.openxmlformats.org/drawingml/2006/picture">
+                  <pic:nvPicPr>
+                    <pic:cNvPr id="1" name=""/>
+                    <pic:cNvPicPr/>
+                  </pic:nvPicPr>
+                  <pic:blipFill>
+                    <a:blip r:embed="rId22"/>
+                    <a:stretch>
+                      <a:fillRect/>
+                    </a:stretch>
+                  </pic:blipFill>
+                  <pic:spPr>
+                    <a:xfrm>
+                      <a:off x="0" y="0"/>
+                      <a:ext cx="2705100" cy="1181100"/>
+                    </a:xfrm>
+                    <a:prstGeom prst="rect">
+                      <a:avLst/>
+                    </a:prstGeom>
+                  </pic:spPr>
+                </pic:pic>
+              </a:graphicData>
+            </a:graphic>
+          </wp:inline>
+        </w:drawing>
+      </w:r>
+    </w:p>
     <w:p/>
     <w:p/>
     <w:p>
@@ -5028,8 +5302,16 @@
         <w:rPr>
           <w:rStyle w:val="Ttulo1Car"/>
         </w:rPr>
-        <w:t xml:space="preserve"> Blender</w:t>
-      </w:r>
+        <w:t xml:space="preserve"> </w:t>
+      </w:r>
+      <w:proofErr w:type="spellStart"/>
+      <w:r>
+        <w:rPr>
+          <w:rStyle w:val="Ttulo1Car"/>
+        </w:rPr>
+        <w:t>Blender</w:t>
+      </w:r>
+      <w:proofErr w:type="spellEnd"/>
       <w:r>
         <w:t xml:space="preserve"> </w:t>
       </w:r>
@@ -5061,7 +5343,15 @@
       </w:r>
       <w:bookmarkEnd w:id="18"/>
       <w:r>
-        <w:t xml:space="preserve"> (Blender)</w:t>
+        <w:t xml:space="preserve"> (</w:t>
+      </w:r>
+      <w:proofErr w:type="spellStart"/>
+      <w:r>
+        <w:t>Blender</w:t>
+      </w:r>
+      <w:proofErr w:type="spellEnd"/>
+      <w:r>
+        <w:t>)</w:t>
       </w:r>
     </w:p>
     <w:p/>
@@ -5110,7 +5400,7 @@
                     <pic:cNvPicPr/>
                   </pic:nvPicPr>
                   <pic:blipFill rotWithShape="1">
-                    <a:blip r:embed="rId21" cstate="print">
+                    <a:blip r:embed="rId23" cstate="print">
                       <a:extLst>
                         <a:ext uri="{28A0092B-C50C-407E-A947-70E740481C1C}">
                           <a14:useLocalDpi xmlns:a14="http://schemas.microsoft.com/office/drawing/2010/main" val="0"/>
@@ -5145,8 +5435,25 @@
       </w:r>
     </w:p>
     <w:p>
-      <w:r>
-        <w:t>Blender permite la visualización en varias vistas del mismo objeto, lo cual facilita el diseño del prototipo, para la creación del mismo se han usado objetos de mallas como por ejemplo cubos o cilindros, los cuales empleando las distintas herramientas y opciones que nos proporciona Blender podemos ir dando forma a nuestra figura</w:t>
+      <w:proofErr w:type="spellStart"/>
+      <w:r>
+        <w:t>Blender</w:t>
+      </w:r>
+      <w:proofErr w:type="spellEnd"/>
+      <w:r>
+        <w:t xml:space="preserve"> permite la visualización en varias vistas del mismo objeto, lo cual facilita el diseño del prototipo, para la creación del mismo se han usado objetos de mallas como </w:t>
+      </w:r>
+      <w:r>
+        <w:lastRenderedPageBreak/>
+        <w:t xml:space="preserve">por ejemplo cubos o cilindros, los cuales empleando las distintas herramientas y opciones que nos proporciona </w:t>
+      </w:r>
+      <w:proofErr w:type="spellStart"/>
+      <w:r>
+        <w:t>Blender</w:t>
+      </w:r>
+      <w:proofErr w:type="spellEnd"/>
+      <w:r>
+        <w:t xml:space="preserve"> podemos ir dando forma a nuestra figura</w:t>
       </w:r>
     </w:p>
     <w:p>
@@ -5155,7 +5462,6 @@
           <w:noProof/>
           <w:lang w:eastAsia="es-ES"/>
         </w:rPr>
-        <w:lastRenderedPageBreak/>
         <w:drawing>
           <wp:inline distT="0" distB="0" distL="0" distR="0">
             <wp:extent cx="5400040" cy="3035935"/>
@@ -5172,7 +5478,7 @@
                     <pic:cNvPicPr/>
                   </pic:nvPicPr>
                   <pic:blipFill>
-                    <a:blip r:embed="rId22" cstate="print">
+                    <a:blip r:embed="rId24" cstate="print">
                       <a:extLst>
                         <a:ext uri="{28A0092B-C50C-407E-A947-70E740481C1C}">
                           <a14:useLocalDpi xmlns:a14="http://schemas.microsoft.com/office/drawing/2010/main" val="0"/>
@@ -5228,7 +5534,7 @@
                     <pic:cNvPicPr/>
                   </pic:nvPicPr>
                   <pic:blipFill>
-                    <a:blip r:embed="rId23"/>
+                    <a:blip r:embed="rId25"/>
                     <a:stretch>
                       <a:fillRect/>
                     </a:stretch>
@@ -5280,7 +5586,7 @@
             <wp:cNvGraphicFramePr/>
             <a:graphic xmlns:a="http://schemas.openxmlformats.org/drawingml/2006/main">
               <a:graphicData uri="http://schemas.openxmlformats.org/drawingml/2006/diagram">
-                <dgm:relIds xmlns:dgm="http://schemas.openxmlformats.org/drawingml/2006/diagram" xmlns:r="http://schemas.openxmlformats.org/officeDocument/2006/relationships" r:dm="rId24" r:lo="rId25" r:qs="rId26" r:cs="rId27"/>
+                <dgm:relIds xmlns:dgm="http://schemas.openxmlformats.org/drawingml/2006/diagram" xmlns:r="http://schemas.openxmlformats.org/officeDocument/2006/relationships" r:dm="rId26" r:lo="rId27" r:qs="rId28" r:cs="rId29"/>
               </a:graphicData>
             </a:graphic>
           </wp:inline>
@@ -5297,12 +5603,28 @@
       </w:r>
       <w:bookmarkEnd w:id="19"/>
       <w:r>
-        <w:t xml:space="preserve"> STL a gcode (CURA)</w:t>
-      </w:r>
-    </w:p>
-    <w:p>
-      <w:r>
-        <w:t xml:space="preserve">Una vez obtenido el diseño final, éste se exporta con la extensión .STL, antes de proceder a la impresión de dicho archivo hay que abrirlo con un programa que convierta el diseño 3d a un código entendido por la impresora 3D, en nuestro caso hemos utilizado el programa Cura. Con él podemos variar distintos aspectos de la impresión como el tamaño del objeto, la densidad, la altura de capa, entre otros muchos factores. </w:t>
+        <w:t xml:space="preserve"> STL a </w:t>
+      </w:r>
+      <w:proofErr w:type="spellStart"/>
+      <w:r>
+        <w:t>gcode</w:t>
+      </w:r>
+      <w:proofErr w:type="spellEnd"/>
+      <w:r>
+        <w:t xml:space="preserve"> (CURA)</w:t>
+      </w:r>
+    </w:p>
+    <w:p>
+      <w:r>
+        <w:t xml:space="preserve">Una vez obtenido el diseño final, éste se exporta con la </w:t>
+      </w:r>
+      <w:proofErr w:type="gramStart"/>
+      <w:r>
+        <w:t>extensión .STL</w:t>
+      </w:r>
+      <w:proofErr w:type="gramEnd"/>
+      <w:r>
+        <w:t xml:space="preserve">, antes de proceder a la impresión de dicho archivo hay que abrirlo con un programa que convierta el diseño 3d a un código entendido por la impresora 3D, en nuestro caso hemos utilizado el programa Cura. Con él podemos variar distintos aspectos de la impresión como el tamaño del objeto, la densidad, la altura de capa, entre otros muchos factores. </w:t>
       </w:r>
     </w:p>
     <w:p>
@@ -5319,7 +5641,15 @@
         <w:t>n</w:t>
       </w:r>
       <w:r>
-        <w:t xml:space="preserve"> en gcode. </w:t>
+        <w:t xml:space="preserve"> en </w:t>
+      </w:r>
+      <w:proofErr w:type="spellStart"/>
+      <w:r>
+        <w:t>gcode</w:t>
+      </w:r>
+      <w:proofErr w:type="spellEnd"/>
+      <w:r>
+        <w:t xml:space="preserve">. </w:t>
       </w:r>
     </w:p>
     <w:p>
@@ -5345,7 +5675,7 @@
                     <pic:cNvPicPr/>
                   </pic:nvPicPr>
                   <pic:blipFill>
-                    <a:blip r:embed="rId29"/>
+                    <a:blip r:embed="rId31"/>
                     <a:stretch>
                       <a:fillRect/>
                     </a:stretch>
@@ -5567,12 +5897,20 @@
         <w:t>El primer pa</w:t>
       </w:r>
       <w:r>
-        <w:t>so es descargar Blender desde su</w:t>
+        <w:t xml:space="preserve">so es descargar </w:t>
+      </w:r>
+      <w:proofErr w:type="spellStart"/>
+      <w:r>
+        <w:t>Blender</w:t>
+      </w:r>
+      <w:proofErr w:type="spellEnd"/>
+      <w:r>
+        <w:t xml:space="preserve"> desde su</w:t>
       </w:r>
       <w:r>
         <w:t xml:space="preserve"> </w:t>
       </w:r>
-      <w:hyperlink r:id="rId30" w:history="1">
+      <w:hyperlink r:id="rId32" w:history="1">
         <w:r>
           <w:rPr>
             <w:rStyle w:val="Hipervnculo"/>
@@ -5633,7 +5971,7 @@
                     <pic:cNvPicPr/>
                   </pic:nvPicPr>
                   <pic:blipFill>
-                    <a:blip r:embed="rId31"/>
+                    <a:blip r:embed="rId33"/>
                     <a:stretch>
                       <a:fillRect/>
                     </a:stretch>
@@ -5678,7 +6016,7 @@
       <w:r>
         <w:t xml:space="preserve">donde se explica más en detalle este proceso </w:t>
       </w:r>
-      <w:hyperlink r:id="rId32" w:history="1">
+      <w:hyperlink r:id="rId34" w:history="1">
         <w:r>
           <w:rPr>
             <w:rStyle w:val="Hipervnculo"/>
@@ -5717,7 +6055,7 @@
                     <pic:cNvPicPr/>
                   </pic:nvPicPr>
                   <pic:blipFill>
-                    <a:blip r:embed="rId33"/>
+                    <a:blip r:embed="rId35"/>
                     <a:stretch>
                       <a:fillRect/>
                     </a:stretch>
@@ -5802,7 +6140,25 @@
         <w:t>. Para ello</w:t>
       </w:r>
       <w:r>
-        <w:t xml:space="preserve"> hacemos clic en Archivo -&gt; Importar -&gt; Stl(.stl)</w:t>
+        <w:t xml:space="preserve"> hacemos clic en Archivo -&gt; Importar -&gt; </w:t>
+      </w:r>
+      <w:proofErr w:type="spellStart"/>
+      <w:r>
+        <w:t>Stl</w:t>
+      </w:r>
+      <w:proofErr w:type="spellEnd"/>
+      <w:proofErr w:type="gramStart"/>
+      <w:r>
+        <w:t>(.</w:t>
+      </w:r>
+      <w:proofErr w:type="spellStart"/>
+      <w:r>
+        <w:t>stl</w:t>
+      </w:r>
+      <w:proofErr w:type="spellEnd"/>
+      <w:proofErr w:type="gramEnd"/>
+      <w:r>
+        <w:t>)</w:t>
       </w:r>
     </w:p>
     <w:p>
@@ -5831,7 +6187,7 @@
                     <pic:cNvPicPr/>
                   </pic:nvPicPr>
                   <pic:blipFill>
-                    <a:blip r:embed="rId34"/>
+                    <a:blip r:embed="rId36"/>
                     <a:stretch>
                       <a:fillRect/>
                     </a:stretch>
@@ -5885,7 +6241,7 @@
                     <pic:cNvPicPr/>
                   </pic:nvPicPr>
                   <pic:blipFill>
-                    <a:blip r:embed="rId35"/>
+                    <a:blip r:embed="rId37"/>
                     <a:stretch>
                       <a:fillRect/>
                     </a:stretch>
@@ -5972,7 +6328,15 @@
         <w:t xml:space="preserve">Dicho modelo para </w:t>
       </w:r>
       <w:r>
-        <w:t>que pueda ser impreso necesita ser convertido a un lenguaje entendido por la impresora 3D, éste lenguaje es gcode.</w:t>
+        <w:t xml:space="preserve">que pueda ser impreso necesita ser convertido a un lenguaje entendido por la impresora 3D, éste lenguaje es </w:t>
+      </w:r>
+      <w:proofErr w:type="spellStart"/>
+      <w:r>
+        <w:t>gcode</w:t>
+      </w:r>
+      <w:proofErr w:type="spellEnd"/>
+      <w:r>
+        <w:t>.</w:t>
       </w:r>
     </w:p>
     <w:p>
@@ -5993,7 +6357,7 @@
       <w:r>
         <w:t xml:space="preserve">Antes de descargar la aplicación necesitaremos rellenar un breve cuestionario. Para descargar haz clic </w:t>
       </w:r>
-      <w:hyperlink r:id="rId36" w:history="1">
+      <w:hyperlink r:id="rId38" w:history="1">
         <w:r>
           <w:rPr>
             <w:rStyle w:val="Hipervnculo"/>
@@ -6035,7 +6399,7 @@
                     <pic:cNvPicPr/>
                   </pic:nvPicPr>
                   <pic:blipFill>
-                    <a:blip r:embed="rId37"/>
+                    <a:blip r:embed="rId39"/>
                     <a:stretch>
                       <a:fillRect/>
                     </a:stretch>
@@ -6096,7 +6460,7 @@
                     <pic:cNvPicPr/>
                   </pic:nvPicPr>
                   <pic:blipFill rotWithShape="1">
-                    <a:blip r:embed="rId38">
+                    <a:blip r:embed="rId40">
                       <a:extLst>
                         <a:ext uri="{28A0092B-C50C-407E-A947-70E740481C1C}">
                           <a14:useLocalDpi xmlns:a14="http://schemas.microsoft.com/office/drawing/2010/main" val="0"/>
@@ -6172,7 +6536,7 @@
                     <pic:cNvPicPr/>
                   </pic:nvPicPr>
                   <pic:blipFill>
-                    <a:blip r:embed="rId39"/>
+                    <a:blip r:embed="rId41"/>
                     <a:stretch>
                       <a:fillRect/>
                     </a:stretch>
@@ -6211,9 +6575,17 @@
         <w:jc w:val="left"/>
       </w:pPr>
       <w:r>
-        <w:t xml:space="preserve">La impresora adquirida se trata del modelo Anet A6 comprada en </w:t>
-      </w:r>
-      <w:hyperlink r:id="rId40" w:history="1">
+        <w:t xml:space="preserve">La impresora adquirida se trata del modelo </w:t>
+      </w:r>
+      <w:proofErr w:type="spellStart"/>
+      <w:r>
+        <w:t>Anet</w:t>
+      </w:r>
+      <w:proofErr w:type="spellEnd"/>
+      <w:r>
+        <w:t xml:space="preserve"> A6 comprada en </w:t>
+      </w:r>
+      <w:hyperlink r:id="rId42" w:history="1">
         <w:r>
           <w:rPr>
             <w:rStyle w:val="Hipervnculo"/>
@@ -6258,7 +6630,7 @@
                     </pic:cNvPicPr>
                   </pic:nvPicPr>
                   <pic:blipFill>
-                    <a:blip r:embed="rId41" cstate="print">
+                    <a:blip r:embed="rId43" cstate="print">
                       <a:extLst>
                         <a:ext uri="{28A0092B-C50C-407E-A947-70E740481C1C}">
                           <a14:useLocalDpi xmlns:a14="http://schemas.microsoft.com/office/drawing/2010/main" val="0"/>
@@ -6312,8 +6684,13 @@
         <w:t xml:space="preserve"> el tutorial de YouTube que se siguió para el desarrollo </w:t>
       </w:r>
       <w:r>
-        <w:t>del montaje de la impresora utilizada en esta pr</w:t>
-      </w:r>
+        <w:t xml:space="preserve">del montaje de la impresora utilizada en esta </w:t>
+      </w:r>
+      <w:proofErr w:type="spellStart"/>
+      <w:r>
+        <w:t>pr</w:t>
+      </w:r>
+      <w:proofErr w:type="spellEnd"/>
       <w:r>
         <w:t>, ya que no tiene pérdida y si todo marcha correctamente en menos de 4 horas tendrás tu impresora montada.</w:t>
       </w:r>
@@ -6358,7 +6735,7 @@
             <wp:extent cx="4009956" cy="2949934"/>
             <wp:effectExtent l="0" t="0" r="0" b="3175"/>
             <wp:docPr id="24" name="Vídeo 24">
-              <a:hlinkClick xmlns:a="http://schemas.openxmlformats.org/drawingml/2006/main" r:id="rId42"/>
+              <a:hlinkClick xmlns:a="http://schemas.openxmlformats.org/drawingml/2006/main" r:id="rId44"/>
             </wp:docPr>
             <wp:cNvGraphicFramePr>
               <a:graphicFrameLocks xmlns:a="http://schemas.openxmlformats.org/drawingml/2006/main" noChangeAspect="1"/>
@@ -6371,7 +6748,7 @@
                     <pic:cNvPicPr/>
                   </pic:nvPicPr>
                   <pic:blipFill>
-                    <a:blip r:embed="rId43">
+                    <a:blip r:embed="rId45">
                       <a:extLst>
                         <a:ext uri="{28A0092B-C50C-407E-A947-70E740481C1C}">
                           <a14:useLocalDpi xmlns:a14="http://schemas.microsoft.com/office/drawing/2010/main" val="0"/>
@@ -6771,13 +7148,18 @@
       <w:pPr>
         <w:ind w:left="360"/>
       </w:pPr>
-      <w:r>
-        <w:t xml:space="preserve">Tab </w:t>
-      </w:r>
+      <w:proofErr w:type="spellStart"/>
+      <w:r>
+        <w:t>Tab</w:t>
+      </w:r>
+      <w:proofErr w:type="spellEnd"/>
       <w:r>
         <w:t xml:space="preserve"> </w:t>
       </w:r>
       <w:r>
+        <w:t xml:space="preserve"> </w:t>
+      </w:r>
+      <w:r>
         <w:sym w:font="Wingdings" w:char="F0E0"/>
       </w:r>
       <w:r>
@@ -6788,8 +7170,13 @@
       <w:pPr>
         <w:ind w:left="360"/>
       </w:pPr>
-      <w:r>
-        <w:t>Ctrl-</w:t>
+      <w:proofErr w:type="spellStart"/>
+      <w:r>
+        <w:t>Ctrl</w:t>
+      </w:r>
+      <w:proofErr w:type="spellEnd"/>
+      <w:r>
+        <w:t>-</w:t>
       </w:r>
       <w:r>
         <w:t xml:space="preserve"> + R </w:t>
@@ -6798,8 +7185,21 @@
         <w:sym w:font="Wingdings" w:char="F0E0"/>
       </w:r>
       <w:r>
-        <w:t xml:space="preserve"> - Subdivide un objeto en modo edición creando un edge loop</w:t>
-      </w:r>
+        <w:t xml:space="preserve"> - Subdivide un objeto en modo edición creando un </w:t>
+      </w:r>
+      <w:proofErr w:type="spellStart"/>
+      <w:r>
+        <w:t>edge</w:t>
+      </w:r>
+      <w:proofErr w:type="spellEnd"/>
+      <w:r>
+        <w:t xml:space="preserve"> </w:t>
+      </w:r>
+      <w:proofErr w:type="spellStart"/>
+      <w:r>
+        <w:t>loop</w:t>
+      </w:r>
+      <w:proofErr w:type="spellEnd"/>
       <w:r>
         <w:t>.</w:t>
       </w:r>
@@ -7080,7 +7480,7 @@
                     <pic:cNvPicPr/>
                   </pic:nvPicPr>
                   <pic:blipFill rotWithShape="1">
-                    <a:blip r:embed="rId44"/>
+                    <a:blip r:embed="rId46"/>
                     <a:srcRect b="953"/>
                     <a:stretch/>
                   </pic:blipFill>
@@ -7131,7 +7531,7 @@
                     <pic:cNvPicPr/>
                   </pic:nvPicPr>
                   <pic:blipFill rotWithShape="1">
-                    <a:blip r:embed="rId45"/>
+                    <a:blip r:embed="rId47"/>
                     <a:srcRect b="381"/>
                     <a:stretch/>
                   </pic:blipFill>
@@ -7252,8 +7652,13 @@
         <w:t xml:space="preserve">la </w:t>
       </w:r>
       <w:bookmarkEnd w:id="24"/>
-      <w:r>
-        <w:t xml:space="preserve">SketchUP </w:t>
+      <w:proofErr w:type="spellStart"/>
+      <w:r>
+        <w:t>SketchUP</w:t>
+      </w:r>
+      <w:proofErr w:type="spellEnd"/>
+      <w:r>
+        <w:t xml:space="preserve"> </w:t>
       </w:r>
       <w:r>
         <w:rPr>
@@ -7270,12 +7675,13 @@
     <w:tbl>
       <w:tblPr>
         <w:tblStyle w:val="Tabladecuadrcula2-nfasis51"/>
-        <w:tblW w:w="0" w:type="auto"/>
+        <w:tblW w:w="9180" w:type="dxa"/>
+        <w:tblInd w:w="-601" w:type="dxa"/>
         <w:tblLook w:val="04A0" w:firstRow="1" w:lastRow="0" w:firstColumn="1" w:lastColumn="0" w:noHBand="0" w:noVBand="1"/>
       </w:tblPr>
       <w:tblGrid>
         <w:gridCol w:w="2547"/>
-        <w:gridCol w:w="5947"/>
+        <w:gridCol w:w="6633"/>
       </w:tblGrid>
       <w:tr>
         <w:trPr>
@@ -7299,7 +7705,7 @@
         </w:tc>
         <w:tc>
           <w:tcPr>
-            <w:tcW w:w="5947" w:type="dxa"/>
+            <w:tcW w:w="6633" w:type="dxa"/>
           </w:tcPr>
           <w:p>
             <w:pPr>
@@ -7334,14 +7740,22 @@
         </w:tc>
         <w:tc>
           <w:tcPr>
-            <w:tcW w:w="5947" w:type="dxa"/>
+            <w:tcW w:w="6633" w:type="dxa"/>
           </w:tcPr>
           <w:p>
             <w:pPr>
               <w:cnfStyle w:val="000000100000" w:firstRow="0" w:lastRow="0" w:firstColumn="0" w:lastColumn="0" w:oddVBand="0" w:evenVBand="0" w:oddHBand="1" w:evenHBand="0" w:firstRowFirstColumn="0" w:firstRowLastColumn="0" w:lastRowFirstColumn="0" w:lastRowLastColumn="0"/>
             </w:pPr>
             <w:r>
-              <w:t>La interfaz de Sketchup es muy intuitiva, con menús fácilmente reconocibles y totalmente traducida al castellano.</w:t>
+              <w:t xml:space="preserve">La interfaz de </w:t>
+            </w:r>
+            <w:proofErr w:type="spellStart"/>
+            <w:r>
+              <w:t>Sketchup</w:t>
+            </w:r>
+            <w:proofErr w:type="spellEnd"/>
+            <w:r>
+              <w:t xml:space="preserve"> es muy intuitiva, con menús fácilmente reconocibles y totalmente traducida al castellano.</w:t>
             </w:r>
           </w:p>
         </w:tc>
@@ -7363,14 +7777,19 @@
         </w:tc>
         <w:tc>
           <w:tcPr>
-            <w:tcW w:w="5947" w:type="dxa"/>
+            <w:tcW w:w="6633" w:type="dxa"/>
           </w:tcPr>
           <w:p>
             <w:pPr>
               <w:cnfStyle w:val="000000000000" w:firstRow="0" w:lastRow="0" w:firstColumn="0" w:lastColumn="0" w:oddVBand="0" w:evenVBand="0" w:oddHBand="0" w:evenHBand="0" w:firstRowFirstColumn="0" w:firstRowLastColumn="0" w:lastRowFirstColumn="0" w:lastRowLastColumn="0"/>
             </w:pPr>
-            <w:r>
-              <w:t>Sketchup es muy sencillo e intuitivo, es de fácil aprendizaje para personas que nunca han manejado este tipo de herramientas.</w:t>
+            <w:proofErr w:type="spellStart"/>
+            <w:r>
+              <w:t>Sketchup</w:t>
+            </w:r>
+            <w:proofErr w:type="spellEnd"/>
+            <w:r>
+              <w:t xml:space="preserve"> es muy sencillo e intuitivo, es de fácil aprendizaje para personas que nunca han manejado este tipo de herramientas.</w:t>
             </w:r>
           </w:p>
         </w:tc>
@@ -7395,7 +7814,7 @@
         </w:tc>
         <w:tc>
           <w:tcPr>
-            <w:tcW w:w="5947" w:type="dxa"/>
+            <w:tcW w:w="6633" w:type="dxa"/>
           </w:tcPr>
           <w:p>
             <w:pPr>
@@ -7424,14 +7843,22 @@
         </w:tc>
         <w:tc>
           <w:tcPr>
-            <w:tcW w:w="5947" w:type="dxa"/>
+            <w:tcW w:w="6633" w:type="dxa"/>
           </w:tcPr>
           <w:p>
             <w:pPr>
               <w:cnfStyle w:val="000000000000" w:firstRow="0" w:lastRow="0" w:firstColumn="0" w:lastColumn="0" w:oddVBand="0" w:evenVBand="0" w:oddHBand="0" w:evenHBand="0" w:firstRowFirstColumn="0" w:firstRowLastColumn="0" w:lastRowFirstColumn="0" w:lastRowLastColumn="0"/>
             </w:pPr>
             <w:r>
-              <w:t>El tiempo total de configuración, incluyendo la instalación ha sido aproximadamente de 30 minutos, el programa se instala muy rápido, el plug-in para convertir a STL si ha requerido mas tiempo</w:t>
+              <w:t xml:space="preserve">El tiempo total de configuración, incluyendo la instalación ha sido aproximadamente de 30 minutos, el programa se instala rápido, no así el </w:t>
+            </w:r>
+            <w:proofErr w:type="spellStart"/>
+            <w:r>
+              <w:t>plug</w:t>
+            </w:r>
+            <w:proofErr w:type="spellEnd"/>
+            <w:r>
+              <w:t>-in para convertir a STL.</w:t>
             </w:r>
           </w:p>
         </w:tc>
@@ -7450,20 +7877,20 @@
               <w:jc w:val="left"/>
             </w:pPr>
             <w:r>
-              <w:t>Sistemas operativos útilizados</w:t>
+              <w:t>Sistemas operativos útiles</w:t>
             </w:r>
           </w:p>
         </w:tc>
         <w:tc>
           <w:tcPr>
-            <w:tcW w:w="5947" w:type="dxa"/>
+            <w:tcW w:w="6633" w:type="dxa"/>
           </w:tcPr>
           <w:p>
             <w:pPr>
               <w:cnfStyle w:val="000000100000" w:firstRow="0" w:lastRow="0" w:firstColumn="0" w:lastColumn="0" w:oddVBand="0" w:evenVBand="0" w:oddHBand="1" w:evenHBand="0" w:firstRowFirstColumn="0" w:firstRowLastColumn="0" w:lastRowFirstColumn="0" w:lastRowLastColumn="0"/>
             </w:pPr>
             <w:r>
-              <w:t>Para este criterio se montó una maquina virtual con Ubuntu 16.04. La instalación fue muy tediosa y el software se quedaba pillado de vex en cuendo, creemos que por la compatibilidad de la tarjeta grafica.</w:t>
+              <w:t>Las pruebas se han realizado en Windows 10, dado que la aplicación funciona tanto en Windows como en MAC OSX.</w:t>
             </w:r>
           </w:p>
         </w:tc>
@@ -7485,14 +7912,22 @@
         </w:tc>
         <w:tc>
           <w:tcPr>
-            <w:tcW w:w="5947" w:type="dxa"/>
+            <w:tcW w:w="6633" w:type="dxa"/>
           </w:tcPr>
           <w:p>
             <w:pPr>
               <w:cnfStyle w:val="000000000000" w:firstRow="0" w:lastRow="0" w:firstColumn="0" w:lastColumn="0" w:oddVBand="0" w:evenVBand="0" w:oddHBand="0" w:evenHBand="0" w:firstRowFirstColumn="0" w:firstRowLastColumn="0" w:lastRowFirstColumn="0" w:lastRowLastColumn="0"/>
             </w:pPr>
             <w:r>
-              <w:t>La exportación a STL ha necesitado la instalación de un plug-in que hemos encontrado en la propia web de sket-up</w:t>
+              <w:t xml:space="preserve">Hemos tenido que instalar un </w:t>
+            </w:r>
+            <w:proofErr w:type="spellStart"/>
+            <w:r>
+              <w:t>plug</w:t>
+            </w:r>
+            <w:proofErr w:type="spellEnd"/>
+            <w:r>
+              <w:t>-in a través de la aplicación</w:t>
             </w:r>
           </w:p>
         </w:tc>
@@ -7517,7 +7952,7 @@
         </w:tc>
         <w:tc>
           <w:tcPr>
-            <w:tcW w:w="5947" w:type="dxa"/>
+            <w:tcW w:w="6633" w:type="dxa"/>
           </w:tcPr>
           <w:p>
             <w:pPr>
@@ -7537,7 +7972,15 @@
               <w:cnfStyle w:val="000000100000" w:firstRow="0" w:lastRow="0" w:firstColumn="0" w:lastColumn="0" w:oddVBand="0" w:evenVBand="0" w:oddHBand="1" w:evenHBand="0" w:firstRowFirstColumn="0" w:firstRowLastColumn="0" w:lastRowFirstColumn="0" w:lastRowLastColumn="0"/>
             </w:pPr>
             <w:r>
-              <w:t>SKP – extensión con la que sketchup guarda sus diseños</w:t>
+              <w:t xml:space="preserve">SKP – extensión con la que </w:t>
+            </w:r>
+            <w:proofErr w:type="spellStart"/>
+            <w:r>
+              <w:t>sketchup</w:t>
+            </w:r>
+            <w:proofErr w:type="spellEnd"/>
+            <w:r>
+              <w:t xml:space="preserve"> guarda sus diseños</w:t>
             </w:r>
           </w:p>
           <w:p>
@@ -7550,7 +7993,15 @@
               <w:cnfStyle w:val="000000100000" w:firstRow="0" w:lastRow="0" w:firstColumn="0" w:lastColumn="0" w:oddVBand="0" w:evenVBand="0" w:oddHBand="1" w:evenHBand="0" w:firstRowFirstColumn="0" w:firstRowLastColumn="0" w:lastRowFirstColumn="0" w:lastRowLastColumn="0"/>
             </w:pPr>
             <w:r>
-              <w:t>STL – extensión reconocida por la impresora 3D (se ha necesitado plug-in como hemos mencionado en el punto anterior)</w:t>
+              <w:t xml:space="preserve">STL – extensión reconocida por la impresora 3D (se ha necesitado </w:t>
+            </w:r>
+            <w:proofErr w:type="spellStart"/>
+            <w:r>
+              <w:t>plug</w:t>
+            </w:r>
+            <w:proofErr w:type="spellEnd"/>
+            <w:r>
+              <w:t>-in como hemos mencionado en el punto anterior)</w:t>
             </w:r>
           </w:p>
         </w:tc>
@@ -7572,7 +8023,7 @@
         </w:tc>
         <w:tc>
           <w:tcPr>
-            <w:tcW w:w="5947" w:type="dxa"/>
+            <w:tcW w:w="6633" w:type="dxa"/>
           </w:tcPr>
           <w:p>
             <w:pPr>
@@ -7604,14 +8055,14 @@
         </w:tc>
         <w:tc>
           <w:tcPr>
-            <w:tcW w:w="5947" w:type="dxa"/>
+            <w:tcW w:w="6633" w:type="dxa"/>
           </w:tcPr>
           <w:p>
             <w:pPr>
               <w:cnfStyle w:val="000000100000" w:firstRow="0" w:lastRow="0" w:firstColumn="0" w:lastColumn="0" w:oddVBand="0" w:evenVBand="0" w:oddHBand="1" w:evenHBand="0" w:firstRowFirstColumn="0" w:firstRowLastColumn="0" w:lastRowFirstColumn="0" w:lastRowLastColumn="0"/>
             </w:pPr>
             <w:r>
-              <w:t>Se han usado casí todas las herramientas básicas que cuenta la aplicación Sketchup, la mas utilizada ha sido rotar, ya que se requería rotar el diseño para una mayor precisión.</w:t>
+              <w:t>En la fase de aprendizaje se han usado todas las herramientas básicas que cuenta la versión descargada. Dado que el diseño es en 3D, la herramienta más utilizada ha sido rotar, para ver desde todos los ángulos el modelo.</w:t>
             </w:r>
           </w:p>
         </w:tc>
@@ -7633,7 +8084,7 @@
         </w:tc>
         <w:tc>
           <w:tcPr>
-            <w:tcW w:w="5947" w:type="dxa"/>
+            <w:tcW w:w="6633" w:type="dxa"/>
           </w:tcPr>
           <w:p>
             <w:pPr>
@@ -7643,27 +8094,29 @@
               <w:cnfStyle w:val="000000000000" w:firstRow="0" w:lastRow="0" w:firstColumn="0" w:lastColumn="0" w:oddVBand="0" w:evenVBand="0" w:oddHBand="0" w:evenHBand="0" w:firstRowFirstColumn="0" w:firstRowLastColumn="0" w:lastRowFirstColumn="0" w:lastRowLastColumn="0"/>
             </w:pPr>
             <w:r>
-              <w:t>Al usar SketchUp nos basamos en un modelado CAD.</w:t>
-            </w:r>
-            <w:r>
-              <w:tab/>
+              <w:t xml:space="preserve">Al usar </w:t>
+            </w:r>
+            <w:proofErr w:type="spellStart"/>
+            <w:r>
+              <w:t>SketchUp</w:t>
+            </w:r>
+            <w:proofErr w:type="spellEnd"/>
+            <w:r>
+              <w:t xml:space="preserve"> nos basamos en un modelado CAD.</w:t>
             </w:r>
           </w:p>
         </w:tc>
       </w:tr>
     </w:tbl>
-    <w:p/>
-    <w:p/>
-    <w:p/>
-    <w:p/>
-    <w:p/>
-    <w:p/>
-    <w:p/>
+    <w:p>
+      <w:bookmarkStart w:id="25" w:name="_GoBack"/>
+      <w:bookmarkEnd w:id="25"/>
+    </w:p>
     <w:p>
       <w:pPr>
         <w:pStyle w:val="Ttulo2"/>
       </w:pPr>
-      <w:bookmarkStart w:id="25" w:name="_Toc448254569"/>
+      <w:bookmarkStart w:id="26" w:name="_Toc448254569"/>
       <w:r>
         <w:t>6</w:t>
       </w:r>
@@ -7682,9 +8135,14 @@
       <w:r>
         <w:t xml:space="preserve">usando </w:t>
       </w:r>
-      <w:bookmarkEnd w:id="25"/>
-      <w:r>
-        <w:t xml:space="preserve">Blender </w:t>
+      <w:bookmarkEnd w:id="26"/>
+      <w:proofErr w:type="spellStart"/>
+      <w:r>
+        <w:t>Blender</w:t>
+      </w:r>
+      <w:proofErr w:type="spellEnd"/>
+      <w:r>
+        <w:t xml:space="preserve"> </w:t>
       </w:r>
       <w:r>
         <w:rPr>
@@ -7764,7 +8222,15 @@
           </w:tcPr>
           <w:p>
             <w:r>
-              <w:t xml:space="preserve">Interfaz muy compleja, fácil perderse entre todas las opciones y comandos que Blender tiene. </w:t>
+              <w:t xml:space="preserve">Interfaz muy compleja, fácil perderse entre todas las opciones y comandos que </w:t>
+            </w:r>
+            <w:proofErr w:type="spellStart"/>
+            <w:r>
+              <w:t>Blender</w:t>
+            </w:r>
+            <w:proofErr w:type="spellEnd"/>
+            <w:r>
+              <w:t xml:space="preserve"> tiene. </w:t>
             </w:r>
           </w:p>
         </w:tc>
@@ -7848,6 +8314,7 @@
               <w:t xml:space="preserve">Juntando la descarga y la instalación nos ha llevado poco menos de 1 hora. Dicha cifra puede variar dependiendo del ancho de </w:t>
             </w:r>
             <w:r>
+              <w:lastRenderedPageBreak/>
               <w:t>banda,</w:t>
             </w:r>
             <w:r>
@@ -7869,6 +8336,7 @@
               <w:jc w:val="left"/>
             </w:pPr>
             <w:r>
+              <w:lastRenderedPageBreak/>
               <w:t xml:space="preserve">Criterio 5. Sistemas operativos </w:t>
             </w:r>
             <w:r>
@@ -7912,8 +8380,21 @@
             <w:tcW w:w="6514" w:type="dxa"/>
           </w:tcPr>
           <w:p>
-            <w:r>
-              <w:t>Blender soporta de forma nativa la exportación a formato STL, sin necesidad de añadir ningún plugin.</w:t>
+            <w:proofErr w:type="spellStart"/>
+            <w:r>
+              <w:t>Blender</w:t>
+            </w:r>
+            <w:proofErr w:type="spellEnd"/>
+            <w:r>
+              <w:t xml:space="preserve"> soporta de forma nativa la exportación a formato STL, sin necesidad de añadir ningún </w:t>
+            </w:r>
+            <w:proofErr w:type="spellStart"/>
+            <w:r>
+              <w:t>plugin</w:t>
+            </w:r>
+            <w:proofErr w:type="spellEnd"/>
+            <w:r>
+              <w:t>.</w:t>
             </w:r>
           </w:p>
         </w:tc>
@@ -7990,7 +8471,15 @@
               <w:t xml:space="preserve">, modos y vistas </w:t>
             </w:r>
             <w:r>
-              <w:t>de Blender usadas</w:t>
+              <w:t xml:space="preserve">de </w:t>
+            </w:r>
+            <w:proofErr w:type="spellStart"/>
+            <w:r>
+              <w:t>Blender</w:t>
+            </w:r>
+            <w:proofErr w:type="spellEnd"/>
+            <w:r>
+              <w:t xml:space="preserve"> usadas</w:t>
             </w:r>
           </w:p>
         </w:tc>
@@ -7999,8 +8488,13 @@
             <w:tcW w:w="6514" w:type="dxa"/>
           </w:tcPr>
           <w:p>
-            <w:r>
-              <w:t>Extruir, rotar, escalar,</w:t>
+            <w:proofErr w:type="spellStart"/>
+            <w:r>
+              <w:t>Extruir</w:t>
+            </w:r>
+            <w:proofErr w:type="spellEnd"/>
+            <w:r>
+              <w:t>, rotar, escalar,</w:t>
             </w:r>
             <w:r>
               <w:t xml:space="preserve"> posicionar,</w:t>
@@ -8081,7 +8575,35 @@
               <w:rPr>
                 <w:color w:val="FF0000"/>
               </w:rPr>
-              <w:t>(CAD-SketchUP, Blender-mallas)</w:t>
+              <w:t>(CAD-</w:t>
+            </w:r>
+            <w:proofErr w:type="spellStart"/>
+            <w:r>
+              <w:rPr>
+                <w:color w:val="FF0000"/>
+              </w:rPr>
+              <w:t>SketchUP</w:t>
+            </w:r>
+            <w:proofErr w:type="spellEnd"/>
+            <w:r>
+              <w:rPr>
+                <w:color w:val="FF0000"/>
+              </w:rPr>
+              <w:t xml:space="preserve">, </w:t>
+            </w:r>
+            <w:proofErr w:type="spellStart"/>
+            <w:r>
+              <w:rPr>
+                <w:color w:val="FF0000"/>
+              </w:rPr>
+              <w:t>Blender</w:t>
+            </w:r>
+            <w:proofErr w:type="spellEnd"/>
+            <w:r>
+              <w:rPr>
+                <w:color w:val="FF0000"/>
+              </w:rPr>
+              <w:t>-mallas)</w:t>
             </w:r>
           </w:p>
           <w:p>
@@ -8090,8 +8612,13 @@
                 <w:tab w:val="left" w:pos="4652"/>
               </w:tabs>
             </w:pPr>
-            <w:r>
-              <w:t>Blender usa el modelado con mallas de objetos</w:t>
+            <w:proofErr w:type="spellStart"/>
+            <w:r>
+              <w:t>Blender</w:t>
+            </w:r>
+            <w:proofErr w:type="spellEnd"/>
+            <w:r>
+              <w:t xml:space="preserve"> usa el modelado con mallas de objetos</w:t>
             </w:r>
             <w:r>
               <w:tab/>
@@ -8261,7 +8788,7 @@
       <w:pPr>
         <w:pStyle w:val="Ttulo1"/>
       </w:pPr>
-      <w:bookmarkStart w:id="26" w:name="_Toc448254570"/>
+      <w:bookmarkStart w:id="27" w:name="_Toc448254570"/>
     </w:p>
     <w:p>
       <w:pPr>
@@ -8282,7 +8809,7 @@
       <w:r>
         <w:t>tecnologías</w:t>
       </w:r>
-      <w:bookmarkEnd w:id="26"/>
+      <w:bookmarkEnd w:id="27"/>
       <w:r>
         <w:t xml:space="preserve"> </w:t>
       </w:r>
@@ -8306,7 +8833,7 @@
     <w:p>
       <w:pPr>
         <w:sectPr>
-          <w:footerReference w:type="default" r:id="rId46"/>
+          <w:footerReference w:type="default" r:id="rId48"/>
           <w:pgSz w:w="11906" w:h="16838"/>
           <w:pgMar w:top="1417" w:right="1701" w:bottom="1417" w:left="1701" w:header="708" w:footer="708" w:gutter="0"/>
           <w:cols w:space="708"/>
@@ -8359,12 +8886,14 @@
                 <w:b/>
               </w:rPr>
             </w:pPr>
+            <w:proofErr w:type="spellStart"/>
             <w:r>
               <w:rPr>
                 <w:b/>
               </w:rPr>
               <w:t>Sketchup</w:t>
             </w:r>
+            <w:proofErr w:type="spellEnd"/>
           </w:p>
         </w:tc>
         <w:tc>
@@ -8377,11 +8906,19 @@
                 <w:b/>
               </w:rPr>
             </w:pPr>
+            <w:proofErr w:type="spellStart"/>
             <w:r>
               <w:rPr>
                 <w:b/>
               </w:rPr>
-              <w:t xml:space="preserve">Blender </w:t>
+              <w:t>Blender</w:t>
+            </w:r>
+            <w:proofErr w:type="spellEnd"/>
+            <w:r>
+              <w:rPr>
+                <w:b/>
+              </w:rPr>
+              <w:t xml:space="preserve"> </w:t>
             </w:r>
           </w:p>
         </w:tc>
@@ -8452,10 +8989,42 @@
           </w:tcPr>
           <w:p>
             <w:r>
-              <w:t>Respecto a la interfaz indudablemente es más preferible utilizar el software Sketchup que Blender ya que Sketchup tiene una interface más simple e intuitiva en comparaci</w:t>
-            </w:r>
-            <w:r>
-              <w:t xml:space="preserve">ón a Blender cuya interfaz es menos amigable. </w:t>
+              <w:t xml:space="preserve">Respecto a la interfaz indudablemente es más preferible utilizar el software </w:t>
+            </w:r>
+            <w:proofErr w:type="spellStart"/>
+            <w:r>
+              <w:t>Sketchup</w:t>
+            </w:r>
+            <w:proofErr w:type="spellEnd"/>
+            <w:r>
+              <w:t xml:space="preserve"> que </w:t>
+            </w:r>
+            <w:proofErr w:type="spellStart"/>
+            <w:r>
+              <w:t>Blender</w:t>
+            </w:r>
+            <w:proofErr w:type="spellEnd"/>
+            <w:r>
+              <w:t xml:space="preserve"> ya que </w:t>
+            </w:r>
+            <w:proofErr w:type="spellStart"/>
+            <w:r>
+              <w:t>Sketchup</w:t>
+            </w:r>
+            <w:proofErr w:type="spellEnd"/>
+            <w:r>
+              <w:t xml:space="preserve"> tiene una interface más simple e intuitiva en comparaci</w:t>
+            </w:r>
+            <w:r>
+              <w:t xml:space="preserve">ón a </w:t>
+            </w:r>
+            <w:proofErr w:type="spellStart"/>
+            <w:r>
+              <w:t>Blender</w:t>
+            </w:r>
+            <w:proofErr w:type="spellEnd"/>
+            <w:r>
+              <w:t xml:space="preserve"> cuya interfaz es menos amigable. </w:t>
             </w:r>
           </w:p>
         </w:tc>
@@ -8511,7 +9080,23 @@
               <w:jc w:val="left"/>
             </w:pPr>
             <w:r>
-              <w:t xml:space="preserve">Está sujeto a la calidad del software. Sketchup no necesitas un conocimiento previo para manejarlo, pero el detalle en sus modelos es inferior al de Blender, que te da más libertad a la hora de crear tus propios diseños. </w:t>
+              <w:t xml:space="preserve">Está sujeto a la calidad del software. </w:t>
+            </w:r>
+            <w:proofErr w:type="spellStart"/>
+            <w:r>
+              <w:t>Sketchup</w:t>
+            </w:r>
+            <w:proofErr w:type="spellEnd"/>
+            <w:r>
+              <w:t xml:space="preserve"> no necesitas un conocimiento previo para manejarlo, pero el detalle en sus modelos es inferior al de </w:t>
+            </w:r>
+            <w:proofErr w:type="spellStart"/>
+            <w:r>
+              <w:t>Blender</w:t>
+            </w:r>
+            <w:proofErr w:type="spellEnd"/>
+            <w:r>
+              <w:t xml:space="preserve">, que te da más libertad a la hora de crear tus propios diseños. </w:t>
             </w:r>
           </w:p>
         </w:tc>
@@ -8547,8 +9132,13 @@
               <w:jc w:val="left"/>
             </w:pPr>
             <w:r>
-              <w:t>Al ser tan intuitivo en 15 horas dominas todas las funciones que tiene Sketchup</w:t>
-            </w:r>
+              <w:t xml:space="preserve">Al ser tan intuitivo en 15 horas dominas todas las funciones que tiene </w:t>
+            </w:r>
+            <w:proofErr w:type="spellStart"/>
+            <w:r>
+              <w:t>Sketchup</w:t>
+            </w:r>
+            <w:proofErr w:type="spellEnd"/>
           </w:p>
         </w:tc>
         <w:tc>
@@ -8560,7 +9150,15 @@
               <w:jc w:val="left"/>
             </w:pPr>
             <w:r>
-              <w:t>Es un poco complejo pero entre 20 y 30 horas puedes dominar todas las herramientas que tiene.</w:t>
+              <w:t xml:space="preserve">Es un poco </w:t>
+            </w:r>
+            <w:proofErr w:type="gramStart"/>
+            <w:r>
+              <w:t>complejo</w:t>
+            </w:r>
+            <w:proofErr w:type="gramEnd"/>
+            <w:r>
+              <w:t xml:space="preserve"> pero entre 20 y 30 horas puedes dominar todas las herramientas que tiene.</w:t>
             </w:r>
           </w:p>
         </w:tc>
@@ -8572,8 +9170,21 @@
             <w:pPr>
               <w:jc w:val="left"/>
             </w:pPr>
-            <w:r>
-              <w:t xml:space="preserve">Sketchup es mucho más fácil y tardas menos en empezar a crear grandes modelos, en cambio blender es más complejo y cuesta más en empezar a dominar el software. </w:t>
+            <w:proofErr w:type="spellStart"/>
+            <w:r>
+              <w:t>Sketchup</w:t>
+            </w:r>
+            <w:proofErr w:type="spellEnd"/>
+            <w:r>
+              <w:t xml:space="preserve"> es mucho más fácil y tardas menos en empezar a crear grandes modelos, en cambio </w:t>
+            </w:r>
+            <w:proofErr w:type="spellStart"/>
+            <w:r>
+              <w:t>blender</w:t>
+            </w:r>
+            <w:proofErr w:type="spellEnd"/>
+            <w:r>
+              <w:t xml:space="preserve"> es más complejo y cuesta más en empezar a dominar el software. </w:t>
             </w:r>
           </w:p>
         </w:tc>
@@ -8605,7 +9216,15 @@
               <w:jc w:val="left"/>
             </w:pPr>
             <w:r>
-              <w:t>La instalación del programa ha sido breve de unos 30 min, en cambio para instalar el pug-in para exportar el modelo en formato STL nos ha llevado más tiempo.</w:t>
+              <w:t xml:space="preserve">La instalación del programa ha sido breve de unos 30 min, en cambio para instalar el </w:t>
+            </w:r>
+            <w:proofErr w:type="spellStart"/>
+            <w:r>
+              <w:t>pug</w:t>
+            </w:r>
+            <w:proofErr w:type="spellEnd"/>
+            <w:r>
+              <w:t>-in para exportar el modelo en formato STL nos ha llevado más tiempo.</w:t>
             </w:r>
           </w:p>
         </w:tc>
@@ -8676,8 +9295,13 @@
             <w:tcW w:w="5777" w:type="dxa"/>
           </w:tcPr>
           <w:p>
-            <w:r>
-              <w:t xml:space="preserve">Ambos software permite la instalación en diferentes sistemas operativos, sobre todo en los más populares (Windows, Mac y Linux) </w:t>
+            <w:proofErr w:type="gramStart"/>
+            <w:r>
+              <w:t>Ambos software</w:t>
+            </w:r>
+            <w:proofErr w:type="gramEnd"/>
+            <w:r>
+              <w:t xml:space="preserve"> permite la instalación en diferentes sistemas operativos, sobre todo en los más populares (Windows, Mac y Linux) </w:t>
             </w:r>
           </w:p>
         </w:tc>
@@ -8732,7 +9356,23 @@
           </w:tcPr>
           <w:p>
             <w:r>
-              <w:t xml:space="preserve">Preferiblemente utilizar Blender debido al hecho de que no tienes que descargar ningún plug-in aparte. </w:t>
+              <w:t xml:space="preserve">Preferiblemente utilizar </w:t>
+            </w:r>
+            <w:proofErr w:type="spellStart"/>
+            <w:r>
+              <w:t>Blender</w:t>
+            </w:r>
+            <w:proofErr w:type="spellEnd"/>
+            <w:r>
+              <w:t xml:space="preserve"> debido al hecho de que no tienes que descargar ningún </w:t>
+            </w:r>
+            <w:proofErr w:type="spellStart"/>
+            <w:r>
+              <w:t>plug</w:t>
+            </w:r>
+            <w:proofErr w:type="spellEnd"/>
+            <w:r>
+              <w:t xml:space="preserve">-in aparte. </w:t>
             </w:r>
           </w:p>
         </w:tc>
@@ -8763,8 +9403,13 @@
             <w:pPr>
               <w:jc w:val="left"/>
             </w:pPr>
-            <w:r>
-              <w:t>Plun-in para guardarlo en formato STL</w:t>
+            <w:proofErr w:type="spellStart"/>
+            <w:r>
+              <w:t>Plun</w:t>
+            </w:r>
+            <w:proofErr w:type="spellEnd"/>
+            <w:r>
+              <w:t>-in para guardarlo en formato STL</w:t>
             </w:r>
           </w:p>
         </w:tc>
@@ -8783,15 +9428,44 @@
             <w:tcW w:w="5777" w:type="dxa"/>
           </w:tcPr>
           <w:p>
-            <w:r>
-              <w:t xml:space="preserve">Blender no hemos utilizado ninguna extensión, solo las que viene de forma nativa en el software. En cambio </w:t>
+            <w:proofErr w:type="spellStart"/>
+            <w:r>
+              <w:t>Blender</w:t>
+            </w:r>
+            <w:proofErr w:type="spellEnd"/>
+            <w:r>
+              <w:t xml:space="preserve"> no hemos utilizado ninguna extensión, solo las que viene de forma nativa en el software. En </w:t>
+            </w:r>
+            <w:proofErr w:type="gramStart"/>
+            <w:r>
+              <w:t>cambio</w:t>
+            </w:r>
+            <w:proofErr w:type="gramEnd"/>
+            <w:r>
+              <w:t xml:space="preserve"> </w:t>
             </w:r>
             <w:r>
               <w:lastRenderedPageBreak/>
-              <w:t>para S</w:t>
-            </w:r>
-            <w:r>
-              <w:t>ketchup hemos utilizado un plug-in para el formato.</w:t>
+              <w:t xml:space="preserve">para </w:t>
+            </w:r>
+            <w:proofErr w:type="spellStart"/>
+            <w:r>
+              <w:t>S</w:t>
+            </w:r>
+            <w:r>
+              <w:t>ketchup</w:t>
+            </w:r>
+            <w:proofErr w:type="spellEnd"/>
+            <w:r>
+              <w:t xml:space="preserve"> hemos utilizado un </w:t>
+            </w:r>
+            <w:proofErr w:type="spellStart"/>
+            <w:r>
+              <w:t>plug</w:t>
+            </w:r>
+            <w:proofErr w:type="spellEnd"/>
+            <w:r>
+              <w:t>-in para el formato.</w:t>
             </w:r>
           </w:p>
         </w:tc>
@@ -8845,7 +9519,31 @@
           </w:tcPr>
           <w:p>
             <w:r>
-              <w:t xml:space="preserve">Una vez aprendido los comandos de ambas tecnología, Blender es un buen partido, debido que te manejas más rápido y puedes modelar a tu gusto, a diferencia de sketchup que resulta más fácil pero si quieres desarrollar modelos desde 0 con lleva más tiempo. </w:t>
+              <w:t xml:space="preserve">Una vez aprendido los comandos de </w:t>
+            </w:r>
+            <w:proofErr w:type="gramStart"/>
+            <w:r>
+              <w:t>ambas tecnología</w:t>
+            </w:r>
+            <w:proofErr w:type="gramEnd"/>
+            <w:r>
+              <w:t xml:space="preserve">, </w:t>
+            </w:r>
+            <w:proofErr w:type="spellStart"/>
+            <w:r>
+              <w:t>Blender</w:t>
+            </w:r>
+            <w:proofErr w:type="spellEnd"/>
+            <w:r>
+              <w:t xml:space="preserve"> es un buen partido, debido que te manejas más rápido y puedes modelar a tu gusto, a diferencia de </w:t>
+            </w:r>
+            <w:proofErr w:type="spellStart"/>
+            <w:r>
+              <w:t>sketchup</w:t>
+            </w:r>
+            <w:proofErr w:type="spellEnd"/>
+            <w:r>
+              <w:t xml:space="preserve"> que resulta más fácil pero si quieres desarrollar modelos desde 0 con lleva más tiempo. </w:t>
             </w:r>
           </w:p>
         </w:tc>
@@ -8900,8 +9598,21 @@
             <w:tcW w:w="5777" w:type="dxa"/>
           </w:tcPr>
           <w:p>
-            <w:r>
-              <w:t xml:space="preserve">Sketchup resulta más pesado a diferencia de blender que son una serie de comandos de teclado que permite combinarlo con el ratón para ser más eficientes. </w:t>
+            <w:proofErr w:type="spellStart"/>
+            <w:r>
+              <w:t>Sketchup</w:t>
+            </w:r>
+            <w:proofErr w:type="spellEnd"/>
+            <w:r>
+              <w:t xml:space="preserve"> resulta más pesado a diferencia de </w:t>
+            </w:r>
+            <w:proofErr w:type="spellStart"/>
+            <w:r>
+              <w:t>blender</w:t>
+            </w:r>
+            <w:proofErr w:type="spellEnd"/>
+            <w:r>
+              <w:t xml:space="preserve"> que son una serie de comandos de teclado que permite combinarlo con el ratón para ser más eficientes. </w:t>
             </w:r>
           </w:p>
         </w:tc>
@@ -8946,11 +9657,14 @@
             <w:pPr>
               <w:jc w:val="left"/>
             </w:pPr>
-            <w:r>
-              <w:t xml:space="preserve">Modelado  por mallas </w:t>
-            </w:r>
-            <w:bookmarkStart w:id="27" w:name="_GoBack"/>
-            <w:bookmarkEnd w:id="27"/>
+            <w:proofErr w:type="gramStart"/>
+            <w:r>
+              <w:t>Modelado  por</w:t>
+            </w:r>
+            <w:proofErr w:type="gramEnd"/>
+            <w:r>
+              <w:t xml:space="preserve"> mallas </w:t>
+            </w:r>
           </w:p>
         </w:tc>
         <w:tc>
@@ -9029,7 +9743,7 @@
 </file>
 
 <file path=word/endnotes.xml><?xml version="1.0" encoding="utf-8"?>
-<w:endnotes xmlns:wpc="http://schemas.microsoft.com/office/word/2010/wordprocessingCanvas" xmlns:mc="http://schemas.openxmlformats.org/markup-compatibility/2006" xmlns:o="urn:schemas-microsoft-com:office:office" xmlns:r="http://schemas.openxmlformats.org/officeDocument/2006/relationships" xmlns:m="http://schemas.openxmlformats.org/officeDocument/2006/math" xmlns:v="urn:schemas-microsoft-com:vml" xmlns:wp14="http://schemas.microsoft.com/office/word/2010/wordprocessingDrawing" xmlns:wp="http://schemas.openxmlformats.org/drawingml/2006/wordprocessingDrawing" xmlns:w10="urn:schemas-microsoft-com:office:word" xmlns:w="http://schemas.openxmlformats.org/wordprocessingml/2006/main" xmlns:w14="http://schemas.microsoft.com/office/word/2010/wordml" xmlns:w15="http://schemas.microsoft.com/office/word/2012/wordml" xmlns:wpg="http://schemas.microsoft.com/office/word/2010/wordprocessingGroup" xmlns:wpi="http://schemas.microsoft.com/office/word/2010/wordprocessingInk" xmlns:wne="http://schemas.microsoft.com/office/word/2006/wordml" xmlns:wps="http://schemas.microsoft.com/office/word/2010/wordprocessingShape" mc:Ignorable="w14 w15 wp14">
+<w:endnotes xmlns:wpc="http://schemas.microsoft.com/office/word/2010/wordprocessingCanvas" xmlns:cx="http://schemas.microsoft.com/office/drawing/2014/chartex" xmlns:cx1="http://schemas.microsoft.com/office/drawing/2015/9/8/chartex" xmlns:cx2="http://schemas.microsoft.com/office/drawing/2015/10/21/chartex" xmlns:cx3="http://schemas.microsoft.com/office/drawing/2016/5/9/chartex" xmlns:cx4="http://schemas.microsoft.com/office/drawing/2016/5/10/chartex" xmlns:cx5="http://schemas.microsoft.com/office/drawing/2016/5/11/chartex" xmlns:mc="http://schemas.openxmlformats.org/markup-compatibility/2006" xmlns:o="urn:schemas-microsoft-com:office:office" xmlns:r="http://schemas.openxmlformats.org/officeDocument/2006/relationships" xmlns:m="http://schemas.openxmlformats.org/officeDocument/2006/math" xmlns:v="urn:schemas-microsoft-com:vml" xmlns:wp14="http://schemas.microsoft.com/office/word/2010/wordprocessingDrawing" xmlns:wp="http://schemas.openxmlformats.org/drawingml/2006/wordprocessingDrawing" xmlns:w10="urn:schemas-microsoft-com:office:word" xmlns:w="http://schemas.openxmlformats.org/wordprocessingml/2006/main" xmlns:w14="http://schemas.microsoft.com/office/word/2010/wordml" xmlns:w15="http://schemas.microsoft.com/office/word/2012/wordml" xmlns:w16se="http://schemas.microsoft.com/office/word/2015/wordml/symex" xmlns:wpg="http://schemas.microsoft.com/office/word/2010/wordprocessingGroup" xmlns:wpi="http://schemas.microsoft.com/office/word/2010/wordprocessingInk" xmlns:wne="http://schemas.microsoft.com/office/word/2006/wordml" xmlns:wps="http://schemas.microsoft.com/office/word/2010/wordprocessingShape" mc:Ignorable="w14 w15 w16se wp14">
   <w:endnote w:type="separator" w:id="-1">
     <w:p>
       <w:pPr>
@@ -9054,7 +9768,7 @@
 </file>
 
 <file path=word/footer1.xml><?xml version="1.0" encoding="utf-8"?>
-<w:ftr xmlns:wpc="http://schemas.microsoft.com/office/word/2010/wordprocessingCanvas" xmlns:mc="http://schemas.openxmlformats.org/markup-compatibility/2006" xmlns:o="urn:schemas-microsoft-com:office:office" xmlns:r="http://schemas.openxmlformats.org/officeDocument/2006/relationships" xmlns:m="http://schemas.openxmlformats.org/officeDocument/2006/math" xmlns:v="urn:schemas-microsoft-com:vml" xmlns:wp14="http://schemas.microsoft.com/office/word/2010/wordprocessingDrawing" xmlns:wp="http://schemas.openxmlformats.org/drawingml/2006/wordprocessingDrawing" xmlns:w10="urn:schemas-microsoft-com:office:word" xmlns:w="http://schemas.openxmlformats.org/wordprocessingml/2006/main" xmlns:w14="http://schemas.microsoft.com/office/word/2010/wordml" xmlns:w15="http://schemas.microsoft.com/office/word/2012/wordml" xmlns:wpg="http://schemas.microsoft.com/office/word/2010/wordprocessingGroup" xmlns:wpi="http://schemas.microsoft.com/office/word/2010/wordprocessingInk" xmlns:wne="http://schemas.microsoft.com/office/word/2006/wordml" xmlns:wps="http://schemas.microsoft.com/office/word/2010/wordprocessingShape" mc:Ignorable="w14 w15 wp14">
+<w:ftr xmlns:wpc="http://schemas.microsoft.com/office/word/2010/wordprocessingCanvas" xmlns:cx="http://schemas.microsoft.com/office/drawing/2014/chartex" xmlns:cx1="http://schemas.microsoft.com/office/drawing/2015/9/8/chartex" xmlns:cx2="http://schemas.microsoft.com/office/drawing/2015/10/21/chartex" xmlns:cx3="http://schemas.microsoft.com/office/drawing/2016/5/9/chartex" xmlns:cx4="http://schemas.microsoft.com/office/drawing/2016/5/10/chartex" xmlns:cx5="http://schemas.microsoft.com/office/drawing/2016/5/11/chartex" xmlns:mc="http://schemas.openxmlformats.org/markup-compatibility/2006" xmlns:o="urn:schemas-microsoft-com:office:office" xmlns:r="http://schemas.openxmlformats.org/officeDocument/2006/relationships" xmlns:m="http://schemas.openxmlformats.org/officeDocument/2006/math" xmlns:v="urn:schemas-microsoft-com:vml" xmlns:wp14="http://schemas.microsoft.com/office/word/2010/wordprocessingDrawing" xmlns:wp="http://schemas.openxmlformats.org/drawingml/2006/wordprocessingDrawing" xmlns:w10="urn:schemas-microsoft-com:office:word" xmlns:w="http://schemas.openxmlformats.org/wordprocessingml/2006/main" xmlns:w14="http://schemas.microsoft.com/office/word/2010/wordml" xmlns:w15="http://schemas.microsoft.com/office/word/2012/wordml" xmlns:w16se="http://schemas.microsoft.com/office/word/2015/wordml/symex" xmlns:wpg="http://schemas.microsoft.com/office/word/2010/wordprocessingGroup" xmlns:wpi="http://schemas.microsoft.com/office/word/2010/wordprocessingInk" xmlns:wne="http://schemas.microsoft.com/office/word/2006/wordml" xmlns:wps="http://schemas.microsoft.com/office/word/2010/wordprocessingShape" mc:Ignorable="w14 w15 w16se wp14">
   <w:sdt>
     <w:sdtPr>
       <w:id w:val="-1085539132"/>
@@ -9063,6 +9777,7 @@
         <w:docPartUnique/>
       </w:docPartObj>
     </w:sdtPr>
+    <w:sdtEndPr/>
     <w:sdtContent>
       <w:p>
         <w:pPr>
@@ -9082,7 +9797,7 @@
           <w:rPr>
             <w:noProof/>
           </w:rPr>
-          <w:t>1</w:t>
+          <w:t>25</w:t>
         </w:r>
         <w:r>
           <w:fldChar w:fldCharType="end"/>
@@ -9099,7 +9814,7 @@
 </file>
 
 <file path=word/footnotes.xml><?xml version="1.0" encoding="utf-8"?>
-<w:footnotes xmlns:wpc="http://schemas.microsoft.com/office/word/2010/wordprocessingCanvas" xmlns:mc="http://schemas.openxmlformats.org/markup-compatibility/2006" xmlns:o="urn:schemas-microsoft-com:office:office" xmlns:r="http://schemas.openxmlformats.org/officeDocument/2006/relationships" xmlns:m="http://schemas.openxmlformats.org/officeDocument/2006/math" xmlns:v="urn:schemas-microsoft-com:vml" xmlns:wp14="http://schemas.microsoft.com/office/word/2010/wordprocessingDrawing" xmlns:wp="http://schemas.openxmlformats.org/drawingml/2006/wordprocessingDrawing" xmlns:w10="urn:schemas-microsoft-com:office:word" xmlns:w="http://schemas.openxmlformats.org/wordprocessingml/2006/main" xmlns:w14="http://schemas.microsoft.com/office/word/2010/wordml" xmlns:w15="http://schemas.microsoft.com/office/word/2012/wordml" xmlns:wpg="http://schemas.microsoft.com/office/word/2010/wordprocessingGroup" xmlns:wpi="http://schemas.microsoft.com/office/word/2010/wordprocessingInk" xmlns:wne="http://schemas.microsoft.com/office/word/2006/wordml" xmlns:wps="http://schemas.microsoft.com/office/word/2010/wordprocessingShape" mc:Ignorable="w14 w15 wp14">
+<w:footnotes xmlns:wpc="http://schemas.microsoft.com/office/word/2010/wordprocessingCanvas" xmlns:cx="http://schemas.microsoft.com/office/drawing/2014/chartex" xmlns:cx1="http://schemas.microsoft.com/office/drawing/2015/9/8/chartex" xmlns:cx2="http://schemas.microsoft.com/office/drawing/2015/10/21/chartex" xmlns:cx3="http://schemas.microsoft.com/office/drawing/2016/5/9/chartex" xmlns:cx4="http://schemas.microsoft.com/office/drawing/2016/5/10/chartex" xmlns:cx5="http://schemas.microsoft.com/office/drawing/2016/5/11/chartex" xmlns:mc="http://schemas.openxmlformats.org/markup-compatibility/2006" xmlns:o="urn:schemas-microsoft-com:office:office" xmlns:r="http://schemas.openxmlformats.org/officeDocument/2006/relationships" xmlns:m="http://schemas.openxmlformats.org/officeDocument/2006/math" xmlns:v="urn:schemas-microsoft-com:vml" xmlns:wp14="http://schemas.microsoft.com/office/word/2010/wordprocessingDrawing" xmlns:wp="http://schemas.openxmlformats.org/drawingml/2006/wordprocessingDrawing" xmlns:w10="urn:schemas-microsoft-com:office:word" xmlns:w="http://schemas.openxmlformats.org/wordprocessingml/2006/main" xmlns:w14="http://schemas.microsoft.com/office/word/2010/wordml" xmlns:w15="http://schemas.microsoft.com/office/word/2012/wordml" xmlns:w16se="http://schemas.microsoft.com/office/word/2015/wordml/symex" xmlns:wpg="http://schemas.microsoft.com/office/word/2010/wordprocessingGroup" xmlns:wpi="http://schemas.microsoft.com/office/word/2010/wordprocessingInk" xmlns:wne="http://schemas.microsoft.com/office/word/2006/wordml" xmlns:wps="http://schemas.microsoft.com/office/word/2010/wordprocessingShape" mc:Ignorable="w14 w15 w16se wp14">
   <w:footnote w:type="separator" w:id="-1">
     <w:p>
       <w:pPr>
@@ -9124,7 +9839,7 @@
 </file>
 
 <file path=word/numbering.xml><?xml version="1.0" encoding="utf-8"?>
-<w:numbering xmlns:wpc="http://schemas.microsoft.com/office/word/2010/wordprocessingCanvas" xmlns:mc="http://schemas.openxmlformats.org/markup-compatibility/2006" xmlns:o="urn:schemas-microsoft-com:office:office" xmlns:r="http://schemas.openxmlformats.org/officeDocument/2006/relationships" xmlns:m="http://schemas.openxmlformats.org/officeDocument/2006/math" xmlns:v="urn:schemas-microsoft-com:vml" xmlns:wp14="http://schemas.microsoft.com/office/word/2010/wordprocessingDrawing" xmlns:wp="http://schemas.openxmlformats.org/drawingml/2006/wordprocessingDrawing" xmlns:w10="urn:schemas-microsoft-com:office:word" xmlns:w="http://schemas.openxmlformats.org/wordprocessingml/2006/main" xmlns:w14="http://schemas.microsoft.com/office/word/2010/wordml" xmlns:w15="http://schemas.microsoft.com/office/word/2012/wordml" xmlns:wpg="http://schemas.microsoft.com/office/word/2010/wordprocessingGroup" xmlns:wpi="http://schemas.microsoft.com/office/word/2010/wordprocessingInk" xmlns:wne="http://schemas.microsoft.com/office/word/2006/wordml" xmlns:wps="http://schemas.microsoft.com/office/word/2010/wordprocessingShape" mc:Ignorable="w14 w15 wp14">
+<w:numbering xmlns:wpc="http://schemas.microsoft.com/office/word/2010/wordprocessingCanvas" xmlns:cx="http://schemas.microsoft.com/office/drawing/2014/chartex" xmlns:cx1="http://schemas.microsoft.com/office/drawing/2015/9/8/chartex" xmlns:cx2="http://schemas.microsoft.com/office/drawing/2015/10/21/chartex" xmlns:cx3="http://schemas.microsoft.com/office/drawing/2016/5/9/chartex" xmlns:cx4="http://schemas.microsoft.com/office/drawing/2016/5/10/chartex" xmlns:cx5="http://schemas.microsoft.com/office/drawing/2016/5/11/chartex" xmlns:mc="http://schemas.openxmlformats.org/markup-compatibility/2006" xmlns:o="urn:schemas-microsoft-com:office:office" xmlns:r="http://schemas.openxmlformats.org/officeDocument/2006/relationships" xmlns:m="http://schemas.openxmlformats.org/officeDocument/2006/math" xmlns:v="urn:schemas-microsoft-com:vml" xmlns:wp14="http://schemas.microsoft.com/office/word/2010/wordprocessingDrawing" xmlns:wp="http://schemas.openxmlformats.org/drawingml/2006/wordprocessingDrawing" xmlns:w10="urn:schemas-microsoft-com:office:word" xmlns:w="http://schemas.openxmlformats.org/wordprocessingml/2006/main" xmlns:w14="http://schemas.microsoft.com/office/word/2010/wordml" xmlns:w15="http://schemas.microsoft.com/office/word/2012/wordml" xmlns:w16se="http://schemas.microsoft.com/office/word/2015/wordml/symex" xmlns:wpg="http://schemas.microsoft.com/office/word/2010/wordprocessingGroup" xmlns:wpi="http://schemas.microsoft.com/office/word/2010/wordprocessingInk" xmlns:wne="http://schemas.microsoft.com/office/word/2006/wordml" xmlns:wps="http://schemas.microsoft.com/office/word/2010/wordprocessingShape" mc:Ignorable="w14 w15 w16se wp14">
   <w:abstractNum w:abstractNumId="0" w15:restartNumberingAfterBreak="0">
     <w:nsid w:val="06E53864"/>
     <w:multiLevelType w:val="multilevel"/>
@@ -9449,6 +10164,119 @@
     </w:lvl>
   </w:abstractNum>
   <w:abstractNum w:abstractNumId="3" w15:restartNumberingAfterBreak="0">
+    <w:nsid w:val="57773A0F"/>
+    <w:multiLevelType w:val="hybridMultilevel"/>
+    <w:tmpl w:val="D982CDE0"/>
+    <w:lvl w:ilvl="0" w:tplc="D6003796">
+      <w:start w:val="4"/>
+      <w:numFmt w:val="bullet"/>
+      <w:lvlText w:val="-"/>
+      <w:lvlJc w:val="left"/>
+      <w:pPr>
+        <w:ind w:left="420" w:hanging="360"/>
+      </w:pPr>
+      <w:rPr>
+        <w:rFonts w:ascii="Arial" w:eastAsiaTheme="minorHAnsi" w:hAnsi="Arial" w:cs="Arial" w:hint="default"/>
+      </w:rPr>
+    </w:lvl>
+    <w:lvl w:ilvl="1" w:tplc="0C0A0003" w:tentative="1">
+      <w:start w:val="1"/>
+      <w:numFmt w:val="bullet"/>
+      <w:lvlText w:val="o"/>
+      <w:lvlJc w:val="left"/>
+      <w:pPr>
+        <w:ind w:left="1140" w:hanging="360"/>
+      </w:pPr>
+      <w:rPr>
+        <w:rFonts w:ascii="Courier New" w:hAnsi="Courier New" w:cs="Courier New" w:hint="default"/>
+      </w:rPr>
+    </w:lvl>
+    <w:lvl w:ilvl="2" w:tplc="0C0A0005" w:tentative="1">
+      <w:start w:val="1"/>
+      <w:numFmt w:val="bullet"/>
+      <w:lvlText w:val=""/>
+      <w:lvlJc w:val="left"/>
+      <w:pPr>
+        <w:ind w:left="1860" w:hanging="360"/>
+      </w:pPr>
+      <w:rPr>
+        <w:rFonts w:ascii="Wingdings" w:hAnsi="Wingdings" w:hint="default"/>
+      </w:rPr>
+    </w:lvl>
+    <w:lvl w:ilvl="3" w:tplc="0C0A0001" w:tentative="1">
+      <w:start w:val="1"/>
+      <w:numFmt w:val="bullet"/>
+      <w:lvlText w:val=""/>
+      <w:lvlJc w:val="left"/>
+      <w:pPr>
+        <w:ind w:left="2580" w:hanging="360"/>
+      </w:pPr>
+      <w:rPr>
+        <w:rFonts w:ascii="Symbol" w:hAnsi="Symbol" w:hint="default"/>
+      </w:rPr>
+    </w:lvl>
+    <w:lvl w:ilvl="4" w:tplc="0C0A0003" w:tentative="1">
+      <w:start w:val="1"/>
+      <w:numFmt w:val="bullet"/>
+      <w:lvlText w:val="o"/>
+      <w:lvlJc w:val="left"/>
+      <w:pPr>
+        <w:ind w:left="3300" w:hanging="360"/>
+      </w:pPr>
+      <w:rPr>
+        <w:rFonts w:ascii="Courier New" w:hAnsi="Courier New" w:cs="Courier New" w:hint="default"/>
+      </w:rPr>
+    </w:lvl>
+    <w:lvl w:ilvl="5" w:tplc="0C0A0005" w:tentative="1">
+      <w:start w:val="1"/>
+      <w:numFmt w:val="bullet"/>
+      <w:lvlText w:val=""/>
+      <w:lvlJc w:val="left"/>
+      <w:pPr>
+        <w:ind w:left="4020" w:hanging="360"/>
+      </w:pPr>
+      <w:rPr>
+        <w:rFonts w:ascii="Wingdings" w:hAnsi="Wingdings" w:hint="default"/>
+      </w:rPr>
+    </w:lvl>
+    <w:lvl w:ilvl="6" w:tplc="0C0A0001" w:tentative="1">
+      <w:start w:val="1"/>
+      <w:numFmt w:val="bullet"/>
+      <w:lvlText w:val=""/>
+      <w:lvlJc w:val="left"/>
+      <w:pPr>
+        <w:ind w:left="4740" w:hanging="360"/>
+      </w:pPr>
+      <w:rPr>
+        <w:rFonts w:ascii="Symbol" w:hAnsi="Symbol" w:hint="default"/>
+      </w:rPr>
+    </w:lvl>
+    <w:lvl w:ilvl="7" w:tplc="0C0A0003" w:tentative="1">
+      <w:start w:val="1"/>
+      <w:numFmt w:val="bullet"/>
+      <w:lvlText w:val="o"/>
+      <w:lvlJc w:val="left"/>
+      <w:pPr>
+        <w:ind w:left="5460" w:hanging="360"/>
+      </w:pPr>
+      <w:rPr>
+        <w:rFonts w:ascii="Courier New" w:hAnsi="Courier New" w:cs="Courier New" w:hint="default"/>
+      </w:rPr>
+    </w:lvl>
+    <w:lvl w:ilvl="8" w:tplc="0C0A0005" w:tentative="1">
+      <w:start w:val="1"/>
+      <w:numFmt w:val="bullet"/>
+      <w:lvlText w:val=""/>
+      <w:lvlJc w:val="left"/>
+      <w:pPr>
+        <w:ind w:left="6180" w:hanging="360"/>
+      </w:pPr>
+      <w:rPr>
+        <w:rFonts w:ascii="Wingdings" w:hAnsi="Wingdings" w:hint="default"/>
+      </w:rPr>
+    </w:lvl>
+  </w:abstractNum>
+  <w:abstractNum w:abstractNumId="4" w15:restartNumberingAfterBreak="0">
     <w:nsid w:val="63673D64"/>
     <w:multiLevelType w:val="hybridMultilevel"/>
     <w:tmpl w:val="10EA503C"/>
@@ -9560,7 +10388,7 @@
       </w:rPr>
     </w:lvl>
   </w:abstractNum>
-  <w:abstractNum w:abstractNumId="4" w15:restartNumberingAfterBreak="0">
+  <w:abstractNum w:abstractNumId="5" w15:restartNumberingAfterBreak="0">
     <w:nsid w:val="69E54BA7"/>
     <w:multiLevelType w:val="multilevel"/>
     <w:tmpl w:val="0C0A001F"/>
@@ -9646,7 +10474,7 @@
       </w:pPr>
     </w:lvl>
   </w:abstractNum>
-  <w:abstractNum w:abstractNumId="5" w15:restartNumberingAfterBreak="0">
+  <w:abstractNum w:abstractNumId="6" w15:restartNumberingAfterBreak="0">
     <w:nsid w:val="70566804"/>
     <w:multiLevelType w:val="hybridMultilevel"/>
     <w:tmpl w:val="9F46E788"/>
@@ -9735,7 +10563,7 @@
       </w:pPr>
     </w:lvl>
   </w:abstractNum>
-  <w:abstractNum w:abstractNumId="6" w15:restartNumberingAfterBreak="0">
+  <w:abstractNum w:abstractNumId="7" w15:restartNumberingAfterBreak="0">
     <w:nsid w:val="71DA0FB2"/>
     <w:multiLevelType w:val="hybridMultilevel"/>
     <w:tmpl w:val="A1780C6C"/>
@@ -9821,7 +10649,7 @@
       </w:pPr>
     </w:lvl>
   </w:abstractNum>
-  <w:abstractNum w:abstractNumId="7" w15:restartNumberingAfterBreak="0">
+  <w:abstractNum w:abstractNumId="8" w15:restartNumberingAfterBreak="0">
     <w:nsid w:val="756027BE"/>
     <w:multiLevelType w:val="hybridMultilevel"/>
     <w:tmpl w:val="977C058A"/>
@@ -9934,7 +10762,7 @@
       </w:rPr>
     </w:lvl>
   </w:abstractNum>
-  <w:abstractNum w:abstractNumId="8" w15:restartNumberingAfterBreak="0">
+  <w:abstractNum w:abstractNumId="9" w15:restartNumberingAfterBreak="0">
     <w:nsid w:val="7A461151"/>
     <w:multiLevelType w:val="hybridMultilevel"/>
     <w:tmpl w:val="1356295C"/>
@@ -10051,34 +10879,37 @@
     <w:abstractNumId w:val="2"/>
   </w:num>
   <w:num w:numId="2">
-    <w:abstractNumId w:val="4"/>
+    <w:abstractNumId w:val="5"/>
   </w:num>
   <w:num w:numId="3">
     <w:abstractNumId w:val="0"/>
   </w:num>
   <w:num w:numId="4">
-    <w:abstractNumId w:val="3"/>
+    <w:abstractNumId w:val="4"/>
   </w:num>
   <w:num w:numId="5">
     <w:abstractNumId w:val="1"/>
   </w:num>
   <w:num w:numId="6">
+    <w:abstractNumId w:val="7"/>
+  </w:num>
+  <w:num w:numId="7">
+    <w:abstractNumId w:val="9"/>
+  </w:num>
+  <w:num w:numId="8">
+    <w:abstractNumId w:val="8"/>
+  </w:num>
+  <w:num w:numId="9">
     <w:abstractNumId w:val="6"/>
   </w:num>
-  <w:num w:numId="7">
-    <w:abstractNumId w:val="8"/>
-  </w:num>
-  <w:num w:numId="8">
-    <w:abstractNumId w:val="7"/>
-  </w:num>
-  <w:num w:numId="9">
-    <w:abstractNumId w:val="5"/>
+  <w:num w:numId="10">
+    <w:abstractNumId w:val="3"/>
   </w:num>
 </w:numbering>
 </file>
 
 <file path=word/styles.xml><?xml version="1.0" encoding="utf-8"?>
-<w:styles xmlns:mc="http://schemas.openxmlformats.org/markup-compatibility/2006" xmlns:r="http://schemas.openxmlformats.org/officeDocument/2006/relationships" xmlns:w="http://schemas.openxmlformats.org/wordprocessingml/2006/main" xmlns:w14="http://schemas.microsoft.com/office/word/2010/wordml" xmlns:w15="http://schemas.microsoft.com/office/word/2012/wordml" mc:Ignorable="w14 w15">
+<w:styles xmlns:mc="http://schemas.openxmlformats.org/markup-compatibility/2006" xmlns:r="http://schemas.openxmlformats.org/officeDocument/2006/relationships" xmlns:w="http://schemas.openxmlformats.org/wordprocessingml/2006/main" xmlns:w14="http://schemas.microsoft.com/office/word/2010/wordml" xmlns:w15="http://schemas.microsoft.com/office/word/2012/wordml" xmlns:w16se="http://schemas.microsoft.com/office/word/2015/wordml/symex" mc:Ignorable="w14 w15 w16se">
   <w:docDefaults>
     <w:rPrDefault>
       <w:rPr>
@@ -10094,7 +10925,7 @@
       </w:pPr>
     </w:pPrDefault>
   </w:docDefaults>
-  <w:latentStyles w:defLockedState="0" w:defUIPriority="99" w:defSemiHidden="0" w:defUnhideWhenUsed="0" w:defQFormat="0" w:count="371">
+  <w:latentStyles w:defLockedState="0" w:defUIPriority="99" w:defSemiHidden="0" w:defUnhideWhenUsed="0" w:defQFormat="0" w:count="374">
     <w:lsdException w:name="Normal" w:uiPriority="0" w:qFormat="1"/>
     <w:lsdException w:name="heading 1" w:uiPriority="9" w:qFormat="1"/>
     <w:lsdException w:name="heading 2" w:semiHidden="1" w:uiPriority="9" w:unhideWhenUsed="1" w:qFormat="1"/>
@@ -10200,7 +11031,6 @@
     <w:lsdException w:name="HTML Sample" w:semiHidden="1" w:unhideWhenUsed="1"/>
     <w:lsdException w:name="HTML Typewriter" w:semiHidden="1" w:unhideWhenUsed="1"/>
     <w:lsdException w:name="HTML Variable" w:semiHidden="1" w:unhideWhenUsed="1"/>
-    <w:lsdException w:name="Normal Table" w:semiHidden="1" w:unhideWhenUsed="1"/>
     <w:lsdException w:name="annotation subject" w:semiHidden="1" w:unhideWhenUsed="1"/>
     <w:lsdException w:name="No List" w:semiHidden="1" w:unhideWhenUsed="1"/>
     <w:lsdException w:name="Outline List 1" w:semiHidden="1" w:unhideWhenUsed="1"/>
@@ -10245,7 +11075,6 @@
     <w:lsdException w:name="Table Professional" w:semiHidden="1" w:unhideWhenUsed="1"/>
     <w:lsdException w:name="Table Subtle 1" w:semiHidden="1" w:unhideWhenUsed="1"/>
     <w:lsdException w:name="Table Subtle 2" w:semiHidden="1" w:unhideWhenUsed="1"/>
-    <w:lsdException w:name="Table Web 1" w:semiHidden="1" w:unhideWhenUsed="1"/>
     <w:lsdException w:name="Table Web 2" w:semiHidden="1" w:unhideWhenUsed="1"/>
     <w:lsdException w:name="Table Web 3" w:semiHidden="1" w:unhideWhenUsed="1"/>
     <w:lsdException w:name="Balloon Text" w:semiHidden="1" w:unhideWhenUsed="1"/>
@@ -10466,6 +11295,9 @@
     <w:lsdException w:name="List Table 5 Dark Accent 6" w:uiPriority="50"/>
     <w:lsdException w:name="List Table 6 Colorful Accent 6" w:uiPriority="51"/>
     <w:lsdException w:name="List Table 7 Colorful Accent 6" w:uiPriority="52"/>
+    <w:lsdException w:name="Mention" w:semiHidden="1" w:unhideWhenUsed="1"/>
+    <w:lsdException w:name="Smart Hyperlink" w:semiHidden="1" w:unhideWhenUsed="1"/>
+    <w:lsdException w:name="Hashtag" w:semiHidden="1" w:unhideWhenUsed="1"/>
   </w:latentStyles>
   <w:style w:type="paragraph" w:default="1" w:styleId="Normal">
     <w:name w:val="Normal"/>
@@ -10612,7 +11444,7 @@
       <w:szCs w:val="24"/>
     </w:rPr>
   </w:style>
-  <w:style w:type="paragraph" w:styleId="TtulodeTDC">
+  <w:style w:type="paragraph" w:styleId="TtuloTDC">
     <w:name w:val="TOC Heading"/>
     <w:basedOn w:val="Ttulo1"/>
     <w:next w:val="Normal"/>
@@ -12369,13 +13201,6 @@
         </dgm:presLayoutVars>
       </dgm:prSet>
       <dgm:spPr/>
-      <dgm:t>
-        <a:bodyPr/>
-        <a:lstStyle/>
-        <a:p>
-          <a:endParaRPr lang="es-ES"/>
-        </a:p>
-      </dgm:t>
     </dgm:pt>
     <dgm:pt modelId="{0B05FA1C-C066-4715-A6B7-052C5D1DDDA2}" type="pres">
       <dgm:prSet presAssocID="{5DF4DB8B-2A92-4E90-91E2-E3647B7A1DAA}" presName="hierRoot1" presStyleCnt="0">
@@ -12396,24 +13221,10 @@
         </dgm:presLayoutVars>
       </dgm:prSet>
       <dgm:spPr/>
-      <dgm:t>
-        <a:bodyPr/>
-        <a:lstStyle/>
-        <a:p>
-          <a:endParaRPr lang="es-ES"/>
-        </a:p>
-      </dgm:t>
     </dgm:pt>
     <dgm:pt modelId="{B7D39F27-887D-474E-B3C0-EBADD55B0726}" type="pres">
       <dgm:prSet presAssocID="{5DF4DB8B-2A92-4E90-91E2-E3647B7A1DAA}" presName="rootConnector1" presStyleLbl="node1" presStyleIdx="0" presStyleCnt="0"/>
       <dgm:spPr/>
-      <dgm:t>
-        <a:bodyPr/>
-        <a:lstStyle/>
-        <a:p>
-          <a:endParaRPr lang="es-ES"/>
-        </a:p>
-      </dgm:t>
     </dgm:pt>
     <dgm:pt modelId="{8D275392-C612-48A4-A609-194D1AB4FB6D}" type="pres">
       <dgm:prSet presAssocID="{5DF4DB8B-2A92-4E90-91E2-E3647B7A1DAA}" presName="hierChild2" presStyleCnt="0"/>
@@ -12422,13 +13233,6 @@
     <dgm:pt modelId="{400C47D0-38E9-4C2B-91D0-64ED88AFEB87}" type="pres">
       <dgm:prSet presAssocID="{E61751E9-B100-4E36-9003-4E30074F71FE}" presName="Name37" presStyleLbl="parChTrans1D2" presStyleIdx="0" presStyleCnt="4"/>
       <dgm:spPr/>
-      <dgm:t>
-        <a:bodyPr/>
-        <a:lstStyle/>
-        <a:p>
-          <a:endParaRPr lang="es-ES"/>
-        </a:p>
-      </dgm:t>
     </dgm:pt>
     <dgm:pt modelId="{DF12062C-73AF-436A-9F1D-CFC348ED579D}" type="pres">
       <dgm:prSet presAssocID="{E61FE40A-AA6D-463D-B2AC-5F7703F4B0C9}" presName="hierRoot2" presStyleCnt="0">
@@ -12449,24 +13253,10 @@
         </dgm:presLayoutVars>
       </dgm:prSet>
       <dgm:spPr/>
-      <dgm:t>
-        <a:bodyPr/>
-        <a:lstStyle/>
-        <a:p>
-          <a:endParaRPr lang="es-ES"/>
-        </a:p>
-      </dgm:t>
     </dgm:pt>
     <dgm:pt modelId="{33990755-5521-490F-A85A-9214B0CF8A17}" type="pres">
       <dgm:prSet presAssocID="{E61FE40A-AA6D-463D-B2AC-5F7703F4B0C9}" presName="rootConnector" presStyleLbl="node2" presStyleIdx="0" presStyleCnt="4"/>
       <dgm:spPr/>
-      <dgm:t>
-        <a:bodyPr/>
-        <a:lstStyle/>
-        <a:p>
-          <a:endParaRPr lang="es-ES"/>
-        </a:p>
-      </dgm:t>
     </dgm:pt>
     <dgm:pt modelId="{2794BB6F-6548-44D1-AF4B-4FE5EAAC37B1}" type="pres">
       <dgm:prSet presAssocID="{E61FE40A-AA6D-463D-B2AC-5F7703F4B0C9}" presName="hierChild4" presStyleCnt="0"/>
@@ -12475,13 +13265,6 @@
     <dgm:pt modelId="{838DA348-FCD9-4914-8698-682B0BB85DA1}" type="pres">
       <dgm:prSet presAssocID="{6618A1CC-31CD-4FF9-8EF6-ECEB90DCBF44}" presName="Name37" presStyleLbl="parChTrans1D3" presStyleIdx="0" presStyleCnt="16"/>
       <dgm:spPr/>
-      <dgm:t>
-        <a:bodyPr/>
-        <a:lstStyle/>
-        <a:p>
-          <a:endParaRPr lang="es-ES"/>
-        </a:p>
-      </dgm:t>
     </dgm:pt>
     <dgm:pt modelId="{2BFD00A0-780B-4668-BA7A-344EBC5C0A67}" type="pres">
       <dgm:prSet presAssocID="{DA57FFA9-C9B9-4A93-BFA0-431B5AC58255}" presName="hierRoot2" presStyleCnt="0">
@@ -12502,24 +13285,10 @@
         </dgm:presLayoutVars>
       </dgm:prSet>
       <dgm:spPr/>
-      <dgm:t>
-        <a:bodyPr/>
-        <a:lstStyle/>
-        <a:p>
-          <a:endParaRPr lang="es-ES"/>
-        </a:p>
-      </dgm:t>
     </dgm:pt>
     <dgm:pt modelId="{A76B6081-B5EA-471D-99A0-8D8F834D9632}" type="pres">
       <dgm:prSet presAssocID="{DA57FFA9-C9B9-4A93-BFA0-431B5AC58255}" presName="rootConnector" presStyleLbl="node3" presStyleIdx="0" presStyleCnt="16"/>
       <dgm:spPr/>
-      <dgm:t>
-        <a:bodyPr/>
-        <a:lstStyle/>
-        <a:p>
-          <a:endParaRPr lang="es-ES"/>
-        </a:p>
-      </dgm:t>
     </dgm:pt>
     <dgm:pt modelId="{BED72A4D-168E-435D-83CB-6E98586DF987}" type="pres">
       <dgm:prSet presAssocID="{DA57FFA9-C9B9-4A93-BFA0-431B5AC58255}" presName="hierChild4" presStyleCnt="0"/>
@@ -12532,13 +13301,6 @@
     <dgm:pt modelId="{C96D24AA-0563-4359-BB80-51AD353E03BB}" type="pres">
       <dgm:prSet presAssocID="{3E84AAB8-3049-4B95-AEE6-9304F11DC861}" presName="Name37" presStyleLbl="parChTrans1D3" presStyleIdx="1" presStyleCnt="16"/>
       <dgm:spPr/>
-      <dgm:t>
-        <a:bodyPr/>
-        <a:lstStyle/>
-        <a:p>
-          <a:endParaRPr lang="es-ES"/>
-        </a:p>
-      </dgm:t>
     </dgm:pt>
     <dgm:pt modelId="{8D48A29A-9542-4461-888E-697E83A9F955}" type="pres">
       <dgm:prSet presAssocID="{44747E58-4414-491C-A3D7-D8FC091D14A8}" presName="hierRoot2" presStyleCnt="0">
@@ -12559,24 +13321,10 @@
         </dgm:presLayoutVars>
       </dgm:prSet>
       <dgm:spPr/>
-      <dgm:t>
-        <a:bodyPr/>
-        <a:lstStyle/>
-        <a:p>
-          <a:endParaRPr lang="es-ES"/>
-        </a:p>
-      </dgm:t>
     </dgm:pt>
     <dgm:pt modelId="{FA6C27BF-AD58-46CA-B213-D9C5757DB0FA}" type="pres">
       <dgm:prSet presAssocID="{44747E58-4414-491C-A3D7-D8FC091D14A8}" presName="rootConnector" presStyleLbl="node3" presStyleIdx="1" presStyleCnt="16"/>
       <dgm:spPr/>
-      <dgm:t>
-        <a:bodyPr/>
-        <a:lstStyle/>
-        <a:p>
-          <a:endParaRPr lang="es-ES"/>
-        </a:p>
-      </dgm:t>
     </dgm:pt>
     <dgm:pt modelId="{55293D66-65F4-4E44-A86F-CA98762AB169}" type="pres">
       <dgm:prSet presAssocID="{44747E58-4414-491C-A3D7-D8FC091D14A8}" presName="hierChild4" presStyleCnt="0"/>
@@ -12589,13 +13337,6 @@
     <dgm:pt modelId="{38BB12FE-3F23-4587-A73B-2EDE690FBC79}" type="pres">
       <dgm:prSet presAssocID="{3799DA18-5C95-4318-A7CF-A1A59D68059F}" presName="Name37" presStyleLbl="parChTrans1D3" presStyleIdx="2" presStyleCnt="16"/>
       <dgm:spPr/>
-      <dgm:t>
-        <a:bodyPr/>
-        <a:lstStyle/>
-        <a:p>
-          <a:endParaRPr lang="es-ES"/>
-        </a:p>
-      </dgm:t>
     </dgm:pt>
     <dgm:pt modelId="{76E34EC3-16A0-4DD1-939C-BF2E5485914D}" type="pres">
       <dgm:prSet presAssocID="{5B3036C3-DDDE-4F20-9E82-430837BF2D2C}" presName="hierRoot2" presStyleCnt="0">
@@ -12616,24 +13357,10 @@
         </dgm:presLayoutVars>
       </dgm:prSet>
       <dgm:spPr/>
-      <dgm:t>
-        <a:bodyPr/>
-        <a:lstStyle/>
-        <a:p>
-          <a:endParaRPr lang="es-ES"/>
-        </a:p>
-      </dgm:t>
     </dgm:pt>
     <dgm:pt modelId="{92A6814C-DA41-4244-87C8-388D9B361B8A}" type="pres">
       <dgm:prSet presAssocID="{5B3036C3-DDDE-4F20-9E82-430837BF2D2C}" presName="rootConnector" presStyleLbl="node3" presStyleIdx="2" presStyleCnt="16"/>
       <dgm:spPr/>
-      <dgm:t>
-        <a:bodyPr/>
-        <a:lstStyle/>
-        <a:p>
-          <a:endParaRPr lang="es-ES"/>
-        </a:p>
-      </dgm:t>
     </dgm:pt>
     <dgm:pt modelId="{62AE7DF2-B3F7-46A9-A492-66B290F64038}" type="pres">
       <dgm:prSet presAssocID="{5B3036C3-DDDE-4F20-9E82-430837BF2D2C}" presName="hierChild4" presStyleCnt="0"/>
@@ -12650,13 +13377,6 @@
     <dgm:pt modelId="{CEB21E7C-BB80-43CC-B7FF-A61D9A0B6D27}" type="pres">
       <dgm:prSet presAssocID="{61D272F0-26C5-439E-8295-8A380AF54CAD}" presName="Name37" presStyleLbl="parChTrans1D2" presStyleIdx="1" presStyleCnt="4"/>
       <dgm:spPr/>
-      <dgm:t>
-        <a:bodyPr/>
-        <a:lstStyle/>
-        <a:p>
-          <a:endParaRPr lang="es-ES"/>
-        </a:p>
-      </dgm:t>
     </dgm:pt>
     <dgm:pt modelId="{DF424A3E-CD44-48D5-B1A1-C08950E9ACC8}" type="pres">
       <dgm:prSet presAssocID="{1146EBA1-DE96-4CCF-8D8F-5E3B4C6F8E1F}" presName="hierRoot2" presStyleCnt="0">
@@ -12677,24 +13397,10 @@
         </dgm:presLayoutVars>
       </dgm:prSet>
       <dgm:spPr/>
-      <dgm:t>
-        <a:bodyPr/>
-        <a:lstStyle/>
-        <a:p>
-          <a:endParaRPr lang="es-ES"/>
-        </a:p>
-      </dgm:t>
     </dgm:pt>
     <dgm:pt modelId="{F636CC8F-9752-4A69-B829-3697C4F04D06}" type="pres">
       <dgm:prSet presAssocID="{1146EBA1-DE96-4CCF-8D8F-5E3B4C6F8E1F}" presName="rootConnector" presStyleLbl="node2" presStyleIdx="1" presStyleCnt="4"/>
       <dgm:spPr/>
-      <dgm:t>
-        <a:bodyPr/>
-        <a:lstStyle/>
-        <a:p>
-          <a:endParaRPr lang="es-ES"/>
-        </a:p>
-      </dgm:t>
     </dgm:pt>
     <dgm:pt modelId="{CB105763-8BE5-40C7-9A72-ACC391CA6CAD}" type="pres">
       <dgm:prSet presAssocID="{1146EBA1-DE96-4CCF-8D8F-5E3B4C6F8E1F}" presName="hierChild4" presStyleCnt="0"/>
@@ -12703,13 +13409,6 @@
     <dgm:pt modelId="{484F9B0A-2CA9-4BFA-90D0-88227CA395F4}" type="pres">
       <dgm:prSet presAssocID="{40D56237-05E9-4BD0-A267-1A48A2E49704}" presName="Name37" presStyleLbl="parChTrans1D3" presStyleIdx="3" presStyleCnt="16"/>
       <dgm:spPr/>
-      <dgm:t>
-        <a:bodyPr/>
-        <a:lstStyle/>
-        <a:p>
-          <a:endParaRPr lang="es-ES"/>
-        </a:p>
-      </dgm:t>
     </dgm:pt>
     <dgm:pt modelId="{6EE67D85-86A4-410A-B0C3-1C5A75060BDA}" type="pres">
       <dgm:prSet presAssocID="{640C6DFC-2341-4958-AC73-EBAB72D719C5}" presName="hierRoot2" presStyleCnt="0">
@@ -12730,24 +13429,10 @@
         </dgm:presLayoutVars>
       </dgm:prSet>
       <dgm:spPr/>
-      <dgm:t>
-        <a:bodyPr/>
-        <a:lstStyle/>
-        <a:p>
-          <a:endParaRPr lang="es-ES"/>
-        </a:p>
-      </dgm:t>
     </dgm:pt>
     <dgm:pt modelId="{D804B16E-9855-42D4-9F61-1B37BE18B663}" type="pres">
       <dgm:prSet presAssocID="{640C6DFC-2341-4958-AC73-EBAB72D719C5}" presName="rootConnector" presStyleLbl="node3" presStyleIdx="3" presStyleCnt="16"/>
       <dgm:spPr/>
-      <dgm:t>
-        <a:bodyPr/>
-        <a:lstStyle/>
-        <a:p>
-          <a:endParaRPr lang="es-ES"/>
-        </a:p>
-      </dgm:t>
     </dgm:pt>
     <dgm:pt modelId="{D8A50168-EFCB-4AC9-83EC-203900BC9A4F}" type="pres">
       <dgm:prSet presAssocID="{640C6DFC-2341-4958-AC73-EBAB72D719C5}" presName="hierChild4" presStyleCnt="0"/>
@@ -12760,13 +13445,6 @@
     <dgm:pt modelId="{560CE62F-5744-4F79-B010-F380E780CF72}" type="pres">
       <dgm:prSet presAssocID="{24E2779F-9E80-4391-8605-242402D8526B}" presName="Name37" presStyleLbl="parChTrans1D3" presStyleIdx="4" presStyleCnt="16"/>
       <dgm:spPr/>
-      <dgm:t>
-        <a:bodyPr/>
-        <a:lstStyle/>
-        <a:p>
-          <a:endParaRPr lang="es-ES"/>
-        </a:p>
-      </dgm:t>
     </dgm:pt>
     <dgm:pt modelId="{509EB77F-3F96-4C33-8C91-6202336A24CC}" type="pres">
       <dgm:prSet presAssocID="{1CAAC114-61C8-4643-B0B2-63A5FA7CBB1E}" presName="hierRoot2" presStyleCnt="0">
@@ -12787,24 +13465,10 @@
         </dgm:presLayoutVars>
       </dgm:prSet>
       <dgm:spPr/>
-      <dgm:t>
-        <a:bodyPr/>
-        <a:lstStyle/>
-        <a:p>
-          <a:endParaRPr lang="es-ES"/>
-        </a:p>
-      </dgm:t>
     </dgm:pt>
     <dgm:pt modelId="{F243C357-68F0-4C60-8408-9B63F7FDF6B8}" type="pres">
       <dgm:prSet presAssocID="{1CAAC114-61C8-4643-B0B2-63A5FA7CBB1E}" presName="rootConnector" presStyleLbl="node3" presStyleIdx="4" presStyleCnt="16"/>
       <dgm:spPr/>
-      <dgm:t>
-        <a:bodyPr/>
-        <a:lstStyle/>
-        <a:p>
-          <a:endParaRPr lang="es-ES"/>
-        </a:p>
-      </dgm:t>
     </dgm:pt>
     <dgm:pt modelId="{DF80CBFE-E481-4C3B-8617-93513811C327}" type="pres">
       <dgm:prSet presAssocID="{1CAAC114-61C8-4643-B0B2-63A5FA7CBB1E}" presName="hierChild4" presStyleCnt="0"/>
@@ -12817,13 +13481,6 @@
     <dgm:pt modelId="{2180A35E-A58C-4B31-A1CE-2E6A04C73ECD}" type="pres">
       <dgm:prSet presAssocID="{42EC42C1-AA1E-49DD-ADD1-53C892632928}" presName="Name37" presStyleLbl="parChTrans1D3" presStyleIdx="5" presStyleCnt="16"/>
       <dgm:spPr/>
-      <dgm:t>
-        <a:bodyPr/>
-        <a:lstStyle/>
-        <a:p>
-          <a:endParaRPr lang="es-ES"/>
-        </a:p>
-      </dgm:t>
     </dgm:pt>
     <dgm:pt modelId="{D2FD3052-5EAE-4851-ABE3-5375A71ED4F5}" type="pres">
       <dgm:prSet presAssocID="{45EF1FDD-E4DD-4C2B-A69F-27F2EC9AC178}" presName="hierRoot2" presStyleCnt="0">
@@ -12844,24 +13501,10 @@
         </dgm:presLayoutVars>
       </dgm:prSet>
       <dgm:spPr/>
-      <dgm:t>
-        <a:bodyPr/>
-        <a:lstStyle/>
-        <a:p>
-          <a:endParaRPr lang="es-ES"/>
-        </a:p>
-      </dgm:t>
     </dgm:pt>
     <dgm:pt modelId="{8A19BCCC-7D85-4C29-B124-899B8D3AD233}" type="pres">
       <dgm:prSet presAssocID="{45EF1FDD-E4DD-4C2B-A69F-27F2EC9AC178}" presName="rootConnector" presStyleLbl="node3" presStyleIdx="5" presStyleCnt="16"/>
       <dgm:spPr/>
-      <dgm:t>
-        <a:bodyPr/>
-        <a:lstStyle/>
-        <a:p>
-          <a:endParaRPr lang="es-ES"/>
-        </a:p>
-      </dgm:t>
     </dgm:pt>
     <dgm:pt modelId="{41D1E285-4CB1-4523-B86B-FBEC3C1EB3EF}" type="pres">
       <dgm:prSet presAssocID="{45EF1FDD-E4DD-4C2B-A69F-27F2EC9AC178}" presName="hierChild4" presStyleCnt="0"/>
@@ -12874,13 +13517,6 @@
     <dgm:pt modelId="{DDB9D56B-B86D-41F2-B01C-192A35FBFDDF}" type="pres">
       <dgm:prSet presAssocID="{948CBBDD-919F-42B7-A5B9-CD7F5E743848}" presName="Name37" presStyleLbl="parChTrans1D3" presStyleIdx="6" presStyleCnt="16"/>
       <dgm:spPr/>
-      <dgm:t>
-        <a:bodyPr/>
-        <a:lstStyle/>
-        <a:p>
-          <a:endParaRPr lang="es-ES"/>
-        </a:p>
-      </dgm:t>
     </dgm:pt>
     <dgm:pt modelId="{515AEA48-DB0E-4744-8B1C-1569E0514388}" type="pres">
       <dgm:prSet presAssocID="{357E093D-EC84-4D1D-B503-30A139975953}" presName="hierRoot2" presStyleCnt="0">
@@ -12901,24 +13537,10 @@
         </dgm:presLayoutVars>
       </dgm:prSet>
       <dgm:spPr/>
-      <dgm:t>
-        <a:bodyPr/>
-        <a:lstStyle/>
-        <a:p>
-          <a:endParaRPr lang="es-ES"/>
-        </a:p>
-      </dgm:t>
     </dgm:pt>
     <dgm:pt modelId="{718AB74F-6EEF-4ECA-8C0A-125E3A05E22E}" type="pres">
       <dgm:prSet presAssocID="{357E093D-EC84-4D1D-B503-30A139975953}" presName="rootConnector" presStyleLbl="node3" presStyleIdx="6" presStyleCnt="16"/>
       <dgm:spPr/>
-      <dgm:t>
-        <a:bodyPr/>
-        <a:lstStyle/>
-        <a:p>
-          <a:endParaRPr lang="es-ES"/>
-        </a:p>
-      </dgm:t>
     </dgm:pt>
     <dgm:pt modelId="{DEC9214C-725E-4E0A-A21A-FDFF5C6B89FA}" type="pres">
       <dgm:prSet presAssocID="{357E093D-EC84-4D1D-B503-30A139975953}" presName="hierChild4" presStyleCnt="0"/>
@@ -12931,13 +13553,6 @@
     <dgm:pt modelId="{0B32D74D-157F-4355-BDD3-2134D1A3A5C2}" type="pres">
       <dgm:prSet presAssocID="{18088A16-F28A-4EE4-8CA8-ACD72D181E95}" presName="Name37" presStyleLbl="parChTrans1D3" presStyleIdx="7" presStyleCnt="16"/>
       <dgm:spPr/>
-      <dgm:t>
-        <a:bodyPr/>
-        <a:lstStyle/>
-        <a:p>
-          <a:endParaRPr lang="es-ES"/>
-        </a:p>
-      </dgm:t>
     </dgm:pt>
     <dgm:pt modelId="{4D2FC292-BEB7-49DF-8D17-4D8DBA237BEE}" type="pres">
       <dgm:prSet presAssocID="{8FB2F906-66D5-4B7D-B41F-031DCEBA0C8C}" presName="hierRoot2" presStyleCnt="0">
@@ -12958,24 +13573,10 @@
         </dgm:presLayoutVars>
       </dgm:prSet>
       <dgm:spPr/>
-      <dgm:t>
-        <a:bodyPr/>
-        <a:lstStyle/>
-        <a:p>
-          <a:endParaRPr lang="es-ES"/>
-        </a:p>
-      </dgm:t>
     </dgm:pt>
     <dgm:pt modelId="{FEED4D9F-AAF2-470E-AB11-2DE4F2056BD9}" type="pres">
       <dgm:prSet presAssocID="{8FB2F906-66D5-4B7D-B41F-031DCEBA0C8C}" presName="rootConnector" presStyleLbl="node3" presStyleIdx="7" presStyleCnt="16"/>
       <dgm:spPr/>
-      <dgm:t>
-        <a:bodyPr/>
-        <a:lstStyle/>
-        <a:p>
-          <a:endParaRPr lang="es-ES"/>
-        </a:p>
-      </dgm:t>
     </dgm:pt>
     <dgm:pt modelId="{CC28DC03-7D82-4213-A655-2556BDCCFFC9}" type="pres">
       <dgm:prSet presAssocID="{8FB2F906-66D5-4B7D-B41F-031DCEBA0C8C}" presName="hierChild4" presStyleCnt="0"/>
@@ -12988,13 +13589,6 @@
     <dgm:pt modelId="{518A69C3-9185-49E1-8487-B7C5229D605D}" type="pres">
       <dgm:prSet presAssocID="{1C26E4E6-1CB0-455A-81D5-8E6E87F787E3}" presName="Name37" presStyleLbl="parChTrans1D3" presStyleIdx="8" presStyleCnt="16"/>
       <dgm:spPr/>
-      <dgm:t>
-        <a:bodyPr/>
-        <a:lstStyle/>
-        <a:p>
-          <a:endParaRPr lang="es-ES"/>
-        </a:p>
-      </dgm:t>
     </dgm:pt>
     <dgm:pt modelId="{DB307D2A-BD51-47E5-A9BD-1A885BCEC4E5}" type="pres">
       <dgm:prSet presAssocID="{98782FB9-E89B-4A5E-8536-35181AADC067}" presName="hierRoot2" presStyleCnt="0">
@@ -13015,24 +13609,10 @@
         </dgm:presLayoutVars>
       </dgm:prSet>
       <dgm:spPr/>
-      <dgm:t>
-        <a:bodyPr/>
-        <a:lstStyle/>
-        <a:p>
-          <a:endParaRPr lang="es-ES"/>
-        </a:p>
-      </dgm:t>
     </dgm:pt>
     <dgm:pt modelId="{CF7FDEFB-F603-442E-BB67-99396B4CE0A0}" type="pres">
       <dgm:prSet presAssocID="{98782FB9-E89B-4A5E-8536-35181AADC067}" presName="rootConnector" presStyleLbl="node3" presStyleIdx="8" presStyleCnt="16"/>
       <dgm:spPr/>
-      <dgm:t>
-        <a:bodyPr/>
-        <a:lstStyle/>
-        <a:p>
-          <a:endParaRPr lang="es-ES"/>
-        </a:p>
-      </dgm:t>
     </dgm:pt>
     <dgm:pt modelId="{AAE99FBB-64A2-4580-A6B3-D9CC24FE56C1}" type="pres">
       <dgm:prSet presAssocID="{98782FB9-E89B-4A5E-8536-35181AADC067}" presName="hierChild4" presStyleCnt="0"/>
@@ -13045,13 +13625,6 @@
     <dgm:pt modelId="{B835F3B2-C849-4E52-ABCF-596D1A3CF797}" type="pres">
       <dgm:prSet presAssocID="{434176A2-146A-4791-9230-3A5852B8D8D9}" presName="Name37" presStyleLbl="parChTrans1D3" presStyleIdx="9" presStyleCnt="16"/>
       <dgm:spPr/>
-      <dgm:t>
-        <a:bodyPr/>
-        <a:lstStyle/>
-        <a:p>
-          <a:endParaRPr lang="es-ES"/>
-        </a:p>
-      </dgm:t>
     </dgm:pt>
     <dgm:pt modelId="{AC0C85C0-B26A-445D-A7C3-8C6EE496342B}" type="pres">
       <dgm:prSet presAssocID="{355D0052-7729-4F51-A477-D4DC9590F81E}" presName="hierRoot2" presStyleCnt="0">
@@ -13072,24 +13645,10 @@
         </dgm:presLayoutVars>
       </dgm:prSet>
       <dgm:spPr/>
-      <dgm:t>
-        <a:bodyPr/>
-        <a:lstStyle/>
-        <a:p>
-          <a:endParaRPr lang="es-ES"/>
-        </a:p>
-      </dgm:t>
     </dgm:pt>
     <dgm:pt modelId="{745A6C02-FED7-44CF-9F40-2062CA3F39B3}" type="pres">
       <dgm:prSet presAssocID="{355D0052-7729-4F51-A477-D4DC9590F81E}" presName="rootConnector" presStyleLbl="node3" presStyleIdx="9" presStyleCnt="16"/>
       <dgm:spPr/>
-      <dgm:t>
-        <a:bodyPr/>
-        <a:lstStyle/>
-        <a:p>
-          <a:endParaRPr lang="es-ES"/>
-        </a:p>
-      </dgm:t>
     </dgm:pt>
     <dgm:pt modelId="{F50089CC-1F0C-4FB7-BC51-BA4E8906717C}" type="pres">
       <dgm:prSet presAssocID="{355D0052-7729-4F51-A477-D4DC9590F81E}" presName="hierChild4" presStyleCnt="0"/>
@@ -13106,13 +13665,6 @@
     <dgm:pt modelId="{8942BE99-0798-4865-9CBD-AC81D8428E5B}" type="pres">
       <dgm:prSet presAssocID="{732721F5-6F67-4B73-A775-06101C31E617}" presName="Name37" presStyleLbl="parChTrans1D2" presStyleIdx="2" presStyleCnt="4"/>
       <dgm:spPr/>
-      <dgm:t>
-        <a:bodyPr/>
-        <a:lstStyle/>
-        <a:p>
-          <a:endParaRPr lang="es-ES"/>
-        </a:p>
-      </dgm:t>
     </dgm:pt>
     <dgm:pt modelId="{ED14C1D5-BBB3-403F-AC19-1142FC7CDFAE}" type="pres">
       <dgm:prSet presAssocID="{F279021F-96BF-453E-80B5-4CF558900A58}" presName="hierRoot2" presStyleCnt="0">
@@ -13133,24 +13685,10 @@
         </dgm:presLayoutVars>
       </dgm:prSet>
       <dgm:spPr/>
-      <dgm:t>
-        <a:bodyPr/>
-        <a:lstStyle/>
-        <a:p>
-          <a:endParaRPr lang="es-ES"/>
-        </a:p>
-      </dgm:t>
     </dgm:pt>
     <dgm:pt modelId="{41990C8C-D138-4C00-902F-4349313A761E}" type="pres">
       <dgm:prSet presAssocID="{F279021F-96BF-453E-80B5-4CF558900A58}" presName="rootConnector" presStyleLbl="node2" presStyleIdx="2" presStyleCnt="4"/>
       <dgm:spPr/>
-      <dgm:t>
-        <a:bodyPr/>
-        <a:lstStyle/>
-        <a:p>
-          <a:endParaRPr lang="es-ES"/>
-        </a:p>
-      </dgm:t>
     </dgm:pt>
     <dgm:pt modelId="{FCE2C5A8-35DC-4725-B2A1-A9DB5833ADDC}" type="pres">
       <dgm:prSet presAssocID="{F279021F-96BF-453E-80B5-4CF558900A58}" presName="hierChild4" presStyleCnt="0"/>
@@ -13159,13 +13697,6 @@
     <dgm:pt modelId="{B011313D-4FB5-4E31-AEDD-932A5D3C99B7}" type="pres">
       <dgm:prSet presAssocID="{C1E780B3-D123-4688-9435-6E5F29A7321F}" presName="Name37" presStyleLbl="parChTrans1D3" presStyleIdx="10" presStyleCnt="16"/>
       <dgm:spPr/>
-      <dgm:t>
-        <a:bodyPr/>
-        <a:lstStyle/>
-        <a:p>
-          <a:endParaRPr lang="es-ES"/>
-        </a:p>
-      </dgm:t>
     </dgm:pt>
     <dgm:pt modelId="{B248756C-DCD4-46CC-A8D1-FAA0F4AD3CA4}" type="pres">
       <dgm:prSet presAssocID="{887927B9-14B9-4693-A86D-ACD77530B005}" presName="hierRoot2" presStyleCnt="0">
@@ -13186,24 +13717,10 @@
         </dgm:presLayoutVars>
       </dgm:prSet>
       <dgm:spPr/>
-      <dgm:t>
-        <a:bodyPr/>
-        <a:lstStyle/>
-        <a:p>
-          <a:endParaRPr lang="es-ES"/>
-        </a:p>
-      </dgm:t>
     </dgm:pt>
     <dgm:pt modelId="{93B675A7-7308-46CE-9F2F-97C98B4DE09B}" type="pres">
       <dgm:prSet presAssocID="{887927B9-14B9-4693-A86D-ACD77530B005}" presName="rootConnector" presStyleLbl="node3" presStyleIdx="10" presStyleCnt="16"/>
       <dgm:spPr/>
-      <dgm:t>
-        <a:bodyPr/>
-        <a:lstStyle/>
-        <a:p>
-          <a:endParaRPr lang="es-ES"/>
-        </a:p>
-      </dgm:t>
     </dgm:pt>
     <dgm:pt modelId="{4D316966-61CD-4F63-8E99-D4FC0C5DFBC9}" type="pres">
       <dgm:prSet presAssocID="{887927B9-14B9-4693-A86D-ACD77530B005}" presName="hierChild4" presStyleCnt="0"/>
@@ -13216,13 +13733,6 @@
     <dgm:pt modelId="{D19B3791-B162-471A-906E-7F2070CF3529}" type="pres">
       <dgm:prSet presAssocID="{06912066-F4C8-4AA0-920B-8F918AF925F8}" presName="Name37" presStyleLbl="parChTrans1D3" presStyleIdx="11" presStyleCnt="16"/>
       <dgm:spPr/>
-      <dgm:t>
-        <a:bodyPr/>
-        <a:lstStyle/>
-        <a:p>
-          <a:endParaRPr lang="es-ES"/>
-        </a:p>
-      </dgm:t>
     </dgm:pt>
     <dgm:pt modelId="{E9C5FFDF-FC91-434D-AAD1-93D35B771D75}" type="pres">
       <dgm:prSet presAssocID="{89187D36-2950-42B9-94AD-99256B9547D5}" presName="hierRoot2" presStyleCnt="0">
@@ -13243,24 +13753,10 @@
         </dgm:presLayoutVars>
       </dgm:prSet>
       <dgm:spPr/>
-      <dgm:t>
-        <a:bodyPr/>
-        <a:lstStyle/>
-        <a:p>
-          <a:endParaRPr lang="es-ES"/>
-        </a:p>
-      </dgm:t>
     </dgm:pt>
     <dgm:pt modelId="{8D46796D-4220-40E6-96D8-8F8E28F9A1F7}" type="pres">
       <dgm:prSet presAssocID="{89187D36-2950-42B9-94AD-99256B9547D5}" presName="rootConnector" presStyleLbl="node3" presStyleIdx="11" presStyleCnt="16"/>
       <dgm:spPr/>
-      <dgm:t>
-        <a:bodyPr/>
-        <a:lstStyle/>
-        <a:p>
-          <a:endParaRPr lang="es-ES"/>
-        </a:p>
-      </dgm:t>
     </dgm:pt>
     <dgm:pt modelId="{1EC7C202-A1F7-4242-A178-F871DBF21531}" type="pres">
       <dgm:prSet presAssocID="{89187D36-2950-42B9-94AD-99256B9547D5}" presName="hierChild4" presStyleCnt="0"/>
@@ -13277,13 +13773,6 @@
     <dgm:pt modelId="{B78356B6-BE82-4A9D-9AD4-268D6E7EA605}" type="pres">
       <dgm:prSet presAssocID="{56D7723E-3368-46FE-9C18-C303A5B21BCC}" presName="Name37" presStyleLbl="parChTrans1D2" presStyleIdx="3" presStyleCnt="4"/>
       <dgm:spPr/>
-      <dgm:t>
-        <a:bodyPr/>
-        <a:lstStyle/>
-        <a:p>
-          <a:endParaRPr lang="es-ES"/>
-        </a:p>
-      </dgm:t>
     </dgm:pt>
     <dgm:pt modelId="{B08EDBAD-4983-4E90-B2C8-1CB7C3493022}" type="pres">
       <dgm:prSet presAssocID="{FC4D6B66-BA1B-45E4-B879-75220B438D22}" presName="hierRoot2" presStyleCnt="0">
@@ -13304,24 +13793,10 @@
         </dgm:presLayoutVars>
       </dgm:prSet>
       <dgm:spPr/>
-      <dgm:t>
-        <a:bodyPr/>
-        <a:lstStyle/>
-        <a:p>
-          <a:endParaRPr lang="es-ES"/>
-        </a:p>
-      </dgm:t>
     </dgm:pt>
     <dgm:pt modelId="{E84FC55B-D3AF-4832-9E2C-72B31C0E3BB7}" type="pres">
       <dgm:prSet presAssocID="{FC4D6B66-BA1B-45E4-B879-75220B438D22}" presName="rootConnector" presStyleLbl="node2" presStyleIdx="3" presStyleCnt="4"/>
       <dgm:spPr/>
-      <dgm:t>
-        <a:bodyPr/>
-        <a:lstStyle/>
-        <a:p>
-          <a:endParaRPr lang="es-ES"/>
-        </a:p>
-      </dgm:t>
     </dgm:pt>
     <dgm:pt modelId="{F29A0E76-F7C6-47E3-889C-8ED7392308AE}" type="pres">
       <dgm:prSet presAssocID="{FC4D6B66-BA1B-45E4-B879-75220B438D22}" presName="hierChild4" presStyleCnt="0"/>
@@ -13330,13 +13805,6 @@
     <dgm:pt modelId="{C9AD6B18-C18C-4363-BFDD-39CADEF36DE1}" type="pres">
       <dgm:prSet presAssocID="{53A6B2D3-816C-42CD-9EA6-DF7F9B348CA2}" presName="Name37" presStyleLbl="parChTrans1D3" presStyleIdx="12" presStyleCnt="16"/>
       <dgm:spPr/>
-      <dgm:t>
-        <a:bodyPr/>
-        <a:lstStyle/>
-        <a:p>
-          <a:endParaRPr lang="es-ES"/>
-        </a:p>
-      </dgm:t>
     </dgm:pt>
     <dgm:pt modelId="{BC4DB1E8-C8B3-4178-A149-7433EF4A0059}" type="pres">
       <dgm:prSet presAssocID="{85518987-FC2E-487C-8FB0-EC7B12F88D40}" presName="hierRoot2" presStyleCnt="0">
@@ -13357,24 +13825,10 @@
         </dgm:presLayoutVars>
       </dgm:prSet>
       <dgm:spPr/>
-      <dgm:t>
-        <a:bodyPr/>
-        <a:lstStyle/>
-        <a:p>
-          <a:endParaRPr lang="es-ES"/>
-        </a:p>
-      </dgm:t>
     </dgm:pt>
     <dgm:pt modelId="{09E70D8C-254C-44C1-9E23-9B2449FA9C88}" type="pres">
       <dgm:prSet presAssocID="{85518987-FC2E-487C-8FB0-EC7B12F88D40}" presName="rootConnector" presStyleLbl="node3" presStyleIdx="12" presStyleCnt="16"/>
       <dgm:spPr/>
-      <dgm:t>
-        <a:bodyPr/>
-        <a:lstStyle/>
-        <a:p>
-          <a:endParaRPr lang="es-ES"/>
-        </a:p>
-      </dgm:t>
     </dgm:pt>
     <dgm:pt modelId="{BCD31B77-8891-48E9-87B4-9415E95CCB03}" type="pres">
       <dgm:prSet presAssocID="{85518987-FC2E-487C-8FB0-EC7B12F88D40}" presName="hierChild4" presStyleCnt="0"/>
@@ -13387,13 +13841,6 @@
     <dgm:pt modelId="{6E0022FB-072F-41D5-B1C4-208025283DA6}" type="pres">
       <dgm:prSet presAssocID="{5FF5DDB0-024C-466C-A386-98808145BC7F}" presName="Name37" presStyleLbl="parChTrans1D3" presStyleIdx="13" presStyleCnt="16"/>
       <dgm:spPr/>
-      <dgm:t>
-        <a:bodyPr/>
-        <a:lstStyle/>
-        <a:p>
-          <a:endParaRPr lang="es-ES"/>
-        </a:p>
-      </dgm:t>
     </dgm:pt>
     <dgm:pt modelId="{CC2C1925-3AE8-4F2A-B4AD-B872515F255A}" type="pres">
       <dgm:prSet presAssocID="{70779817-16F5-4CD0-BC24-FE6159D03D2F}" presName="hierRoot2" presStyleCnt="0">
@@ -13414,24 +13861,10 @@
         </dgm:presLayoutVars>
       </dgm:prSet>
       <dgm:spPr/>
-      <dgm:t>
-        <a:bodyPr/>
-        <a:lstStyle/>
-        <a:p>
-          <a:endParaRPr lang="es-ES"/>
-        </a:p>
-      </dgm:t>
     </dgm:pt>
     <dgm:pt modelId="{91730658-9E8D-4800-996B-E3AB3654E88C}" type="pres">
       <dgm:prSet presAssocID="{70779817-16F5-4CD0-BC24-FE6159D03D2F}" presName="rootConnector" presStyleLbl="node3" presStyleIdx="13" presStyleCnt="16"/>
       <dgm:spPr/>
-      <dgm:t>
-        <a:bodyPr/>
-        <a:lstStyle/>
-        <a:p>
-          <a:endParaRPr lang="es-ES"/>
-        </a:p>
-      </dgm:t>
     </dgm:pt>
     <dgm:pt modelId="{C76A2D66-B576-48F2-8F17-2A6D09BFDE46}" type="pres">
       <dgm:prSet presAssocID="{70779817-16F5-4CD0-BC24-FE6159D03D2F}" presName="hierChild4" presStyleCnt="0"/>
@@ -13444,13 +13877,6 @@
     <dgm:pt modelId="{2D26B91E-1F69-4942-94F8-A1D7A1172258}" type="pres">
       <dgm:prSet presAssocID="{A27B846D-A185-4C61-9385-9E89ACFD2AB5}" presName="Name37" presStyleLbl="parChTrans1D3" presStyleIdx="14" presStyleCnt="16"/>
       <dgm:spPr/>
-      <dgm:t>
-        <a:bodyPr/>
-        <a:lstStyle/>
-        <a:p>
-          <a:endParaRPr lang="es-ES"/>
-        </a:p>
-      </dgm:t>
     </dgm:pt>
     <dgm:pt modelId="{9C97EB19-0221-48A2-9FBB-9E2982B3AA83}" type="pres">
       <dgm:prSet presAssocID="{EE2B1165-256F-49CD-ACE8-9FE26434F5E0}" presName="hierRoot2" presStyleCnt="0">
@@ -13471,24 +13897,10 @@
         </dgm:presLayoutVars>
       </dgm:prSet>
       <dgm:spPr/>
-      <dgm:t>
-        <a:bodyPr/>
-        <a:lstStyle/>
-        <a:p>
-          <a:endParaRPr lang="es-ES"/>
-        </a:p>
-      </dgm:t>
     </dgm:pt>
     <dgm:pt modelId="{D971B97B-10A6-4EBC-9E45-F698C688DAF9}" type="pres">
       <dgm:prSet presAssocID="{EE2B1165-256F-49CD-ACE8-9FE26434F5E0}" presName="rootConnector" presStyleLbl="node3" presStyleIdx="14" presStyleCnt="16"/>
       <dgm:spPr/>
-      <dgm:t>
-        <a:bodyPr/>
-        <a:lstStyle/>
-        <a:p>
-          <a:endParaRPr lang="es-ES"/>
-        </a:p>
-      </dgm:t>
     </dgm:pt>
     <dgm:pt modelId="{EA01C783-3F9A-47C2-828A-93219DBE5E56}" type="pres">
       <dgm:prSet presAssocID="{EE2B1165-256F-49CD-ACE8-9FE26434F5E0}" presName="hierChild4" presStyleCnt="0"/>
@@ -13501,13 +13913,6 @@
     <dgm:pt modelId="{1992E50B-58DF-400E-A1DA-6897B4683FAC}" type="pres">
       <dgm:prSet presAssocID="{9F1706AB-6235-48D1-BD4C-C033F19AB272}" presName="Name37" presStyleLbl="parChTrans1D3" presStyleIdx="15" presStyleCnt="16"/>
       <dgm:spPr/>
-      <dgm:t>
-        <a:bodyPr/>
-        <a:lstStyle/>
-        <a:p>
-          <a:endParaRPr lang="es-ES"/>
-        </a:p>
-      </dgm:t>
     </dgm:pt>
     <dgm:pt modelId="{6C8AE605-9144-4578-8A6A-EF9AD993CA17}" type="pres">
       <dgm:prSet presAssocID="{DC1A602F-8FD1-4434-963F-015E2310B3D6}" presName="hierRoot2" presStyleCnt="0">
@@ -13528,24 +13933,10 @@
         </dgm:presLayoutVars>
       </dgm:prSet>
       <dgm:spPr/>
-      <dgm:t>
-        <a:bodyPr/>
-        <a:lstStyle/>
-        <a:p>
-          <a:endParaRPr lang="es-ES"/>
-        </a:p>
-      </dgm:t>
     </dgm:pt>
     <dgm:pt modelId="{4DBECB1A-9AD9-4347-B777-422EA2C2BE86}" type="pres">
       <dgm:prSet presAssocID="{DC1A602F-8FD1-4434-963F-015E2310B3D6}" presName="rootConnector" presStyleLbl="node3" presStyleIdx="15" presStyleCnt="16"/>
       <dgm:spPr/>
-      <dgm:t>
-        <a:bodyPr/>
-        <a:lstStyle/>
-        <a:p>
-          <a:endParaRPr lang="es-ES"/>
-        </a:p>
-      </dgm:t>
     </dgm:pt>
     <dgm:pt modelId="{AFB653AA-D8FC-4BA4-A3FA-3AF0DB716D64}" type="pres">
       <dgm:prSet presAssocID="{DC1A602F-8FD1-4434-963F-015E2310B3D6}" presName="hierChild4" presStyleCnt="0"/>
@@ -13565,90 +13956,90 @@
     </dgm:pt>
   </dgm:ptLst>
   <dgm:cxnLst>
+    <dgm:cxn modelId="{B02D556A-DDD4-462D-80A3-41F118AE08B8}" type="presOf" srcId="{C1E780B3-D123-4688-9435-6E5F29A7321F}" destId="{B011313D-4FB5-4E31-AEDD-932A5D3C99B7}" srcOrd="0" destOrd="0" presId="urn:microsoft.com/office/officeart/2005/8/layout/orgChart1"/>
+    <dgm:cxn modelId="{452C4980-CE1F-4400-AD87-35159EAFFD2D}" type="presOf" srcId="{70779817-16F5-4CD0-BC24-FE6159D03D2F}" destId="{91730658-9E8D-4800-996B-E3AB3654E88C}" srcOrd="1" destOrd="0" presId="urn:microsoft.com/office/officeart/2005/8/layout/orgChart1"/>
+    <dgm:cxn modelId="{375EE465-5CAE-42B3-899C-848FFE772D36}" type="presOf" srcId="{1CAAC114-61C8-4643-B0B2-63A5FA7CBB1E}" destId="{F243C357-68F0-4C60-8408-9B63F7FDF6B8}" srcOrd="1" destOrd="0" presId="urn:microsoft.com/office/officeart/2005/8/layout/orgChart1"/>
+    <dgm:cxn modelId="{DB4E9C6C-1504-4368-850D-18860EB25C07}" srcId="{E61FE40A-AA6D-463D-B2AC-5F7703F4B0C9}" destId="{5B3036C3-DDDE-4F20-9E82-430837BF2D2C}" srcOrd="2" destOrd="0" parTransId="{3799DA18-5C95-4318-A7CF-A1A59D68059F}" sibTransId="{22E93C67-8AC9-430B-9FBB-0B97A699B1C4}"/>
+    <dgm:cxn modelId="{BD81C6C3-4E0E-4C81-B210-CD8175B17625}" srcId="{1146EBA1-DE96-4CCF-8D8F-5E3B4C6F8E1F}" destId="{8FB2F906-66D5-4B7D-B41F-031DCEBA0C8C}" srcOrd="4" destOrd="0" parTransId="{18088A16-F28A-4EE4-8CA8-ACD72D181E95}" sibTransId="{4F62D40F-DC00-42A3-AFAD-19CEAD924DD1}"/>
+    <dgm:cxn modelId="{54561A30-1EB7-4E4D-BEC9-770BD3BDDF53}" type="presOf" srcId="{61D272F0-26C5-439E-8295-8A380AF54CAD}" destId="{CEB21E7C-BB80-43CC-B7FF-A61D9A0B6D27}" srcOrd="0" destOrd="0" presId="urn:microsoft.com/office/officeart/2005/8/layout/orgChart1"/>
+    <dgm:cxn modelId="{887E5CFC-557F-4217-896F-BAD8C83FB34E}" type="presOf" srcId="{DA57FFA9-C9B9-4A93-BFA0-431B5AC58255}" destId="{09A54FB6-4E4C-4A39-B26E-C53C26C1FC30}" srcOrd="0" destOrd="0" presId="urn:microsoft.com/office/officeart/2005/8/layout/orgChart1"/>
+    <dgm:cxn modelId="{7FD2B9F8-A831-4FE2-B941-9F4C92E6B3F6}" srcId="{049F31B2-0EDE-4B3D-9365-6DDDDC8D2C21}" destId="{5DF4DB8B-2A92-4E90-91E2-E3647B7A1DAA}" srcOrd="0" destOrd="0" parTransId="{9DD5D19E-DA5A-4203-AC41-08AF22B83B2B}" sibTransId="{877F0A71-E9FE-4F38-BCB7-6CC66A62B790}"/>
+    <dgm:cxn modelId="{FA1D75FC-337F-4A7B-99A5-4DD98E80EACE}" srcId="{E61FE40A-AA6D-463D-B2AC-5F7703F4B0C9}" destId="{DA57FFA9-C9B9-4A93-BFA0-431B5AC58255}" srcOrd="0" destOrd="0" parTransId="{6618A1CC-31CD-4FF9-8EF6-ECEB90DCBF44}" sibTransId="{C5008B81-DD4D-4C10-B08F-46F3E63A709D}"/>
+    <dgm:cxn modelId="{D466FEEA-52E9-4D0C-A0C9-EA3BF3FD081A}" type="presOf" srcId="{8FB2F906-66D5-4B7D-B41F-031DCEBA0C8C}" destId="{FEED4D9F-AAF2-470E-AB11-2DE4F2056BD9}" srcOrd="1" destOrd="0" presId="urn:microsoft.com/office/officeart/2005/8/layout/orgChart1"/>
+    <dgm:cxn modelId="{370585D4-8D89-4B2B-A848-768163F75CC0}" type="presOf" srcId="{5FF5DDB0-024C-466C-A386-98808145BC7F}" destId="{6E0022FB-072F-41D5-B1C4-208025283DA6}" srcOrd="0" destOrd="0" presId="urn:microsoft.com/office/officeart/2005/8/layout/orgChart1"/>
+    <dgm:cxn modelId="{B13F936D-2067-4C08-9E74-943986372FB9}" type="presOf" srcId="{85518987-FC2E-487C-8FB0-EC7B12F88D40}" destId="{80E50D08-91AA-4C60-8F4F-8542FA224126}" srcOrd="0" destOrd="0" presId="urn:microsoft.com/office/officeart/2005/8/layout/orgChart1"/>
+    <dgm:cxn modelId="{B2FA9CBF-F7A3-4384-A2DD-29C648E356F7}" type="presOf" srcId="{1146EBA1-DE96-4CCF-8D8F-5E3B4C6F8E1F}" destId="{F636CC8F-9752-4A69-B829-3697C4F04D06}" srcOrd="1" destOrd="0" presId="urn:microsoft.com/office/officeart/2005/8/layout/orgChart1"/>
+    <dgm:cxn modelId="{B7BAEDE7-A18A-458E-B694-09B221975E45}" srcId="{1146EBA1-DE96-4CCF-8D8F-5E3B4C6F8E1F}" destId="{355D0052-7729-4F51-A477-D4DC9590F81E}" srcOrd="6" destOrd="0" parTransId="{434176A2-146A-4791-9230-3A5852B8D8D9}" sibTransId="{FA80AA1E-A9AA-46BD-9C47-61564A760E69}"/>
+    <dgm:cxn modelId="{B70D1483-7007-44E0-B7EC-4B98A8953AC3}" type="presOf" srcId="{A27B846D-A185-4C61-9385-9E89ACFD2AB5}" destId="{2D26B91E-1F69-4942-94F8-A1D7A1172258}" srcOrd="0" destOrd="0" presId="urn:microsoft.com/office/officeart/2005/8/layout/orgChart1"/>
+    <dgm:cxn modelId="{4F34D61D-6203-43CC-AFCC-AEB8CEC63F26}" type="presOf" srcId="{89187D36-2950-42B9-94AD-99256B9547D5}" destId="{8D46796D-4220-40E6-96D8-8F8E28F9A1F7}" srcOrd="1" destOrd="0" presId="urn:microsoft.com/office/officeart/2005/8/layout/orgChart1"/>
+    <dgm:cxn modelId="{BF0C1F89-8B36-4482-BADE-97C6627EA575}" srcId="{FC4D6B66-BA1B-45E4-B879-75220B438D22}" destId="{DC1A602F-8FD1-4434-963F-015E2310B3D6}" srcOrd="3" destOrd="0" parTransId="{9F1706AB-6235-48D1-BD4C-C033F19AB272}" sibTransId="{23F909D5-28C6-401A-A912-CFE661E4034F}"/>
+    <dgm:cxn modelId="{A83353CE-E48C-445F-B89F-9F69C128A30E}" type="presOf" srcId="{DA57FFA9-C9B9-4A93-BFA0-431B5AC58255}" destId="{A76B6081-B5EA-471D-99A0-8D8F834D9632}" srcOrd="1" destOrd="0" presId="urn:microsoft.com/office/officeart/2005/8/layout/orgChart1"/>
+    <dgm:cxn modelId="{47166F9A-E26B-4F1E-B257-65A9B7AE6C80}" type="presOf" srcId="{5DF4DB8B-2A92-4E90-91E2-E3647B7A1DAA}" destId="{B7D39F27-887D-474E-B3C0-EBADD55B0726}" srcOrd="1" destOrd="0" presId="urn:microsoft.com/office/officeart/2005/8/layout/orgChart1"/>
+    <dgm:cxn modelId="{0DEFAE82-4DC3-4137-B534-7CFCEE847D5A}" type="presOf" srcId="{89187D36-2950-42B9-94AD-99256B9547D5}" destId="{65711115-E2CC-48ED-AE29-E2A4CF5DC557}" srcOrd="0" destOrd="0" presId="urn:microsoft.com/office/officeart/2005/8/layout/orgChart1"/>
+    <dgm:cxn modelId="{3AE12EE7-0F2D-4B54-A333-F55F23B25227}" type="presOf" srcId="{1146EBA1-DE96-4CCF-8D8F-5E3B4C6F8E1F}" destId="{29DB10AA-7BBA-4F7D-AC06-06B01F4D1CE6}" srcOrd="0" destOrd="0" presId="urn:microsoft.com/office/officeart/2005/8/layout/orgChart1"/>
+    <dgm:cxn modelId="{79DDE6E7-73C2-426D-8F38-468625FC27BC}" srcId="{F279021F-96BF-453E-80B5-4CF558900A58}" destId="{89187D36-2950-42B9-94AD-99256B9547D5}" srcOrd="1" destOrd="0" parTransId="{06912066-F4C8-4AA0-920B-8F918AF925F8}" sibTransId="{9683E737-C3AC-4D2A-BC8C-6273AD4F4845}"/>
+    <dgm:cxn modelId="{84B980F6-CDE6-449D-A1CA-9F27C873B95F}" type="presOf" srcId="{45EF1FDD-E4DD-4C2B-A69F-27F2EC9AC178}" destId="{0337849E-E848-4A2B-8A91-DC6E76C24840}" srcOrd="0" destOrd="0" presId="urn:microsoft.com/office/officeart/2005/8/layout/orgChart1"/>
+    <dgm:cxn modelId="{7E3D1B16-081B-4B10-8EBC-36D80B6CC276}" type="presOf" srcId="{EE2B1165-256F-49CD-ACE8-9FE26434F5E0}" destId="{7EB7797C-E2CC-4775-9D9F-762CA96344A4}" srcOrd="0" destOrd="0" presId="urn:microsoft.com/office/officeart/2005/8/layout/orgChart1"/>
+    <dgm:cxn modelId="{AAC42269-F380-43A9-8912-B1001892F477}" type="presOf" srcId="{434176A2-146A-4791-9230-3A5852B8D8D9}" destId="{B835F3B2-C849-4E52-ABCF-596D1A3CF797}" srcOrd="0" destOrd="0" presId="urn:microsoft.com/office/officeart/2005/8/layout/orgChart1"/>
+    <dgm:cxn modelId="{7EB4E1E9-56CC-44CF-952B-5BDEAD0BF936}" type="presOf" srcId="{887927B9-14B9-4693-A86D-ACD77530B005}" destId="{93B675A7-7308-46CE-9F2F-97C98B4DE09B}" srcOrd="1" destOrd="0" presId="urn:microsoft.com/office/officeart/2005/8/layout/orgChart1"/>
+    <dgm:cxn modelId="{AB0B1CFD-DAC4-43DC-82ED-A905BA396490}" type="presOf" srcId="{1CAAC114-61C8-4643-B0B2-63A5FA7CBB1E}" destId="{86F1962C-158C-46D0-8095-49E3F2F24415}" srcOrd="0" destOrd="0" presId="urn:microsoft.com/office/officeart/2005/8/layout/orgChart1"/>
+    <dgm:cxn modelId="{5B759D36-DC8E-4CC0-A261-DBC525587910}" type="presOf" srcId="{FC4D6B66-BA1B-45E4-B879-75220B438D22}" destId="{E84FC55B-D3AF-4832-9E2C-72B31C0E3BB7}" srcOrd="1" destOrd="0" presId="urn:microsoft.com/office/officeart/2005/8/layout/orgChart1"/>
+    <dgm:cxn modelId="{7F5060DF-B789-41D7-B704-7E30B55C77AE}" srcId="{5DF4DB8B-2A92-4E90-91E2-E3647B7A1DAA}" destId="{E61FE40A-AA6D-463D-B2AC-5F7703F4B0C9}" srcOrd="0" destOrd="0" parTransId="{E61751E9-B100-4E36-9003-4E30074F71FE}" sibTransId="{EDF7AB06-9D90-4D3F-AD49-C39014F6C862}"/>
+    <dgm:cxn modelId="{D5D20123-5886-4807-9EC8-1BBDDD6C8B5E}" type="presOf" srcId="{5B3036C3-DDDE-4F20-9E82-430837BF2D2C}" destId="{92A6814C-DA41-4244-87C8-388D9B361B8A}" srcOrd="1" destOrd="0" presId="urn:microsoft.com/office/officeart/2005/8/layout/orgChart1"/>
+    <dgm:cxn modelId="{B7EA6981-555E-4680-9BF1-634623C9039B}" type="presOf" srcId="{355D0052-7729-4F51-A477-D4DC9590F81E}" destId="{745A6C02-FED7-44CF-9F40-2062CA3F39B3}" srcOrd="1" destOrd="0" presId="urn:microsoft.com/office/officeart/2005/8/layout/orgChart1"/>
+    <dgm:cxn modelId="{F7FA8D92-14A7-4D43-A3A1-83980E54B858}" srcId="{1146EBA1-DE96-4CCF-8D8F-5E3B4C6F8E1F}" destId="{357E093D-EC84-4D1D-B503-30A139975953}" srcOrd="3" destOrd="0" parTransId="{948CBBDD-919F-42B7-A5B9-CD7F5E743848}" sibTransId="{85DD03D8-E63C-4591-B74B-C53F979FF767}"/>
+    <dgm:cxn modelId="{A6466D14-B59D-4784-8CF8-5889D546BA07}" type="presOf" srcId="{DC1A602F-8FD1-4434-963F-015E2310B3D6}" destId="{781C5BBB-E270-47B3-825D-B03633B3EDAE}" srcOrd="0" destOrd="0" presId="urn:microsoft.com/office/officeart/2005/8/layout/orgChart1"/>
+    <dgm:cxn modelId="{948D5291-A39B-4587-9CE0-4115D1512A52}" type="presOf" srcId="{56D7723E-3368-46FE-9C18-C303A5B21BCC}" destId="{B78356B6-BE82-4A9D-9AD4-268D6E7EA605}" srcOrd="0" destOrd="0" presId="urn:microsoft.com/office/officeart/2005/8/layout/orgChart1"/>
+    <dgm:cxn modelId="{D9FD1337-ABB7-4382-ADCC-5BC542117AED}" type="presOf" srcId="{3E84AAB8-3049-4B95-AEE6-9304F11DC861}" destId="{C96D24AA-0563-4359-BB80-51AD353E03BB}" srcOrd="0" destOrd="0" presId="urn:microsoft.com/office/officeart/2005/8/layout/orgChart1"/>
+    <dgm:cxn modelId="{19010763-270D-475C-83F1-42264EF43F01}" type="presOf" srcId="{E61751E9-B100-4E36-9003-4E30074F71FE}" destId="{400C47D0-38E9-4C2B-91D0-64ED88AFEB87}" srcOrd="0" destOrd="0" presId="urn:microsoft.com/office/officeart/2005/8/layout/orgChart1"/>
+    <dgm:cxn modelId="{53823EC5-1919-443A-9172-97FE9C9E527D}" type="presOf" srcId="{1C26E4E6-1CB0-455A-81D5-8E6E87F787E3}" destId="{518A69C3-9185-49E1-8487-B7C5229D605D}" srcOrd="0" destOrd="0" presId="urn:microsoft.com/office/officeart/2005/8/layout/orgChart1"/>
+    <dgm:cxn modelId="{045F4579-002A-4FC8-8B82-7BD6BCAD923D}" type="presOf" srcId="{FC4D6B66-BA1B-45E4-B879-75220B438D22}" destId="{8392CAD1-CCD5-4429-BB51-A1659B77316B}" srcOrd="0" destOrd="0" presId="urn:microsoft.com/office/officeart/2005/8/layout/orgChart1"/>
+    <dgm:cxn modelId="{B273AC73-ADC4-47A0-BE85-97BC574F9A07}" srcId="{1146EBA1-DE96-4CCF-8D8F-5E3B4C6F8E1F}" destId="{98782FB9-E89B-4A5E-8536-35181AADC067}" srcOrd="5" destOrd="0" parTransId="{1C26E4E6-1CB0-455A-81D5-8E6E87F787E3}" sibTransId="{F2447CA2-72DB-4926-8250-8517706411FD}"/>
+    <dgm:cxn modelId="{C161EBD4-39AE-466C-B9CC-27364507ABF3}" type="presOf" srcId="{EE2B1165-256F-49CD-ACE8-9FE26434F5E0}" destId="{D971B97B-10A6-4EBC-9E45-F698C688DAF9}" srcOrd="1" destOrd="0" presId="urn:microsoft.com/office/officeart/2005/8/layout/orgChart1"/>
+    <dgm:cxn modelId="{DA016FC3-BADE-4B61-A8F1-CF4A9EBD8420}" type="presOf" srcId="{E61FE40A-AA6D-463D-B2AC-5F7703F4B0C9}" destId="{01D62E5C-D6DF-4F6C-BE96-C41880698450}" srcOrd="0" destOrd="0" presId="urn:microsoft.com/office/officeart/2005/8/layout/orgChart1"/>
+    <dgm:cxn modelId="{8AC6A6D6-8CAC-4441-804F-D3D633492023}" type="presOf" srcId="{85518987-FC2E-487C-8FB0-EC7B12F88D40}" destId="{09E70D8C-254C-44C1-9E23-9B2449FA9C88}" srcOrd="1" destOrd="0" presId="urn:microsoft.com/office/officeart/2005/8/layout/orgChart1"/>
+    <dgm:cxn modelId="{090DB546-6F62-4CC8-88E4-16C17375E6A9}" type="presOf" srcId="{355D0052-7729-4F51-A477-D4DC9590F81E}" destId="{6EEA7322-9242-40B4-B357-CAA2C223448E}" srcOrd="0" destOrd="0" presId="urn:microsoft.com/office/officeart/2005/8/layout/orgChart1"/>
+    <dgm:cxn modelId="{0315C484-10BE-4EAD-AE82-CD436E4BA294}" type="presOf" srcId="{732721F5-6F67-4B73-A775-06101C31E617}" destId="{8942BE99-0798-4865-9CBD-AC81D8428E5B}" srcOrd="0" destOrd="0" presId="urn:microsoft.com/office/officeart/2005/8/layout/orgChart1"/>
+    <dgm:cxn modelId="{CA19D13F-5848-4BE8-BDFE-ABB7981975B6}" type="presOf" srcId="{40D56237-05E9-4BD0-A267-1A48A2E49704}" destId="{484F9B0A-2CA9-4BFA-90D0-88227CA395F4}" srcOrd="0" destOrd="0" presId="urn:microsoft.com/office/officeart/2005/8/layout/orgChart1"/>
+    <dgm:cxn modelId="{793C9353-1607-4D4A-B973-1783D6E8C1C9}" type="presOf" srcId="{887927B9-14B9-4693-A86D-ACD77530B005}" destId="{D863C43C-FBA1-48B5-B2B6-243BC9F1FF0C}" srcOrd="0" destOrd="0" presId="urn:microsoft.com/office/officeart/2005/8/layout/orgChart1"/>
+    <dgm:cxn modelId="{5E8C1A05-DF6C-4692-8FA2-19AB1072B728}" type="presOf" srcId="{44747E58-4414-491C-A3D7-D8FC091D14A8}" destId="{FA6C27BF-AD58-46CA-B213-D9C5757DB0FA}" srcOrd="1" destOrd="0" presId="urn:microsoft.com/office/officeart/2005/8/layout/orgChart1"/>
+    <dgm:cxn modelId="{70383985-651C-41D6-9B89-582A72BE4570}" type="presOf" srcId="{98782FB9-E89B-4A5E-8536-35181AADC067}" destId="{CF7FDEFB-F603-442E-BB67-99396B4CE0A0}" srcOrd="1" destOrd="0" presId="urn:microsoft.com/office/officeart/2005/8/layout/orgChart1"/>
+    <dgm:cxn modelId="{A246081F-8A17-47F7-B867-27F9229C2277}" type="presOf" srcId="{42EC42C1-AA1E-49DD-ADD1-53C892632928}" destId="{2180A35E-A58C-4B31-A1CE-2E6A04C73ECD}" srcOrd="0" destOrd="0" presId="urn:microsoft.com/office/officeart/2005/8/layout/orgChart1"/>
+    <dgm:cxn modelId="{C3EE3D8E-61FF-456F-A82B-1B0C05A9E822}" type="presOf" srcId="{9F1706AB-6235-48D1-BD4C-C033F19AB272}" destId="{1992E50B-58DF-400E-A1DA-6897B4683FAC}" srcOrd="0" destOrd="0" presId="urn:microsoft.com/office/officeart/2005/8/layout/orgChart1"/>
+    <dgm:cxn modelId="{62E854B7-ADE4-4C7D-9250-9EE6AB4A833C}" srcId="{5DF4DB8B-2A92-4E90-91E2-E3647B7A1DAA}" destId="{1146EBA1-DE96-4CCF-8D8F-5E3B4C6F8E1F}" srcOrd="1" destOrd="0" parTransId="{61D272F0-26C5-439E-8295-8A380AF54CAD}" sibTransId="{842CA2F7-C18A-4013-A68D-E502CC7C6898}"/>
+    <dgm:cxn modelId="{9C2A19C5-16AF-403E-AC22-939AC369EB02}" srcId="{F279021F-96BF-453E-80B5-4CF558900A58}" destId="{887927B9-14B9-4693-A86D-ACD77530B005}" srcOrd="0" destOrd="0" parTransId="{C1E780B3-D123-4688-9435-6E5F29A7321F}" sibTransId="{138E92B6-12A4-41DA-9925-639D4316D17C}"/>
+    <dgm:cxn modelId="{7A2BD6BA-2B94-4577-9349-08395171FA7D}" type="presOf" srcId="{6618A1CC-31CD-4FF9-8EF6-ECEB90DCBF44}" destId="{838DA348-FCD9-4914-8698-682B0BB85DA1}" srcOrd="0" destOrd="0" presId="urn:microsoft.com/office/officeart/2005/8/layout/orgChart1"/>
+    <dgm:cxn modelId="{17BE6374-7F2A-4A56-8DFD-7E68EAC3E319}" srcId="{1146EBA1-DE96-4CCF-8D8F-5E3B4C6F8E1F}" destId="{45EF1FDD-E4DD-4C2B-A69F-27F2EC9AC178}" srcOrd="2" destOrd="0" parTransId="{42EC42C1-AA1E-49DD-ADD1-53C892632928}" sibTransId="{02501CC2-2460-48A1-AAE1-D9927D68ABD9}"/>
+    <dgm:cxn modelId="{5E34BA58-4F9A-4D7C-B008-E875E241E830}" type="presOf" srcId="{24E2779F-9E80-4391-8605-242402D8526B}" destId="{560CE62F-5744-4F79-B010-F380E780CF72}" srcOrd="0" destOrd="0" presId="urn:microsoft.com/office/officeart/2005/8/layout/orgChart1"/>
+    <dgm:cxn modelId="{7B4EC57D-7D76-4CB1-9E96-B8760AAB2889}" type="presOf" srcId="{640C6DFC-2341-4958-AC73-EBAB72D719C5}" destId="{D804B16E-9855-42D4-9F61-1B37BE18B663}" srcOrd="1" destOrd="0" presId="urn:microsoft.com/office/officeart/2005/8/layout/orgChart1"/>
+    <dgm:cxn modelId="{AB7D2D3E-BE65-4600-80ED-41B074EE7D54}" type="presOf" srcId="{F279021F-96BF-453E-80B5-4CF558900A58}" destId="{4F6821EF-35E9-4D74-A78A-A350BE296EB6}" srcOrd="0" destOrd="0" presId="urn:microsoft.com/office/officeart/2005/8/layout/orgChart1"/>
+    <dgm:cxn modelId="{36A33EF6-DE60-4834-8C60-4711D90E2967}" type="presOf" srcId="{06912066-F4C8-4AA0-920B-8F918AF925F8}" destId="{D19B3791-B162-471A-906E-7F2070CF3529}" srcOrd="0" destOrd="0" presId="urn:microsoft.com/office/officeart/2005/8/layout/orgChart1"/>
+    <dgm:cxn modelId="{F831B593-259A-45AB-8059-ECF925AE6E4E}" type="presOf" srcId="{DC1A602F-8FD1-4434-963F-015E2310B3D6}" destId="{4DBECB1A-9AD9-4347-B777-422EA2C2BE86}" srcOrd="1" destOrd="0" presId="urn:microsoft.com/office/officeart/2005/8/layout/orgChart1"/>
+    <dgm:cxn modelId="{A6EDF18B-D19C-4A56-997A-E7D8A030BD7A}" type="presOf" srcId="{357E093D-EC84-4D1D-B503-30A139975953}" destId="{718AB74F-6EEF-4ECA-8C0A-125E3A05E22E}" srcOrd="1" destOrd="0" presId="urn:microsoft.com/office/officeart/2005/8/layout/orgChart1"/>
+    <dgm:cxn modelId="{42CF59B3-3A56-422C-8E99-FD27BF61FB51}" type="presOf" srcId="{53A6B2D3-816C-42CD-9EA6-DF7F9B348CA2}" destId="{C9AD6B18-C18C-4363-BFDD-39CADEF36DE1}" srcOrd="0" destOrd="0" presId="urn:microsoft.com/office/officeart/2005/8/layout/orgChart1"/>
+    <dgm:cxn modelId="{A448602A-B114-464A-9F1C-112E335DA52A}" type="presOf" srcId="{18088A16-F28A-4EE4-8CA8-ACD72D181E95}" destId="{0B32D74D-157F-4355-BDD3-2134D1A3A5C2}" srcOrd="0" destOrd="0" presId="urn:microsoft.com/office/officeart/2005/8/layout/orgChart1"/>
+    <dgm:cxn modelId="{F0DFDAED-1717-4D96-94F6-592E39775C5B}" type="presOf" srcId="{5B3036C3-DDDE-4F20-9E82-430837BF2D2C}" destId="{CD7BF4DF-527E-4F5E-8240-45C7C3D3E6BE}" srcOrd="0" destOrd="0" presId="urn:microsoft.com/office/officeart/2005/8/layout/orgChart1"/>
+    <dgm:cxn modelId="{49C43A54-9E52-4516-93C5-A6572B5BA5E2}" type="presOf" srcId="{640C6DFC-2341-4958-AC73-EBAB72D719C5}" destId="{A017F3F5-52F1-4E74-BA30-9CCD59D05531}" srcOrd="0" destOrd="0" presId="urn:microsoft.com/office/officeart/2005/8/layout/orgChart1"/>
+    <dgm:cxn modelId="{1CB6C9D7-3965-4F5B-8DF4-F3E67B469047}" srcId="{FC4D6B66-BA1B-45E4-B879-75220B438D22}" destId="{70779817-16F5-4CD0-BC24-FE6159D03D2F}" srcOrd="1" destOrd="0" parTransId="{5FF5DDB0-024C-466C-A386-98808145BC7F}" sibTransId="{E7187EA6-02E9-4F86-A11E-D77B85E94336}"/>
+    <dgm:cxn modelId="{9E42762B-3ECE-4431-93E6-BCFB43A525B5}" type="presOf" srcId="{049F31B2-0EDE-4B3D-9365-6DDDDC8D2C21}" destId="{0D02301F-2650-4724-8547-85F53C50C1CE}" srcOrd="0" destOrd="0" presId="urn:microsoft.com/office/officeart/2005/8/layout/orgChart1"/>
+    <dgm:cxn modelId="{46E9D093-0F7D-4886-A983-648B58E7BEA9}" type="presOf" srcId="{98782FB9-E89B-4A5E-8536-35181AADC067}" destId="{8C47A870-6094-4068-89EB-FF3538C22460}" srcOrd="0" destOrd="0" presId="urn:microsoft.com/office/officeart/2005/8/layout/orgChart1"/>
+    <dgm:cxn modelId="{907B7867-EBDF-4685-888F-0B22034B9AC7}" srcId="{E61FE40A-AA6D-463D-B2AC-5F7703F4B0C9}" destId="{44747E58-4414-491C-A3D7-D8FC091D14A8}" srcOrd="1" destOrd="0" parTransId="{3E84AAB8-3049-4B95-AEE6-9304F11DC861}" sibTransId="{6FAF3604-4924-4CA6-863D-0EA00927A996}"/>
+    <dgm:cxn modelId="{10FB645D-F5E0-47EF-B87E-E97EF6E66E2F}" srcId="{1146EBA1-DE96-4CCF-8D8F-5E3B4C6F8E1F}" destId="{1CAAC114-61C8-4643-B0B2-63A5FA7CBB1E}" srcOrd="1" destOrd="0" parTransId="{24E2779F-9E80-4391-8605-242402D8526B}" sibTransId="{628415A3-95BB-4BF0-BA04-316A890BC243}"/>
+    <dgm:cxn modelId="{0C99C56D-4B1E-45E2-97AA-52262242504F}" srcId="{5DF4DB8B-2A92-4E90-91E2-E3647B7A1DAA}" destId="{F279021F-96BF-453E-80B5-4CF558900A58}" srcOrd="2" destOrd="0" parTransId="{732721F5-6F67-4B73-A775-06101C31E617}" sibTransId="{C749B2C0-73A8-47FE-A32C-BAFF7C1AD1C6}"/>
+    <dgm:cxn modelId="{215A616F-2135-467D-99D2-08A7F79143BD}" type="presOf" srcId="{3799DA18-5C95-4318-A7CF-A1A59D68059F}" destId="{38BB12FE-3F23-4587-A73B-2EDE690FBC79}" srcOrd="0" destOrd="0" presId="urn:microsoft.com/office/officeart/2005/8/layout/orgChart1"/>
+    <dgm:cxn modelId="{A5BD76D7-73EB-4A32-9D2B-82E09111FF92}" type="presOf" srcId="{F279021F-96BF-453E-80B5-4CF558900A58}" destId="{41990C8C-D138-4C00-902F-4349313A761E}" srcOrd="1" destOrd="0" presId="urn:microsoft.com/office/officeart/2005/8/layout/orgChart1"/>
+    <dgm:cxn modelId="{45B344D6-ACA7-49A3-B1B7-72CB566239C3}" type="presOf" srcId="{357E093D-EC84-4D1D-B503-30A139975953}" destId="{709E7078-B07A-4535-AD52-8628C09865D2}" srcOrd="0" destOrd="0" presId="urn:microsoft.com/office/officeart/2005/8/layout/orgChart1"/>
+    <dgm:cxn modelId="{151C07CD-3336-46E0-ABEC-4069EBE246F1}" srcId="{5DF4DB8B-2A92-4E90-91E2-E3647B7A1DAA}" destId="{FC4D6B66-BA1B-45E4-B879-75220B438D22}" srcOrd="3" destOrd="0" parTransId="{56D7723E-3368-46FE-9C18-C303A5B21BCC}" sibTransId="{E77DDEAF-A932-4A6E-9646-603F2040924B}"/>
+    <dgm:cxn modelId="{B6AF5CA6-09E0-42D5-B33B-E555694956DB}" type="presOf" srcId="{45EF1FDD-E4DD-4C2B-A69F-27F2EC9AC178}" destId="{8A19BCCC-7D85-4C29-B124-899B8D3AD233}" srcOrd="1" destOrd="0" presId="urn:microsoft.com/office/officeart/2005/8/layout/orgChart1"/>
+    <dgm:cxn modelId="{EA6E7FC6-A637-4FD6-BFBC-B6A8C7D7D574}" type="presOf" srcId="{948CBBDD-919F-42B7-A5B9-CD7F5E743848}" destId="{DDB9D56B-B86D-41F2-B01C-192A35FBFDDF}" srcOrd="0" destOrd="0" presId="urn:microsoft.com/office/officeart/2005/8/layout/orgChart1"/>
+    <dgm:cxn modelId="{67A09ECB-2731-4B40-A975-6DA9A26F0653}" srcId="{1146EBA1-DE96-4CCF-8D8F-5E3B4C6F8E1F}" destId="{640C6DFC-2341-4958-AC73-EBAB72D719C5}" srcOrd="0" destOrd="0" parTransId="{40D56237-05E9-4BD0-A267-1A48A2E49704}" sibTransId="{5CAA1DBF-79BE-4DDB-B8F4-3986D0F4BA81}"/>
+    <dgm:cxn modelId="{53138DD0-3CA6-41C2-AAFE-500941F2A149}" srcId="{FC4D6B66-BA1B-45E4-B879-75220B438D22}" destId="{EE2B1165-256F-49CD-ACE8-9FE26434F5E0}" srcOrd="2" destOrd="0" parTransId="{A27B846D-A185-4C61-9385-9E89ACFD2AB5}" sibTransId="{A306B797-50A3-4B1D-AF41-BC442A14294B}"/>
+    <dgm:cxn modelId="{3E202DE5-EB36-480E-A789-24D90EE2DBE8}" srcId="{FC4D6B66-BA1B-45E4-B879-75220B438D22}" destId="{85518987-FC2E-487C-8FB0-EC7B12F88D40}" srcOrd="0" destOrd="0" parTransId="{53A6B2D3-816C-42CD-9EA6-DF7F9B348CA2}" sibTransId="{3A97FAC9-7E6D-4301-BD9E-6990E0E3D813}"/>
     <dgm:cxn modelId="{DF545FCA-58EF-4033-965A-0772A30F9479}" type="presOf" srcId="{5DF4DB8B-2A92-4E90-91E2-E3647B7A1DAA}" destId="{27A07017-200F-412F-ACD9-EC4ED6D7C531}" srcOrd="0" destOrd="0" presId="urn:microsoft.com/office/officeart/2005/8/layout/orgChart1"/>
-    <dgm:cxn modelId="{0C99C56D-4B1E-45E2-97AA-52262242504F}" srcId="{5DF4DB8B-2A92-4E90-91E2-E3647B7A1DAA}" destId="{F279021F-96BF-453E-80B5-4CF558900A58}" srcOrd="2" destOrd="0" parTransId="{732721F5-6F67-4B73-A775-06101C31E617}" sibTransId="{C749B2C0-73A8-47FE-A32C-BAFF7C1AD1C6}"/>
-    <dgm:cxn modelId="{A6466D14-B59D-4784-8CF8-5889D546BA07}" type="presOf" srcId="{DC1A602F-8FD1-4434-963F-015E2310B3D6}" destId="{781C5BBB-E270-47B3-825D-B03633B3EDAE}" srcOrd="0" destOrd="0" presId="urn:microsoft.com/office/officeart/2005/8/layout/orgChart1"/>
-    <dgm:cxn modelId="{4F34D61D-6203-43CC-AFCC-AEB8CEC63F26}" type="presOf" srcId="{89187D36-2950-42B9-94AD-99256B9547D5}" destId="{8D46796D-4220-40E6-96D8-8F8E28F9A1F7}" srcOrd="1" destOrd="0" presId="urn:microsoft.com/office/officeart/2005/8/layout/orgChart1"/>
-    <dgm:cxn modelId="{B2FA9CBF-F7A3-4384-A2DD-29C648E356F7}" type="presOf" srcId="{1146EBA1-DE96-4CCF-8D8F-5E3B4C6F8E1F}" destId="{F636CC8F-9752-4A69-B829-3697C4F04D06}" srcOrd="1" destOrd="0" presId="urn:microsoft.com/office/officeart/2005/8/layout/orgChart1"/>
-    <dgm:cxn modelId="{B273AC73-ADC4-47A0-BE85-97BC574F9A07}" srcId="{1146EBA1-DE96-4CCF-8D8F-5E3B4C6F8E1F}" destId="{98782FB9-E89B-4A5E-8536-35181AADC067}" srcOrd="5" destOrd="0" parTransId="{1C26E4E6-1CB0-455A-81D5-8E6E87F787E3}" sibTransId="{F2447CA2-72DB-4926-8250-8517706411FD}"/>
-    <dgm:cxn modelId="{D9FD1337-ABB7-4382-ADCC-5BC542117AED}" type="presOf" srcId="{3E84AAB8-3049-4B95-AEE6-9304F11DC861}" destId="{C96D24AA-0563-4359-BB80-51AD353E03BB}" srcOrd="0" destOrd="0" presId="urn:microsoft.com/office/officeart/2005/8/layout/orgChart1"/>
-    <dgm:cxn modelId="{0315C484-10BE-4EAD-AE82-CD436E4BA294}" type="presOf" srcId="{732721F5-6F67-4B73-A775-06101C31E617}" destId="{8942BE99-0798-4865-9CBD-AC81D8428E5B}" srcOrd="0" destOrd="0" presId="urn:microsoft.com/office/officeart/2005/8/layout/orgChart1"/>
-    <dgm:cxn modelId="{045F4579-002A-4FC8-8B82-7BD6BCAD923D}" type="presOf" srcId="{FC4D6B66-BA1B-45E4-B879-75220B438D22}" destId="{8392CAD1-CCD5-4429-BB51-A1659B77316B}" srcOrd="0" destOrd="0" presId="urn:microsoft.com/office/officeart/2005/8/layout/orgChart1"/>
-    <dgm:cxn modelId="{D466FEEA-52E9-4D0C-A0C9-EA3BF3FD081A}" type="presOf" srcId="{8FB2F906-66D5-4B7D-B41F-031DCEBA0C8C}" destId="{FEED4D9F-AAF2-470E-AB11-2DE4F2056BD9}" srcOrd="1" destOrd="0" presId="urn:microsoft.com/office/officeart/2005/8/layout/orgChart1"/>
-    <dgm:cxn modelId="{A448602A-B114-464A-9F1C-112E335DA52A}" type="presOf" srcId="{18088A16-F28A-4EE4-8CA8-ACD72D181E95}" destId="{0B32D74D-157F-4355-BDD3-2134D1A3A5C2}" srcOrd="0" destOrd="0" presId="urn:microsoft.com/office/officeart/2005/8/layout/orgChart1"/>
-    <dgm:cxn modelId="{79DDE6E7-73C2-426D-8F38-468625FC27BC}" srcId="{F279021F-96BF-453E-80B5-4CF558900A58}" destId="{89187D36-2950-42B9-94AD-99256B9547D5}" srcOrd="1" destOrd="0" parTransId="{06912066-F4C8-4AA0-920B-8F918AF925F8}" sibTransId="{9683E737-C3AC-4D2A-BC8C-6273AD4F4845}"/>
-    <dgm:cxn modelId="{215A616F-2135-467D-99D2-08A7F79143BD}" type="presOf" srcId="{3799DA18-5C95-4318-A7CF-A1A59D68059F}" destId="{38BB12FE-3F23-4587-A73B-2EDE690FBC79}" srcOrd="0" destOrd="0" presId="urn:microsoft.com/office/officeart/2005/8/layout/orgChart1"/>
-    <dgm:cxn modelId="{53138DD0-3CA6-41C2-AAFE-500941F2A149}" srcId="{FC4D6B66-BA1B-45E4-B879-75220B438D22}" destId="{EE2B1165-256F-49CD-ACE8-9FE26434F5E0}" srcOrd="2" destOrd="0" parTransId="{A27B846D-A185-4C61-9385-9E89ACFD2AB5}" sibTransId="{A306B797-50A3-4B1D-AF41-BC442A14294B}"/>
-    <dgm:cxn modelId="{B02D556A-DDD4-462D-80A3-41F118AE08B8}" type="presOf" srcId="{C1E780B3-D123-4688-9435-6E5F29A7321F}" destId="{B011313D-4FB5-4E31-AEDD-932A5D3C99B7}" srcOrd="0" destOrd="0" presId="urn:microsoft.com/office/officeart/2005/8/layout/orgChart1"/>
-    <dgm:cxn modelId="{5E34BA58-4F9A-4D7C-B008-E875E241E830}" type="presOf" srcId="{24E2779F-9E80-4391-8605-242402D8526B}" destId="{560CE62F-5744-4F79-B010-F380E780CF72}" srcOrd="0" destOrd="0" presId="urn:microsoft.com/office/officeart/2005/8/layout/orgChart1"/>
-    <dgm:cxn modelId="{370585D4-8D89-4B2B-A848-768163F75CC0}" type="presOf" srcId="{5FF5DDB0-024C-466C-A386-98808145BC7F}" destId="{6E0022FB-072F-41D5-B1C4-208025283DA6}" srcOrd="0" destOrd="0" presId="urn:microsoft.com/office/officeart/2005/8/layout/orgChart1"/>
-    <dgm:cxn modelId="{B7BAEDE7-A18A-458E-B694-09B221975E45}" srcId="{1146EBA1-DE96-4CCF-8D8F-5E3B4C6F8E1F}" destId="{355D0052-7729-4F51-A477-D4DC9590F81E}" srcOrd="6" destOrd="0" parTransId="{434176A2-146A-4791-9230-3A5852B8D8D9}" sibTransId="{FA80AA1E-A9AA-46BD-9C47-61564A760E69}"/>
-    <dgm:cxn modelId="{887E5CFC-557F-4217-896F-BAD8C83FB34E}" type="presOf" srcId="{DA57FFA9-C9B9-4A93-BFA0-431B5AC58255}" destId="{09A54FB6-4E4C-4A39-B26E-C53C26C1FC30}" srcOrd="0" destOrd="0" presId="urn:microsoft.com/office/officeart/2005/8/layout/orgChart1"/>
-    <dgm:cxn modelId="{54561A30-1EB7-4E4D-BEC9-770BD3BDDF53}" type="presOf" srcId="{61D272F0-26C5-439E-8295-8A380AF54CAD}" destId="{CEB21E7C-BB80-43CC-B7FF-A61D9A0B6D27}" srcOrd="0" destOrd="0" presId="urn:microsoft.com/office/officeart/2005/8/layout/orgChart1"/>
-    <dgm:cxn modelId="{375EE465-5CAE-42B3-899C-848FFE772D36}" type="presOf" srcId="{1CAAC114-61C8-4643-B0B2-63A5FA7CBB1E}" destId="{F243C357-68F0-4C60-8408-9B63F7FDF6B8}" srcOrd="1" destOrd="0" presId="urn:microsoft.com/office/officeart/2005/8/layout/orgChart1"/>
-    <dgm:cxn modelId="{53823EC5-1919-443A-9172-97FE9C9E527D}" type="presOf" srcId="{1C26E4E6-1CB0-455A-81D5-8E6E87F787E3}" destId="{518A69C3-9185-49E1-8487-B7C5229D605D}" srcOrd="0" destOrd="0" presId="urn:microsoft.com/office/officeart/2005/8/layout/orgChart1"/>
-    <dgm:cxn modelId="{A6EDF18B-D19C-4A56-997A-E7D8A030BD7A}" type="presOf" srcId="{357E093D-EC84-4D1D-B503-30A139975953}" destId="{718AB74F-6EEF-4ECA-8C0A-125E3A05E22E}" srcOrd="1" destOrd="0" presId="urn:microsoft.com/office/officeart/2005/8/layout/orgChart1"/>
-    <dgm:cxn modelId="{3AE12EE7-0F2D-4B54-A333-F55F23B25227}" type="presOf" srcId="{1146EBA1-DE96-4CCF-8D8F-5E3B4C6F8E1F}" destId="{29DB10AA-7BBA-4F7D-AC06-06B01F4D1CE6}" srcOrd="0" destOrd="0" presId="urn:microsoft.com/office/officeart/2005/8/layout/orgChart1"/>
-    <dgm:cxn modelId="{7E3D1B16-081B-4B10-8EBC-36D80B6CC276}" type="presOf" srcId="{EE2B1165-256F-49CD-ACE8-9FE26434F5E0}" destId="{7EB7797C-E2CC-4775-9D9F-762CA96344A4}" srcOrd="0" destOrd="0" presId="urn:microsoft.com/office/officeart/2005/8/layout/orgChart1"/>
-    <dgm:cxn modelId="{47166F9A-E26B-4F1E-B257-65A9B7AE6C80}" type="presOf" srcId="{5DF4DB8B-2A92-4E90-91E2-E3647B7A1DAA}" destId="{B7D39F27-887D-474E-B3C0-EBADD55B0726}" srcOrd="1" destOrd="0" presId="urn:microsoft.com/office/officeart/2005/8/layout/orgChart1"/>
     <dgm:cxn modelId="{D3E73C79-12F3-4D9A-A107-D8A46754E6D0}" type="presOf" srcId="{8FB2F906-66D5-4B7D-B41F-031DCEBA0C8C}" destId="{BB74319C-90AF-4D97-8049-CA57CFC366D4}" srcOrd="0" destOrd="0" presId="urn:microsoft.com/office/officeart/2005/8/layout/orgChart1"/>
-    <dgm:cxn modelId="{42CF59B3-3A56-422C-8E99-FD27BF61FB51}" type="presOf" srcId="{53A6B2D3-816C-42CD-9EA6-DF7F9B348CA2}" destId="{C9AD6B18-C18C-4363-BFDD-39CADEF36DE1}" srcOrd="0" destOrd="0" presId="urn:microsoft.com/office/officeart/2005/8/layout/orgChart1"/>
-    <dgm:cxn modelId="{151C07CD-3336-46E0-ABEC-4069EBE246F1}" srcId="{5DF4DB8B-2A92-4E90-91E2-E3647B7A1DAA}" destId="{FC4D6B66-BA1B-45E4-B879-75220B438D22}" srcOrd="3" destOrd="0" parTransId="{56D7723E-3368-46FE-9C18-C303A5B21BCC}" sibTransId="{E77DDEAF-A932-4A6E-9646-603F2040924B}"/>
-    <dgm:cxn modelId="{BD81C6C3-4E0E-4C81-B210-CD8175B17625}" srcId="{1146EBA1-DE96-4CCF-8D8F-5E3B4C6F8E1F}" destId="{8FB2F906-66D5-4B7D-B41F-031DCEBA0C8C}" srcOrd="4" destOrd="0" parTransId="{18088A16-F28A-4EE4-8CA8-ACD72D181E95}" sibTransId="{4F62D40F-DC00-42A3-AFAD-19CEAD924DD1}"/>
-    <dgm:cxn modelId="{9C2A19C5-16AF-403E-AC22-939AC369EB02}" srcId="{F279021F-96BF-453E-80B5-4CF558900A58}" destId="{887927B9-14B9-4693-A86D-ACD77530B005}" srcOrd="0" destOrd="0" parTransId="{C1E780B3-D123-4688-9435-6E5F29A7321F}" sibTransId="{138E92B6-12A4-41DA-9925-639D4316D17C}"/>
-    <dgm:cxn modelId="{67A09ECB-2731-4B40-A975-6DA9A26F0653}" srcId="{1146EBA1-DE96-4CCF-8D8F-5E3B4C6F8E1F}" destId="{640C6DFC-2341-4958-AC73-EBAB72D719C5}" srcOrd="0" destOrd="0" parTransId="{40D56237-05E9-4BD0-A267-1A48A2E49704}" sibTransId="{5CAA1DBF-79BE-4DDB-B8F4-3986D0F4BA81}"/>
-    <dgm:cxn modelId="{46E9D093-0F7D-4886-A983-648B58E7BEA9}" type="presOf" srcId="{98782FB9-E89B-4A5E-8536-35181AADC067}" destId="{8C47A870-6094-4068-89EB-FF3538C22460}" srcOrd="0" destOrd="0" presId="urn:microsoft.com/office/officeart/2005/8/layout/orgChart1"/>
-    <dgm:cxn modelId="{B13F936D-2067-4C08-9E74-943986372FB9}" type="presOf" srcId="{85518987-FC2E-487C-8FB0-EC7B12F88D40}" destId="{80E50D08-91AA-4C60-8F4F-8542FA224126}" srcOrd="0" destOrd="0" presId="urn:microsoft.com/office/officeart/2005/8/layout/orgChart1"/>
-    <dgm:cxn modelId="{1CB6C9D7-3965-4F5B-8DF4-F3E67B469047}" srcId="{FC4D6B66-BA1B-45E4-B879-75220B438D22}" destId="{70779817-16F5-4CD0-BC24-FE6159D03D2F}" srcOrd="1" destOrd="0" parTransId="{5FF5DDB0-024C-466C-A386-98808145BC7F}" sibTransId="{E7187EA6-02E9-4F86-A11E-D77B85E94336}"/>
-    <dgm:cxn modelId="{A83353CE-E48C-445F-B89F-9F69C128A30E}" type="presOf" srcId="{DA57FFA9-C9B9-4A93-BFA0-431B5AC58255}" destId="{A76B6081-B5EA-471D-99A0-8D8F834D9632}" srcOrd="1" destOrd="0" presId="urn:microsoft.com/office/officeart/2005/8/layout/orgChart1"/>
-    <dgm:cxn modelId="{948D5291-A39B-4587-9CE0-4115D1512A52}" type="presOf" srcId="{56D7723E-3368-46FE-9C18-C303A5B21BCC}" destId="{B78356B6-BE82-4A9D-9AD4-268D6E7EA605}" srcOrd="0" destOrd="0" presId="urn:microsoft.com/office/officeart/2005/8/layout/orgChart1"/>
-    <dgm:cxn modelId="{7B4EC57D-7D76-4CB1-9E96-B8760AAB2889}" type="presOf" srcId="{640C6DFC-2341-4958-AC73-EBAB72D719C5}" destId="{D804B16E-9855-42D4-9F61-1B37BE18B663}" srcOrd="1" destOrd="0" presId="urn:microsoft.com/office/officeart/2005/8/layout/orgChart1"/>
-    <dgm:cxn modelId="{C161EBD4-39AE-466C-B9CC-27364507ABF3}" type="presOf" srcId="{EE2B1165-256F-49CD-ACE8-9FE26434F5E0}" destId="{D971B97B-10A6-4EBC-9E45-F698C688DAF9}" srcOrd="1" destOrd="0" presId="urn:microsoft.com/office/officeart/2005/8/layout/orgChart1"/>
-    <dgm:cxn modelId="{FA1D75FC-337F-4A7B-99A5-4DD98E80EACE}" srcId="{E61FE40A-AA6D-463D-B2AC-5F7703F4B0C9}" destId="{DA57FFA9-C9B9-4A93-BFA0-431B5AC58255}" srcOrd="0" destOrd="0" parTransId="{6618A1CC-31CD-4FF9-8EF6-ECEB90DCBF44}" sibTransId="{C5008B81-DD4D-4C10-B08F-46F3E63A709D}"/>
-    <dgm:cxn modelId="{7FD2B9F8-A831-4FE2-B941-9F4C92E6B3F6}" srcId="{049F31B2-0EDE-4B3D-9365-6DDDDC8D2C21}" destId="{5DF4DB8B-2A92-4E90-91E2-E3647B7A1DAA}" srcOrd="0" destOrd="0" parTransId="{9DD5D19E-DA5A-4203-AC41-08AF22B83B2B}" sibTransId="{877F0A71-E9FE-4F38-BCB7-6CC66A62B790}"/>
-    <dgm:cxn modelId="{F0DFDAED-1717-4D96-94F6-592E39775C5B}" type="presOf" srcId="{5B3036C3-DDDE-4F20-9E82-430837BF2D2C}" destId="{CD7BF4DF-527E-4F5E-8240-45C7C3D3E6BE}" srcOrd="0" destOrd="0" presId="urn:microsoft.com/office/officeart/2005/8/layout/orgChart1"/>
-    <dgm:cxn modelId="{70383985-651C-41D6-9B89-582A72BE4570}" type="presOf" srcId="{98782FB9-E89B-4A5E-8536-35181AADC067}" destId="{CF7FDEFB-F603-442E-BB67-99396B4CE0A0}" srcOrd="1" destOrd="0" presId="urn:microsoft.com/office/officeart/2005/8/layout/orgChart1"/>
+    <dgm:cxn modelId="{A8638052-3E87-4C7C-83B0-3876A66BF100}" type="presOf" srcId="{44747E58-4414-491C-A3D7-D8FC091D14A8}" destId="{853B551E-A69A-4214-A9C7-DA7D8D41AC88}" srcOrd="0" destOrd="0" presId="urn:microsoft.com/office/officeart/2005/8/layout/orgChart1"/>
+    <dgm:cxn modelId="{F52E0494-80C9-4A05-972B-890BC95090F1}" type="presOf" srcId="{70779817-16F5-4CD0-BC24-FE6159D03D2F}" destId="{BDBE74B5-324F-449E-8E88-5C79C16859B7}" srcOrd="0" destOrd="0" presId="urn:microsoft.com/office/officeart/2005/8/layout/orgChart1"/>
     <dgm:cxn modelId="{132B6FF5-64FA-426B-BE4B-19C4256D7639}" type="presOf" srcId="{E61FE40A-AA6D-463D-B2AC-5F7703F4B0C9}" destId="{33990755-5521-490F-A85A-9214B0CF8A17}" srcOrd="1" destOrd="0" presId="urn:microsoft.com/office/officeart/2005/8/layout/orgChart1"/>
-    <dgm:cxn modelId="{A246081F-8A17-47F7-B867-27F9229C2277}" type="presOf" srcId="{42EC42C1-AA1E-49DD-ADD1-53C892632928}" destId="{2180A35E-A58C-4B31-A1CE-2E6A04C73ECD}" srcOrd="0" destOrd="0" presId="urn:microsoft.com/office/officeart/2005/8/layout/orgChart1"/>
-    <dgm:cxn modelId="{36A33EF6-DE60-4834-8C60-4711D90E2967}" type="presOf" srcId="{06912066-F4C8-4AA0-920B-8F918AF925F8}" destId="{D19B3791-B162-471A-906E-7F2070CF3529}" srcOrd="0" destOrd="0" presId="urn:microsoft.com/office/officeart/2005/8/layout/orgChart1"/>
-    <dgm:cxn modelId="{AAC42269-F380-43A9-8912-B1001892F477}" type="presOf" srcId="{434176A2-146A-4791-9230-3A5852B8D8D9}" destId="{B835F3B2-C849-4E52-ABCF-596D1A3CF797}" srcOrd="0" destOrd="0" presId="urn:microsoft.com/office/officeart/2005/8/layout/orgChart1"/>
-    <dgm:cxn modelId="{9E42762B-3ECE-4431-93E6-BCFB43A525B5}" type="presOf" srcId="{049F31B2-0EDE-4B3D-9365-6DDDDC8D2C21}" destId="{0D02301F-2650-4724-8547-85F53C50C1CE}" srcOrd="0" destOrd="0" presId="urn:microsoft.com/office/officeart/2005/8/layout/orgChart1"/>
-    <dgm:cxn modelId="{AB0B1CFD-DAC4-43DC-82ED-A905BA396490}" type="presOf" srcId="{1CAAC114-61C8-4643-B0B2-63A5FA7CBB1E}" destId="{86F1962C-158C-46D0-8095-49E3F2F24415}" srcOrd="0" destOrd="0" presId="urn:microsoft.com/office/officeart/2005/8/layout/orgChart1"/>
-    <dgm:cxn modelId="{7F5060DF-B789-41D7-B704-7E30B55C77AE}" srcId="{5DF4DB8B-2A92-4E90-91E2-E3647B7A1DAA}" destId="{E61FE40A-AA6D-463D-B2AC-5F7703F4B0C9}" srcOrd="0" destOrd="0" parTransId="{E61751E9-B100-4E36-9003-4E30074F71FE}" sibTransId="{EDF7AB06-9D90-4D3F-AD49-C39014F6C862}"/>
-    <dgm:cxn modelId="{DB4E9C6C-1504-4368-850D-18860EB25C07}" srcId="{E61FE40A-AA6D-463D-B2AC-5F7703F4B0C9}" destId="{5B3036C3-DDDE-4F20-9E82-430837BF2D2C}" srcOrd="2" destOrd="0" parTransId="{3799DA18-5C95-4318-A7CF-A1A59D68059F}" sibTransId="{22E93C67-8AC9-430B-9FBB-0B97A699B1C4}"/>
-    <dgm:cxn modelId="{7A2BD6BA-2B94-4577-9349-08395171FA7D}" type="presOf" srcId="{6618A1CC-31CD-4FF9-8EF6-ECEB90DCBF44}" destId="{838DA348-FCD9-4914-8698-682B0BB85DA1}" srcOrd="0" destOrd="0" presId="urn:microsoft.com/office/officeart/2005/8/layout/orgChart1"/>
-    <dgm:cxn modelId="{5E8C1A05-DF6C-4692-8FA2-19AB1072B728}" type="presOf" srcId="{44747E58-4414-491C-A3D7-D8FC091D14A8}" destId="{FA6C27BF-AD58-46CA-B213-D9C5757DB0FA}" srcOrd="1" destOrd="0" presId="urn:microsoft.com/office/officeart/2005/8/layout/orgChart1"/>
-    <dgm:cxn modelId="{F52E0494-80C9-4A05-972B-890BC95090F1}" type="presOf" srcId="{70779817-16F5-4CD0-BC24-FE6159D03D2F}" destId="{BDBE74B5-324F-449E-8E88-5C79C16859B7}" srcOrd="0" destOrd="0" presId="urn:microsoft.com/office/officeart/2005/8/layout/orgChart1"/>
-    <dgm:cxn modelId="{CA19D13F-5848-4BE8-BDFE-ABB7981975B6}" type="presOf" srcId="{40D56237-05E9-4BD0-A267-1A48A2E49704}" destId="{484F9B0A-2CA9-4BFA-90D0-88227CA395F4}" srcOrd="0" destOrd="0" presId="urn:microsoft.com/office/officeart/2005/8/layout/orgChart1"/>
-    <dgm:cxn modelId="{49C43A54-9E52-4516-93C5-A6572B5BA5E2}" type="presOf" srcId="{640C6DFC-2341-4958-AC73-EBAB72D719C5}" destId="{A017F3F5-52F1-4E74-BA30-9CCD59D05531}" srcOrd="0" destOrd="0" presId="urn:microsoft.com/office/officeart/2005/8/layout/orgChart1"/>
-    <dgm:cxn modelId="{7EB4E1E9-56CC-44CF-952B-5BDEAD0BF936}" type="presOf" srcId="{887927B9-14B9-4693-A86D-ACD77530B005}" destId="{93B675A7-7308-46CE-9F2F-97C98B4DE09B}" srcOrd="1" destOrd="0" presId="urn:microsoft.com/office/officeart/2005/8/layout/orgChart1"/>
-    <dgm:cxn modelId="{090DB546-6F62-4CC8-88E4-16C17375E6A9}" type="presOf" srcId="{355D0052-7729-4F51-A477-D4DC9590F81E}" destId="{6EEA7322-9242-40B4-B357-CAA2C223448E}" srcOrd="0" destOrd="0" presId="urn:microsoft.com/office/officeart/2005/8/layout/orgChart1"/>
-    <dgm:cxn modelId="{B7EA6981-555E-4680-9BF1-634623C9039B}" type="presOf" srcId="{355D0052-7729-4F51-A477-D4DC9590F81E}" destId="{745A6C02-FED7-44CF-9F40-2062CA3F39B3}" srcOrd="1" destOrd="0" presId="urn:microsoft.com/office/officeart/2005/8/layout/orgChart1"/>
-    <dgm:cxn modelId="{5B759D36-DC8E-4CC0-A261-DBC525587910}" type="presOf" srcId="{FC4D6B66-BA1B-45E4-B879-75220B438D22}" destId="{E84FC55B-D3AF-4832-9E2C-72B31C0E3BB7}" srcOrd="1" destOrd="0" presId="urn:microsoft.com/office/officeart/2005/8/layout/orgChart1"/>
-    <dgm:cxn modelId="{EA6E7FC6-A637-4FD6-BFBC-B6A8C7D7D574}" type="presOf" srcId="{948CBBDD-919F-42B7-A5B9-CD7F5E743848}" destId="{DDB9D56B-B86D-41F2-B01C-192A35FBFDDF}" srcOrd="0" destOrd="0" presId="urn:microsoft.com/office/officeart/2005/8/layout/orgChart1"/>
-    <dgm:cxn modelId="{45B344D6-ACA7-49A3-B1B7-72CB566239C3}" type="presOf" srcId="{357E093D-EC84-4D1D-B503-30A139975953}" destId="{709E7078-B07A-4535-AD52-8628C09865D2}" srcOrd="0" destOrd="0" presId="urn:microsoft.com/office/officeart/2005/8/layout/orgChart1"/>
-    <dgm:cxn modelId="{F831B593-259A-45AB-8059-ECF925AE6E4E}" type="presOf" srcId="{DC1A602F-8FD1-4434-963F-015E2310B3D6}" destId="{4DBECB1A-9AD9-4347-B777-422EA2C2BE86}" srcOrd="1" destOrd="0" presId="urn:microsoft.com/office/officeart/2005/8/layout/orgChart1"/>
-    <dgm:cxn modelId="{A5BD76D7-73EB-4A32-9D2B-82E09111FF92}" type="presOf" srcId="{F279021F-96BF-453E-80B5-4CF558900A58}" destId="{41990C8C-D138-4C00-902F-4349313A761E}" srcOrd="1" destOrd="0" presId="urn:microsoft.com/office/officeart/2005/8/layout/orgChart1"/>
-    <dgm:cxn modelId="{DA016FC3-BADE-4B61-A8F1-CF4A9EBD8420}" type="presOf" srcId="{E61FE40A-AA6D-463D-B2AC-5F7703F4B0C9}" destId="{01D62E5C-D6DF-4F6C-BE96-C41880698450}" srcOrd="0" destOrd="0" presId="urn:microsoft.com/office/officeart/2005/8/layout/orgChart1"/>
-    <dgm:cxn modelId="{793C9353-1607-4D4A-B973-1783D6E8C1C9}" type="presOf" srcId="{887927B9-14B9-4693-A86D-ACD77530B005}" destId="{D863C43C-FBA1-48B5-B2B6-243BC9F1FF0C}" srcOrd="0" destOrd="0" presId="urn:microsoft.com/office/officeart/2005/8/layout/orgChart1"/>
-    <dgm:cxn modelId="{B6AF5CA6-09E0-42D5-B33B-E555694956DB}" type="presOf" srcId="{45EF1FDD-E4DD-4C2B-A69F-27F2EC9AC178}" destId="{8A19BCCC-7D85-4C29-B124-899B8D3AD233}" srcOrd="1" destOrd="0" presId="urn:microsoft.com/office/officeart/2005/8/layout/orgChart1"/>
-    <dgm:cxn modelId="{F7FA8D92-14A7-4D43-A3A1-83980E54B858}" srcId="{1146EBA1-DE96-4CCF-8D8F-5E3B4C6F8E1F}" destId="{357E093D-EC84-4D1D-B503-30A139975953}" srcOrd="3" destOrd="0" parTransId="{948CBBDD-919F-42B7-A5B9-CD7F5E743848}" sibTransId="{85DD03D8-E63C-4591-B74B-C53F979FF767}"/>
-    <dgm:cxn modelId="{C3EE3D8E-61FF-456F-A82B-1B0C05A9E822}" type="presOf" srcId="{9F1706AB-6235-48D1-BD4C-C033F19AB272}" destId="{1992E50B-58DF-400E-A1DA-6897B4683FAC}" srcOrd="0" destOrd="0" presId="urn:microsoft.com/office/officeart/2005/8/layout/orgChart1"/>
-    <dgm:cxn modelId="{10FB645D-F5E0-47EF-B87E-E97EF6E66E2F}" srcId="{1146EBA1-DE96-4CCF-8D8F-5E3B4C6F8E1F}" destId="{1CAAC114-61C8-4643-B0B2-63A5FA7CBB1E}" srcOrd="1" destOrd="0" parTransId="{24E2779F-9E80-4391-8605-242402D8526B}" sibTransId="{628415A3-95BB-4BF0-BA04-316A890BC243}"/>
-    <dgm:cxn modelId="{452C4980-CE1F-4400-AD87-35159EAFFD2D}" type="presOf" srcId="{70779817-16F5-4CD0-BC24-FE6159D03D2F}" destId="{91730658-9E8D-4800-996B-E3AB3654E88C}" srcOrd="1" destOrd="0" presId="urn:microsoft.com/office/officeart/2005/8/layout/orgChart1"/>
-    <dgm:cxn modelId="{62E854B7-ADE4-4C7D-9250-9EE6AB4A833C}" srcId="{5DF4DB8B-2A92-4E90-91E2-E3647B7A1DAA}" destId="{1146EBA1-DE96-4CCF-8D8F-5E3B4C6F8E1F}" srcOrd="1" destOrd="0" parTransId="{61D272F0-26C5-439E-8295-8A380AF54CAD}" sibTransId="{842CA2F7-C18A-4013-A68D-E502CC7C6898}"/>
-    <dgm:cxn modelId="{D5D20123-5886-4807-9EC8-1BBDDD6C8B5E}" type="presOf" srcId="{5B3036C3-DDDE-4F20-9E82-430837BF2D2C}" destId="{92A6814C-DA41-4244-87C8-388D9B361B8A}" srcOrd="1" destOrd="0" presId="urn:microsoft.com/office/officeart/2005/8/layout/orgChart1"/>
-    <dgm:cxn modelId="{BF0C1F89-8B36-4482-BADE-97C6627EA575}" srcId="{FC4D6B66-BA1B-45E4-B879-75220B438D22}" destId="{DC1A602F-8FD1-4434-963F-015E2310B3D6}" srcOrd="3" destOrd="0" parTransId="{9F1706AB-6235-48D1-BD4C-C033F19AB272}" sibTransId="{23F909D5-28C6-401A-A912-CFE661E4034F}"/>
-    <dgm:cxn modelId="{17BE6374-7F2A-4A56-8DFD-7E68EAC3E319}" srcId="{1146EBA1-DE96-4CCF-8D8F-5E3B4C6F8E1F}" destId="{45EF1FDD-E4DD-4C2B-A69F-27F2EC9AC178}" srcOrd="2" destOrd="0" parTransId="{42EC42C1-AA1E-49DD-ADD1-53C892632928}" sibTransId="{02501CC2-2460-48A1-AAE1-D9927D68ABD9}"/>
-    <dgm:cxn modelId="{3E202DE5-EB36-480E-A789-24D90EE2DBE8}" srcId="{FC4D6B66-BA1B-45E4-B879-75220B438D22}" destId="{85518987-FC2E-487C-8FB0-EC7B12F88D40}" srcOrd="0" destOrd="0" parTransId="{53A6B2D3-816C-42CD-9EA6-DF7F9B348CA2}" sibTransId="{3A97FAC9-7E6D-4301-BD9E-6990E0E3D813}"/>
-    <dgm:cxn modelId="{A8638052-3E87-4C7C-83B0-3876A66BF100}" type="presOf" srcId="{44747E58-4414-491C-A3D7-D8FC091D14A8}" destId="{853B551E-A69A-4214-A9C7-DA7D8D41AC88}" srcOrd="0" destOrd="0" presId="urn:microsoft.com/office/officeart/2005/8/layout/orgChart1"/>
-    <dgm:cxn modelId="{907B7867-EBDF-4685-888F-0B22034B9AC7}" srcId="{E61FE40A-AA6D-463D-B2AC-5F7703F4B0C9}" destId="{44747E58-4414-491C-A3D7-D8FC091D14A8}" srcOrd="1" destOrd="0" parTransId="{3E84AAB8-3049-4B95-AEE6-9304F11DC861}" sibTransId="{6FAF3604-4924-4CA6-863D-0EA00927A996}"/>
-    <dgm:cxn modelId="{AB7D2D3E-BE65-4600-80ED-41B074EE7D54}" type="presOf" srcId="{F279021F-96BF-453E-80B5-4CF558900A58}" destId="{4F6821EF-35E9-4D74-A78A-A350BE296EB6}" srcOrd="0" destOrd="0" presId="urn:microsoft.com/office/officeart/2005/8/layout/orgChart1"/>
-    <dgm:cxn modelId="{84B980F6-CDE6-449D-A1CA-9F27C873B95F}" type="presOf" srcId="{45EF1FDD-E4DD-4C2B-A69F-27F2EC9AC178}" destId="{0337849E-E848-4A2B-8A91-DC6E76C24840}" srcOrd="0" destOrd="0" presId="urn:microsoft.com/office/officeart/2005/8/layout/orgChart1"/>
-    <dgm:cxn modelId="{B70D1483-7007-44E0-B7EC-4B98A8953AC3}" type="presOf" srcId="{A27B846D-A185-4C61-9385-9E89ACFD2AB5}" destId="{2D26B91E-1F69-4942-94F8-A1D7A1172258}" srcOrd="0" destOrd="0" presId="urn:microsoft.com/office/officeart/2005/8/layout/orgChart1"/>
-    <dgm:cxn modelId="{8AC6A6D6-8CAC-4441-804F-D3D633492023}" type="presOf" srcId="{85518987-FC2E-487C-8FB0-EC7B12F88D40}" destId="{09E70D8C-254C-44C1-9E23-9B2449FA9C88}" srcOrd="1" destOrd="0" presId="urn:microsoft.com/office/officeart/2005/8/layout/orgChart1"/>
-    <dgm:cxn modelId="{0DEFAE82-4DC3-4137-B534-7CFCEE847D5A}" type="presOf" srcId="{89187D36-2950-42B9-94AD-99256B9547D5}" destId="{65711115-E2CC-48ED-AE29-E2A4CF5DC557}" srcOrd="0" destOrd="0" presId="urn:microsoft.com/office/officeart/2005/8/layout/orgChart1"/>
-    <dgm:cxn modelId="{19010763-270D-475C-83F1-42264EF43F01}" type="presOf" srcId="{E61751E9-B100-4E36-9003-4E30074F71FE}" destId="{400C47D0-38E9-4C2B-91D0-64ED88AFEB87}" srcOrd="0" destOrd="0" presId="urn:microsoft.com/office/officeart/2005/8/layout/orgChart1"/>
     <dgm:cxn modelId="{EB874E70-58A6-4C08-8C19-F95D2B06FACD}" type="presParOf" srcId="{0D02301F-2650-4724-8547-85F53C50C1CE}" destId="{0B05FA1C-C066-4715-A6B7-052C5D1DDDA2}" srcOrd="0" destOrd="0" presId="urn:microsoft.com/office/officeart/2005/8/layout/orgChart1"/>
     <dgm:cxn modelId="{15755FD2-FEAB-4AA8-A69D-A45C7E1041DD}" type="presParOf" srcId="{0B05FA1C-C066-4715-A6B7-052C5D1DDDA2}" destId="{9AE4F532-D657-469D-93ED-4D12D2FE138B}" srcOrd="0" destOrd="0" presId="urn:microsoft.com/office/officeart/2005/8/layout/orgChart1"/>
     <dgm:cxn modelId="{3E6AA503-A008-4534-96AE-C8B11E864371}" type="presParOf" srcId="{9AE4F532-D657-469D-93ED-4D12D2FE138B}" destId="{27A07017-200F-412F-ACD9-EC4ED6D7C531}" srcOrd="0" destOrd="0" presId="urn:microsoft.com/office/officeart/2005/8/layout/orgChart1"/>
@@ -13800,7 +14191,7 @@
   <dgm:whole/>
   <dgm:extLst>
     <a:ext uri="http://schemas.microsoft.com/office/drawing/2008/diagram">
-      <dsp:dataModelExt xmlns:dsp="http://schemas.microsoft.com/office/drawing/2008/diagram" relId="rId28" minVer="http://schemas.openxmlformats.org/drawingml/2006/diagram"/>
+      <dsp:dataModelExt xmlns:dsp="http://schemas.microsoft.com/office/drawing/2008/diagram" relId="rId30" minVer="http://schemas.openxmlformats.org/drawingml/2006/diagram"/>
     </a:ext>
   </dgm:extLst>
 </dgm:dataModel>
@@ -15061,7 +15452,7 @@
         </a:bodyPr>
         <a:lstStyle/>
         <a:p>
-          <a:pPr lvl="0" algn="ctr" defTabSz="355600">
+          <a:pPr marL="0" lvl="0" indent="0" algn="ctr" defTabSz="355600">
             <a:lnSpc>
               <a:spcPct val="90000"/>
             </a:lnSpc>
@@ -15071,6 +15462,7 @@
             <a:spcAft>
               <a:spcPct val="35000"/>
             </a:spcAft>
+            <a:buNone/>
           </a:pPr>
           <a:r>
             <a:rPr lang="es-ES" sz="800" kern="1200"/>
@@ -15138,7 +15530,7 @@
         </a:bodyPr>
         <a:lstStyle/>
         <a:p>
-          <a:pPr lvl="0" algn="ctr" defTabSz="355600">
+          <a:pPr marL="0" lvl="0" indent="0" algn="ctr" defTabSz="355600">
             <a:lnSpc>
               <a:spcPct val="90000"/>
             </a:lnSpc>
@@ -15148,6 +15540,7 @@
             <a:spcAft>
               <a:spcPct val="35000"/>
             </a:spcAft>
+            <a:buNone/>
           </a:pPr>
           <a:r>
             <a:rPr lang="es-ES" sz="800" kern="1200"/>
@@ -15215,7 +15608,7 @@
         </a:bodyPr>
         <a:lstStyle/>
         <a:p>
-          <a:pPr lvl="0" algn="ctr" defTabSz="355600">
+          <a:pPr marL="0" lvl="0" indent="0" algn="ctr" defTabSz="355600">
             <a:lnSpc>
               <a:spcPct val="90000"/>
             </a:lnSpc>
@@ -15225,6 +15618,7 @@
             <a:spcAft>
               <a:spcPct val="35000"/>
             </a:spcAft>
+            <a:buNone/>
           </a:pPr>
           <a:r>
             <a:rPr lang="es-ES" sz="800" kern="1200"/>
@@ -15292,7 +15686,7 @@
         </a:bodyPr>
         <a:lstStyle/>
         <a:p>
-          <a:pPr lvl="0" algn="ctr" defTabSz="355600">
+          <a:pPr marL="0" lvl="0" indent="0" algn="ctr" defTabSz="355600">
             <a:lnSpc>
               <a:spcPct val="90000"/>
             </a:lnSpc>
@@ -15302,6 +15696,7 @@
             <a:spcAft>
               <a:spcPct val="35000"/>
             </a:spcAft>
+            <a:buNone/>
           </a:pPr>
           <a:r>
             <a:rPr lang="es-ES" sz="800" kern="1200"/>
@@ -15369,7 +15764,7 @@
         </a:bodyPr>
         <a:lstStyle/>
         <a:p>
-          <a:pPr lvl="0" algn="ctr" defTabSz="355600">
+          <a:pPr marL="0" lvl="0" indent="0" algn="ctr" defTabSz="355600">
             <a:lnSpc>
               <a:spcPct val="90000"/>
             </a:lnSpc>
@@ -15379,6 +15774,7 @@
             <a:spcAft>
               <a:spcPct val="35000"/>
             </a:spcAft>
+            <a:buNone/>
           </a:pPr>
           <a:r>
             <a:rPr lang="es-ES" sz="800" kern="1200"/>
@@ -15446,7 +15842,7 @@
         </a:bodyPr>
         <a:lstStyle/>
         <a:p>
-          <a:pPr lvl="0" algn="ctr" defTabSz="355600">
+          <a:pPr marL="0" lvl="0" indent="0" algn="ctr" defTabSz="355600">
             <a:lnSpc>
               <a:spcPct val="90000"/>
             </a:lnSpc>
@@ -15456,6 +15852,7 @@
             <a:spcAft>
               <a:spcPct val="35000"/>
             </a:spcAft>
+            <a:buNone/>
           </a:pPr>
           <a:r>
             <a:rPr lang="es-ES" sz="800" kern="1200"/>
@@ -15523,7 +15920,7 @@
         </a:bodyPr>
         <a:lstStyle/>
         <a:p>
-          <a:pPr lvl="0" algn="ctr" defTabSz="355600">
+          <a:pPr marL="0" lvl="0" indent="0" algn="ctr" defTabSz="355600">
             <a:lnSpc>
               <a:spcPct val="90000"/>
             </a:lnSpc>
@@ -15533,6 +15930,7 @@
             <a:spcAft>
               <a:spcPct val="35000"/>
             </a:spcAft>
+            <a:buNone/>
           </a:pPr>
           <a:r>
             <a:rPr lang="es-ES" sz="800" kern="1200"/>
@@ -15600,7 +15998,7 @@
         </a:bodyPr>
         <a:lstStyle/>
         <a:p>
-          <a:pPr lvl="0" algn="ctr" defTabSz="355600">
+          <a:pPr marL="0" lvl="0" indent="0" algn="ctr" defTabSz="355600">
             <a:lnSpc>
               <a:spcPct val="90000"/>
             </a:lnSpc>
@@ -15610,6 +16008,7 @@
             <a:spcAft>
               <a:spcPct val="35000"/>
             </a:spcAft>
+            <a:buNone/>
           </a:pPr>
           <a:r>
             <a:rPr lang="es-ES" sz="800" kern="1200"/>
@@ -15677,7 +16076,7 @@
         </a:bodyPr>
         <a:lstStyle/>
         <a:p>
-          <a:pPr lvl="0" algn="ctr" defTabSz="355600">
+          <a:pPr marL="0" lvl="0" indent="0" algn="ctr" defTabSz="355600">
             <a:lnSpc>
               <a:spcPct val="90000"/>
             </a:lnSpc>
@@ -15687,6 +16086,7 @@
             <a:spcAft>
               <a:spcPct val="35000"/>
             </a:spcAft>
+            <a:buNone/>
           </a:pPr>
           <a:r>
             <a:rPr lang="es-ES" sz="800" kern="1200"/>
@@ -15754,7 +16154,7 @@
         </a:bodyPr>
         <a:lstStyle/>
         <a:p>
-          <a:pPr lvl="0" algn="ctr" defTabSz="355600">
+          <a:pPr marL="0" lvl="0" indent="0" algn="ctr" defTabSz="355600">
             <a:lnSpc>
               <a:spcPct val="90000"/>
             </a:lnSpc>
@@ -15764,6 +16164,7 @@
             <a:spcAft>
               <a:spcPct val="35000"/>
             </a:spcAft>
+            <a:buNone/>
           </a:pPr>
           <a:r>
             <a:rPr lang="es-ES" sz="800" kern="1200"/>
@@ -15831,7 +16232,7 @@
         </a:bodyPr>
         <a:lstStyle/>
         <a:p>
-          <a:pPr lvl="0" algn="ctr" defTabSz="355600">
+          <a:pPr marL="0" lvl="0" indent="0" algn="ctr" defTabSz="355600">
             <a:lnSpc>
               <a:spcPct val="90000"/>
             </a:lnSpc>
@@ -15841,6 +16242,7 @@
             <a:spcAft>
               <a:spcPct val="35000"/>
             </a:spcAft>
+            <a:buNone/>
           </a:pPr>
           <a:r>
             <a:rPr lang="es-ES" sz="800" kern="1200"/>
@@ -15908,7 +16310,7 @@
         </a:bodyPr>
         <a:lstStyle/>
         <a:p>
-          <a:pPr lvl="0" algn="ctr" defTabSz="355600">
+          <a:pPr marL="0" lvl="0" indent="0" algn="ctr" defTabSz="355600">
             <a:lnSpc>
               <a:spcPct val="90000"/>
             </a:lnSpc>
@@ -15918,6 +16320,7 @@
             <a:spcAft>
               <a:spcPct val="35000"/>
             </a:spcAft>
+            <a:buNone/>
           </a:pPr>
           <a:r>
             <a:rPr lang="es-ES" sz="800" kern="1200"/>
@@ -15985,7 +16388,7 @@
         </a:bodyPr>
         <a:lstStyle/>
         <a:p>
-          <a:pPr lvl="0" algn="ctr" defTabSz="355600">
+          <a:pPr marL="0" lvl="0" indent="0" algn="ctr" defTabSz="355600">
             <a:lnSpc>
               <a:spcPct val="90000"/>
             </a:lnSpc>
@@ -15995,6 +16398,7 @@
             <a:spcAft>
               <a:spcPct val="35000"/>
             </a:spcAft>
+            <a:buNone/>
           </a:pPr>
           <a:r>
             <a:rPr lang="es-ES" sz="800" kern="1200"/>
@@ -16062,7 +16466,7 @@
         </a:bodyPr>
         <a:lstStyle/>
         <a:p>
-          <a:pPr lvl="0" algn="ctr" defTabSz="355600">
+          <a:pPr marL="0" lvl="0" indent="0" algn="ctr" defTabSz="355600">
             <a:lnSpc>
               <a:spcPct val="90000"/>
             </a:lnSpc>
@@ -16072,6 +16476,7 @@
             <a:spcAft>
               <a:spcPct val="35000"/>
             </a:spcAft>
+            <a:buNone/>
           </a:pPr>
           <a:r>
             <a:rPr lang="es-ES" sz="800" kern="1200"/>
@@ -16139,7 +16544,7 @@
         </a:bodyPr>
         <a:lstStyle/>
         <a:p>
-          <a:pPr lvl="0" algn="ctr" defTabSz="355600">
+          <a:pPr marL="0" lvl="0" indent="0" algn="ctr" defTabSz="355600">
             <a:lnSpc>
               <a:spcPct val="90000"/>
             </a:lnSpc>
@@ -16149,6 +16554,7 @@
             <a:spcAft>
               <a:spcPct val="35000"/>
             </a:spcAft>
+            <a:buNone/>
           </a:pPr>
           <a:r>
             <a:rPr lang="es-ES" sz="800" kern="1200"/>
@@ -16216,7 +16622,7 @@
         </a:bodyPr>
         <a:lstStyle/>
         <a:p>
-          <a:pPr lvl="0" algn="ctr" defTabSz="355600">
+          <a:pPr marL="0" lvl="0" indent="0" algn="ctr" defTabSz="355600">
             <a:lnSpc>
               <a:spcPct val="90000"/>
             </a:lnSpc>
@@ -16226,6 +16632,7 @@
             <a:spcAft>
               <a:spcPct val="35000"/>
             </a:spcAft>
+            <a:buNone/>
           </a:pPr>
           <a:r>
             <a:rPr lang="es-ES" sz="800" kern="1200"/>
@@ -16293,7 +16700,7 @@
         </a:bodyPr>
         <a:lstStyle/>
         <a:p>
-          <a:pPr lvl="0" algn="ctr" defTabSz="355600">
+          <a:pPr marL="0" lvl="0" indent="0" algn="ctr" defTabSz="355600">
             <a:lnSpc>
               <a:spcPct val="90000"/>
             </a:lnSpc>
@@ -16303,6 +16710,7 @@
             <a:spcAft>
               <a:spcPct val="35000"/>
             </a:spcAft>
+            <a:buNone/>
           </a:pPr>
           <a:r>
             <a:rPr lang="es-ES" sz="800" kern="1200"/>
@@ -16370,7 +16778,7 @@
         </a:bodyPr>
         <a:lstStyle/>
         <a:p>
-          <a:pPr lvl="0" algn="ctr" defTabSz="355600">
+          <a:pPr marL="0" lvl="0" indent="0" algn="ctr" defTabSz="355600">
             <a:lnSpc>
               <a:spcPct val="90000"/>
             </a:lnSpc>
@@ -16380,6 +16788,7 @@
             <a:spcAft>
               <a:spcPct val="35000"/>
             </a:spcAft>
+            <a:buNone/>
           </a:pPr>
           <a:r>
             <a:rPr lang="es-ES" sz="800" kern="1200"/>
@@ -16447,7 +16856,7 @@
         </a:bodyPr>
         <a:lstStyle/>
         <a:p>
-          <a:pPr lvl="0" algn="ctr" defTabSz="355600">
+          <a:pPr marL="0" lvl="0" indent="0" algn="ctr" defTabSz="355600">
             <a:lnSpc>
               <a:spcPct val="90000"/>
             </a:lnSpc>
@@ -16457,6 +16866,7 @@
             <a:spcAft>
               <a:spcPct val="35000"/>
             </a:spcAft>
+            <a:buNone/>
           </a:pPr>
           <a:r>
             <a:rPr lang="es-ES" sz="800" kern="1200"/>
@@ -16524,7 +16934,7 @@
         </a:bodyPr>
         <a:lstStyle/>
         <a:p>
-          <a:pPr lvl="0" algn="ctr" defTabSz="355600">
+          <a:pPr marL="0" lvl="0" indent="0" algn="ctr" defTabSz="355600">
             <a:lnSpc>
               <a:spcPct val="90000"/>
             </a:lnSpc>
@@ -16534,6 +16944,7 @@
             <a:spcAft>
               <a:spcPct val="35000"/>
             </a:spcAft>
+            <a:buNone/>
           </a:pPr>
           <a:r>
             <a:rPr lang="es-ES" sz="800" kern="1200"/>
@@ -16601,7 +17012,7 @@
         </a:bodyPr>
         <a:lstStyle/>
         <a:p>
-          <a:pPr lvl="0" algn="ctr" defTabSz="355600">
+          <a:pPr marL="0" lvl="0" indent="0" algn="ctr" defTabSz="355600">
             <a:lnSpc>
               <a:spcPct val="90000"/>
             </a:lnSpc>
@@ -16611,6 +17022,7 @@
             <a:spcAft>
               <a:spcPct val="35000"/>
             </a:spcAft>
+            <a:buNone/>
           </a:pPr>
           <a:r>
             <a:rPr lang="es-ES" sz="800" kern="1200"/>
@@ -19073,7 +19485,7 @@
 </file>
 
 <file path=customXml/itemProps1.xml><?xml version="1.0" encoding="utf-8"?>
-<ds:datastoreItem xmlns:ds="http://schemas.openxmlformats.org/officeDocument/2006/customXml" ds:itemID="{58AE8AC4-3631-4C16-8EB0-5DB8C6CE6CC7}">
+<ds:datastoreItem xmlns:ds="http://schemas.openxmlformats.org/officeDocument/2006/customXml" ds:itemID="{E458FD57-C99D-4B37-9859-EDEF10308093}">
   <ds:schemaRefs>
     <ds:schemaRef ds:uri="http://schemas.openxmlformats.org/officeDocument/2006/bibliography"/>
   </ds:schemaRefs>

</xml_diff>